<commit_message>
added future updates announcement to manual
</commit_message>
<xml_diff>
--- a/manual.docx
+++ b/manual.docx
@@ -201,7 +201,7 @@
               <w:rPr>
                 <w:rStyle w:val="Verzeichnissprung"/>
               </w:rPr>
-              <w:t>Neuigkeiten</w:t>
+              <w:t>Neuigkeiten und Aussicht</w:t>
               <w:tab/>
               <w:t>3</w:t>
             </w:r>
@@ -956,7 +956,37 @@
       <w:bookmarkEnd w:id="0"/>
       <w:r>
         <w:rPr/>
-        <w:t>Neuigkeiten</w:t>
+        <w:t xml:space="preserve">Neuigkeiten </w:t>
+      </w:r>
+      <w:r>
+        <w:rPr/>
+        <w:t>und Aussicht</w:t>
+      </w:r>
+    </w:p>
+    <w:p>
+      <w:pPr>
+        <w:pStyle w:val="Normal"/>
+        <w:rPr/>
+      </w:pPr>
+      <w:r>
+        <w:rPr/>
+      </w:r>
+    </w:p>
+    <w:p>
+      <w:pPr>
+        <w:pStyle w:val="Normal"/>
+        <w:rPr>
+          <w:b/>
+          <w:b/>
+          <w:bCs/>
+        </w:rPr>
+      </w:pPr>
+      <w:r>
+        <w:rPr>
+          <w:b/>
+          <w:bCs/>
+        </w:rPr>
+        <w:t>Neuigkeiten (Neu mit Version 2.0)</w:t>
       </w:r>
     </w:p>
     <w:p>
@@ -1111,8 +1141,161 @@
         </w:rPr>
         <w:t>seine zuletzt gelegte Karte angezeigt.</w:t>
       </w:r>
-      <w:r>
-        <w:rPr/>
+    </w:p>
+    <w:p>
+      <w:pPr>
+        <w:pStyle w:val="Normal"/>
+        <w:rPr>
+          <w:rFonts w:eastAsia="Calibri" w:cs="" w:cstheme="minorBidi" w:eastAsiaTheme="minorHAnsi"/>
+          <w:color w:val="auto"/>
+          <w:kern w:val="0"/>
+          <w:sz w:val="24"/>
+          <w:szCs w:val="22"/>
+          <w:lang w:val="de-DE" w:eastAsia="en-US" w:bidi="ar-SA"/>
+        </w:rPr>
+      </w:pPr>
+      <w:r>
+        <w:rPr/>
+      </w:r>
+    </w:p>
+    <w:p>
+      <w:pPr>
+        <w:pStyle w:val="Normal"/>
+        <w:rPr>
+          <w:b/>
+          <w:b/>
+          <w:bCs/>
+        </w:rPr>
+      </w:pPr>
+      <w:r>
+        <w:rPr>
+          <w:rFonts w:eastAsia="Calibri" w:cs="" w:cstheme="minorBidi" w:eastAsiaTheme="minorHAnsi"/>
+          <w:b/>
+          <w:bCs/>
+          <w:color w:val="auto"/>
+          <w:kern w:val="0"/>
+          <w:sz w:val="24"/>
+          <w:szCs w:val="22"/>
+          <w:lang w:val="de-DE" w:eastAsia="en-US" w:bidi="ar-SA"/>
+        </w:rPr>
+        <w:t>Aussichten (Geplante Features in kommenden Updates)</w:t>
+      </w:r>
+    </w:p>
+    <w:p>
+      <w:pPr>
+        <w:pStyle w:val="Normal"/>
+        <w:rPr>
+          <w:b/>
+          <w:b/>
+          <w:bCs/>
+        </w:rPr>
+      </w:pPr>
+      <w:r>
+        <w:rPr>
+          <w:rFonts w:eastAsia="Calibri" w:cs="" w:cstheme="minorBidi" w:eastAsiaTheme="minorHAnsi"/>
+          <w:b w:val="false"/>
+          <w:bCs w:val="false"/>
+          <w:color w:val="auto"/>
+          <w:kern w:val="0"/>
+          <w:sz w:val="24"/>
+          <w:szCs w:val="22"/>
+          <w:lang w:val="de-DE" w:eastAsia="en-US" w:bidi="ar-SA"/>
+        </w:rPr>
+        <w:t>Die folgenden Updates sind für Version 3.0 geplant, voraussichtlich im Winter 2021.</w:t>
+      </w:r>
+    </w:p>
+    <w:p>
+      <w:pPr>
+        <w:pStyle w:val="Normal"/>
+        <w:numPr>
+          <w:ilvl w:val="0"/>
+          <w:numId w:val="3"/>
+        </w:numPr>
+        <w:rPr/>
+      </w:pPr>
+      <w:r>
+        <w:rPr>
+          <w:rFonts w:eastAsia="Calibri" w:cs="" w:cstheme="minorBidi" w:eastAsiaTheme="minorHAnsi"/>
+          <w:b w:val="false"/>
+          <w:bCs w:val="false"/>
+          <w:color w:val="auto"/>
+          <w:kern w:val="0"/>
+          <w:sz w:val="24"/>
+          <w:szCs w:val="22"/>
+          <w:lang w:val="de-DE" w:eastAsia="en-US" w:bidi="ar-SA"/>
+        </w:rPr>
+        <w:t xml:space="preserve">Das Spiel endet wenn der </w:t>
+      </w:r>
+      <w:r>
+        <w:rPr>
+          <w:rFonts w:eastAsia="Calibri" w:cs="" w:cstheme="minorBidi" w:eastAsiaTheme="minorHAnsi"/>
+          <w:b w:val="false"/>
+          <w:bCs w:val="false"/>
+          <w:color w:val="auto"/>
+          <w:kern w:val="0"/>
+          <w:sz w:val="24"/>
+          <w:szCs w:val="22"/>
+          <w:lang w:val="de-DE" w:eastAsia="en-US" w:bidi="ar-SA"/>
+        </w:rPr>
+        <w:t>Verlierer feststeht und nicht wenn der Gewinner feststeht</w:t>
+      </w:r>
+    </w:p>
+    <w:p>
+      <w:pPr>
+        <w:pStyle w:val="Normal"/>
+        <w:numPr>
+          <w:ilvl w:val="0"/>
+          <w:numId w:val="3"/>
+        </w:numPr>
+        <w:rPr/>
+      </w:pPr>
+      <w:r>
+        <w:rPr>
+          <w:rFonts w:eastAsia="Calibri" w:cs="" w:cstheme="minorBidi" w:eastAsiaTheme="minorHAnsi"/>
+          <w:b w:val="false"/>
+          <w:bCs w:val="false"/>
+          <w:color w:val="auto"/>
+          <w:kern w:val="0"/>
+          <w:sz w:val="24"/>
+          <w:szCs w:val="22"/>
+          <w:lang w:val="de-DE" w:eastAsia="en-US" w:bidi="ar-SA"/>
+        </w:rPr>
+        <w:t>Man kann einem bereits laufenden Spiel beitreten</w:t>
+      </w:r>
+    </w:p>
+    <w:p>
+      <w:pPr>
+        <w:pStyle w:val="Normal"/>
+        <w:numPr>
+          <w:ilvl w:val="0"/>
+          <w:numId w:val="3"/>
+        </w:numPr>
+        <w:rPr/>
+      </w:pPr>
+      <w:r>
+        <w:rPr>
+          <w:rFonts w:eastAsia="Calibri" w:cs="" w:cstheme="minorBidi" w:eastAsiaTheme="minorHAnsi"/>
+          <w:b w:val="false"/>
+          <w:bCs w:val="false"/>
+          <w:color w:val="auto"/>
+          <w:kern w:val="0"/>
+          <w:sz w:val="24"/>
+          <w:szCs w:val="22"/>
+          <w:lang w:val="de-DE" w:eastAsia="en-US" w:bidi="ar-SA"/>
+        </w:rPr>
+        <w:t>Konfigurierbare Regeln</w:t>
+      </w:r>
+      <w:r>
+        <w:rPr>
+          <w:rFonts w:eastAsia="Calibri" w:cs="" w:cstheme="minorBidi" w:eastAsiaTheme="minorHAnsi"/>
+          <w:b w:val="false"/>
+          <w:bCs w:val="false"/>
+          <w:color w:val="auto"/>
+          <w:kern w:val="0"/>
+          <w:sz w:val="24"/>
+          <w:szCs w:val="22"/>
+          <w:lang w:val="de-DE" w:eastAsia="en-US" w:bidi="ar-SA"/>
+        </w:rPr>
         <w:t xml:space="preserve"> </w:t>
       </w:r>
       <w:r>
@@ -1498,12 +1681,12 @@
               <wp:anchor behindDoc="1" distT="0" distB="0" distL="114300" distR="114300" simplePos="0" locked="0" layoutInCell="1" allowOverlap="1" relativeHeight="2" wp14:anchorId="380A57AA">
                 <wp:simplePos x="0" y="0"/>
                 <wp:positionH relativeFrom="column">
-                  <wp:posOffset>-1270</wp:posOffset>
+                  <wp:posOffset>-635</wp:posOffset>
                 </wp:positionH>
                 <wp:positionV relativeFrom="paragraph">
-                  <wp:posOffset>-635</wp:posOffset>
+                  <wp:posOffset>635</wp:posOffset>
                 </wp:positionV>
-                <wp:extent cx="1083310" cy="1623060"/>
+                <wp:extent cx="1083945" cy="1623695"/>
                 <wp:effectExtent l="0" t="0" r="6350" b="0"/>
                 <wp:wrapTight wrapText="bothSides">
                   <wp:wrapPolygon edited="0">
@@ -1541,7 +1724,7 @@
                       <pic:spPr>
                         <a:xfrm>
                           <a:off x="0" y="0"/>
-                          <a:ext cx="1082520" cy="1622520"/>
+                          <a:ext cx="1083240" cy="1623240"/>
                         </a:xfrm>
                         <a:prstGeom prst="rect">
                           <a:avLst/>
@@ -1577,7 +1760,7 @@
                 <v:path o:extrusionok="f" gradientshapeok="t" o:connecttype="rect"/>
                 <o:lock v:ext="edit" aspectratio="t"/>
               </v:shapetype>
-              <v:shape id="shape_0" ID="Grafik 2" stroked="f" style="position:absolute;margin-left:-0.1pt;margin-top:-0.05pt;width:85.2pt;height:127.7pt" wp14:anchorId="380A57AA" type="shapetype_75">
+              <v:shape id="shape_0" ID="Grafik 2" stroked="f" style="position:absolute;margin-left:-0.05pt;margin-top:0pt;width:85.25pt;height:127.75pt" wp14:anchorId="380A57AA" type="shapetype_75">
                 <v:imagedata r:id="rId3" o:detectmouseclick="t"/>
                 <w10:wrap type="none"/>
                 <v:stroke color="#3465a4" joinstyle="round" endcap="flat"/>
@@ -1650,12 +1833,12 @@
               <wp:anchor behindDoc="1" distT="0" distB="0" distL="114300" distR="114300" simplePos="0" locked="0" layoutInCell="1" allowOverlap="1" relativeHeight="3" wp14:anchorId="34CC48F8">
                 <wp:simplePos x="0" y="0"/>
                 <wp:positionH relativeFrom="column">
-                  <wp:posOffset>-1270</wp:posOffset>
+                  <wp:posOffset>-635</wp:posOffset>
                 </wp:positionH>
                 <wp:positionV relativeFrom="paragraph">
-                  <wp:posOffset>-635</wp:posOffset>
+                  <wp:posOffset>635</wp:posOffset>
                 </wp:positionV>
-                <wp:extent cx="1083310" cy="1623060"/>
+                <wp:extent cx="1083945" cy="1623695"/>
                 <wp:effectExtent l="0" t="0" r="6350" b="0"/>
                 <wp:wrapTight wrapText="bothSides">
                   <wp:wrapPolygon edited="0">
@@ -1693,7 +1876,7 @@
                       <pic:spPr>
                         <a:xfrm>
                           <a:off x="0" y="0"/>
-                          <a:ext cx="1082520" cy="1622520"/>
+                          <a:ext cx="1083240" cy="1623240"/>
                         </a:xfrm>
                         <a:prstGeom prst="rect">
                           <a:avLst/>
@@ -1710,7 +1893,7 @@
           </mc:Choice>
           <mc:Fallback>
             <w:pict>
-              <v:shape id="shape_0" ID="Grafik 3" stroked="f" style="position:absolute;margin-left:-0.1pt;margin-top:-0.05pt;width:85.2pt;height:127.7pt" wp14:anchorId="34CC48F8" type="shapetype_75">
+              <v:shape id="shape_0" ID="Grafik 3" stroked="f" style="position:absolute;margin-left:-0.05pt;margin-top:0pt;width:85.25pt;height:127.75pt" wp14:anchorId="34CC48F8" type="shapetype_75">
                 <v:imagedata r:id="rId5" o:detectmouseclick="t"/>
                 <w10:wrap type="none"/>
                 <v:stroke color="#3465a4" joinstyle="round" endcap="flat"/>
@@ -1773,12 +1956,12 @@
               <wp:anchor behindDoc="1" distT="0" distB="0" distL="114300" distR="114300" simplePos="0" locked="0" layoutInCell="1" allowOverlap="1" relativeHeight="4" wp14:anchorId="651E0FB8">
                 <wp:simplePos x="0" y="0"/>
                 <wp:positionH relativeFrom="column">
-                  <wp:posOffset>-1270</wp:posOffset>
+                  <wp:posOffset>-635</wp:posOffset>
                 </wp:positionH>
                 <wp:positionV relativeFrom="paragraph">
                   <wp:posOffset>635</wp:posOffset>
                 </wp:positionV>
-                <wp:extent cx="1083310" cy="1623060"/>
+                <wp:extent cx="1083945" cy="1623695"/>
                 <wp:effectExtent l="0" t="0" r="6350" b="0"/>
                 <wp:wrapTight wrapText="bothSides">
                   <wp:wrapPolygon edited="0">
@@ -1816,7 +1999,7 @@
                       <pic:spPr>
                         <a:xfrm>
                           <a:off x="0" y="0"/>
-                          <a:ext cx="1082520" cy="1622520"/>
+                          <a:ext cx="1083240" cy="1623240"/>
                         </a:xfrm>
                         <a:prstGeom prst="rect">
                           <a:avLst/>
@@ -1833,7 +2016,7 @@
           </mc:Choice>
           <mc:Fallback>
             <w:pict>
-              <v:shape id="shape_0" ID="Grafik 4" stroked="f" style="position:absolute;margin-left:-0.1pt;margin-top:0.05pt;width:85.2pt;height:127.7pt" wp14:anchorId="651E0FB8" type="shapetype_75">
+              <v:shape id="shape_0" ID="Grafik 4" stroked="f" style="position:absolute;margin-left:-0.05pt;margin-top:0.05pt;width:85.25pt;height:127.75pt" wp14:anchorId="651E0FB8" type="shapetype_75">
                 <v:imagedata r:id="rId7" o:detectmouseclick="t"/>
                 <w10:wrap type="none"/>
                 <v:stroke color="#3465a4" joinstyle="round" endcap="flat"/>
@@ -1918,11 +2101,11 @@
             <wp:effectExtent l="0" t="0" r="0" b="0"/>
             <wp:wrapTight wrapText="bothSides">
               <wp:wrapPolygon edited="0">
-                <wp:start x="-414" y="0"/>
-                <wp:lineTo x="-414" y="20910"/>
-                <wp:lineTo x="21309" y="20910"/>
-                <wp:lineTo x="21309" y="0"/>
-                <wp:lineTo x="-414" y="0"/>
+                <wp:start x="-494" y="0"/>
+                <wp:lineTo x="-494" y="20829"/>
+                <wp:lineTo x="21301" y="20829"/>
+                <wp:lineTo x="21301" y="0"/>
+                <wp:lineTo x="-494" y="0"/>
               </wp:wrapPolygon>
             </wp:wrapTight>
             <wp:docPr id="5" name="Grafik 6" descr="Ein Bild, das Vektorgrafiken enthält.&#10;&#10;Automatisch generierte Beschreibung"/>
@@ -2033,11 +2216,11 @@
             <wp:effectExtent l="0" t="0" r="0" b="0"/>
             <wp:wrapTight wrapText="bothSides">
               <wp:wrapPolygon edited="0">
-                <wp:start x="-414" y="0"/>
-                <wp:lineTo x="-414" y="20910"/>
-                <wp:lineTo x="21309" y="20910"/>
-                <wp:lineTo x="21309" y="0"/>
-                <wp:lineTo x="-414" y="0"/>
+                <wp:start x="-494" y="0"/>
+                <wp:lineTo x="-494" y="20829"/>
+                <wp:lineTo x="21301" y="20829"/>
+                <wp:lineTo x="21301" y="0"/>
+                <wp:lineTo x="-494" y="0"/>
               </wp:wrapPolygon>
             </wp:wrapTight>
             <wp:docPr id="6" name="Grafik 7" descr="Ein Bild, das Königin, Text enthält.&#10;&#10;Automatisch generierte Beschreibung"/>
@@ -4054,9 +4237,6 @@
         <w:rPr/>
         <w:t>Mit dem „OK“-Button gelangt man zurück zur Ansicht zum Zusammenstellen von Spielern und kann ggf. eine weitere Spielrunde starten.</w:t>
         <w:br/>
-      </w:r>
-      <w:r>
-        <w:rPr/>
         <w:t>Die angezeigte Karte ist die, die der Gewinner als letzte Karte gelegt hat.</w:t>
       </w:r>
       <w:r>
@@ -4783,6 +4963,143 @@
   <w:abstractNum w:abstractNumId="3">
     <w:lvl w:ilvl="0">
       <w:start w:val="1"/>
+      <w:numFmt w:val="bullet"/>
+      <w:lvlText w:val=""/>
+      <w:lvlJc w:val="left"/>
+      <w:pPr>
+        <w:tabs>
+          <w:tab w:val="num" w:pos="720"/>
+        </w:tabs>
+        <w:ind w:left="720" w:hanging="360"/>
+      </w:pPr>
+      <w:rPr>
+        <w:rFonts w:ascii="Symbol" w:hAnsi="Symbol" w:cs="Symbol" w:hint="default"/>
+      </w:rPr>
+    </w:lvl>
+    <w:lvl w:ilvl="1">
+      <w:start w:val="1"/>
+      <w:numFmt w:val="bullet"/>
+      <w:lvlText w:val="◦"/>
+      <w:lvlJc w:val="left"/>
+      <w:pPr>
+        <w:tabs>
+          <w:tab w:val="num" w:pos="1080"/>
+        </w:tabs>
+        <w:ind w:left="1080" w:hanging="360"/>
+      </w:pPr>
+      <w:rPr>
+        <w:rFonts w:ascii="OpenSymbol" w:hAnsi="OpenSymbol" w:cs="OpenSymbol" w:hint="default"/>
+      </w:rPr>
+    </w:lvl>
+    <w:lvl w:ilvl="2">
+      <w:start w:val="1"/>
+      <w:numFmt w:val="bullet"/>
+      <w:lvlText w:val="▪"/>
+      <w:lvlJc w:val="left"/>
+      <w:pPr>
+        <w:tabs>
+          <w:tab w:val="num" w:pos="1440"/>
+        </w:tabs>
+        <w:ind w:left="1440" w:hanging="360"/>
+      </w:pPr>
+      <w:rPr>
+        <w:rFonts w:ascii="OpenSymbol" w:hAnsi="OpenSymbol" w:cs="OpenSymbol" w:hint="default"/>
+      </w:rPr>
+    </w:lvl>
+    <w:lvl w:ilvl="3">
+      <w:start w:val="1"/>
+      <w:numFmt w:val="bullet"/>
+      <w:lvlText w:val=""/>
+      <w:lvlJc w:val="left"/>
+      <w:pPr>
+        <w:tabs>
+          <w:tab w:val="num" w:pos="1800"/>
+        </w:tabs>
+        <w:ind w:left="1800" w:hanging="360"/>
+      </w:pPr>
+      <w:rPr>
+        <w:rFonts w:ascii="Symbol" w:hAnsi="Symbol" w:cs="Symbol" w:hint="default"/>
+      </w:rPr>
+    </w:lvl>
+    <w:lvl w:ilvl="4">
+      <w:start w:val="1"/>
+      <w:numFmt w:val="bullet"/>
+      <w:lvlText w:val="◦"/>
+      <w:lvlJc w:val="left"/>
+      <w:pPr>
+        <w:tabs>
+          <w:tab w:val="num" w:pos="2160"/>
+        </w:tabs>
+        <w:ind w:left="2160" w:hanging="360"/>
+      </w:pPr>
+      <w:rPr>
+        <w:rFonts w:ascii="OpenSymbol" w:hAnsi="OpenSymbol" w:cs="OpenSymbol" w:hint="default"/>
+      </w:rPr>
+    </w:lvl>
+    <w:lvl w:ilvl="5">
+      <w:start w:val="1"/>
+      <w:numFmt w:val="bullet"/>
+      <w:lvlText w:val="▪"/>
+      <w:lvlJc w:val="left"/>
+      <w:pPr>
+        <w:tabs>
+          <w:tab w:val="num" w:pos="2520"/>
+        </w:tabs>
+        <w:ind w:left="2520" w:hanging="360"/>
+      </w:pPr>
+      <w:rPr>
+        <w:rFonts w:ascii="OpenSymbol" w:hAnsi="OpenSymbol" w:cs="OpenSymbol" w:hint="default"/>
+      </w:rPr>
+    </w:lvl>
+    <w:lvl w:ilvl="6">
+      <w:start w:val="1"/>
+      <w:numFmt w:val="bullet"/>
+      <w:lvlText w:val=""/>
+      <w:lvlJc w:val="left"/>
+      <w:pPr>
+        <w:tabs>
+          <w:tab w:val="num" w:pos="2880"/>
+        </w:tabs>
+        <w:ind w:left="2880" w:hanging="360"/>
+      </w:pPr>
+      <w:rPr>
+        <w:rFonts w:ascii="Symbol" w:hAnsi="Symbol" w:cs="Symbol" w:hint="default"/>
+      </w:rPr>
+    </w:lvl>
+    <w:lvl w:ilvl="7">
+      <w:start w:val="1"/>
+      <w:numFmt w:val="bullet"/>
+      <w:lvlText w:val="◦"/>
+      <w:lvlJc w:val="left"/>
+      <w:pPr>
+        <w:tabs>
+          <w:tab w:val="num" w:pos="3240"/>
+        </w:tabs>
+        <w:ind w:left="3240" w:hanging="360"/>
+      </w:pPr>
+      <w:rPr>
+        <w:rFonts w:ascii="OpenSymbol" w:hAnsi="OpenSymbol" w:cs="OpenSymbol" w:hint="default"/>
+      </w:rPr>
+    </w:lvl>
+    <w:lvl w:ilvl="8">
+      <w:start w:val="1"/>
+      <w:numFmt w:val="bullet"/>
+      <w:lvlText w:val="▪"/>
+      <w:lvlJc w:val="left"/>
+      <w:pPr>
+        <w:tabs>
+          <w:tab w:val="num" w:pos="3600"/>
+        </w:tabs>
+        <w:ind w:left="3600" w:hanging="360"/>
+      </w:pPr>
+      <w:rPr>
+        <w:rFonts w:ascii="OpenSymbol" w:hAnsi="OpenSymbol" w:cs="OpenSymbol" w:hint="default"/>
+      </w:rPr>
+    </w:lvl>
+  </w:abstractNum>
+  <w:abstractNum w:abstractNumId="4">
+    <w:lvl w:ilvl="0">
+      <w:start w:val="1"/>
       <w:numFmt w:val="none"/>
       <w:suff w:val="nothing"/>
       <w:lvlText w:val=""/>
@@ -4907,6 +5224,9 @@
   </w:num>
   <w:num w:numId="3">
     <w:abstractNumId w:val="3"/>
+  </w:num>
+  <w:num w:numId="4">
+    <w:abstractNumId w:val="4"/>
   </w:num>
 </w:numbering>
 </file>

</xml_diff>

<commit_message>
updated readme and manual
</commit_message>
<xml_diff>
--- a/manual.docx
+++ b/manual.docx
@@ -74,7 +74,29 @@
           <w:sz w:val="48"/>
           <w:szCs w:val="48"/>
         </w:rPr>
-        <w:t>(19. April 2021)</w:t>
+        <w:t>(</w:t>
+      </w:r>
+      <w:r>
+        <w:rPr>
+          <w:rFonts w:eastAsia="Calibri" w:cs="" w:cstheme="minorBidi" w:eastAsiaTheme="minorHAnsi"/>
+          <w:b/>
+          <w:bCs/>
+          <w:color w:val="auto"/>
+          <w:kern w:val="0"/>
+          <w:sz w:val="48"/>
+          <w:szCs w:val="48"/>
+          <w:lang w:val="de-DE" w:eastAsia="en-US" w:bidi="ar-SA"/>
+        </w:rPr>
+        <w:t>20</w:t>
+      </w:r>
+      <w:r>
+        <w:rPr>
+          <w:b/>
+          <w:bCs/>
+          <w:sz w:val="48"/>
+          <w:szCs w:val="48"/>
+        </w:rPr>
+        <w:t>. April 2021)</w:t>
       </w:r>
     </w:p>
     <w:p>
@@ -788,18 +810,7 @@
           <w:szCs w:val="22"/>
           <w:lang w:val="de-DE" w:eastAsia="en-US" w:bidi="ar-SA"/>
         </w:rPr>
-        <w:t xml:space="preserve">Design: </w:t>
-      </w:r>
-      <w:r>
-        <w:rPr>
-          <w:rFonts w:eastAsia="Calibri" w:cs="" w:cstheme="minorBidi" w:eastAsiaTheme="minorHAnsi"/>
-          <w:color w:val="auto"/>
-          <w:kern w:val="0"/>
-          <w:sz w:val="24"/>
-          <w:szCs w:val="22"/>
-          <w:lang w:val="de-DE" w:eastAsia="en-US" w:bidi="ar-SA"/>
-        </w:rPr>
-        <w:t>Icons in Buttons, neue Schriftart, modernes Scrolling und weitere kleinere Anpassungen.</w:t>
+        <w:t>Design: Icons in Buttons, neue Schriftart, modernes Scrolling und weitere kleinere Anpassungen.</w:t>
       </w:r>
     </w:p>
     <w:p>
@@ -1361,7 +1372,7 @@
                 <wp:positionV relativeFrom="paragraph">
                   <wp:posOffset>635</wp:posOffset>
                 </wp:positionV>
-                <wp:extent cx="1085215" cy="1624965"/>
+                <wp:extent cx="1085850" cy="1625600"/>
                 <wp:effectExtent l="0" t="0" r="6350" b="0"/>
                 <wp:wrapTight wrapText="bothSides">
                   <wp:wrapPolygon edited="0">
@@ -1399,7 +1410,7 @@
                       <pic:spPr>
                         <a:xfrm>
                           <a:off x="0" y="0"/>
-                          <a:ext cx="1084680" cy="1624320"/>
+                          <a:ext cx="1085040" cy="1625040"/>
                         </a:xfrm>
                         <a:prstGeom prst="rect">
                           <a:avLst/>
@@ -1435,7 +1446,7 @@
                 <v:path o:extrusionok="f" gradientshapeok="t" o:connecttype="rect"/>
                 <o:lock v:ext="edit" aspectratio="t"/>
               </v:shapetype>
-              <v:shape id="shape_0" ID="Grafik 2" stroked="f" style="position:absolute;margin-left:0pt;margin-top:0.05pt;width:85.35pt;height:127.85pt" wp14:anchorId="380A57AA" type="shapetype_75">
+              <v:shape id="shape_0" ID="Grafik 2" stroked="f" style="position:absolute;margin-left:0pt;margin-top:0.05pt;width:85.4pt;height:127.9pt" wp14:anchorId="380A57AA" type="shapetype_75">
                 <v:imagedata r:id="rId3" o:detectmouseclick="t"/>
                 <w10:wrap type="none"/>
                 <v:stroke color="#3465a4" joinstyle="round" endcap="flat"/>
@@ -1513,7 +1524,7 @@
                 <wp:positionV relativeFrom="paragraph">
                   <wp:posOffset>635</wp:posOffset>
                 </wp:positionV>
-                <wp:extent cx="1085215" cy="1624965"/>
+                <wp:extent cx="1085850" cy="1625600"/>
                 <wp:effectExtent l="0" t="0" r="6350" b="0"/>
                 <wp:wrapTight wrapText="bothSides">
                   <wp:wrapPolygon edited="0">
@@ -1551,7 +1562,7 @@
                       <pic:spPr>
                         <a:xfrm>
                           <a:off x="0" y="0"/>
-                          <a:ext cx="1084680" cy="1624320"/>
+                          <a:ext cx="1085040" cy="1625040"/>
                         </a:xfrm>
                         <a:prstGeom prst="rect">
                           <a:avLst/>
@@ -1568,7 +1579,7 @@
           </mc:Choice>
           <mc:Fallback>
             <w:pict>
-              <v:shape id="shape_0" ID="Grafik 3" stroked="f" style="position:absolute;margin-left:0pt;margin-top:0.05pt;width:85.35pt;height:127.85pt" wp14:anchorId="34CC48F8" type="shapetype_75">
+              <v:shape id="shape_0" ID="Grafik 3" stroked="f" style="position:absolute;margin-left:0pt;margin-top:0.05pt;width:85.4pt;height:127.9pt" wp14:anchorId="34CC48F8" type="shapetype_75">
                 <v:imagedata r:id="rId5" o:detectmouseclick="t"/>
                 <w10:wrap type="none"/>
                 <v:stroke color="#3465a4" joinstyle="round" endcap="flat"/>
@@ -1636,7 +1647,7 @@
                 <wp:positionV relativeFrom="paragraph">
                   <wp:posOffset>635</wp:posOffset>
                 </wp:positionV>
-                <wp:extent cx="1085215" cy="1624965"/>
+                <wp:extent cx="1085850" cy="1625600"/>
                 <wp:effectExtent l="0" t="0" r="6350" b="0"/>
                 <wp:wrapTight wrapText="bothSides">
                   <wp:wrapPolygon edited="0">
@@ -1674,7 +1685,7 @@
                       <pic:spPr>
                         <a:xfrm>
                           <a:off x="0" y="0"/>
-                          <a:ext cx="1084680" cy="1624320"/>
+                          <a:ext cx="1085040" cy="1625040"/>
                         </a:xfrm>
                         <a:prstGeom prst="rect">
                           <a:avLst/>
@@ -1691,7 +1702,7 @@
           </mc:Choice>
           <mc:Fallback>
             <w:pict>
-              <v:shape id="shape_0" ID="Grafik 4" stroked="f" style="position:absolute;margin-left:0pt;margin-top:0.05pt;width:85.35pt;height:127.85pt" wp14:anchorId="651E0FB8" type="shapetype_75">
+              <v:shape id="shape_0" ID="Grafik 4" stroked="f" style="position:absolute;margin-left:0pt;margin-top:0.05pt;width:85.4pt;height:127.9pt" wp14:anchorId="651E0FB8" type="shapetype_75">
                 <v:imagedata r:id="rId7" o:detectmouseclick="t"/>
                 <w10:wrap type="none"/>
                 <v:stroke color="#3465a4" joinstyle="round" endcap="flat"/>
@@ -1776,11 +1787,11 @@
             <wp:effectExtent l="0" t="0" r="0" b="0"/>
             <wp:wrapTight wrapText="bothSides">
               <wp:wrapPolygon edited="0">
-                <wp:start x="-654" y="0"/>
-                <wp:lineTo x="-654" y="20662"/>
-                <wp:lineTo x="21287" y="20662"/>
-                <wp:lineTo x="21287" y="0"/>
-                <wp:lineTo x="-654" y="0"/>
+                <wp:start x="-733" y="0"/>
+                <wp:lineTo x="-733" y="20577"/>
+                <wp:lineTo x="21280" y="20577"/>
+                <wp:lineTo x="21280" y="0"/>
+                <wp:lineTo x="-733" y="0"/>
               </wp:wrapPolygon>
             </wp:wrapTight>
             <wp:docPr id="5" name="Grafik 6" descr="Ein Bild, das Vektorgrafiken enthält.&#10;&#10;Automatisch generierte Beschreibung"/>
@@ -1873,11 +1884,11 @@
             <wp:effectExtent l="0" t="0" r="0" b="0"/>
             <wp:wrapTight wrapText="bothSides">
               <wp:wrapPolygon edited="0">
-                <wp:start x="-654" y="0"/>
-                <wp:lineTo x="-654" y="20662"/>
-                <wp:lineTo x="21287" y="20662"/>
-                <wp:lineTo x="21287" y="0"/>
-                <wp:lineTo x="-654" y="0"/>
+                <wp:start x="-733" y="0"/>
+                <wp:lineTo x="-733" y="20577"/>
+                <wp:lineTo x="21280" y="20577"/>
+                <wp:lineTo x="21280" y="0"/>
+                <wp:lineTo x="-733" y="0"/>
               </wp:wrapPolygon>
             </wp:wrapTight>
             <wp:docPr id="6" name="Grafik 7" descr="Ein Bild, das Königin, Text enthält.&#10;&#10;Automatisch generierte Beschreibung"/>

</xml_diff>

<commit_message>
added hint, bot must be finish turn to be able to be removed
</commit_message>
<xml_diff>
--- a/manual.docx
+++ b/manual.docx
@@ -1372,7 +1372,7 @@
                 <wp:positionV relativeFrom="paragraph">
                   <wp:posOffset>635</wp:posOffset>
                 </wp:positionV>
-                <wp:extent cx="1085850" cy="1625600"/>
+                <wp:extent cx="1086485" cy="1626235"/>
                 <wp:effectExtent l="0" t="0" r="6350" b="0"/>
                 <wp:wrapTight wrapText="bothSides">
                   <wp:wrapPolygon edited="0">
@@ -1410,7 +1410,7 @@
                       <pic:spPr>
                         <a:xfrm>
                           <a:off x="0" y="0"/>
-                          <a:ext cx="1085040" cy="1625040"/>
+                          <a:ext cx="1085760" cy="1625760"/>
                         </a:xfrm>
                         <a:prstGeom prst="rect">
                           <a:avLst/>
@@ -1446,7 +1446,7 @@
                 <v:path o:extrusionok="f" gradientshapeok="t" o:connecttype="rect"/>
                 <o:lock v:ext="edit" aspectratio="t"/>
               </v:shapetype>
-              <v:shape id="shape_0" ID="Grafik 2" stroked="f" style="position:absolute;margin-left:0pt;margin-top:0.05pt;width:85.4pt;height:127.9pt" wp14:anchorId="380A57AA" type="shapetype_75">
+              <v:shape id="shape_0" ID="Grafik 2" stroked="f" style="position:absolute;margin-left:0pt;margin-top:0.05pt;width:85.45pt;height:127.95pt" wp14:anchorId="380A57AA" type="shapetype_75">
                 <v:imagedata r:id="rId3" o:detectmouseclick="t"/>
                 <w10:wrap type="none"/>
                 <v:stroke color="#3465a4" joinstyle="round" endcap="flat"/>
@@ -1524,7 +1524,7 @@
                 <wp:positionV relativeFrom="paragraph">
                   <wp:posOffset>635</wp:posOffset>
                 </wp:positionV>
-                <wp:extent cx="1085850" cy="1625600"/>
+                <wp:extent cx="1086485" cy="1626235"/>
                 <wp:effectExtent l="0" t="0" r="6350" b="0"/>
                 <wp:wrapTight wrapText="bothSides">
                   <wp:wrapPolygon edited="0">
@@ -1562,7 +1562,7 @@
                       <pic:spPr>
                         <a:xfrm>
                           <a:off x="0" y="0"/>
-                          <a:ext cx="1085040" cy="1625040"/>
+                          <a:ext cx="1085760" cy="1625760"/>
                         </a:xfrm>
                         <a:prstGeom prst="rect">
                           <a:avLst/>
@@ -1579,7 +1579,7 @@
           </mc:Choice>
           <mc:Fallback>
             <w:pict>
-              <v:shape id="shape_0" ID="Grafik 3" stroked="f" style="position:absolute;margin-left:0pt;margin-top:0.05pt;width:85.4pt;height:127.9pt" wp14:anchorId="34CC48F8" type="shapetype_75">
+              <v:shape id="shape_0" ID="Grafik 3" stroked="f" style="position:absolute;margin-left:0pt;margin-top:0.05pt;width:85.45pt;height:127.95pt" wp14:anchorId="34CC48F8" type="shapetype_75">
                 <v:imagedata r:id="rId5" o:detectmouseclick="t"/>
                 <w10:wrap type="none"/>
                 <v:stroke color="#3465a4" joinstyle="round" endcap="flat"/>
@@ -1647,7 +1647,7 @@
                 <wp:positionV relativeFrom="paragraph">
                   <wp:posOffset>635</wp:posOffset>
                 </wp:positionV>
-                <wp:extent cx="1085850" cy="1625600"/>
+                <wp:extent cx="1086485" cy="1626235"/>
                 <wp:effectExtent l="0" t="0" r="6350" b="0"/>
                 <wp:wrapTight wrapText="bothSides">
                   <wp:wrapPolygon edited="0">
@@ -1685,7 +1685,7 @@
                       <pic:spPr>
                         <a:xfrm>
                           <a:off x="0" y="0"/>
-                          <a:ext cx="1085040" cy="1625040"/>
+                          <a:ext cx="1085760" cy="1625760"/>
                         </a:xfrm>
                         <a:prstGeom prst="rect">
                           <a:avLst/>
@@ -1702,7 +1702,7 @@
           </mc:Choice>
           <mc:Fallback>
             <w:pict>
-              <v:shape id="shape_0" ID="Grafik 4" stroked="f" style="position:absolute;margin-left:0pt;margin-top:0.05pt;width:85.4pt;height:127.9pt" wp14:anchorId="651E0FB8" type="shapetype_75">
+              <v:shape id="shape_0" ID="Grafik 4" stroked="f" style="position:absolute;margin-left:0pt;margin-top:0.05pt;width:85.45pt;height:127.95pt" wp14:anchorId="651E0FB8" type="shapetype_75">
                 <v:imagedata r:id="rId7" o:detectmouseclick="t"/>
                 <w10:wrap type="none"/>
                 <v:stroke color="#3465a4" joinstyle="round" endcap="flat"/>
@@ -1787,11 +1787,11 @@
             <wp:effectExtent l="0" t="0" r="0" b="0"/>
             <wp:wrapTight wrapText="bothSides">
               <wp:wrapPolygon edited="0">
-                <wp:start x="-733" y="0"/>
-                <wp:lineTo x="-733" y="20577"/>
-                <wp:lineTo x="21280" y="20577"/>
-                <wp:lineTo x="21280" y="0"/>
-                <wp:lineTo x="-733" y="0"/>
+                <wp:start x="-813" y="0"/>
+                <wp:lineTo x="-813" y="20496"/>
+                <wp:lineTo x="21273" y="20496"/>
+                <wp:lineTo x="21273" y="0"/>
+                <wp:lineTo x="-813" y="0"/>
               </wp:wrapPolygon>
             </wp:wrapTight>
             <wp:docPr id="5" name="Grafik 6" descr="Ein Bild, das Vektorgrafiken enthält.&#10;&#10;Automatisch generierte Beschreibung"/>
@@ -1884,11 +1884,11 @@
             <wp:effectExtent l="0" t="0" r="0" b="0"/>
             <wp:wrapTight wrapText="bothSides">
               <wp:wrapPolygon edited="0">
-                <wp:start x="-733" y="0"/>
-                <wp:lineTo x="-733" y="20577"/>
-                <wp:lineTo x="21280" y="20577"/>
-                <wp:lineTo x="21280" y="0"/>
-                <wp:lineTo x="-733" y="0"/>
+                <wp:start x="-813" y="0"/>
+                <wp:lineTo x="-813" y="20496"/>
+                <wp:lineTo x="21273" y="20496"/>
+                <wp:lineTo x="21273" y="0"/>
+                <wp:lineTo x="-813" y="0"/>
               </wp:wrapPolygon>
             </wp:wrapTight>
             <wp:docPr id="6" name="Grafik 7" descr="Ein Bild, das Königin, Text enthält.&#10;&#10;Automatisch generierte Beschreibung"/>
@@ -2866,7 +2866,11 @@
         <w:rPr/>
         <w:t>Ganz oben siehst du die Namen und die Anzahl der Karten der anderen Spieler.</w:t>
         <w:br/>
-        <w:t>Hier hast du auch die Möglichkeit, andere Spieler durch Betätigen des X-Icons zu entfernen bzw. sie in Bots zu verwandeln. Die Verwandlung kann der Spieler jedoch 10 Sekunden lang ablehnen.</w:t>
+        <w:t xml:space="preserve">Hier hast du auch die Möglichkeit, andere Spieler durch Betätigen des X-Icons zu entfernen bzw. sie in Bots zu verwandeln. Die Verwandlung kann der Spieler jedoch 10 Sekunden lang ablehnen. </w:t>
+      </w:r>
+      <w:r>
+        <w:rPr/>
+        <w:t>Bots können nur entfernt werden, wenn sie gerade nicht dran sind.</w:t>
       </w:r>
     </w:p>
     <w:p>
@@ -3216,7 +3220,7 @@
         <w:rPr/>
         <w:drawing>
           <wp:inline distT="0" distB="0" distL="0" distR="0">
-            <wp:extent cx="1623695" cy="990600"/>
+            <wp:extent cx="1747520" cy="990600"/>
             <wp:effectExtent l="0" t="0" r="0" b="0"/>
             <wp:docPr id="13" name="Grafik 70" descr=""/>
             <wp:cNvGraphicFramePr>
@@ -3240,7 +3244,7 @@
                   <pic:spPr bwMode="auto">
                     <a:xfrm>
                       <a:off x="0" y="0"/>
-                      <a:ext cx="1623695" cy="990600"/>
+                      <a:ext cx="1747520" cy="990600"/>
                     </a:xfrm>
                     <a:prstGeom prst="rect">
                       <a:avLst/>

</xml_diff>

<commit_message>
updated manual font to arial
</commit_message>
<xml_diff>
--- a/manual.docx
+++ b/manual.docx
@@ -215,7 +215,7 @@
       <w:sdtContent>
         <w:p>
           <w:pPr>
-            <w:pStyle w:val="TOAHeading"/>
+            <w:pStyle w:val="Inhaltsverzeichnisberschrift"/>
             <w:rPr/>
           </w:pPr>
           <w:r>
@@ -603,7 +603,7 @@
               </w:rPr>
               <w:t>Tokenized-Game-Create (abgesichertes erstellen von Spielen)</w:t>
               <w:tab/>
-              <w:t>20</w:t>
+              <w:t>19</w:t>
             </w:r>
           </w:hyperlink>
         </w:p>
@@ -623,7 +623,7 @@
               </w:rPr>
               <w:t>Credits</w:t>
               <w:tab/>
-              <w:t>21</w:t>
+              <w:t>20</w:t>
             </w:r>
           </w:hyperlink>
         </w:p>
@@ -643,7 +643,7 @@
               </w:rPr>
               <w:t>Idee</w:t>
               <w:tab/>
-              <w:t>21</w:t>
+              <w:t>20</w:t>
             </w:r>
           </w:hyperlink>
         </w:p>
@@ -663,7 +663,7 @@
               </w:rPr>
               <w:t>Planung</w:t>
               <w:tab/>
-              <w:t>21</w:t>
+              <w:t>20</w:t>
             </w:r>
           </w:hyperlink>
         </w:p>
@@ -683,7 +683,7 @@
               </w:rPr>
               <w:t>Design</w:t>
               <w:tab/>
-              <w:t>21</w:t>
+              <w:t>20</w:t>
             </w:r>
           </w:hyperlink>
         </w:p>
@@ -703,7 +703,7 @@
               </w:rPr>
               <w:t>Verwendete Techniken, Frameworks und Tools</w:t>
               <w:tab/>
-              <w:t>21</w:t>
+              <w:t>20</w:t>
             </w:r>
           </w:hyperlink>
           <w:r>
@@ -747,7 +747,7 @@
         <w:pStyle w:val="Normal"/>
         <w:numPr>
           <w:ilvl w:val="0"/>
-          <w:numId w:val="2"/>
+          <w:numId w:val="3"/>
         </w:numPr>
         <w:rPr/>
       </w:pPr>
@@ -778,7 +778,7 @@
         <w:pStyle w:val="Normal"/>
         <w:numPr>
           <w:ilvl w:val="0"/>
-          <w:numId w:val="2"/>
+          <w:numId w:val="3"/>
         </w:numPr>
         <w:rPr/>
       </w:pPr>
@@ -792,7 +792,7 @@
         <w:pStyle w:val="Normal"/>
         <w:numPr>
           <w:ilvl w:val="0"/>
-          <w:numId w:val="2"/>
+          <w:numId w:val="3"/>
         </w:numPr>
         <w:rPr/>
       </w:pPr>
@@ -806,7 +806,7 @@
         <w:pStyle w:val="Normal"/>
         <w:numPr>
           <w:ilvl w:val="0"/>
-          <w:numId w:val="2"/>
+          <w:numId w:val="3"/>
         </w:numPr>
         <w:rPr/>
       </w:pPr>
@@ -820,7 +820,7 @@
         <w:pStyle w:val="Normal"/>
         <w:numPr>
           <w:ilvl w:val="0"/>
-          <w:numId w:val="2"/>
+          <w:numId w:val="3"/>
         </w:numPr>
         <w:rPr/>
       </w:pPr>
@@ -834,7 +834,7 @@
         <w:pStyle w:val="Normal"/>
         <w:numPr>
           <w:ilvl w:val="0"/>
-          <w:numId w:val="2"/>
+          <w:numId w:val="3"/>
         </w:numPr>
         <w:rPr/>
       </w:pPr>
@@ -848,7 +848,7 @@
         <w:pStyle w:val="Normal"/>
         <w:numPr>
           <w:ilvl w:val="0"/>
-          <w:numId w:val="2"/>
+          <w:numId w:val="3"/>
         </w:numPr>
         <w:rPr/>
       </w:pPr>
@@ -862,7 +862,7 @@
         <w:pStyle w:val="Normal"/>
         <w:numPr>
           <w:ilvl w:val="0"/>
-          <w:numId w:val="2"/>
+          <w:numId w:val="3"/>
         </w:numPr>
         <w:rPr/>
       </w:pPr>
@@ -876,7 +876,7 @@
         <w:pStyle w:val="Normal"/>
         <w:numPr>
           <w:ilvl w:val="0"/>
-          <w:numId w:val="2"/>
+          <w:numId w:val="3"/>
         </w:numPr>
         <w:rPr/>
       </w:pPr>
@@ -901,7 +901,7 @@
         <w:pStyle w:val="Normal"/>
         <w:numPr>
           <w:ilvl w:val="0"/>
-          <w:numId w:val="2"/>
+          <w:numId w:val="3"/>
         </w:numPr>
         <w:rPr/>
       </w:pPr>
@@ -922,7 +922,7 @@
         <w:pStyle w:val="Normal"/>
         <w:numPr>
           <w:ilvl w:val="0"/>
-          <w:numId w:val="2"/>
+          <w:numId w:val="3"/>
         </w:numPr>
         <w:rPr/>
       </w:pPr>
@@ -943,7 +943,7 @@
         <w:pStyle w:val="Normal"/>
         <w:numPr>
           <w:ilvl w:val="0"/>
-          <w:numId w:val="2"/>
+          <w:numId w:val="3"/>
         </w:numPr>
         <w:rPr/>
       </w:pPr>
@@ -956,18 +956,7 @@
           <w:szCs w:val="22"/>
           <w:lang w:val="de-DE" w:eastAsia="en-US" w:bidi="ar-SA"/>
         </w:rPr>
-        <w:t>Kleinere Bugfixes</w:t>
-      </w:r>
-      <w:r>
-        <w:rPr>
-          <w:rFonts w:eastAsia="Calibri" w:cs="" w:cstheme="minorBidi" w:eastAsiaTheme="minorHAnsi"/>
-          <w:color w:val="auto"/>
-          <w:kern w:val="0"/>
-          <w:sz w:val="24"/>
-          <w:szCs w:val="22"/>
-          <w:lang w:val="de-DE" w:eastAsia="en-US" w:bidi="ar-SA"/>
-        </w:rPr>
-        <w:t xml:space="preserve"> </w:t>
+        <w:t xml:space="preserve">Kleinere Bugfixes </w:t>
       </w:r>
     </w:p>
     <w:p>
@@ -975,7 +964,7 @@
         <w:pStyle w:val="Normal"/>
         <w:numPr>
           <w:ilvl w:val="0"/>
-          <w:numId w:val="2"/>
+          <w:numId w:val="3"/>
         </w:numPr>
         <w:rPr/>
       </w:pPr>
@@ -996,7 +985,7 @@
         <w:pStyle w:val="Normal"/>
         <w:numPr>
           <w:ilvl w:val="1"/>
-          <w:numId w:val="2"/>
+          <w:numId w:val="3"/>
         </w:numPr>
         <w:rPr>
           <w:rFonts w:ascii="Arial" w:hAnsi="Arial" w:eastAsia="Calibri" w:cs="" w:cstheme="minorBidi" w:eastAsiaTheme="minorHAnsi"/>
@@ -1024,7 +1013,7 @@
         <w:pStyle w:val="Normal"/>
         <w:numPr>
           <w:ilvl w:val="1"/>
-          <w:numId w:val="2"/>
+          <w:numId w:val="3"/>
         </w:numPr>
         <w:rPr/>
       </w:pPr>
@@ -1037,29 +1026,7 @@
           <w:szCs w:val="22"/>
           <w:lang w:val="de-DE" w:eastAsia="en-US" w:bidi="ar-SA"/>
         </w:rPr>
-        <w:t>P</w:t>
-      </w:r>
-      <w:r>
-        <w:rPr>
-          <w:rFonts w:eastAsia="Calibri" w:cs="" w:cstheme="minorBidi" w:eastAsiaTheme="minorHAnsi"/>
-          <w:color w:val="auto"/>
-          <w:kern w:val="0"/>
-          <w:sz w:val="24"/>
-          <w:szCs w:val="22"/>
-          <w:lang w:val="de-DE" w:eastAsia="en-US" w:bidi="ar-SA"/>
-        </w:rPr>
-        <w:t xml:space="preserve">assende Karten </w:t>
-      </w:r>
-      <w:r>
-        <w:rPr>
-          <w:rFonts w:eastAsia="Calibri" w:cs="" w:cstheme="minorBidi" w:eastAsiaTheme="minorHAnsi"/>
-          <w:color w:val="auto"/>
-          <w:kern w:val="0"/>
-          <w:sz w:val="24"/>
-          <w:szCs w:val="22"/>
-          <w:lang w:val="de-DE" w:eastAsia="en-US" w:bidi="ar-SA"/>
-        </w:rPr>
-        <w:t>findest du nun schneller, da unpassende Karten abgedunkelt dargestellt werden.</w:t>
+        <w:t>Passende Karten findest du nun schneller, da unpassende Karten abgedunkelt dargestellt werden.</w:t>
       </w:r>
     </w:p>
     <w:p>
@@ -1067,7 +1034,7 @@
         <w:pStyle w:val="Normal"/>
         <w:numPr>
           <w:ilvl w:val="1"/>
-          <w:numId w:val="2"/>
+          <w:numId w:val="3"/>
         </w:numPr>
         <w:rPr/>
       </w:pPr>
@@ -1088,7 +1055,7 @@
         <w:pStyle w:val="Normal"/>
         <w:numPr>
           <w:ilvl w:val="1"/>
-          <w:numId w:val="2"/>
+          <w:numId w:val="3"/>
         </w:numPr>
         <w:rPr/>
       </w:pPr>
@@ -1109,7 +1076,7 @@
         <w:pStyle w:val="Normal"/>
         <w:numPr>
           <w:ilvl w:val="1"/>
-          <w:numId w:val="2"/>
+          <w:numId w:val="3"/>
         </w:numPr>
         <w:rPr/>
       </w:pPr>
@@ -1130,7 +1097,7 @@
         <w:pStyle w:val="Normal"/>
         <w:numPr>
           <w:ilvl w:val="1"/>
-          <w:numId w:val="2"/>
+          <w:numId w:val="3"/>
         </w:numPr>
         <w:rPr/>
       </w:pPr>
@@ -1175,7 +1142,7 @@
         <w:pStyle w:val="Normal"/>
         <w:numPr>
           <w:ilvl w:val="1"/>
-          <w:numId w:val="2"/>
+          <w:numId w:val="3"/>
         </w:numPr>
         <w:rPr/>
       </w:pPr>
@@ -1196,7 +1163,7 @@
         <w:pStyle w:val="Normal"/>
         <w:numPr>
           <w:ilvl w:val="0"/>
-          <w:numId w:val="2"/>
+          <w:numId w:val="3"/>
         </w:numPr>
         <w:rPr/>
       </w:pPr>
@@ -1293,7 +1260,7 @@
         <w:pStyle w:val="ListParagraph"/>
         <w:numPr>
           <w:ilvl w:val="0"/>
-          <w:numId w:val="1"/>
+          <w:numId w:val="2"/>
         </w:numPr>
         <w:rPr/>
       </w:pPr>
@@ -1307,7 +1274,7 @@
         <w:pStyle w:val="ListParagraph"/>
         <w:numPr>
           <w:ilvl w:val="0"/>
-          <w:numId w:val="1"/>
+          <w:numId w:val="2"/>
         </w:numPr>
         <w:rPr/>
       </w:pPr>
@@ -1321,7 +1288,7 @@
         <w:pStyle w:val="ListParagraph"/>
         <w:numPr>
           <w:ilvl w:val="0"/>
-          <w:numId w:val="1"/>
+          <w:numId w:val="2"/>
         </w:numPr>
         <w:rPr/>
       </w:pPr>
@@ -1335,7 +1302,7 @@
         <w:pStyle w:val="ListParagraph"/>
         <w:numPr>
           <w:ilvl w:val="0"/>
-          <w:numId w:val="1"/>
+          <w:numId w:val="2"/>
         </w:numPr>
         <w:rPr/>
       </w:pPr>
@@ -1349,7 +1316,7 @@
         <w:pStyle w:val="ListParagraph"/>
         <w:numPr>
           <w:ilvl w:val="0"/>
-          <w:numId w:val="1"/>
+          <w:numId w:val="2"/>
         </w:numPr>
         <w:rPr/>
       </w:pPr>
@@ -1363,7 +1330,7 @@
         <w:pStyle w:val="ListParagraph"/>
         <w:numPr>
           <w:ilvl w:val="0"/>
-          <w:numId w:val="1"/>
+          <w:numId w:val="2"/>
         </w:numPr>
         <w:rPr/>
       </w:pPr>
@@ -1377,7 +1344,7 @@
         <w:pStyle w:val="ListParagraph"/>
         <w:numPr>
           <w:ilvl w:val="0"/>
-          <w:numId w:val="1"/>
+          <w:numId w:val="2"/>
         </w:numPr>
         <w:rPr/>
       </w:pPr>
@@ -1391,7 +1358,7 @@
         <w:pStyle w:val="ListParagraph"/>
         <w:numPr>
           <w:ilvl w:val="0"/>
-          <w:numId w:val="1"/>
+          <w:numId w:val="2"/>
         </w:numPr>
         <w:rPr/>
       </w:pPr>
@@ -1405,7 +1372,7 @@
         <w:pStyle w:val="ListParagraph"/>
         <w:numPr>
           <w:ilvl w:val="0"/>
-          <w:numId w:val="1"/>
+          <w:numId w:val="2"/>
         </w:numPr>
         <w:rPr/>
       </w:pPr>
@@ -1635,7 +1602,7 @@
       </w:pPr>
       <w:r>
         <w:drawing>
-          <wp:anchor behindDoc="0" distT="0" distB="0" distL="0" distR="71755" simplePos="0" locked="0" layoutInCell="1" allowOverlap="1" relativeHeight="64">
+          <wp:anchor behindDoc="0" distT="0" distB="0" distL="0" distR="71755" simplePos="0" locked="0" layoutInCell="1" allowOverlap="1" relativeHeight="23">
             <wp:simplePos x="0" y="0"/>
             <wp:positionH relativeFrom="column">
               <wp:posOffset>0</wp:posOffset>
@@ -1733,7 +1700,10 @@
         </w:rPr>
       </w:pPr>
       <w:r>
-        <w:rPr/>
+        <w:rPr>
+          <w:b/>
+          <w:bCs/>
+        </w:rPr>
       </w:r>
     </w:p>
     <w:p>
@@ -1746,7 +1716,10 @@
         </w:rPr>
       </w:pPr>
       <w:r>
-        <w:rPr/>
+        <w:rPr>
+          <w:b/>
+          <w:bCs/>
+        </w:rPr>
       </w:r>
     </w:p>
     <w:p>
@@ -1756,7 +1729,7 @@
       </w:pPr>
       <w:r>
         <w:drawing>
-          <wp:anchor behindDoc="0" distT="0" distB="0" distL="0" distR="71755" simplePos="0" locked="0" layoutInCell="1" allowOverlap="1" relativeHeight="65">
+          <wp:anchor behindDoc="0" distT="0" distB="0" distL="0" distR="71755" simplePos="0" locked="0" layoutInCell="1" allowOverlap="1" relativeHeight="24">
             <wp:simplePos x="0" y="0"/>
             <wp:positionH relativeFrom="column">
               <wp:posOffset>0</wp:posOffset>
@@ -1857,7 +1830,7 @@
       </w:pPr>
       <w:r>
         <w:drawing>
-          <wp:anchor behindDoc="0" distT="0" distB="0" distL="0" distR="71755" simplePos="0" locked="0" layoutInCell="1" allowOverlap="1" relativeHeight="66">
+          <wp:anchor behindDoc="0" distT="0" distB="0" distL="0" distR="71755" simplePos="0" locked="0" layoutInCell="1" allowOverlap="1" relativeHeight="25">
             <wp:simplePos x="0" y="0"/>
             <wp:positionH relativeFrom="column">
               <wp:posOffset>0</wp:posOffset>
@@ -1964,7 +1937,7 @@
       </w:pPr>
       <w:r>
         <w:drawing>
-          <wp:anchor behindDoc="0" distT="0" distB="0" distL="0" distR="71755" simplePos="0" locked="0" layoutInCell="1" allowOverlap="1" relativeHeight="68">
+          <wp:anchor behindDoc="0" distT="0" distB="0" distL="0" distR="71755" simplePos="0" locked="0" layoutInCell="1" allowOverlap="1" relativeHeight="27">
             <wp:simplePos x="0" y="0"/>
             <wp:positionH relativeFrom="column">
               <wp:posOffset>0</wp:posOffset>
@@ -2056,7 +2029,10 @@
         </w:rPr>
       </w:pPr>
       <w:r>
-        <w:rPr/>
+        <w:rPr>
+          <w:b/>
+          <w:bCs/>
+        </w:rPr>
       </w:r>
     </w:p>
     <w:p>
@@ -2069,7 +2045,10 @@
         </w:rPr>
       </w:pPr>
       <w:r>
-        <w:rPr/>
+        <w:rPr>
+          <w:b/>
+          <w:bCs/>
+        </w:rPr>
       </w:r>
     </w:p>
     <w:p>
@@ -2082,7 +2061,10 @@
         </w:rPr>
       </w:pPr>
       <w:r>
-        <w:rPr/>
+        <w:rPr>
+          <w:b/>
+          <w:bCs/>
+        </w:rPr>
       </w:r>
     </w:p>
     <w:p>
@@ -2092,7 +2074,7 @@
       </w:pPr>
       <w:r>
         <w:drawing>
-          <wp:anchor behindDoc="0" distT="0" distB="0" distL="0" distR="71755" simplePos="0" locked="0" layoutInCell="1" allowOverlap="1" relativeHeight="67">
+          <wp:anchor behindDoc="0" distT="0" distB="0" distL="0" distR="71755" simplePos="0" locked="0" layoutInCell="1" allowOverlap="1" relativeHeight="26">
             <wp:simplePos x="0" y="0"/>
             <wp:positionH relativeFrom="column">
               <wp:posOffset>0</wp:posOffset>
@@ -2331,7 +2313,7 @@
         <w:pStyle w:val="Normal"/>
         <w:numPr>
           <w:ilvl w:val="0"/>
-          <w:numId w:val="3"/>
+          <w:numId w:val="4"/>
         </w:numPr>
         <w:rPr/>
       </w:pPr>
@@ -2384,7 +2366,7 @@
         <w:pStyle w:val="Normal"/>
         <w:numPr>
           <w:ilvl w:val="0"/>
-          <w:numId w:val="3"/>
+          <w:numId w:val="4"/>
         </w:numPr>
         <w:rPr/>
       </w:pPr>
@@ -2400,7 +2382,7 @@
         <w:pStyle w:val="Normal"/>
         <w:numPr>
           <w:ilvl w:val="0"/>
-          <w:numId w:val="3"/>
+          <w:numId w:val="4"/>
         </w:numPr>
         <w:rPr/>
       </w:pPr>
@@ -2432,7 +2414,7 @@
                 <wp:positionV relativeFrom="paragraph">
                   <wp:posOffset>165735</wp:posOffset>
                 </wp:positionV>
-                <wp:extent cx="2316480" cy="2682240"/>
+                <wp:extent cx="2317115" cy="2682875"/>
                 <wp:effectExtent l="0" t="0" r="0" b="0"/>
                 <wp:wrapSquare wrapText="largest"/>
                 <wp:docPr id="7" name="Rahmen2"/>
@@ -2443,7 +2425,7 @@
                       <wps:spPr>
                         <a:xfrm>
                           <a:off x="0" y="0"/>
-                          <a:ext cx="2315880" cy="2681640"/>
+                          <a:ext cx="2316600" cy="2682360"/>
                         </a:xfrm>
                         <a:prstGeom prst="rect">
                           <a:avLst/>
@@ -2468,7 +2450,7 @@
           </mc:Choice>
           <mc:Fallback>
             <w:pict>
-              <v:rect id="shape_0" ID="Rahmen2" stroked="f" style="position:absolute;margin-left:263.6pt;margin-top:13.05pt;width:182.3pt;height:211.1pt">
+              <v:rect id="shape_0" ID="Rahmen2" stroked="f" style="position:absolute;margin-left:263.6pt;margin-top:13.05pt;width:182.35pt;height:211.15pt">
                 <w10:wrap type="none"/>
                 <v:fill o:detectmouseclick="t" on="false"/>
                 <v:stroke color="#3465a4" joinstyle="round" endcap="flat"/>
@@ -2487,7 +2469,7 @@
                 <wp:positionV relativeFrom="paragraph">
                   <wp:posOffset>9525</wp:posOffset>
                 </wp:positionV>
-                <wp:extent cx="2381250" cy="2980055"/>
+                <wp:extent cx="2381885" cy="2980690"/>
                 <wp:effectExtent l="0" t="0" r="0" b="0"/>
                 <wp:wrapNone/>
                 <wp:docPr id="8" name="Rahmen1"/>
@@ -2498,7 +2480,7 @@
                       <wps:spPr>
                         <a:xfrm>
                           <a:off x="0" y="0"/>
-                          <a:ext cx="2380680" cy="2979360"/>
+                          <a:ext cx="2381400" cy="2980080"/>
                         </a:xfrm>
                         <a:prstGeom prst="rect">
                           <a:avLst/>
@@ -2620,7 +2602,7 @@
           </mc:Choice>
           <mc:Fallback>
             <w:pict>
-              <v:rect id="shape_0" ID="Rahmen1" stroked="f" style="position:absolute;margin-left:2.1pt;margin-top:0.75pt;width:187.4pt;height:234.55pt">
+              <v:rect id="shape_0" ID="Rahmen1" stroked="f" style="position:absolute;margin-left:2.1pt;margin-top:0.75pt;width:187.45pt;height:234.6pt">
                 <w10:wrap type="square"/>
                 <v:fill o:detectmouseclick="t" on="false"/>
                 <v:stroke color="#3465a4" joinstyle="round" endcap="flat"/>
@@ -2734,7 +2716,7 @@
                 <wp:positionV relativeFrom="paragraph">
                   <wp:posOffset>42545</wp:posOffset>
                 </wp:positionV>
-                <wp:extent cx="2583180" cy="2953385"/>
+                <wp:extent cx="2583815" cy="2954020"/>
                 <wp:effectExtent l="0" t="0" r="0" b="0"/>
                 <wp:wrapTopAndBottom/>
                 <wp:docPr id="12" name="Rahmen2"/>
@@ -2745,7 +2727,7 @@
                       <wps:spPr>
                         <a:xfrm>
                           <a:off x="0" y="0"/>
-                          <a:ext cx="2582640" cy="2952720"/>
+                          <a:ext cx="2583360" cy="2953440"/>
                         </a:xfrm>
                         <a:prstGeom prst="rect">
                           <a:avLst/>
@@ -2867,7 +2849,7 @@
           </mc:Choice>
           <mc:Fallback>
             <w:pict>
-              <v:rect id="shape_0" ID="Rahmen2" stroked="f" style="position:absolute;margin-left:206pt;margin-top:3.35pt;width:203.3pt;height:232.45pt">
+              <v:rect id="shape_0" ID="Rahmen2" stroked="f" style="position:absolute;margin-left:206pt;margin-top:3.35pt;width:203.35pt;height:232.5pt">
                 <w10:wrap type="square"/>
                 <v:fill o:detectmouseclick="t" on="false"/>
                 <v:stroke color="#3465a4" joinstyle="round" endcap="flat"/>
@@ -3061,7 +3043,7 @@
         <w:pStyle w:val="Normal"/>
         <w:numPr>
           <w:ilvl w:val="0"/>
-          <w:numId w:val="5"/>
+          <w:numId w:val="6"/>
         </w:numPr>
         <w:rPr/>
       </w:pPr>
@@ -3075,7 +3057,7 @@
         <w:pStyle w:val="Normal"/>
         <w:numPr>
           <w:ilvl w:val="0"/>
-          <w:numId w:val="5"/>
+          <w:numId w:val="6"/>
         </w:numPr>
         <w:rPr/>
       </w:pPr>
@@ -3089,7 +3071,7 @@
         <w:pStyle w:val="Normal"/>
         <w:numPr>
           <w:ilvl w:val="0"/>
-          <w:numId w:val="5"/>
+          <w:numId w:val="6"/>
         </w:numPr>
         <w:rPr/>
       </w:pPr>
@@ -3103,7 +3085,7 @@
         <w:pStyle w:val="Normal"/>
         <w:numPr>
           <w:ilvl w:val="0"/>
-          <w:numId w:val="5"/>
+          <w:numId w:val="6"/>
         </w:numPr>
         <w:rPr/>
       </w:pPr>
@@ -3205,7 +3187,7 @@
                 <wp:positionV relativeFrom="paragraph">
                   <wp:posOffset>14605</wp:posOffset>
                 </wp:positionV>
-                <wp:extent cx="2797175" cy="4965700"/>
+                <wp:extent cx="2797810" cy="4966335"/>
                 <wp:effectExtent l="0" t="0" r="0" b="0"/>
                 <wp:wrapSquare wrapText="largest"/>
                 <wp:docPr id="16" name="Rahmen3"/>
@@ -3216,7 +3198,7 @@
                       <wps:spPr>
                         <a:xfrm>
                           <a:off x="0" y="0"/>
-                          <a:ext cx="2796480" cy="4965120"/>
+                          <a:ext cx="2797200" cy="4965840"/>
                         </a:xfrm>
                         <a:prstGeom prst="rect">
                           <a:avLst/>
@@ -3315,7 +3297,7 @@
           </mc:Choice>
           <mc:Fallback>
             <w:pict>
-              <v:rect id="shape_0" ID="Rahmen3" stroked="f" style="position:absolute;margin-left:2.85pt;margin-top:1.15pt;width:220.15pt;height:390.9pt">
+              <v:rect id="shape_0" ID="Rahmen3" stroked="f" style="position:absolute;margin-left:2.85pt;margin-top:1.15pt;width:220.2pt;height:390.95pt">
                 <w10:wrap type="square"/>
                 <v:fill o:detectmouseclick="t" on="false"/>
                 <v:stroke color="#3465a4" joinstyle="round" endcap="flat"/>
@@ -3440,7 +3422,7 @@
         <w:pStyle w:val="Normal"/>
         <w:numPr>
           <w:ilvl w:val="0"/>
-          <w:numId w:val="4"/>
+          <w:numId w:val="5"/>
         </w:numPr>
         <w:rPr/>
       </w:pPr>
@@ -3454,7 +3436,7 @@
         <w:pStyle w:val="Normal"/>
         <w:numPr>
           <w:ilvl w:val="1"/>
-          <w:numId w:val="4"/>
+          <w:numId w:val="5"/>
         </w:numPr>
         <w:rPr/>
       </w:pPr>
@@ -3468,7 +3450,7 @@
         <w:pStyle w:val="Normal"/>
         <w:numPr>
           <w:ilvl w:val="1"/>
-          <w:numId w:val="4"/>
+          <w:numId w:val="5"/>
         </w:numPr>
         <w:rPr/>
       </w:pPr>
@@ -3495,7 +3477,7 @@
         <w:pStyle w:val="Normal"/>
         <w:numPr>
           <w:ilvl w:val="0"/>
-          <w:numId w:val="4"/>
+          <w:numId w:val="5"/>
         </w:numPr>
         <w:rPr/>
       </w:pPr>
@@ -3516,7 +3498,7 @@
         <w:pStyle w:val="Normal"/>
         <w:numPr>
           <w:ilvl w:val="0"/>
-          <w:numId w:val="4"/>
+          <w:numId w:val="5"/>
         </w:numPr>
         <w:rPr/>
       </w:pPr>
@@ -3564,7 +3546,7 @@
                 <wp:positionV relativeFrom="paragraph">
                   <wp:posOffset>157480</wp:posOffset>
                 </wp:positionV>
-                <wp:extent cx="2642870" cy="3270250"/>
+                <wp:extent cx="2643505" cy="3270885"/>
                 <wp:effectExtent l="0" t="0" r="0" b="0"/>
                 <wp:wrapSquare wrapText="largest"/>
                 <wp:docPr id="20" name="Rahmen4"/>
@@ -3575,7 +3557,7 @@
                       <wps:spPr>
                         <a:xfrm>
                           <a:off x="0" y="0"/>
-                          <a:ext cx="2642400" cy="3269520"/>
+                          <a:ext cx="2642760" cy="3270240"/>
                         </a:xfrm>
                         <a:prstGeom prst="rect">
                           <a:avLst/>
@@ -3674,7 +3656,7 @@
           </mc:Choice>
           <mc:Fallback>
             <w:pict>
-              <v:rect id="shape_0" ID="Rahmen4" stroked="f" style="position:absolute;margin-left:21.35pt;margin-top:12.4pt;width:208pt;height:257.4pt">
+              <v:rect id="shape_0" ID="Rahmen4" stroked="f" style="position:absolute;margin-left:21.35pt;margin-top:12.4pt;width:208.05pt;height:257.45pt">
                 <w10:wrap type="square"/>
                 <v:fill o:detectmouseclick="t" on="false"/>
                 <v:stroke color="#3465a4" joinstyle="round" endcap="flat"/>
@@ -3765,7 +3747,7 @@
                 <wp:positionV relativeFrom="paragraph">
                   <wp:posOffset>167640</wp:posOffset>
                 </wp:positionV>
-                <wp:extent cx="2283460" cy="4248785"/>
+                <wp:extent cx="2284095" cy="4249420"/>
                 <wp:effectExtent l="0" t="0" r="0" b="0"/>
                 <wp:wrapSquare wrapText="largest"/>
                 <wp:docPr id="24" name="Rahmen5"/>
@@ -3776,7 +3758,7 @@
                       <wps:spPr>
                         <a:xfrm>
                           <a:off x="0" y="0"/>
-                          <a:ext cx="2282760" cy="4248000"/>
+                          <a:ext cx="2283480" cy="4248720"/>
                         </a:xfrm>
                         <a:prstGeom prst="rect">
                           <a:avLst/>
@@ -3875,7 +3857,7 @@
           </mc:Choice>
           <mc:Fallback>
             <w:pict>
-              <v:rect id="shape_0" ID="Rahmen5" stroked="f" style="position:absolute;margin-left:238.45pt;margin-top:13.2pt;width:179.7pt;height:334.45pt">
+              <v:rect id="shape_0" ID="Rahmen5" stroked="f" style="position:absolute;margin-left:238.45pt;margin-top:13.2pt;width:179.75pt;height:334.5pt">
                 <w10:wrap type="square"/>
                 <v:fill o:detectmouseclick="t" on="false"/>
                 <v:stroke color="#3465a4" joinstyle="round" endcap="flat"/>
@@ -4288,7 +4270,7 @@
                 <wp:positionV relativeFrom="paragraph">
                   <wp:posOffset>-29210</wp:posOffset>
                 </wp:positionV>
-                <wp:extent cx="2653030" cy="2872105"/>
+                <wp:extent cx="2653665" cy="2872740"/>
                 <wp:effectExtent l="0" t="0" r="0" b="0"/>
                 <wp:wrapSquare wrapText="largest"/>
                 <wp:docPr id="28" name="Rahmen6"/>
@@ -4299,7 +4281,7 @@
                       <wps:spPr>
                         <a:xfrm>
                           <a:off x="0" y="0"/>
-                          <a:ext cx="2652480" cy="2871360"/>
+                          <a:ext cx="2653200" cy="2872080"/>
                         </a:xfrm>
                         <a:prstGeom prst="rect">
                           <a:avLst/>
@@ -4398,7 +4380,7 @@
           </mc:Choice>
           <mc:Fallback>
             <w:pict>
-              <v:rect id="shape_0" ID="Rahmen6" stroked="f" style="position:absolute;margin-left:21.7pt;margin-top:-2.3pt;width:208.8pt;height:226.05pt">
+              <v:rect id="shape_0" ID="Rahmen6" stroked="f" style="position:absolute;margin-left:21.7pt;margin-top:-2.3pt;width:208.85pt;height:226.1pt">
                 <w10:wrap type="square"/>
                 <v:fill o:detectmouseclick="t" on="false"/>
                 <v:stroke color="#3465a4" joinstyle="round" endcap="flat"/>
@@ -4710,7 +4692,7 @@
                 <wp:positionV relativeFrom="paragraph">
                   <wp:posOffset>-57150</wp:posOffset>
                 </wp:positionV>
-                <wp:extent cx="2095500" cy="3804285"/>
+                <wp:extent cx="2096135" cy="3804920"/>
                 <wp:effectExtent l="0" t="0" r="0" b="0"/>
                 <wp:wrapTopAndBottom/>
                 <wp:docPr id="32" name="Rahmen7"/>
@@ -4721,7 +4703,7 @@
                       <wps:spPr>
                         <a:xfrm>
                           <a:off x="0" y="0"/>
-                          <a:ext cx="2094840" cy="3803760"/>
+                          <a:ext cx="2095560" cy="3804120"/>
                         </a:xfrm>
                         <a:prstGeom prst="rect">
                           <a:avLst/>
@@ -4807,7 +4789,7 @@
           </mc:Choice>
           <mc:Fallback>
             <w:pict>
-              <v:rect id="shape_0" ID="Rahmen7" stroked="f" style="position:absolute;margin-left:0.7pt;margin-top:-4.5pt;width:164.9pt;height:299.45pt">
+              <v:rect id="shape_0" ID="Rahmen7" stroked="f" style="position:absolute;margin-left:0.7pt;margin-top:-4.5pt;width:164.95pt;height:299.5pt">
                 <w10:wrap type="square"/>
                 <v:fill o:detectmouseclick="t" on="false"/>
                 <v:stroke color="#3465a4" joinstyle="round" endcap="flat"/>
@@ -4911,7 +4893,14 @@
         </w:rPr>
       </w:pPr>
       <w:r>
-        <w:rPr/>
+        <w:rPr>
+          <w:rFonts w:eastAsia="Calibri" w:cs="" w:cstheme="minorBidi" w:eastAsiaTheme="minorHAnsi"/>
+          <w:color w:val="auto"/>
+          <w:kern w:val="0"/>
+          <w:sz w:val="24"/>
+          <w:szCs w:val="22"/>
+          <w:lang w:val="de-DE" w:eastAsia="en-US" w:bidi="ar-SA"/>
+        </w:rPr>
       </w:r>
     </w:p>
     <w:p>
@@ -4958,7 +4947,14 @@
         </w:rPr>
       </w:pPr>
       <w:r>
-        <w:rPr/>
+        <w:rPr>
+          <w:rFonts w:eastAsia="Calibri" w:cs="" w:cstheme="minorBidi" w:eastAsiaTheme="minorHAnsi"/>
+          <w:color w:val="auto"/>
+          <w:kern w:val="0"/>
+          <w:sz w:val="24"/>
+          <w:szCs w:val="22"/>
+          <w:lang w:val="de-DE" w:eastAsia="en-US" w:bidi="ar-SA"/>
+        </w:rPr>
       </w:r>
     </w:p>
     <w:p>
@@ -4968,11 +4964,7 @@
       </w:pPr>
       <w:r>
         <w:rPr/>
-        <w:t>S</w:t>
-      </w:r>
-      <w:r>
-        <w:rPr/>
-        <w:t>piel verlassen</w:t>
+        <w:t>Spiel verlassen</w:t>
       </w:r>
     </w:p>
     <w:p>
@@ -5012,13 +5004,18 @@
         </w:rPr>
       </w:pPr>
       <w:r>
-        <w:rPr/>
-      </w:r>
-      <w:r>
+        <w:rPr>
+          <w:rFonts w:eastAsia="Calibri" w:cs="" w:cstheme="minorBidi" w:eastAsiaTheme="minorHAnsi"/>
+          <w:color w:val="auto"/>
+          <w:kern w:val="0"/>
+          <w:sz w:val="24"/>
+          <w:szCs w:val="22"/>
+          <w:lang w:val="de-DE" w:eastAsia="en-US" w:bidi="ar-SA"/>
+        </w:rPr>
         <mc:AlternateContent>
           <mc:Choice Requires="wps">
             <w:drawing>
-              <wp:anchor behindDoc="0" distT="0" distB="0" distL="0" distR="0" simplePos="0" locked="0" layoutInCell="1" allowOverlap="1" relativeHeight="69">
+              <wp:anchor behindDoc="0" distT="0" distB="0" distL="0" distR="0" simplePos="0" locked="0" layoutInCell="1" allowOverlap="1" relativeHeight="28">
                 <wp:simplePos x="0" y="0"/>
                 <wp:positionH relativeFrom="column">
                   <wp:posOffset>0</wp:posOffset>
@@ -5026,21 +5023,33 @@
                 <wp:positionV relativeFrom="paragraph">
                   <wp:posOffset>635</wp:posOffset>
                 </wp:positionV>
-                <wp:extent cx="1924050" cy="3951605"/>
+                <wp:extent cx="1924685" cy="3952240"/>
                 <wp:effectExtent l="0" t="0" r="0" b="0"/>
                 <wp:wrapSquare wrapText="largest"/>
                 <wp:docPr id="36" name="Rahmen8"/>
                 <a:graphic xmlns:a="http://schemas.openxmlformats.org/drawingml/2006/main">
                   <a:graphicData uri="http://schemas.microsoft.com/office/word/2010/wordprocessingShape">
                     <wps:wsp>
-                      <wps:cNvSpPr txBox="1"/>
+                      <wps:cNvSpPr/>
                       <wps:spPr>
                         <a:xfrm>
                           <a:off x="0" y="0"/>
-                          <a:ext cx="1924050" cy="3951605"/>
+                          <a:ext cx="1924200" cy="3951720"/>
                         </a:xfrm>
-                        <a:prstGeom prst="rect"/>
+                        <a:prstGeom prst="rect">
+                          <a:avLst/>
+                        </a:prstGeom>
+                        <a:noFill/>
+                        <a:ln>
+                          <a:noFill/>
+                        </a:ln>
                       </wps:spPr>
+                      <wps:style>
+                        <a:lnRef idx="0"/>
+                        <a:fillRef idx="0"/>
+                        <a:effectRef idx="0"/>
+                        <a:fontRef idx="minor"/>
+                      </wps:style>
                       <wps:txbx>
                         <w:txbxContent>
                           <w:p>
@@ -5056,7 +5065,7 @@
                                 <wp:inline distT="0" distB="0" distL="0" distR="0">
                                   <wp:extent cx="1924050" cy="3420745"/>
                                   <wp:effectExtent l="0" t="0" r="0" b="0"/>
-                                  <wp:docPr id="37" name="Bild8" descr=""/>
+                                  <wp:docPr id="38" name="Bild8" descr=""/>
                                   <wp:cNvGraphicFramePr>
                                     <a:graphicFrameLocks xmlns:a="http://schemas.openxmlformats.org/drawingml/2006/main" noChangeAspect="1"/>
                                   </wp:cNvGraphicFramePr>
@@ -5064,7 +5073,7 @@
                                     <a:graphicData uri="http://schemas.openxmlformats.org/drawingml/2006/picture">
                                       <pic:pic xmlns:pic="http://schemas.openxmlformats.org/drawingml/2006/picture">
                                         <pic:nvPicPr>
-                                          <pic:cNvPr id="37" name="Bild8" descr=""/>
+                                          <pic:cNvPr id="38" name="Bild8" descr=""/>
                                           <pic:cNvPicPr>
                                             <a:picLocks noChangeAspect="1" noChangeArrowheads="1"/>
                                           </pic:cNvPicPr>
@@ -5089,12 +5098,15 @@
                                   </a:graphic>
                                 </wp:inline>
                               </w:drawing>
+                            </w:r>
+                            <w:r>
+                              <w:rPr/>
                               <w:t>Spiel-Ansicht - Ganz unten die erwähnten Buttons</w:t>
                             </w:r>
                           </w:p>
                         </w:txbxContent>
                       </wps:txbx>
-                      <wps:bodyPr anchor="t" lIns="0" tIns="0" rIns="0" bIns="0">
+                      <wps:bodyPr lIns="0" rIns="0" tIns="0" bIns="0">
                         <a:noAutofit/>
                       </wps:bodyPr>
                     </wps:wsp>
@@ -5105,8 +5117,11 @@
           </mc:Choice>
           <mc:Fallback>
             <w:pict>
-              <v:rect style="position:absolute;rotation:0;width:151.5pt;height:311.15pt;mso-wrap-distance-left:0pt;mso-wrap-distance-right:0pt;mso-wrap-distance-top:0pt;mso-wrap-distance-bottom:0pt;margin-top:0pt;mso-position-vertical-relative:text;margin-left:0pt;mso-position-horizontal-relative:text">
-                <v:textbox inset="0in,0in,0in,0in">
+              <v:rect id="shape_0" ID="Rahmen8" stroked="f" style="position:absolute;margin-left:0pt;margin-top:0.05pt;width:151.45pt;height:311.1pt">
+                <w10:wrap type="square"/>
+                <v:fill o:detectmouseclick="t" on="false"/>
+                <v:stroke color="#3465a4" joinstyle="round" endcap="flat"/>
+                <v:textbox>
                   <w:txbxContent>
                     <w:p>
                       <w:pPr>
@@ -5121,7 +5136,7 @@
                           <wp:inline distT="0" distB="0" distL="0" distR="0">
                             <wp:extent cx="1924050" cy="3420745"/>
                             <wp:effectExtent l="0" t="0" r="0" b="0"/>
-                            <wp:docPr id="38" name="Bild8" descr=""/>
+                            <wp:docPr id="39" name="Bild8" descr=""/>
                             <wp:cNvGraphicFramePr>
                               <a:graphicFrameLocks xmlns:a="http://schemas.openxmlformats.org/drawingml/2006/main" noChangeAspect="1"/>
                             </wp:cNvGraphicFramePr>
@@ -5129,7 +5144,7 @@
                               <a:graphicData uri="http://schemas.openxmlformats.org/drawingml/2006/picture">
                                 <pic:pic xmlns:pic="http://schemas.openxmlformats.org/drawingml/2006/picture">
                                   <pic:nvPicPr>
-                                    <pic:cNvPr id="38" name="Bild8" descr=""/>
+                                    <pic:cNvPr id="39" name="Bild8" descr=""/>
                                     <pic:cNvPicPr>
                                       <a:picLocks noChangeAspect="1" noChangeArrowheads="1"/>
                                     </pic:cNvPicPr>
@@ -5154,12 +5169,14 @@
                             </a:graphic>
                           </wp:inline>
                         </w:drawing>
+                      </w:r>
+                      <w:r>
+                        <w:rPr/>
                         <w:t>Spiel-Ansicht - Ganz unten die erwähnten Buttons</w:t>
                       </w:r>
                     </w:p>
                   </w:txbxContent>
                 </v:textbox>
-                <w10:wrap type="square" side="largest"/>
               </v:rect>
             </w:pict>
           </mc:Fallback>
@@ -5179,7 +5196,14 @@
         </w:rPr>
       </w:pPr>
       <w:r>
-        <w:rPr/>
+        <w:rPr>
+          <w:rFonts w:eastAsia="Calibri" w:cs="" w:cstheme="minorBidi" w:eastAsiaTheme="minorHAnsi"/>
+          <w:color w:val="auto"/>
+          <w:kern w:val="0"/>
+          <w:sz w:val="24"/>
+          <w:szCs w:val="22"/>
+          <w:lang w:val="de-DE" w:eastAsia="en-US" w:bidi="ar-SA"/>
+        </w:rPr>
       </w:r>
     </w:p>
     <w:p>
@@ -5195,7 +5219,14 @@
         </w:rPr>
       </w:pPr>
       <w:r>
-        <w:rPr/>
+        <w:rPr>
+          <w:rFonts w:eastAsia="Calibri" w:cs="" w:cstheme="minorBidi" w:eastAsiaTheme="minorHAnsi"/>
+          <w:color w:val="auto"/>
+          <w:kern w:val="0"/>
+          <w:sz w:val="24"/>
+          <w:szCs w:val="22"/>
+          <w:lang w:val="de-DE" w:eastAsia="en-US" w:bidi="ar-SA"/>
+        </w:rPr>
       </w:r>
       <w:r>
         <w:br w:type="page"/>
@@ -5268,10 +5299,10 @@
                 <wp:positionV relativeFrom="paragraph">
                   <wp:posOffset>635</wp:posOffset>
                 </wp:positionV>
-                <wp:extent cx="2934335" cy="1341755"/>
+                <wp:extent cx="2934970" cy="1342390"/>
                 <wp:effectExtent l="0" t="0" r="0" b="0"/>
                 <wp:wrapSquare wrapText="largest"/>
-                <wp:docPr id="39" name="Rahmen11"/>
+                <wp:docPr id="40" name="Rahmen11"/>
                 <a:graphic xmlns:a="http://schemas.openxmlformats.org/drawingml/2006/main">
                   <a:graphicData uri="http://schemas.microsoft.com/office/word/2010/wordprocessingShape">
                     <wps:wsp>
@@ -5279,7 +5310,7 @@
                       <wps:spPr>
                         <a:xfrm>
                           <a:off x="0" y="0"/>
-                          <a:ext cx="2933640" cy="1341000"/>
+                          <a:ext cx="2934360" cy="1341720"/>
                         </a:xfrm>
                         <a:prstGeom prst="rect">
                           <a:avLst/>
@@ -5301,15 +5332,19 @@
                             <w:pPr>
                               <w:pStyle w:val="Abbildung"/>
                               <w:spacing w:before="120" w:after="120"/>
-                              <w:rPr/>
+                              <w:rPr>
+                                <w:color w:val="000000"/>
+                              </w:rPr>
                             </w:pPr>
                             <w:r>
-                              <w:rPr/>
+                              <w:rPr>
+                                <w:color w:val="000000"/>
+                              </w:rPr>
                               <w:drawing>
                                 <wp:inline distT="0" distB="0" distL="0" distR="0">
                                   <wp:extent cx="2930525" cy="996315"/>
                                   <wp:effectExtent l="0" t="0" r="0" b="0"/>
-                                  <wp:docPr id="41" name="Bild11" descr=""/>
+                                  <wp:docPr id="42" name="Bild11" descr=""/>
                                   <wp:cNvGraphicFramePr>
                                     <a:graphicFrameLocks xmlns:a="http://schemas.openxmlformats.org/drawingml/2006/main" noChangeAspect="1"/>
                                   </wp:cNvGraphicFramePr>
@@ -5317,7 +5352,7 @@
                                     <a:graphicData uri="http://schemas.openxmlformats.org/drawingml/2006/picture">
                                       <pic:pic xmlns:pic="http://schemas.openxmlformats.org/drawingml/2006/picture">
                                         <pic:nvPicPr>
-                                          <pic:cNvPr id="41" name="Bild11" descr=""/>
+                                          <pic:cNvPr id="42" name="Bild11" descr=""/>
                                           <pic:cNvPicPr>
                                             <a:picLocks noChangeAspect="1" noChangeArrowheads="1"/>
                                           </pic:cNvPicPr>
@@ -5344,7 +5379,9 @@
                               </w:drawing>
                             </w:r>
                             <w:r>
-                              <w:rPr/>
+                              <w:rPr>
+                                <w:color w:val="000000"/>
+                              </w:rPr>
                               <w:t>Mary soll entfernt werden</w:t>
                             </w:r>
                           </w:p>
@@ -5361,7 +5398,7 @@
           </mc:Choice>
           <mc:Fallback>
             <w:pict>
-              <v:rect id="shape_0" ID="Rahmen11" stroked="f" style="position:absolute;margin-left:-0.15pt;margin-top:0.05pt;width:230.95pt;height:105.55pt">
+              <v:rect id="shape_0" ID="Rahmen11" stroked="f" style="position:absolute;margin-left:-0.15pt;margin-top:0.05pt;width:231pt;height:105.6pt">
                 <w10:wrap type="square"/>
                 <v:fill o:detectmouseclick="t" on="false"/>
                 <v:stroke color="#3465a4" joinstyle="round" endcap="flat"/>
@@ -5371,15 +5408,19 @@
                       <w:pPr>
                         <w:pStyle w:val="Abbildung"/>
                         <w:spacing w:before="120" w:after="120"/>
-                        <w:rPr/>
+                        <w:rPr>
+                          <w:color w:val="000000"/>
+                        </w:rPr>
                       </w:pPr>
                       <w:r>
-                        <w:rPr/>
+                        <w:rPr>
+                          <w:color w:val="000000"/>
+                        </w:rPr>
                         <w:drawing>
                           <wp:inline distT="0" distB="0" distL="0" distR="0">
                             <wp:extent cx="2930525" cy="996315"/>
                             <wp:effectExtent l="0" t="0" r="0" b="0"/>
-                            <wp:docPr id="42" name="Bild11" descr=""/>
+                            <wp:docPr id="43" name="Bild11" descr=""/>
                             <wp:cNvGraphicFramePr>
                               <a:graphicFrameLocks xmlns:a="http://schemas.openxmlformats.org/drawingml/2006/main" noChangeAspect="1"/>
                             </wp:cNvGraphicFramePr>
@@ -5387,7 +5428,7 @@
                               <a:graphicData uri="http://schemas.openxmlformats.org/drawingml/2006/picture">
                                 <pic:pic xmlns:pic="http://schemas.openxmlformats.org/drawingml/2006/picture">
                                   <pic:nvPicPr>
-                                    <pic:cNvPr id="42" name="Bild11" descr=""/>
+                                    <pic:cNvPr id="43" name="Bild11" descr=""/>
                                     <pic:cNvPicPr>
                                       <a:picLocks noChangeAspect="1" noChangeArrowheads="1"/>
                                     </pic:cNvPicPr>
@@ -5414,7 +5455,9 @@
                         </w:drawing>
                       </w:r>
                       <w:r>
-                        <w:rPr/>
+                        <w:rPr>
+                          <w:color w:val="000000"/>
+                        </w:rPr>
                         <w:t>Mary soll entfernt werden</w:t>
                       </w:r>
                     </w:p>
@@ -5521,7 +5564,7 @@
       <w:r>
         <w:rPr>
           <w:rFonts w:eastAsia="Calibri" w:cs="" w:cstheme="minorBidi" w:eastAsiaTheme="minorHAnsi"/>
-          <w:color w:val="auto"/>
+          <w:color w:val="000000"/>
           <w:kern w:val="0"/>
           <w:sz w:val="24"/>
           <w:szCs w:val="22"/>
@@ -5640,10 +5683,10 @@
                 <wp:positionV relativeFrom="paragraph">
                   <wp:posOffset>-47625</wp:posOffset>
                 </wp:positionV>
-                <wp:extent cx="1547495" cy="1696085"/>
+                <wp:extent cx="1548130" cy="1696720"/>
                 <wp:effectExtent l="0" t="0" r="0" b="0"/>
                 <wp:wrapSquare wrapText="largest"/>
-                <wp:docPr id="43" name="Rahmen13"/>
+                <wp:docPr id="44" name="Rahmen13"/>
                 <a:graphic xmlns:a="http://schemas.openxmlformats.org/drawingml/2006/main">
                   <a:graphicData uri="http://schemas.microsoft.com/office/word/2010/wordprocessingShape">
                     <wps:wsp>
@@ -5651,7 +5694,7 @@
                       <wps:spPr>
                         <a:xfrm>
                           <a:off x="0" y="0"/>
-                          <a:ext cx="1546920" cy="1695600"/>
+                          <a:ext cx="1547640" cy="1695960"/>
                         </a:xfrm>
                         <a:prstGeom prst="rect">
                           <a:avLst/>
@@ -5681,7 +5724,7 @@
                                 <wp:inline distT="0" distB="0" distL="0" distR="0">
                                   <wp:extent cx="1543050" cy="895350"/>
                                   <wp:effectExtent l="0" t="0" r="0" b="0"/>
-                                  <wp:docPr id="45" name="Bild12" descr=""/>
+                                  <wp:docPr id="46" name="Bild12" descr=""/>
                                   <wp:cNvGraphicFramePr>
                                     <a:graphicFrameLocks xmlns:a="http://schemas.openxmlformats.org/drawingml/2006/main" noChangeAspect="1"/>
                                   </wp:cNvGraphicFramePr>
@@ -5689,7 +5732,7 @@
                                     <a:graphicData uri="http://schemas.openxmlformats.org/drawingml/2006/picture">
                                       <pic:pic xmlns:pic="http://schemas.openxmlformats.org/drawingml/2006/picture">
                                         <pic:nvPicPr>
-                                          <pic:cNvPr id="45" name="Bild12" descr=""/>
+                                          <pic:cNvPr id="46" name="Bild12" descr=""/>
                                           <pic:cNvPicPr>
                                             <a:picLocks noChangeAspect="1" noChangeArrowheads="1"/>
                                           </pic:cNvPicPr>
@@ -5764,7 +5807,7 @@
           </mc:Choice>
           <mc:Fallback>
             <w:pict>
-              <v:rect id="shape_0" ID="Rahmen13" stroked="f" style="position:absolute;margin-left:3.3pt;margin-top:-3.75pt;width:121.75pt;height:133.45pt">
+              <v:rect id="shape_0" ID="Rahmen13" stroked="f" style="position:absolute;margin-left:3.3pt;margin-top:-3.75pt;width:121.8pt;height:133.5pt">
                 <w10:wrap type="square"/>
                 <v:fill o:detectmouseclick="t" on="false"/>
                 <v:stroke color="#3465a4" joinstyle="round" endcap="flat"/>
@@ -5782,7 +5825,7 @@
                           <wp:inline distT="0" distB="0" distL="0" distR="0">
                             <wp:extent cx="1543050" cy="895350"/>
                             <wp:effectExtent l="0" t="0" r="0" b="0"/>
-                            <wp:docPr id="46" name="Bild12" descr=""/>
+                            <wp:docPr id="47" name="Bild12" descr=""/>
                             <wp:cNvGraphicFramePr>
                               <a:graphicFrameLocks xmlns:a="http://schemas.openxmlformats.org/drawingml/2006/main" noChangeAspect="1"/>
                             </wp:cNvGraphicFramePr>
@@ -5790,7 +5833,7 @@
                               <a:graphicData uri="http://schemas.openxmlformats.org/drawingml/2006/picture">
                                 <pic:pic xmlns:pic="http://schemas.openxmlformats.org/drawingml/2006/picture">
                                   <pic:nvPicPr>
-                                    <pic:cNvPr id="46" name="Bild12" descr=""/>
+                                    <pic:cNvPr id="47" name="Bild12" descr=""/>
                                     <pic:cNvPicPr>
                                       <a:picLocks noChangeAspect="1" noChangeArrowheads="1"/>
                                     </pic:cNvPicPr>
@@ -5869,10 +5912,10 @@
                 <wp:positionV relativeFrom="paragraph">
                   <wp:posOffset>-47625</wp:posOffset>
                 </wp:positionV>
-                <wp:extent cx="1547495" cy="1696085"/>
+                <wp:extent cx="1548130" cy="1696720"/>
                 <wp:effectExtent l="0" t="0" r="0" b="0"/>
                 <wp:wrapSquare wrapText="largest"/>
-                <wp:docPr id="47" name="Rahmen14"/>
+                <wp:docPr id="48" name="Rahmen14"/>
                 <a:graphic xmlns:a="http://schemas.openxmlformats.org/drawingml/2006/main">
                   <a:graphicData uri="http://schemas.microsoft.com/office/word/2010/wordprocessingShape">
                     <wps:wsp>
@@ -5880,7 +5923,7 @@
                       <wps:spPr>
                         <a:xfrm>
                           <a:off x="0" y="0"/>
-                          <a:ext cx="1546920" cy="1695600"/>
+                          <a:ext cx="1547640" cy="1695960"/>
                         </a:xfrm>
                         <a:prstGeom prst="rect">
                           <a:avLst/>
@@ -5910,7 +5953,7 @@
                                 <wp:inline distT="0" distB="0" distL="0" distR="0">
                                   <wp:extent cx="1543050" cy="895350"/>
                                   <wp:effectExtent l="0" t="0" r="0" b="0"/>
-                                  <wp:docPr id="49" name="Bild17" descr=""/>
+                                  <wp:docPr id="50" name="Bild17" descr=""/>
                                   <wp:cNvGraphicFramePr>
                                     <a:graphicFrameLocks xmlns:a="http://schemas.openxmlformats.org/drawingml/2006/main" noChangeAspect="1"/>
                                   </wp:cNvGraphicFramePr>
@@ -5918,7 +5961,7 @@
                                     <a:graphicData uri="http://schemas.openxmlformats.org/drawingml/2006/picture">
                                       <pic:pic xmlns:pic="http://schemas.openxmlformats.org/drawingml/2006/picture">
                                         <pic:nvPicPr>
-                                          <pic:cNvPr id="49" name="Bild17" descr=""/>
+                                          <pic:cNvPr id="50" name="Bild17" descr=""/>
                                           <pic:cNvPicPr>
                                             <a:picLocks noChangeAspect="1" noChangeArrowheads="1"/>
                                           </pic:cNvPicPr>
@@ -5993,7 +6036,7 @@
           </mc:Choice>
           <mc:Fallback>
             <w:pict>
-              <v:rect id="shape_0" ID="Rahmen14" stroked="f" style="position:absolute;margin-left:163.8pt;margin-top:-3.75pt;width:121.75pt;height:133.45pt">
+              <v:rect id="shape_0" ID="Rahmen14" stroked="f" style="position:absolute;margin-left:163.8pt;margin-top:-3.75pt;width:121.8pt;height:133.5pt">
                 <w10:wrap type="square"/>
                 <v:fill o:detectmouseclick="t" on="false"/>
                 <v:stroke color="#3465a4" joinstyle="round" endcap="flat"/>
@@ -6011,7 +6054,7 @@
                           <wp:inline distT="0" distB="0" distL="0" distR="0">
                             <wp:extent cx="1543050" cy="895350"/>
                             <wp:effectExtent l="0" t="0" r="0" b="0"/>
-                            <wp:docPr id="50" name="Bild17" descr=""/>
+                            <wp:docPr id="51" name="Bild17" descr=""/>
                             <wp:cNvGraphicFramePr>
                               <a:graphicFrameLocks xmlns:a="http://schemas.openxmlformats.org/drawingml/2006/main" noChangeAspect="1"/>
                             </wp:cNvGraphicFramePr>
@@ -6019,7 +6062,7 @@
                               <a:graphicData uri="http://schemas.openxmlformats.org/drawingml/2006/picture">
                                 <pic:pic xmlns:pic="http://schemas.openxmlformats.org/drawingml/2006/picture">
                                   <pic:nvPicPr>
-                                    <pic:cNvPr id="50" name="Bild17" descr=""/>
+                                    <pic:cNvPr id="51" name="Bild17" descr=""/>
                                     <pic:cNvPicPr>
                                       <a:picLocks noChangeAspect="1" noChangeArrowheads="1"/>
                                     </pic:cNvPicPr>
@@ -6177,7 +6220,7 @@
         <w:pStyle w:val="Normal"/>
         <w:numPr>
           <w:ilvl w:val="0"/>
-          <w:numId w:val="6"/>
+          <w:numId w:val="7"/>
         </w:numPr>
         <w:rPr/>
       </w:pPr>
@@ -6223,11 +6266,7 @@
         <w:rPr/>
         <w:t>.</w:t>
         <w:br/>
-        <w:t xml:space="preserve">Wenn ein Joker gelegt wurde. </w:t>
-      </w:r>
-      <w:r>
-        <w:rPr/>
-        <w:t>Wurde ein Joker gelegt und eine Farbe gewählt, wird der Joker entsprechend eingefärbt.</w:t>
+        <w:t>Wenn ein Joker gelegt wurde. Wurde ein Joker gelegt und eine Farbe gewählt, wird der Joker entsprechend eingefärbt.</w:t>
       </w:r>
     </w:p>
     <w:p>
@@ -6235,7 +6274,7 @@
         <w:pStyle w:val="Normal"/>
         <w:numPr>
           <w:ilvl w:val="0"/>
-          <w:numId w:val="6"/>
+          <w:numId w:val="7"/>
         </w:numPr>
         <w:rPr/>
       </w:pPr>
@@ -6264,7 +6303,7 @@
         <w:pStyle w:val="Normal"/>
         <w:numPr>
           <w:ilvl w:val="0"/>
-          <w:numId w:val="6"/>
+          <w:numId w:val="7"/>
         </w:numPr>
         <w:rPr/>
       </w:pPr>
@@ -6303,7 +6342,7 @@
         <w:pStyle w:val="Normal"/>
         <w:numPr>
           <w:ilvl w:val="0"/>
-          <w:numId w:val="6"/>
+          <w:numId w:val="7"/>
         </w:numPr>
         <w:rPr>
           <w:b/>
@@ -6398,12 +6437,10 @@
           <w:szCs w:val="22"/>
           <w:lang w:val="de-DE" w:eastAsia="en-US" w:bidi="ar-SA"/>
         </w:rPr>
-      </w:r>
-      <w:r>
         <mc:AlternateContent>
           <mc:Choice Requires="wps">
             <w:drawing>
-              <wp:anchor behindDoc="0" distT="0" distB="0" distL="0" distR="0" simplePos="0" locked="0" layoutInCell="1" allowOverlap="1" relativeHeight="71">
+              <wp:anchor behindDoc="0" distT="0" distB="0" distL="0" distR="0" simplePos="0" locked="0" layoutInCell="1" allowOverlap="1" relativeHeight="29">
                 <wp:simplePos x="0" y="0"/>
                 <wp:positionH relativeFrom="column">
                   <wp:posOffset>0</wp:posOffset>
@@ -6411,21 +6448,33 @@
                 <wp:positionV relativeFrom="paragraph">
                   <wp:posOffset>635</wp:posOffset>
                 </wp:positionV>
-                <wp:extent cx="2990850" cy="979805"/>
+                <wp:extent cx="2991485" cy="980440"/>
                 <wp:effectExtent l="0" t="0" r="0" b="0"/>
                 <wp:wrapSquare wrapText="largest"/>
-                <wp:docPr id="51" name="Rahmen9"/>
+                <wp:docPr id="52" name="Rahmen9"/>
                 <a:graphic xmlns:a="http://schemas.openxmlformats.org/drawingml/2006/main">
                   <a:graphicData uri="http://schemas.microsoft.com/office/word/2010/wordprocessingShape">
                     <wps:wsp>
-                      <wps:cNvSpPr txBox="1"/>
+                      <wps:cNvSpPr/>
                       <wps:spPr>
                         <a:xfrm>
                           <a:off x="0" y="0"/>
-                          <a:ext cx="2990850" cy="979805"/>
+                          <a:ext cx="2990880" cy="979920"/>
                         </a:xfrm>
-                        <a:prstGeom prst="rect"/>
+                        <a:prstGeom prst="rect">
+                          <a:avLst/>
+                        </a:prstGeom>
+                        <a:noFill/>
+                        <a:ln>
+                          <a:noFill/>
+                        </a:ln>
                       </wps:spPr>
+                      <wps:style>
+                        <a:lnRef idx="0"/>
+                        <a:fillRef idx="0"/>
+                        <a:effectRef idx="0"/>
+                        <a:fontRef idx="minor"/>
+                      </wps:style>
                       <wps:txbx>
                         <w:txbxContent>
                           <w:p>
@@ -6440,7 +6489,7 @@
                                 <wp:inline distT="0" distB="0" distL="0" distR="0">
                                   <wp:extent cx="2990850" cy="638175"/>
                                   <wp:effectExtent l="0" t="0" r="0" b="0"/>
-                                  <wp:docPr id="52" name="Bild9" descr=""/>
+                                  <wp:docPr id="54" name="Bild9" descr=""/>
                                   <wp:cNvGraphicFramePr>
                                     <a:graphicFrameLocks xmlns:a="http://schemas.openxmlformats.org/drawingml/2006/main" noChangeAspect="1"/>
                                   </wp:cNvGraphicFramePr>
@@ -6448,7 +6497,7 @@
                                     <a:graphicData uri="http://schemas.openxmlformats.org/drawingml/2006/picture">
                                       <pic:pic xmlns:pic="http://schemas.openxmlformats.org/drawingml/2006/picture">
                                         <pic:nvPicPr>
-                                          <pic:cNvPr id="52" name="Bild9" descr=""/>
+                                          <pic:cNvPr id="54" name="Bild9" descr=""/>
                                           <pic:cNvPicPr>
                                             <a:picLocks noChangeAspect="1" noChangeArrowheads="1"/>
                                           </pic:cNvPicPr>
@@ -6473,6 +6522,9 @@
                                   </a:graphic>
                                 </wp:inline>
                               </w:drawing>
+                            </w:r>
+                            <w:r>
+                              <w:rPr/>
                               <w:t xml:space="preserve">Abbildung </w:t>
                             </w:r>
                             <w:r>
@@ -6495,7 +6547,7 @@
                           </w:p>
                         </w:txbxContent>
                       </wps:txbx>
-                      <wps:bodyPr anchor="t" lIns="0" tIns="0" rIns="0" bIns="0">
+                      <wps:bodyPr lIns="0" rIns="0" tIns="0" bIns="0">
                         <a:noAutofit/>
                       </wps:bodyPr>
                     </wps:wsp>
@@ -6506,8 +6558,11 @@
           </mc:Choice>
           <mc:Fallback>
             <w:pict>
-              <v:rect style="position:absolute;rotation:0;width:235.5pt;height:77.15pt;mso-wrap-distance-left:0pt;mso-wrap-distance-right:0pt;mso-wrap-distance-top:0pt;mso-wrap-distance-bottom:0pt;margin-top:0pt;mso-position-vertical-relative:text;margin-left:0pt;mso-position-horizontal-relative:text">
-                <v:textbox inset="0in,0in,0in,0in">
+              <v:rect id="shape_0" ID="Rahmen9" stroked="f" style="position:absolute;margin-left:0pt;margin-top:0.05pt;width:235.45pt;height:77.1pt">
+                <w10:wrap type="square"/>
+                <v:fill o:detectmouseclick="t" on="false"/>
+                <v:stroke color="#3465a4" joinstyle="round" endcap="flat"/>
+                <v:textbox>
                   <w:txbxContent>
                     <w:p>
                       <w:pPr>
@@ -6521,7 +6576,7 @@
                           <wp:inline distT="0" distB="0" distL="0" distR="0">
                             <wp:extent cx="2990850" cy="638175"/>
                             <wp:effectExtent l="0" t="0" r="0" b="0"/>
-                            <wp:docPr id="53" name="Bild9" descr=""/>
+                            <wp:docPr id="55" name="Bild9" descr=""/>
                             <wp:cNvGraphicFramePr>
                               <a:graphicFrameLocks xmlns:a="http://schemas.openxmlformats.org/drawingml/2006/main" noChangeAspect="1"/>
                             </wp:cNvGraphicFramePr>
@@ -6529,7 +6584,7 @@
                               <a:graphicData uri="http://schemas.openxmlformats.org/drawingml/2006/picture">
                                 <pic:pic xmlns:pic="http://schemas.openxmlformats.org/drawingml/2006/picture">
                                   <pic:nvPicPr>
-                                    <pic:cNvPr id="53" name="Bild9" descr=""/>
+                                    <pic:cNvPr id="55" name="Bild9" descr=""/>
                                     <pic:cNvPicPr>
                                       <a:picLocks noChangeAspect="1" noChangeArrowheads="1"/>
                                     </pic:cNvPicPr>
@@ -6554,6 +6609,9 @@
                             </a:graphic>
                           </wp:inline>
                         </w:drawing>
+                      </w:r>
+                      <w:r>
+                        <w:rPr/>
                         <w:t xml:space="preserve">Abbildung </w:t>
                       </w:r>
                       <w:r>
@@ -6576,7 +6634,6 @@
                     </w:p>
                   </w:txbxContent>
                 </v:textbox>
-                <w10:wrap type="square" side="largest"/>
               </v:rect>
             </w:pict>
           </mc:Fallback>
@@ -6618,12 +6675,10 @@
       </w:pPr>
       <w:r>
         <w:rPr/>
-      </w:r>
-      <w:r>
         <mc:AlternateContent>
           <mc:Choice Requires="wps">
             <w:drawing>
-              <wp:anchor behindDoc="0" distT="0" distB="0" distL="0" distR="0" simplePos="0" locked="0" layoutInCell="1" allowOverlap="1" relativeHeight="73">
+              <wp:anchor behindDoc="0" distT="0" distB="0" distL="0" distR="0" simplePos="0" locked="0" layoutInCell="1" allowOverlap="1" relativeHeight="30">
                 <wp:simplePos x="0" y="0"/>
                 <wp:positionH relativeFrom="column">
                   <wp:posOffset>0</wp:posOffset>
@@ -6631,21 +6686,33 @@
                 <wp:positionV relativeFrom="paragraph">
                   <wp:posOffset>635</wp:posOffset>
                 </wp:positionV>
-                <wp:extent cx="1504950" cy="1159510"/>
+                <wp:extent cx="1505585" cy="1160145"/>
                 <wp:effectExtent l="0" t="0" r="0" b="0"/>
                 <wp:wrapSquare wrapText="largest"/>
-                <wp:docPr id="54" name="Rahmen10"/>
+                <wp:docPr id="56" name="Rahmen10"/>
                 <a:graphic xmlns:a="http://schemas.openxmlformats.org/drawingml/2006/main">
                   <a:graphicData uri="http://schemas.microsoft.com/office/word/2010/wordprocessingShape">
                     <wps:wsp>
-                      <wps:cNvSpPr txBox="1"/>
+                      <wps:cNvSpPr/>
                       <wps:spPr>
                         <a:xfrm>
                           <a:off x="0" y="0"/>
-                          <a:ext cx="1504950" cy="1159510"/>
+                          <a:ext cx="1504800" cy="1159560"/>
                         </a:xfrm>
-                        <a:prstGeom prst="rect"/>
+                        <a:prstGeom prst="rect">
+                          <a:avLst/>
+                        </a:prstGeom>
+                        <a:noFill/>
+                        <a:ln>
+                          <a:noFill/>
+                        </a:ln>
                       </wps:spPr>
+                      <wps:style>
+                        <a:lnRef idx="0"/>
+                        <a:fillRef idx="0"/>
+                        <a:effectRef idx="0"/>
+                        <a:fontRef idx="minor"/>
+                      </wps:style>
                       <wps:txbx>
                         <w:txbxContent>
                           <w:p>
@@ -6660,7 +6727,7 @@
                                 <wp:inline distT="0" distB="0" distL="0" distR="0">
                                   <wp:extent cx="1504950" cy="628650"/>
                                   <wp:effectExtent l="0" t="0" r="0" b="0"/>
-                                  <wp:docPr id="55" name="Bild10" descr=""/>
+                                  <wp:docPr id="58" name="Bild10" descr=""/>
                                   <wp:cNvGraphicFramePr>
                                     <a:graphicFrameLocks xmlns:a="http://schemas.openxmlformats.org/drawingml/2006/main" noChangeAspect="1"/>
                                   </wp:cNvGraphicFramePr>
@@ -6668,7 +6735,7 @@
                                     <a:graphicData uri="http://schemas.openxmlformats.org/drawingml/2006/picture">
                                       <pic:pic xmlns:pic="http://schemas.openxmlformats.org/drawingml/2006/picture">
                                         <pic:nvPicPr>
-                                          <pic:cNvPr id="55" name="Bild10" descr=""/>
+                                          <pic:cNvPr id="58" name="Bild10" descr=""/>
                                           <pic:cNvPicPr>
                                             <a:picLocks noChangeAspect="1" noChangeArrowheads="1"/>
                                           </pic:cNvPicPr>
@@ -6693,6 +6760,9 @@
                                   </a:graphic>
                                 </wp:inline>
                               </w:drawing>
+                            </w:r>
+                            <w:r>
+                              <w:rPr/>
                               <w:t xml:space="preserve">Abbildung </w:t>
                             </w:r>
                             <w:r>
@@ -6715,7 +6785,7 @@
                           </w:p>
                         </w:txbxContent>
                       </wps:txbx>
-                      <wps:bodyPr anchor="t" lIns="0" tIns="0" rIns="0" bIns="0">
+                      <wps:bodyPr lIns="0" rIns="0" tIns="0" bIns="0">
                         <a:noAutofit/>
                       </wps:bodyPr>
                     </wps:wsp>
@@ -6726,8 +6796,11 @@
           </mc:Choice>
           <mc:Fallback>
             <w:pict>
-              <v:rect style="position:absolute;rotation:0;width:118.5pt;height:91.3pt;mso-wrap-distance-left:0pt;mso-wrap-distance-right:0pt;mso-wrap-distance-top:0pt;mso-wrap-distance-bottom:0pt;margin-top:0pt;mso-position-vertical-relative:text;margin-left:0pt;mso-position-horizontal-relative:text">
-                <v:textbox inset="0in,0in,0in,0in">
+              <v:rect id="shape_0" ID="Rahmen10" stroked="f" style="position:absolute;margin-left:0pt;margin-top:0.05pt;width:118.45pt;height:91.25pt">
+                <w10:wrap type="square"/>
+                <v:fill o:detectmouseclick="t" on="false"/>
+                <v:stroke color="#3465a4" joinstyle="round" endcap="flat"/>
+                <v:textbox>
                   <w:txbxContent>
                     <w:p>
                       <w:pPr>
@@ -6741,7 +6814,7 @@
                           <wp:inline distT="0" distB="0" distL="0" distR="0">
                             <wp:extent cx="1504950" cy="628650"/>
                             <wp:effectExtent l="0" t="0" r="0" b="0"/>
-                            <wp:docPr id="56" name="Bild10" descr=""/>
+                            <wp:docPr id="59" name="Bild10" descr=""/>
                             <wp:cNvGraphicFramePr>
                               <a:graphicFrameLocks xmlns:a="http://schemas.openxmlformats.org/drawingml/2006/main" noChangeAspect="1"/>
                             </wp:cNvGraphicFramePr>
@@ -6749,7 +6822,7 @@
                               <a:graphicData uri="http://schemas.openxmlformats.org/drawingml/2006/picture">
                                 <pic:pic xmlns:pic="http://schemas.openxmlformats.org/drawingml/2006/picture">
                                   <pic:nvPicPr>
-                                    <pic:cNvPr id="56" name="Bild10" descr=""/>
+                                    <pic:cNvPr id="59" name="Bild10" descr=""/>
                                     <pic:cNvPicPr>
                                       <a:picLocks noChangeAspect="1" noChangeArrowheads="1"/>
                                     </pic:cNvPicPr>
@@ -6774,6 +6847,9 @@
                             </a:graphic>
                           </wp:inline>
                         </w:drawing>
+                      </w:r>
+                      <w:r>
+                        <w:rPr/>
                         <w:t xml:space="preserve">Abbildung </w:t>
                       </w:r>
                       <w:r>
@@ -6796,7 +6872,6 @@
                     </w:p>
                   </w:txbxContent>
                 </v:textbox>
-                <w10:wrap type="square" side="largest"/>
               </v:rect>
             </w:pict>
           </mc:Fallback>
@@ -6850,11 +6925,18 @@
       <w:r>
         <w:br w:type="page"/>
       </w:r>
-      <w:r>
+    </w:p>
+    <w:p>
+      <w:pPr>
+        <w:pStyle w:val="Normal"/>
+        <w:rPr/>
+      </w:pPr>
+      <w:r>
+        <w:rPr/>
         <mc:AlternateContent>
           <mc:Choice Requires="wps">
             <w:drawing>
-              <wp:anchor behindDoc="0" distT="0" distB="0" distL="0" distR="0" simplePos="0" locked="0" layoutInCell="1" allowOverlap="1" relativeHeight="75">
+              <wp:anchor behindDoc="0" distT="0" distB="0" distL="0" distR="0" simplePos="0" locked="0" layoutInCell="1" allowOverlap="1" relativeHeight="31">
                 <wp:simplePos x="0" y="0"/>
                 <wp:positionH relativeFrom="column">
                   <wp:posOffset>0</wp:posOffset>
@@ -6862,21 +6944,33 @@
                 <wp:positionV relativeFrom="paragraph">
                   <wp:posOffset>133350</wp:posOffset>
                 </wp:positionV>
-                <wp:extent cx="1504950" cy="1339215"/>
+                <wp:extent cx="1505585" cy="1339850"/>
                 <wp:effectExtent l="0" t="0" r="0" b="0"/>
                 <wp:wrapSquare wrapText="largest"/>
-                <wp:docPr id="57" name="Rahmen12"/>
+                <wp:docPr id="60" name="Rahmen12"/>
                 <a:graphic xmlns:a="http://schemas.openxmlformats.org/drawingml/2006/main">
                   <a:graphicData uri="http://schemas.microsoft.com/office/word/2010/wordprocessingShape">
                     <wps:wsp>
-                      <wps:cNvSpPr txBox="1"/>
+                      <wps:cNvSpPr/>
                       <wps:spPr>
                         <a:xfrm>
                           <a:off x="0" y="0"/>
-                          <a:ext cx="1504950" cy="1339215"/>
+                          <a:ext cx="1504800" cy="1339200"/>
                         </a:xfrm>
-                        <a:prstGeom prst="rect"/>
+                        <a:prstGeom prst="rect">
+                          <a:avLst/>
+                        </a:prstGeom>
+                        <a:noFill/>
+                        <a:ln>
+                          <a:noFill/>
+                        </a:ln>
                       </wps:spPr>
+                      <wps:style>
+                        <a:lnRef idx="0"/>
+                        <a:fillRef idx="0"/>
+                        <a:effectRef idx="0"/>
+                        <a:fontRef idx="minor"/>
+                      </wps:style>
                       <wps:txbx>
                         <w:txbxContent>
                           <w:p>
@@ -6891,7 +6985,7 @@
                                 <wp:inline distT="0" distB="0" distL="0" distR="0">
                                   <wp:extent cx="1504950" cy="619125"/>
                                   <wp:effectExtent l="0" t="0" r="0" b="0"/>
-                                  <wp:docPr id="58" name="Bild13" descr=""/>
+                                  <wp:docPr id="62" name="Bild13" descr=""/>
                                   <wp:cNvGraphicFramePr>
                                     <a:graphicFrameLocks xmlns:a="http://schemas.openxmlformats.org/drawingml/2006/main" noChangeAspect="1"/>
                                   </wp:cNvGraphicFramePr>
@@ -6899,7 +6993,7 @@
                                     <a:graphicData uri="http://schemas.openxmlformats.org/drawingml/2006/picture">
                                       <pic:pic xmlns:pic="http://schemas.openxmlformats.org/drawingml/2006/picture">
                                         <pic:nvPicPr>
-                                          <pic:cNvPr id="58" name="Bild13" descr=""/>
+                                          <pic:cNvPr id="62" name="Bild13" descr=""/>
                                           <pic:cNvPicPr>
                                             <a:picLocks noChangeAspect="1" noChangeArrowheads="1"/>
                                           </pic:cNvPicPr>
@@ -6924,6 +7018,9 @@
                                   </a:graphic>
                                 </wp:inline>
                               </w:drawing>
+                            </w:r>
+                            <w:r>
+                              <w:rPr/>
                               <w:t xml:space="preserve">Abbildung </w:t>
                             </w:r>
                             <w:r>
@@ -6953,7 +7050,7 @@
                           </w:p>
                         </w:txbxContent>
                       </wps:txbx>
-                      <wps:bodyPr anchor="t" lIns="0" tIns="0" rIns="0" bIns="0">
+                      <wps:bodyPr lIns="0" rIns="0" tIns="0" bIns="0">
                         <a:noAutofit/>
                       </wps:bodyPr>
                     </wps:wsp>
@@ -6964,8 +7061,11 @@
           </mc:Choice>
           <mc:Fallback>
             <w:pict>
-              <v:rect style="position:absolute;rotation:0;width:118.5pt;height:105.45pt;mso-wrap-distance-left:0pt;mso-wrap-distance-right:0pt;mso-wrap-distance-top:0pt;mso-wrap-distance-bottom:0pt;margin-top:10.5pt;mso-position-vertical-relative:text;margin-left:0pt;mso-position-horizontal-relative:text">
-                <v:textbox inset="0in,0in,0in,0in">
+              <v:rect id="shape_0" ID="Rahmen12" stroked="f" style="position:absolute;margin-left:0pt;margin-top:10.5pt;width:118.45pt;height:105.4pt">
+                <w10:wrap type="square"/>
+                <v:fill o:detectmouseclick="t" on="false"/>
+                <v:stroke color="#3465a4" joinstyle="round" endcap="flat"/>
+                <v:textbox>
                   <w:txbxContent>
                     <w:p>
                       <w:pPr>
@@ -6979,7 +7079,7 @@
                           <wp:inline distT="0" distB="0" distL="0" distR="0">
                             <wp:extent cx="1504950" cy="619125"/>
                             <wp:effectExtent l="0" t="0" r="0" b="0"/>
-                            <wp:docPr id="59" name="Bild13" descr=""/>
+                            <wp:docPr id="63" name="Bild13" descr=""/>
                             <wp:cNvGraphicFramePr>
                               <a:graphicFrameLocks xmlns:a="http://schemas.openxmlformats.org/drawingml/2006/main" noChangeAspect="1"/>
                             </wp:cNvGraphicFramePr>
@@ -6987,7 +7087,7 @@
                               <a:graphicData uri="http://schemas.openxmlformats.org/drawingml/2006/picture">
                                 <pic:pic xmlns:pic="http://schemas.openxmlformats.org/drawingml/2006/picture">
                                   <pic:nvPicPr>
-                                    <pic:cNvPr id="59" name="Bild13" descr=""/>
+                                    <pic:cNvPr id="63" name="Bild13" descr=""/>
                                     <pic:cNvPicPr>
                                       <a:picLocks noChangeAspect="1" noChangeArrowheads="1"/>
                                     </pic:cNvPicPr>
@@ -7012,6 +7112,9 @@
                             </a:graphic>
                           </wp:inline>
                         </w:drawing>
+                      </w:r>
+                      <w:r>
+                        <w:rPr/>
                         <w:t xml:space="preserve">Abbildung </w:t>
                       </w:r>
                       <w:r>
@@ -7041,7 +7144,6 @@
                     </w:p>
                   </w:txbxContent>
                 </v:textbox>
-                <w10:wrap type="square" side="largest"/>
               </v:rect>
             </w:pict>
           </mc:Fallback>
@@ -7069,13 +7171,7 @@
         <w:rPr/>
         <w:t>Unten siehst du schließlich deine eigenen Karten.</w:t>
         <w:br/>
-      </w:r>
-      <w:r>
-        <w:rPr/>
         <w:t>Unpassende Karten werden dunkler dargestellt.</w:t>
-      </w:r>
-      <w:r>
-        <w:rPr/>
         <w:br/>
         <w:t>Drücke auf eine Karte, um sie zu legen.</w:t>
         <w:br/>
@@ -7128,10 +7224,10 @@
                 <wp:positionV relativeFrom="paragraph">
                   <wp:posOffset>635</wp:posOffset>
                 </wp:positionV>
-                <wp:extent cx="3747770" cy="1060450"/>
+                <wp:extent cx="3748405" cy="1061085"/>
                 <wp:effectExtent l="0" t="0" r="0" b="0"/>
                 <wp:wrapSquare wrapText="largest"/>
-                <wp:docPr id="60" name="Rahmen18"/>
+                <wp:docPr id="64" name="Rahmen18"/>
                 <a:graphic xmlns:a="http://schemas.openxmlformats.org/drawingml/2006/main">
                   <a:graphicData uri="http://schemas.microsoft.com/office/word/2010/wordprocessingShape">
                     <wps:wsp>
@@ -7139,7 +7235,7 @@
                       <wps:spPr>
                         <a:xfrm>
                           <a:off x="0" y="0"/>
-                          <a:ext cx="3747240" cy="1059840"/>
+                          <a:ext cx="3747600" cy="1060560"/>
                         </a:xfrm>
                         <a:prstGeom prst="rect">
                           <a:avLst/>
@@ -7169,7 +7265,7 @@
                                 <wp:inline distT="0" distB="0" distL="0" distR="0">
                                   <wp:extent cx="3453130" cy="714375"/>
                                   <wp:effectExtent l="0" t="0" r="0" b="0"/>
-                                  <wp:docPr id="62" name="Bild15" descr=""/>
+                                  <wp:docPr id="66" name="Bild15" descr=""/>
                                   <wp:cNvGraphicFramePr>
                                     <a:graphicFrameLocks xmlns:a="http://schemas.openxmlformats.org/drawingml/2006/main" noChangeAspect="1"/>
                                   </wp:cNvGraphicFramePr>
@@ -7177,7 +7273,7 @@
                                     <a:graphicData uri="http://schemas.openxmlformats.org/drawingml/2006/picture">
                                       <pic:pic xmlns:pic="http://schemas.openxmlformats.org/drawingml/2006/picture">
                                         <pic:nvPicPr>
-                                          <pic:cNvPr id="62" name="Bild15" descr=""/>
+                                          <pic:cNvPr id="66" name="Bild15" descr=""/>
                                           <pic:cNvPicPr>
                                             <a:picLocks noChangeAspect="1" noChangeArrowheads="1"/>
                                           </pic:cNvPicPr>
@@ -7245,7 +7341,7 @@
           </mc:Choice>
           <mc:Fallback>
             <w:pict>
-              <v:rect id="shape_0" ID="Rahmen18" stroked="f" style="position:absolute;margin-left:0.7pt;margin-top:0.05pt;width:295pt;height:83.4pt">
+              <v:rect id="shape_0" ID="Rahmen18" stroked="f" style="position:absolute;margin-left:0.7pt;margin-top:0.05pt;width:295.05pt;height:83.45pt">
                 <w10:wrap type="square"/>
                 <v:fill o:detectmouseclick="t" on="false"/>
                 <v:stroke color="#3465a4" joinstyle="round" endcap="flat"/>
@@ -7263,7 +7359,7 @@
                           <wp:inline distT="0" distB="0" distL="0" distR="0">
                             <wp:extent cx="3453130" cy="714375"/>
                             <wp:effectExtent l="0" t="0" r="0" b="0"/>
-                            <wp:docPr id="63" name="Bild15" descr=""/>
+                            <wp:docPr id="67" name="Bild15" descr=""/>
                             <wp:cNvGraphicFramePr>
                               <a:graphicFrameLocks xmlns:a="http://schemas.openxmlformats.org/drawingml/2006/main" noChangeAspect="1"/>
                             </wp:cNvGraphicFramePr>
@@ -7271,7 +7367,7 @@
                               <a:graphicData uri="http://schemas.openxmlformats.org/drawingml/2006/picture">
                                 <pic:pic xmlns:pic="http://schemas.openxmlformats.org/drawingml/2006/picture">
                                   <pic:nvPicPr>
-                                    <pic:cNvPr id="63" name="Bild15" descr=""/>
+                                    <pic:cNvPr id="67" name="Bild15" descr=""/>
                                     <pic:cNvPicPr>
                                       <a:picLocks noChangeAspect="1" noChangeArrowheads="1"/>
                                     </pic:cNvPicPr>
@@ -7429,10 +7525,10 @@
                 <wp:positionV relativeFrom="paragraph">
                   <wp:posOffset>79375</wp:posOffset>
                 </wp:positionV>
-                <wp:extent cx="3776980" cy="1066165"/>
+                <wp:extent cx="3777615" cy="1066800"/>
                 <wp:effectExtent l="0" t="0" r="0" b="0"/>
                 <wp:wrapSquare wrapText="largest"/>
-                <wp:docPr id="64" name="Rahmen19"/>
+                <wp:docPr id="68" name="Rahmen19"/>
                 <a:graphic xmlns:a="http://schemas.openxmlformats.org/drawingml/2006/main">
                   <a:graphicData uri="http://schemas.microsoft.com/office/word/2010/wordprocessingShape">
                     <wps:wsp>
@@ -7440,7 +7536,7 @@
                       <wps:spPr>
                         <a:xfrm>
                           <a:off x="0" y="0"/>
-                          <a:ext cx="3776400" cy="1065600"/>
+                          <a:ext cx="3777120" cy="1066320"/>
                         </a:xfrm>
                         <a:prstGeom prst="rect">
                           <a:avLst/>
@@ -7470,7 +7566,7 @@
                                 <wp:inline distT="0" distB="0" distL="0" distR="0">
                                   <wp:extent cx="3452495" cy="720090"/>
                                   <wp:effectExtent l="0" t="0" r="0" b="0"/>
-                                  <wp:docPr id="66" name="Bild19" descr=""/>
+                                  <wp:docPr id="70" name="Bild19" descr=""/>
                                   <wp:cNvGraphicFramePr>
                                     <a:graphicFrameLocks xmlns:a="http://schemas.openxmlformats.org/drawingml/2006/main" noChangeAspect="1"/>
                                   </wp:cNvGraphicFramePr>
@@ -7478,7 +7574,7 @@
                                     <a:graphicData uri="http://schemas.openxmlformats.org/drawingml/2006/picture">
                                       <pic:pic xmlns:pic="http://schemas.openxmlformats.org/drawingml/2006/picture">
                                         <pic:nvPicPr>
-                                          <pic:cNvPr id="66" name="Bild19" descr=""/>
+                                          <pic:cNvPr id="70" name="Bild19" descr=""/>
                                           <pic:cNvPicPr>
                                             <a:picLocks noChangeAspect="1" noChangeArrowheads="1"/>
                                           </pic:cNvPicPr>
@@ -7546,7 +7642,7 @@
           </mc:Choice>
           <mc:Fallback>
             <w:pict>
-              <v:rect id="shape_0" ID="Rahmen19" stroked="f" style="position:absolute;margin-left:-0.45pt;margin-top:6.25pt;width:297.3pt;height:83.85pt">
+              <v:rect id="shape_0" ID="Rahmen19" stroked="f" style="position:absolute;margin-left:-0.45pt;margin-top:6.25pt;width:297.35pt;height:83.9pt">
                 <w10:wrap type="square"/>
                 <v:fill o:detectmouseclick="t" on="false"/>
                 <v:stroke color="#3465a4" joinstyle="round" endcap="flat"/>
@@ -7564,7 +7660,7 @@
                           <wp:inline distT="0" distB="0" distL="0" distR="0">
                             <wp:extent cx="3452495" cy="720090"/>
                             <wp:effectExtent l="0" t="0" r="0" b="0"/>
-                            <wp:docPr id="67" name="Bild19" descr=""/>
+                            <wp:docPr id="71" name="Bild19" descr=""/>
                             <wp:cNvGraphicFramePr>
                               <a:graphicFrameLocks xmlns:a="http://schemas.openxmlformats.org/drawingml/2006/main" noChangeAspect="1"/>
                             </wp:cNvGraphicFramePr>
@@ -7572,7 +7668,7 @@
                               <a:graphicData uri="http://schemas.openxmlformats.org/drawingml/2006/picture">
                                 <pic:pic xmlns:pic="http://schemas.openxmlformats.org/drawingml/2006/picture">
                                   <pic:nvPicPr>
-                                    <pic:cNvPr id="67" name="Bild19" descr=""/>
+                                    <pic:cNvPr id="71" name="Bild19" descr=""/>
                                     <pic:cNvPicPr>
                                       <a:picLocks noChangeAspect="1" noChangeArrowheads="1"/>
                                     </pic:cNvPicPr>
@@ -7740,7 +7836,14 @@
         </w:rPr>
       </w:pPr>
       <w:r>
-        <w:rPr/>
+        <w:rPr>
+          <w:rFonts w:eastAsia="Calibri" w:cs="" w:cstheme="minorBidi" w:eastAsiaTheme="minorHAnsi"/>
+          <w:color w:val="auto"/>
+          <w:kern w:val="0"/>
+          <w:sz w:val="24"/>
+          <w:szCs w:val="22"/>
+          <w:lang w:val="de-DE" w:eastAsia="en-US" w:bidi="ar-SA"/>
+        </w:rPr>
       </w:r>
     </w:p>
     <w:p>
@@ -7756,7 +7859,14 @@
         </w:rPr>
       </w:pPr>
       <w:r>
-        <w:rPr/>
+        <w:rPr>
+          <w:rFonts w:eastAsia="Calibri" w:cs="" w:cstheme="minorBidi" w:eastAsiaTheme="minorHAnsi"/>
+          <w:color w:val="auto"/>
+          <w:kern w:val="0"/>
+          <w:sz w:val="24"/>
+          <w:szCs w:val="22"/>
+          <w:lang w:val="de-DE" w:eastAsia="en-US" w:bidi="ar-SA"/>
+        </w:rPr>
       </w:r>
     </w:p>
     <w:p>
@@ -7820,8 +7930,21 @@
           <w:szCs w:val="22"/>
           <w:lang w:val="de-DE" w:eastAsia="en-US" w:bidi="ar-SA"/>
         </w:rPr>
-        <w:t>und mit welcher Karte das Spiel beendet wurde</w:t>
-      </w:r>
+        <w:t>und mit welcher Karte das Spiel beendet wurde.</w:t>
+      </w:r>
+    </w:p>
+    <w:p>
+      <w:pPr>
+        <w:pStyle w:val="Normal"/>
+        <w:rPr>
+          <w:rFonts w:ascii="Arial" w:hAnsi="Arial" w:eastAsia="Calibri" w:cs="" w:cstheme="minorBidi" w:eastAsiaTheme="minorHAnsi"/>
+          <w:color w:val="auto"/>
+          <w:kern w:val="0"/>
+          <w:sz w:val="24"/>
+          <w:szCs w:val="22"/>
+          <w:lang w:val="de-DE" w:eastAsia="en-US" w:bidi="ar-SA"/>
+        </w:rPr>
+      </w:pPr>
       <w:r>
         <w:rPr>
           <w:rFonts w:eastAsia="Calibri" w:cs="" w:cstheme="minorBidi" w:eastAsiaTheme="minorHAnsi"/>
@@ -7831,7 +7954,6 @@
           <w:szCs w:val="22"/>
           <w:lang w:val="de-DE" w:eastAsia="en-US" w:bidi="ar-SA"/>
         </w:rPr>
-        <w:t>.</w:t>
       </w:r>
     </w:p>
     <w:p>
@@ -7847,25 +7969,16 @@
         </w:rPr>
       </w:pPr>
       <w:r>
-        <w:rPr/>
-      </w:r>
-    </w:p>
-    <w:p>
-      <w:pPr>
-        <w:pStyle w:val="Normal"/>
-        <w:rPr>
-          <w:rFonts w:ascii="Arial" w:hAnsi="Arial" w:eastAsia="Calibri" w:cs="" w:cstheme="minorBidi" w:eastAsiaTheme="minorHAnsi"/>
-          <w:color w:val="auto"/>
-          <w:kern w:val="0"/>
-          <w:sz w:val="24"/>
-          <w:szCs w:val="22"/>
-          <w:lang w:val="de-DE" w:eastAsia="en-US" w:bidi="ar-SA"/>
-        </w:rPr>
-      </w:pPr>
-      <w:r>
-        <w:rPr/>
+        <w:rPr>
+          <w:rFonts w:eastAsia="Calibri" w:cs="" w:cstheme="minorBidi" w:eastAsiaTheme="minorHAnsi"/>
+          <w:color w:val="auto"/>
+          <w:kern w:val="0"/>
+          <w:sz w:val="24"/>
+          <w:szCs w:val="22"/>
+          <w:lang w:val="de-DE" w:eastAsia="en-US" w:bidi="ar-SA"/>
+        </w:rPr>
         <w:drawing>
-          <wp:anchor behindDoc="0" distT="0" distB="0" distL="0" distR="0" simplePos="0" locked="0" layoutInCell="1" allowOverlap="1" relativeHeight="77">
+          <wp:anchor behindDoc="0" distT="0" distB="0" distL="0" distR="0" simplePos="0" locked="0" layoutInCell="1" allowOverlap="1" relativeHeight="32">
             <wp:simplePos x="0" y="0"/>
             <wp:positionH relativeFrom="column">
               <wp:posOffset>0</wp:posOffset>
@@ -7876,7 +7989,7 @@
             <wp:extent cx="1571625" cy="2571750"/>
             <wp:effectExtent l="0" t="0" r="0" b="0"/>
             <wp:wrapSquare wrapText="largest"/>
-            <wp:docPr id="68" name="Bild14" descr=""/>
+            <wp:docPr id="72" name="Bild14" descr=""/>
             <wp:cNvGraphicFramePr>
               <a:graphicFrameLocks xmlns:a="http://schemas.openxmlformats.org/drawingml/2006/main" noChangeAspect="1"/>
             </wp:cNvGraphicFramePr>
@@ -7884,7 +7997,7 @@
               <a:graphicData uri="http://schemas.openxmlformats.org/drawingml/2006/picture">
                 <pic:pic xmlns:pic="http://schemas.openxmlformats.org/drawingml/2006/picture">
                   <pic:nvPicPr>
-                    <pic:cNvPr id="68" name="Bild14" descr=""/>
+                    <pic:cNvPr id="72" name="Bild14" descr=""/>
                     <pic:cNvPicPr>
                       <a:picLocks noChangeAspect="1" noChangeArrowheads="1"/>
                     </pic:cNvPicPr>
@@ -7969,7 +8082,7 @@
         <w:pStyle w:val="Normal"/>
         <w:numPr>
           <w:ilvl w:val="0"/>
-          <w:numId w:val="7"/>
+          <w:numId w:val="8"/>
         </w:numPr>
         <w:rPr/>
       </w:pPr>
@@ -7988,18 +8101,7 @@
           <w:szCs w:val="22"/>
           <w:lang w:val="de-DE" w:eastAsia="en-US" w:bidi="ar-SA"/>
         </w:rPr>
-        <w:t xml:space="preserve">der Start-Ansicht und in der „Mitspieler finden“ Ansicht befindet sich der Button ganz unten. In der Ansicht für die laufende Runde befindet er sich </w:t>
-      </w:r>
-      <w:r>
-        <w:rPr>
-          <w:rFonts w:eastAsia="Calibri" w:cs="" w:cstheme="minorBidi" w:eastAsiaTheme="minorHAnsi"/>
-          <w:color w:val="auto"/>
-          <w:kern w:val="0"/>
-          <w:sz w:val="24"/>
-          <w:szCs w:val="22"/>
-          <w:lang w:val="de-DE" w:eastAsia="en-US" w:bidi="ar-SA"/>
-        </w:rPr>
-        <w:t>ganz unten links.</w:t>
+        <w:t>der Start-Ansicht und in der „Mitspieler finden“ Ansicht befindet sich der Button ganz unten. In der Ansicht für die laufende Runde befindet er sich ganz unten links.</w:t>
       </w:r>
     </w:p>
     <w:p>
@@ -8007,7 +8109,7 @@
         <w:pStyle w:val="Normal"/>
         <w:numPr>
           <w:ilvl w:val="0"/>
-          <w:numId w:val="7"/>
+          <w:numId w:val="8"/>
         </w:numPr>
         <w:rPr/>
       </w:pPr>
@@ -8021,7 +8123,7 @@
         <w:pStyle w:val="Normal"/>
         <w:numPr>
           <w:ilvl w:val="1"/>
-          <w:numId w:val="7"/>
+          <w:numId w:val="8"/>
         </w:numPr>
         <w:rPr/>
       </w:pPr>
@@ -8037,7 +8139,7 @@
         <w:pStyle w:val="Normal"/>
         <w:numPr>
           <w:ilvl w:val="1"/>
-          <w:numId w:val="7"/>
+          <w:numId w:val="8"/>
         </w:numPr>
         <w:rPr/>
       </w:pPr>
@@ -8082,7 +8184,7 @@
         <w:pStyle w:val="Normal"/>
         <w:numPr>
           <w:ilvl w:val="0"/>
-          <w:numId w:val="7"/>
+          <w:numId w:val="8"/>
         </w:numPr>
         <w:rPr/>
       </w:pPr>
@@ -8138,7 +8240,7 @@
           <w:sz w:val="24"/>
         </w:rPr>
         <w:drawing>
-          <wp:anchor behindDoc="0" distT="0" distB="0" distL="0" distR="0" simplePos="0" locked="0" layoutInCell="1" allowOverlap="1" relativeHeight="78">
+          <wp:anchor behindDoc="0" distT="0" distB="0" distL="0" distR="0" simplePos="0" locked="0" layoutInCell="1" allowOverlap="1" relativeHeight="33">
             <wp:simplePos x="0" y="0"/>
             <wp:positionH relativeFrom="column">
               <wp:posOffset>0</wp:posOffset>
@@ -8149,7 +8251,7 @@
             <wp:extent cx="2852420" cy="1584325"/>
             <wp:effectExtent l="0" t="0" r="0" b="0"/>
             <wp:wrapSquare wrapText="largest"/>
-            <wp:docPr id="69" name="Bild16" descr=""/>
+            <wp:docPr id="73" name="Bild16" descr=""/>
             <wp:cNvGraphicFramePr>
               <a:graphicFrameLocks xmlns:a="http://schemas.openxmlformats.org/drawingml/2006/main" noChangeAspect="1"/>
             </wp:cNvGraphicFramePr>
@@ -8157,7 +8259,7 @@
               <a:graphicData uri="http://schemas.openxmlformats.org/drawingml/2006/picture">
                 <pic:pic xmlns:pic="http://schemas.openxmlformats.org/drawingml/2006/picture">
                   <pic:nvPicPr>
-                    <pic:cNvPr id="69" name="Bild16" descr=""/>
+                    <pic:cNvPr id="73" name="Bild16" descr=""/>
                     <pic:cNvPicPr>
                       <a:picLocks noChangeAspect="1" noChangeArrowheads="1"/>
                     </pic:cNvPicPr>
@@ -8373,11 +8475,7 @@
       </w:pPr>
       <w:r>
         <w:rPr/>
-        <w:t xml:space="preserve">Einschränkungen: Es gibt ausschließlich Text-Nachrichten mit normalem Text und Emoticons. Es gibt keine Formatierung (fett, kursiv, etc.), Anhänge und/oder Sprachnachrichten. </w:t>
-      </w:r>
-      <w:r>
-        <w:rPr/>
-        <w:t>Die Nachricht gibt auch die Uhrzeit an, jedoch kein Datum und kein Gelesen-Status.</w:t>
+        <w:t>Einschränkungen: Es gibt ausschließlich Text-Nachrichten mit normalem Text und Emoticons. Es gibt keine Formatierung (fett, kursiv, etc.), Anhänge und/oder Sprachnachrichten. Die Nachricht gibt auch die Uhrzeit an, jedoch kein Datum und kein Gelesen-Status.</w:t>
       </w:r>
     </w:p>
     <w:p>
@@ -8537,10 +8635,10 @@
                 <wp:positionV relativeFrom="paragraph">
                   <wp:posOffset>635</wp:posOffset>
                 </wp:positionV>
-                <wp:extent cx="3404235" cy="631190"/>
+                <wp:extent cx="3404870" cy="631825"/>
                 <wp:effectExtent l="0" t="0" r="0" b="0"/>
                 <wp:wrapTopAndBottom/>
-                <wp:docPr id="70" name="Rahmen24"/>
+                <wp:docPr id="74" name="Rahmen24"/>
                 <a:graphic xmlns:a="http://schemas.openxmlformats.org/drawingml/2006/main">
                   <a:graphicData uri="http://schemas.microsoft.com/office/word/2010/wordprocessingShape">
                     <wps:wsp>
@@ -8548,7 +8646,7 @@
                       <wps:spPr>
                         <a:xfrm>
                           <a:off x="0" y="0"/>
-                          <a:ext cx="3403440" cy="630720"/>
+                          <a:ext cx="3404160" cy="631080"/>
                         </a:xfrm>
                         <a:prstGeom prst="rect">
                           <a:avLst/>
@@ -8578,7 +8676,7 @@
                                 <wp:inline distT="0" distB="0" distL="0" distR="0">
                                   <wp:extent cx="3400425" cy="285750"/>
                                   <wp:effectExtent l="0" t="0" r="0" b="0"/>
-                                  <wp:docPr id="72" name="Bild24" descr=""/>
+                                  <wp:docPr id="76" name="Bild24" descr=""/>
                                   <wp:cNvGraphicFramePr>
                                     <a:graphicFrameLocks xmlns:a="http://schemas.openxmlformats.org/drawingml/2006/main" noChangeAspect="1"/>
                                   </wp:cNvGraphicFramePr>
@@ -8586,7 +8684,7 @@
                                     <a:graphicData uri="http://schemas.openxmlformats.org/drawingml/2006/picture">
                                       <pic:pic xmlns:pic="http://schemas.openxmlformats.org/drawingml/2006/picture">
                                         <pic:nvPicPr>
-                                          <pic:cNvPr id="72" name="Bild24" descr=""/>
+                                          <pic:cNvPr id="76" name="Bild24" descr=""/>
                                           <pic:cNvPicPr>
                                             <a:picLocks noChangeAspect="1" noChangeArrowheads="1"/>
                                           </pic:cNvPicPr>
@@ -8647,7 +8745,7 @@
           </mc:Choice>
           <mc:Fallback>
             <w:pict>
-              <v:rect id="shape_0" ID="Rahmen24" stroked="f" style="position:absolute;margin-left:-1.55pt;margin-top:0.05pt;width:267.95pt;height:49.6pt">
+              <v:rect id="shape_0" ID="Rahmen24" stroked="f" style="position:absolute;margin-left:-1.55pt;margin-top:0.05pt;width:268pt;height:49.65pt">
                 <w10:wrap type="square"/>
                 <v:fill o:detectmouseclick="t" on="false"/>
                 <v:stroke color="#3465a4" joinstyle="round" endcap="flat"/>
@@ -8665,7 +8763,7 @@
                           <wp:inline distT="0" distB="0" distL="0" distR="0">
                             <wp:extent cx="3400425" cy="285750"/>
                             <wp:effectExtent l="0" t="0" r="0" b="0"/>
-                            <wp:docPr id="73" name="Bild24" descr=""/>
+                            <wp:docPr id="77" name="Bild24" descr=""/>
                             <wp:cNvGraphicFramePr>
                               <a:graphicFrameLocks xmlns:a="http://schemas.openxmlformats.org/drawingml/2006/main" noChangeAspect="1"/>
                             </wp:cNvGraphicFramePr>
@@ -8673,7 +8771,7 @@
                               <a:graphicData uri="http://schemas.openxmlformats.org/drawingml/2006/picture">
                                 <pic:pic xmlns:pic="http://schemas.openxmlformats.org/drawingml/2006/picture">
                                   <pic:nvPicPr>
-                                    <pic:cNvPr id="73" name="Bild24" descr=""/>
+                                    <pic:cNvPr id="77" name="Bild24" descr=""/>
                                     <pic:cNvPicPr>
                                       <a:picLocks noChangeAspect="1" noChangeArrowheads="1"/>
                                     </pic:cNvPicPr>
@@ -8738,10 +8836,10 @@
                 <wp:positionV relativeFrom="paragraph">
                   <wp:posOffset>914400</wp:posOffset>
                 </wp:positionV>
-                <wp:extent cx="3356610" cy="625475"/>
+                <wp:extent cx="3357245" cy="626110"/>
                 <wp:effectExtent l="0" t="0" r="0" b="0"/>
                 <wp:wrapTopAndBottom/>
-                <wp:docPr id="74" name="Rahmen25"/>
+                <wp:docPr id="78" name="Rahmen25"/>
                 <a:graphic xmlns:a="http://schemas.openxmlformats.org/drawingml/2006/main">
                   <a:graphicData uri="http://schemas.microsoft.com/office/word/2010/wordprocessingShape">
                     <wps:wsp>
@@ -8749,7 +8847,7 @@
                       <wps:spPr>
                         <a:xfrm>
                           <a:off x="0" y="0"/>
-                          <a:ext cx="3355920" cy="624960"/>
+                          <a:ext cx="3356640" cy="625320"/>
                         </a:xfrm>
                         <a:prstGeom prst="rect">
                           <a:avLst/>
@@ -8779,7 +8877,7 @@
                                 <wp:inline distT="0" distB="0" distL="0" distR="0">
                                   <wp:extent cx="3352800" cy="280035"/>
                                   <wp:effectExtent l="0" t="0" r="0" b="0"/>
-                                  <wp:docPr id="76" name="Bild25" descr=""/>
+                                  <wp:docPr id="80" name="Bild25" descr=""/>
                                   <wp:cNvGraphicFramePr>
                                     <a:graphicFrameLocks xmlns:a="http://schemas.openxmlformats.org/drawingml/2006/main" noChangeAspect="1"/>
                                   </wp:cNvGraphicFramePr>
@@ -8787,7 +8885,7 @@
                                     <a:graphicData uri="http://schemas.openxmlformats.org/drawingml/2006/picture">
                                       <pic:pic xmlns:pic="http://schemas.openxmlformats.org/drawingml/2006/picture">
                                         <pic:nvPicPr>
-                                          <pic:cNvPr id="76" name="Bild25" descr=""/>
+                                          <pic:cNvPr id="80" name="Bild25" descr=""/>
                                           <pic:cNvPicPr>
                                             <a:picLocks noChangeAspect="1" noChangeArrowheads="1"/>
                                           </pic:cNvPicPr>
@@ -8848,7 +8946,7 @@
           </mc:Choice>
           <mc:Fallback>
             <w:pict>
-              <v:rect id="shape_0" ID="Rahmen25" stroked="f" style="position:absolute;margin-left:1.1pt;margin-top:72pt;width:264.2pt;height:49.15pt">
+              <v:rect id="shape_0" ID="Rahmen25" stroked="f" style="position:absolute;margin-left:1.1pt;margin-top:72pt;width:264.25pt;height:49.2pt">
                 <w10:wrap type="square"/>
                 <v:fill o:detectmouseclick="t" on="false"/>
                 <v:stroke color="#3465a4" joinstyle="round" endcap="flat"/>
@@ -8866,7 +8964,7 @@
                           <wp:inline distT="0" distB="0" distL="0" distR="0">
                             <wp:extent cx="3352800" cy="280035"/>
                             <wp:effectExtent l="0" t="0" r="0" b="0"/>
-                            <wp:docPr id="77" name="Bild25" descr=""/>
+                            <wp:docPr id="81" name="Bild25" descr=""/>
                             <wp:cNvGraphicFramePr>
                               <a:graphicFrameLocks xmlns:a="http://schemas.openxmlformats.org/drawingml/2006/main" noChangeAspect="1"/>
                             </wp:cNvGraphicFramePr>
@@ -8874,7 +8972,7 @@
                               <a:graphicData uri="http://schemas.openxmlformats.org/drawingml/2006/picture">
                                 <pic:pic xmlns:pic="http://schemas.openxmlformats.org/drawingml/2006/picture">
                                   <pic:nvPicPr>
-                                    <pic:cNvPr id="77" name="Bild25" descr=""/>
+                                    <pic:cNvPr id="81" name="Bild25" descr=""/>
                                     <pic:cNvPicPr>
                                       <a:picLocks noChangeAspect="1" noChangeArrowheads="1"/>
                                     </pic:cNvPicPr>
@@ -8939,10 +9037,10 @@
                 <wp:positionV relativeFrom="paragraph">
                   <wp:posOffset>1876425</wp:posOffset>
                 </wp:positionV>
-                <wp:extent cx="3369310" cy="626745"/>
+                <wp:extent cx="3369945" cy="627380"/>
                 <wp:effectExtent l="0" t="0" r="0" b="0"/>
                 <wp:wrapTopAndBottom/>
-                <wp:docPr id="78" name="Rahmen26"/>
+                <wp:docPr id="82" name="Rahmen26"/>
                 <a:graphic xmlns:a="http://schemas.openxmlformats.org/drawingml/2006/main">
                   <a:graphicData uri="http://schemas.microsoft.com/office/word/2010/wordprocessingShape">
                     <wps:wsp>
@@ -8950,7 +9048,7 @@
                       <wps:spPr>
                         <a:xfrm>
                           <a:off x="0" y="0"/>
-                          <a:ext cx="3368520" cy="626040"/>
+                          <a:ext cx="3369240" cy="626760"/>
                         </a:xfrm>
                         <a:prstGeom prst="rect">
                           <a:avLst/>
@@ -8980,7 +9078,7 @@
                                 <wp:inline distT="0" distB="0" distL="0" distR="0">
                                   <wp:extent cx="3365500" cy="281305"/>
                                   <wp:effectExtent l="0" t="0" r="0" b="0"/>
-                                  <wp:docPr id="80" name="Bild26" descr=""/>
+                                  <wp:docPr id="84" name="Bild26" descr=""/>
                                   <wp:cNvGraphicFramePr>
                                     <a:graphicFrameLocks xmlns:a="http://schemas.openxmlformats.org/drawingml/2006/main" noChangeAspect="1"/>
                                   </wp:cNvGraphicFramePr>
@@ -8988,7 +9086,7 @@
                                     <a:graphicData uri="http://schemas.openxmlformats.org/drawingml/2006/picture">
                                       <pic:pic xmlns:pic="http://schemas.openxmlformats.org/drawingml/2006/picture">
                                         <pic:nvPicPr>
-                                          <pic:cNvPr id="80" name="Bild26" descr=""/>
+                                          <pic:cNvPr id="84" name="Bild26" descr=""/>
                                           <pic:cNvPicPr>
                                             <a:picLocks noChangeAspect="1" noChangeArrowheads="1"/>
                                           </pic:cNvPicPr>
@@ -9049,7 +9147,7 @@
           </mc:Choice>
           <mc:Fallback>
             <w:pict>
-              <v:rect id="shape_0" ID="Rahmen26" stroked="f" style="position:absolute;margin-left:0.1pt;margin-top:147.75pt;width:265.2pt;height:49.25pt">
+              <v:rect id="shape_0" ID="Rahmen26" stroked="f" style="position:absolute;margin-left:0.1pt;margin-top:147.75pt;width:265.25pt;height:49.3pt">
                 <w10:wrap type="square"/>
                 <v:fill o:detectmouseclick="t" on="false"/>
                 <v:stroke color="#3465a4" joinstyle="round" endcap="flat"/>
@@ -9067,7 +9165,7 @@
                           <wp:inline distT="0" distB="0" distL="0" distR="0">
                             <wp:extent cx="3365500" cy="281305"/>
                             <wp:effectExtent l="0" t="0" r="0" b="0"/>
-                            <wp:docPr id="81" name="Bild26" descr=""/>
+                            <wp:docPr id="85" name="Bild26" descr=""/>
                             <wp:cNvGraphicFramePr>
                               <a:graphicFrameLocks xmlns:a="http://schemas.openxmlformats.org/drawingml/2006/main" noChangeAspect="1"/>
                             </wp:cNvGraphicFramePr>
@@ -9075,7 +9173,7 @@
                               <a:graphicData uri="http://schemas.openxmlformats.org/drawingml/2006/picture">
                                 <pic:pic xmlns:pic="http://schemas.openxmlformats.org/drawingml/2006/picture">
                                   <pic:nvPicPr>
-                                    <pic:cNvPr id="81" name="Bild26" descr=""/>
+                                    <pic:cNvPr id="85" name="Bild26" descr=""/>
                                     <pic:cNvPicPr>
                                       <a:picLocks noChangeAspect="1" noChangeArrowheads="1"/>
                                     </pic:cNvPicPr>
@@ -9140,10 +9238,10 @@
                 <wp:positionV relativeFrom="paragraph">
                   <wp:posOffset>635</wp:posOffset>
                 </wp:positionV>
-                <wp:extent cx="2148840" cy="4154805"/>
+                <wp:extent cx="2149475" cy="4155440"/>
                 <wp:effectExtent l="0" t="0" r="0" b="0"/>
                 <wp:wrapSquare wrapText="largest"/>
-                <wp:docPr id="82" name="Rahmen27"/>
+                <wp:docPr id="86" name="Rahmen27"/>
                 <a:graphic xmlns:a="http://schemas.openxmlformats.org/drawingml/2006/main">
                   <a:graphicData uri="http://schemas.microsoft.com/office/word/2010/wordprocessingShape">
                     <wps:wsp>
@@ -9151,7 +9249,7 @@
                       <wps:spPr>
                         <a:xfrm>
                           <a:off x="0" y="0"/>
-                          <a:ext cx="2148120" cy="4154040"/>
+                          <a:ext cx="2148840" cy="4154760"/>
                         </a:xfrm>
                         <a:prstGeom prst="rect">
                           <a:avLst/>
@@ -9181,7 +9279,7 @@
                                 <wp:inline distT="0" distB="0" distL="0" distR="0">
                                   <wp:extent cx="2145030" cy="3809365"/>
                                   <wp:effectExtent l="0" t="0" r="0" b="0"/>
-                                  <wp:docPr id="84" name="Bild27" descr=""/>
+                                  <wp:docPr id="88" name="Bild27" descr=""/>
                                   <wp:cNvGraphicFramePr>
                                     <a:graphicFrameLocks xmlns:a="http://schemas.openxmlformats.org/drawingml/2006/main" noChangeAspect="1"/>
                                   </wp:cNvGraphicFramePr>
@@ -9189,7 +9287,7 @@
                                     <a:graphicData uri="http://schemas.openxmlformats.org/drawingml/2006/picture">
                                       <pic:pic xmlns:pic="http://schemas.openxmlformats.org/drawingml/2006/picture">
                                         <pic:nvPicPr>
-                                          <pic:cNvPr id="84" name="Bild27" descr=""/>
+                                          <pic:cNvPr id="88" name="Bild27" descr=""/>
                                           <pic:cNvPicPr>
                                             <a:picLocks noChangeAspect="1" noChangeArrowheads="1"/>
                                           </pic:cNvPicPr>
@@ -9250,7 +9348,7 @@
           </mc:Choice>
           <mc:Fallback>
             <w:pict>
-              <v:rect id="shape_0" ID="Rahmen27" stroked="f" style="position:absolute;margin-left:311.2pt;margin-top:0.05pt;width:169.1pt;height:327.05pt">
+              <v:rect id="shape_0" ID="Rahmen27" stroked="f" style="position:absolute;margin-left:311.2pt;margin-top:0.05pt;width:169.15pt;height:327.1pt">
                 <w10:wrap type="square"/>
                 <v:fill o:detectmouseclick="t" on="false"/>
                 <v:stroke color="#3465a4" joinstyle="round" endcap="flat"/>
@@ -9268,7 +9366,7 @@
                           <wp:inline distT="0" distB="0" distL="0" distR="0">
                             <wp:extent cx="2145030" cy="3809365"/>
                             <wp:effectExtent l="0" t="0" r="0" b="0"/>
-                            <wp:docPr id="85" name="Bild27" descr=""/>
+                            <wp:docPr id="89" name="Bild27" descr=""/>
                             <wp:cNvGraphicFramePr>
                               <a:graphicFrameLocks xmlns:a="http://schemas.openxmlformats.org/drawingml/2006/main" noChangeAspect="1"/>
                             </wp:cNvGraphicFramePr>
@@ -9276,7 +9374,7 @@
                               <a:graphicData uri="http://schemas.openxmlformats.org/drawingml/2006/picture">
                                 <pic:pic xmlns:pic="http://schemas.openxmlformats.org/drawingml/2006/picture">
                                   <pic:nvPicPr>
-                                    <pic:cNvPr id="85" name="Bild27" descr=""/>
+                                    <pic:cNvPr id="89" name="Bild27" descr=""/>
                                     <pic:cNvPicPr>
                                       <a:picLocks noChangeAspect="1" noChangeArrowheads="1"/>
                                     </pic:cNvPicPr>
@@ -9577,10 +9675,10 @@
                 <wp:positionV relativeFrom="paragraph">
                   <wp:posOffset>635</wp:posOffset>
                 </wp:positionV>
-                <wp:extent cx="3404235" cy="631190"/>
+                <wp:extent cx="3404870" cy="631825"/>
                 <wp:effectExtent l="0" t="0" r="0" b="0"/>
                 <wp:wrapSquare wrapText="largest"/>
-                <wp:docPr id="86" name="Rahmen28"/>
+                <wp:docPr id="90" name="Rahmen28"/>
                 <a:graphic xmlns:a="http://schemas.openxmlformats.org/drawingml/2006/main">
                   <a:graphicData uri="http://schemas.microsoft.com/office/word/2010/wordprocessingShape">
                     <wps:wsp>
@@ -9588,7 +9686,7 @@
                       <wps:spPr>
                         <a:xfrm>
                           <a:off x="0" y="0"/>
-                          <a:ext cx="3403440" cy="630720"/>
+                          <a:ext cx="3404160" cy="631080"/>
                         </a:xfrm>
                         <a:prstGeom prst="rect">
                           <a:avLst/>
@@ -9620,7 +9718,7 @@
                                 <wp:inline distT="0" distB="0" distL="0" distR="0">
                                   <wp:extent cx="3400425" cy="285750"/>
                                   <wp:effectExtent l="0" t="0" r="0" b="0"/>
-                                  <wp:docPr id="88" name="Bild28" descr=""/>
+                                  <wp:docPr id="92" name="Bild28" descr=""/>
                                   <wp:cNvGraphicFramePr>
                                     <a:graphicFrameLocks xmlns:a="http://schemas.openxmlformats.org/drawingml/2006/main" noChangeAspect="1"/>
                                   </wp:cNvGraphicFramePr>
@@ -9628,7 +9726,7 @@
                                     <a:graphicData uri="http://schemas.openxmlformats.org/drawingml/2006/picture">
                                       <pic:pic xmlns:pic="http://schemas.openxmlformats.org/drawingml/2006/picture">
                                         <pic:nvPicPr>
-                                          <pic:cNvPr id="88" name="Bild28" descr=""/>
+                                          <pic:cNvPr id="92" name="Bild28" descr=""/>
                                           <pic:cNvPicPr>
                                             <a:picLocks noChangeAspect="1" noChangeArrowheads="1"/>
                                           </pic:cNvPicPr>
@@ -9674,7 +9772,7 @@
           </mc:Choice>
           <mc:Fallback>
             <w:pict>
-              <v:rect id="shape_0" ID="Rahmen28" stroked="f" style="position:absolute;margin-left:-0.05pt;margin-top:0.05pt;width:267.95pt;height:49.6pt">
+              <v:rect id="shape_0" ID="Rahmen28" stroked="f" style="position:absolute;margin-left:-0.05pt;margin-top:0.05pt;width:268pt;height:49.65pt">
                 <w10:wrap type="square"/>
                 <v:fill o:detectmouseclick="t" on="false"/>
                 <v:stroke color="#3465a4" joinstyle="round" endcap="flat"/>
@@ -9694,7 +9792,7 @@
                           <wp:inline distT="0" distB="0" distL="0" distR="0">
                             <wp:extent cx="3400425" cy="285750"/>
                             <wp:effectExtent l="0" t="0" r="0" b="0"/>
-                            <wp:docPr id="89" name="Bild28" descr=""/>
+                            <wp:docPr id="93" name="Bild28" descr=""/>
                             <wp:cNvGraphicFramePr>
                               <a:graphicFrameLocks xmlns:a="http://schemas.openxmlformats.org/drawingml/2006/main" noChangeAspect="1"/>
                             </wp:cNvGraphicFramePr>
@@ -9702,7 +9800,7 @@
                               <a:graphicData uri="http://schemas.openxmlformats.org/drawingml/2006/picture">
                                 <pic:pic xmlns:pic="http://schemas.openxmlformats.org/drawingml/2006/picture">
                                   <pic:nvPicPr>
-                                    <pic:cNvPr id="89" name="Bild28" descr=""/>
+                                    <pic:cNvPr id="93" name="Bild28" descr=""/>
                                     <pic:cNvPicPr>
                                       <a:picLocks noChangeAspect="1" noChangeArrowheads="1"/>
                                     </pic:cNvPicPr>
@@ -9806,10 +9904,10 @@
                 <wp:positionV relativeFrom="paragraph">
                   <wp:posOffset>-91440</wp:posOffset>
                 </wp:positionV>
-                <wp:extent cx="3404235" cy="621665"/>
+                <wp:extent cx="3404870" cy="622300"/>
                 <wp:effectExtent l="0" t="0" r="0" b="0"/>
                 <wp:wrapSquare wrapText="largest"/>
-                <wp:docPr id="90" name="Rahmen29"/>
+                <wp:docPr id="94" name="Rahmen29"/>
                 <a:graphic xmlns:a="http://schemas.openxmlformats.org/drawingml/2006/main">
                   <a:graphicData uri="http://schemas.microsoft.com/office/word/2010/wordprocessingShape">
                     <wps:wsp>
@@ -9817,7 +9915,7 @@
                       <wps:spPr>
                         <a:xfrm>
                           <a:off x="0" y="0"/>
-                          <a:ext cx="3403440" cy="621000"/>
+                          <a:ext cx="3404160" cy="621720"/>
                         </a:xfrm>
                         <a:prstGeom prst="rect">
                           <a:avLst/>
@@ -9849,7 +9947,7 @@
                                 <wp:inline distT="0" distB="0" distL="0" distR="0">
                                   <wp:extent cx="3400425" cy="276225"/>
                                   <wp:effectExtent l="0" t="0" r="0" b="0"/>
-                                  <wp:docPr id="92" name="Bild29" descr=""/>
+                                  <wp:docPr id="96" name="Bild29" descr=""/>
                                   <wp:cNvGraphicFramePr>
                                     <a:graphicFrameLocks xmlns:a="http://schemas.openxmlformats.org/drawingml/2006/main" noChangeAspect="1"/>
                                   </wp:cNvGraphicFramePr>
@@ -9857,7 +9955,7 @@
                                     <a:graphicData uri="http://schemas.openxmlformats.org/drawingml/2006/picture">
                                       <pic:pic xmlns:pic="http://schemas.openxmlformats.org/drawingml/2006/picture">
                                         <pic:nvPicPr>
-                                          <pic:cNvPr id="92" name="Bild29" descr=""/>
+                                          <pic:cNvPr id="96" name="Bild29" descr=""/>
                                           <pic:cNvPicPr>
                                             <a:picLocks noChangeAspect="1" noChangeArrowheads="1"/>
                                           </pic:cNvPicPr>
@@ -9903,7 +10001,7 @@
           </mc:Choice>
           <mc:Fallback>
             <w:pict>
-              <v:rect id="shape_0" ID="Rahmen29" stroked="f" style="position:absolute;margin-left:-0.05pt;margin-top:-7.2pt;width:267.95pt;height:48.85pt">
+              <v:rect id="shape_0" ID="Rahmen29" stroked="f" style="position:absolute;margin-left:-0.05pt;margin-top:-7.2pt;width:268pt;height:48.9pt">
                 <w10:wrap type="square"/>
                 <v:fill o:detectmouseclick="t" on="false"/>
                 <v:stroke color="#3465a4" joinstyle="round" endcap="flat"/>
@@ -9923,7 +10021,7 @@
                           <wp:inline distT="0" distB="0" distL="0" distR="0">
                             <wp:extent cx="3400425" cy="276225"/>
                             <wp:effectExtent l="0" t="0" r="0" b="0"/>
-                            <wp:docPr id="93" name="Bild29" descr=""/>
+                            <wp:docPr id="97" name="Bild29" descr=""/>
                             <wp:cNvGraphicFramePr>
                               <a:graphicFrameLocks xmlns:a="http://schemas.openxmlformats.org/drawingml/2006/main" noChangeAspect="1"/>
                             </wp:cNvGraphicFramePr>
@@ -9931,7 +10029,7 @@
                               <a:graphicData uri="http://schemas.openxmlformats.org/drawingml/2006/picture">
                                 <pic:pic xmlns:pic="http://schemas.openxmlformats.org/drawingml/2006/picture">
                                   <pic:nvPicPr>
-                                    <pic:cNvPr id="93" name="Bild29" descr=""/>
+                                    <pic:cNvPr id="97" name="Bild29" descr=""/>
                                     <pic:cNvPicPr>
                                       <a:picLocks noChangeAspect="1" noChangeArrowheads="1"/>
                                     </pic:cNvPicPr>
@@ -10011,9 +10109,9 @@
         <w:pStyle w:val="Berschrift2"/>
         <w:rPr/>
       </w:pPr>
-      <w:bookmarkStart w:id="32" w:name="_toc466"/>
-      <w:bookmarkStart w:id="33" w:name="__RefHeading___Toc845_2545966480"/>
-      <w:bookmarkStart w:id="34" w:name="_toc499"/>
+      <w:bookmarkStart w:id="32" w:name="__RefHeading___Toc845_2545966480"/>
+      <w:bookmarkStart w:id="33" w:name="_toc499"/>
+      <w:bookmarkStart w:id="34" w:name="_toc466"/>
       <w:bookmarkEnd w:id="32"/>
       <w:bookmarkEnd w:id="33"/>
       <w:bookmarkEnd w:id="34"/>
@@ -10147,7 +10245,7 @@
         <w:pStyle w:val="Normal"/>
         <w:numPr>
           <w:ilvl w:val="0"/>
-          <w:numId w:val="8"/>
+          <w:numId w:val="9"/>
         </w:numPr>
         <w:rPr/>
       </w:pPr>
@@ -10178,7 +10276,7 @@
         <w:pStyle w:val="Normal"/>
         <w:numPr>
           <w:ilvl w:val="0"/>
-          <w:numId w:val="8"/>
+          <w:numId w:val="9"/>
         </w:numPr>
         <w:rPr/>
       </w:pPr>
@@ -10340,10 +10438,10 @@
                 <wp:positionV relativeFrom="paragraph">
                   <wp:posOffset>635</wp:posOffset>
                 </wp:positionV>
-                <wp:extent cx="2232660" cy="1106170"/>
+                <wp:extent cx="2233295" cy="1106805"/>
                 <wp:effectExtent l="0" t="0" r="0" b="0"/>
                 <wp:wrapSquare wrapText="largest"/>
-                <wp:docPr id="94" name="Rahmen30"/>
+                <wp:docPr id="98" name="Rahmen30"/>
                 <a:graphic xmlns:a="http://schemas.openxmlformats.org/drawingml/2006/main">
                   <a:graphicData uri="http://schemas.microsoft.com/office/word/2010/wordprocessingShape">
                     <wps:wsp>
@@ -10351,7 +10449,7 @@
                       <wps:spPr>
                         <a:xfrm>
                           <a:off x="0" y="0"/>
-                          <a:ext cx="2232000" cy="1105560"/>
+                          <a:ext cx="2232720" cy="1106280"/>
                         </a:xfrm>
                         <a:prstGeom prst="rect">
                           <a:avLst/>
@@ -10381,7 +10479,7 @@
                                 <wp:inline distT="0" distB="0" distL="0" distR="0">
                                   <wp:extent cx="2228850" cy="571500"/>
                                   <wp:effectExtent l="0" t="0" r="0" b="0"/>
-                                  <wp:docPr id="96" name="Bild36" descr=""/>
+                                  <wp:docPr id="100" name="Bild36" descr=""/>
                                   <wp:cNvGraphicFramePr>
                                     <a:graphicFrameLocks xmlns:a="http://schemas.openxmlformats.org/drawingml/2006/main" noChangeAspect="1"/>
                                   </wp:cNvGraphicFramePr>
@@ -10389,7 +10487,7 @@
                                     <a:graphicData uri="http://schemas.openxmlformats.org/drawingml/2006/picture">
                                       <pic:pic xmlns:pic="http://schemas.openxmlformats.org/drawingml/2006/picture">
                                         <pic:nvPicPr>
-                                          <pic:cNvPr id="96" name="Bild36" descr=""/>
+                                          <pic:cNvPr id="100" name="Bild36" descr=""/>
                                           <pic:cNvPicPr>
                                             <a:picLocks noChangeAspect="1" noChangeArrowheads="1"/>
                                           </pic:cNvPicPr>
@@ -10450,7 +10548,7 @@
           </mc:Choice>
           <mc:Fallback>
             <w:pict>
-              <v:rect id="shape_0" ID="Rahmen30" stroked="f" style="position:absolute;margin-left:1.05pt;margin-top:0.05pt;width:175.7pt;height:87pt">
+              <v:rect id="shape_0" ID="Rahmen30" stroked="f" style="position:absolute;margin-left:1.05pt;margin-top:0.05pt;width:175.75pt;height:87.05pt">
                 <w10:wrap type="square"/>
                 <v:fill o:detectmouseclick="t" on="false"/>
                 <v:stroke color="#3465a4" joinstyle="round" endcap="flat"/>
@@ -10468,7 +10566,7 @@
                           <wp:inline distT="0" distB="0" distL="0" distR="0">
                             <wp:extent cx="2228850" cy="571500"/>
                             <wp:effectExtent l="0" t="0" r="0" b="0"/>
-                            <wp:docPr id="97" name="Bild36" descr=""/>
+                            <wp:docPr id="101" name="Bild36" descr=""/>
                             <wp:cNvGraphicFramePr>
                               <a:graphicFrameLocks xmlns:a="http://schemas.openxmlformats.org/drawingml/2006/main" noChangeAspect="1"/>
                             </wp:cNvGraphicFramePr>
@@ -10476,7 +10574,7 @@
                               <a:graphicData uri="http://schemas.openxmlformats.org/drawingml/2006/picture">
                                 <pic:pic xmlns:pic="http://schemas.openxmlformats.org/drawingml/2006/picture">
                                   <pic:nvPicPr>
-                                    <pic:cNvPr id="97" name="Bild36" descr=""/>
+                                    <pic:cNvPr id="101" name="Bild36" descr=""/>
                                     <pic:cNvPicPr>
                                       <a:picLocks noChangeAspect="1" noChangeArrowheads="1"/>
                                     </pic:cNvPicPr>
@@ -10541,10 +10639,10 @@
                 <wp:positionV relativeFrom="paragraph">
                   <wp:posOffset>635</wp:posOffset>
                 </wp:positionV>
-                <wp:extent cx="2204085" cy="1528445"/>
+                <wp:extent cx="2204720" cy="1529080"/>
                 <wp:effectExtent l="0" t="0" r="0" b="0"/>
                 <wp:wrapSquare wrapText="largest"/>
-                <wp:docPr id="98" name="Rahmen31"/>
+                <wp:docPr id="102" name="Rahmen31"/>
                 <a:graphic xmlns:a="http://schemas.openxmlformats.org/drawingml/2006/main">
                   <a:graphicData uri="http://schemas.microsoft.com/office/word/2010/wordprocessingShape">
                     <wps:wsp>
@@ -10552,7 +10650,7 @@
                       <wps:spPr>
                         <a:xfrm>
                           <a:off x="0" y="0"/>
-                          <a:ext cx="2203560" cy="1527840"/>
+                          <a:ext cx="2203920" cy="1528560"/>
                         </a:xfrm>
                         <a:prstGeom prst="rect">
                           <a:avLst/>
@@ -10582,7 +10680,7 @@
                                 <wp:inline distT="0" distB="0" distL="0" distR="0">
                                   <wp:extent cx="2200275" cy="723900"/>
                                   <wp:effectExtent l="0" t="0" r="0" b="0"/>
-                                  <wp:docPr id="100" name="Bild37" descr=""/>
+                                  <wp:docPr id="104" name="Bild37" descr=""/>
                                   <wp:cNvGraphicFramePr>
                                     <a:graphicFrameLocks xmlns:a="http://schemas.openxmlformats.org/drawingml/2006/main" noChangeAspect="1"/>
                                   </wp:cNvGraphicFramePr>
@@ -10590,7 +10688,7 @@
                                     <a:graphicData uri="http://schemas.openxmlformats.org/drawingml/2006/picture">
                                       <pic:pic xmlns:pic="http://schemas.openxmlformats.org/drawingml/2006/picture">
                                         <pic:nvPicPr>
-                                          <pic:cNvPr id="100" name="Bild37" descr=""/>
+                                          <pic:cNvPr id="104" name="Bild37" descr=""/>
                                           <pic:cNvPicPr>
                                             <a:picLocks noChangeAspect="1" noChangeArrowheads="1"/>
                                           </pic:cNvPicPr>
@@ -10651,7 +10749,7 @@
           </mc:Choice>
           <mc:Fallback>
             <w:pict>
-              <v:rect id="shape_0" ID="Rahmen31" stroked="f" style="position:absolute;margin-left:233.2pt;margin-top:0.05pt;width:173.45pt;height:120.25pt">
+              <v:rect id="shape_0" ID="Rahmen31" stroked="f" style="position:absolute;margin-left:233.2pt;margin-top:0.05pt;width:173.5pt;height:120.3pt">
                 <w10:wrap type="square"/>
                 <v:fill o:detectmouseclick="t" on="false"/>
                 <v:stroke color="#3465a4" joinstyle="round" endcap="flat"/>
@@ -10669,7 +10767,7 @@
                           <wp:inline distT="0" distB="0" distL="0" distR="0">
                             <wp:extent cx="2200275" cy="723900"/>
                             <wp:effectExtent l="0" t="0" r="0" b="0"/>
-                            <wp:docPr id="101" name="Bild37" descr=""/>
+                            <wp:docPr id="105" name="Bild37" descr=""/>
                             <wp:cNvGraphicFramePr>
                               <a:graphicFrameLocks xmlns:a="http://schemas.openxmlformats.org/drawingml/2006/main" noChangeAspect="1"/>
                             </wp:cNvGraphicFramePr>
@@ -10677,7 +10775,7 @@
                               <a:graphicData uri="http://schemas.openxmlformats.org/drawingml/2006/picture">
                                 <pic:pic xmlns:pic="http://schemas.openxmlformats.org/drawingml/2006/picture">
                                   <pic:nvPicPr>
-                                    <pic:cNvPr id="101" name="Bild37" descr=""/>
+                                    <pic:cNvPr id="105" name="Bild37" descr=""/>
                                     <pic:cNvPicPr>
                                       <a:picLocks noChangeAspect="1" noChangeArrowheads="1"/>
                                     </pic:cNvPicPr>
@@ -10902,7 +11000,7 @@
         <w:pStyle w:val="Normal"/>
         <w:numPr>
           <w:ilvl w:val="0"/>
-          <w:numId w:val="9"/>
+          <w:numId w:val="10"/>
         </w:numPr>
         <w:rPr/>
       </w:pPr>
@@ -10916,7 +11014,7 @@
         <w:pStyle w:val="Normal"/>
         <w:numPr>
           <w:ilvl w:val="0"/>
-          <w:numId w:val="9"/>
+          <w:numId w:val="10"/>
         </w:numPr>
         <w:rPr/>
       </w:pPr>
@@ -10930,7 +11028,7 @@
         <w:pStyle w:val="Normal"/>
         <w:numPr>
           <w:ilvl w:val="0"/>
-          <w:numId w:val="9"/>
+          <w:numId w:val="10"/>
         </w:numPr>
         <w:rPr/>
       </w:pPr>
@@ -10944,7 +11042,7 @@
         <w:pStyle w:val="Normal"/>
         <w:numPr>
           <w:ilvl w:val="0"/>
-          <w:numId w:val="9"/>
+          <w:numId w:val="10"/>
         </w:numPr>
         <w:rPr/>
       </w:pPr>
@@ -10958,7 +11056,7 @@
         <w:pStyle w:val="Normal"/>
         <w:numPr>
           <w:ilvl w:val="0"/>
-          <w:numId w:val="9"/>
+          <w:numId w:val="10"/>
         </w:numPr>
         <w:rPr/>
       </w:pPr>
@@ -10987,7 +11085,7 @@
         <w:pStyle w:val="Normal"/>
         <w:numPr>
           <w:ilvl w:val="0"/>
-          <w:numId w:val="9"/>
+          <w:numId w:val="10"/>
         </w:numPr>
         <w:rPr/>
       </w:pPr>
@@ -11018,7 +11116,7 @@
         <w:pStyle w:val="Normal"/>
         <w:numPr>
           <w:ilvl w:val="0"/>
-          <w:numId w:val="9"/>
+          <w:numId w:val="10"/>
         </w:numPr>
         <w:rPr/>
       </w:pPr>
@@ -11040,7 +11138,7 @@
         <w:pStyle w:val="Normal"/>
         <w:numPr>
           <w:ilvl w:val="0"/>
-          <w:numId w:val="9"/>
+          <w:numId w:val="10"/>
         </w:numPr>
         <w:rPr/>
       </w:pPr>
@@ -11067,7 +11165,7 @@
         <w:pStyle w:val="Normal"/>
         <w:numPr>
           <w:ilvl w:val="0"/>
-          <w:numId w:val="9"/>
+          <w:numId w:val="10"/>
         </w:numPr>
         <w:rPr/>
       </w:pPr>
@@ -11104,6 +11202,125 @@
   <w:abstractNum w:abstractNumId="1">
     <w:lvl w:ilvl="0">
       <w:start w:val="1"/>
+      <w:numFmt w:val="none"/>
+      <w:suff w:val="nothing"/>
+      <w:lvlText w:val=""/>
+      <w:lvlJc w:val="left"/>
+      <w:pPr>
+        <w:tabs>
+          <w:tab w:val="num" w:pos="0"/>
+        </w:tabs>
+        <w:ind w:left="0" w:hanging="0"/>
+      </w:pPr>
+    </w:lvl>
+    <w:lvl w:ilvl="1">
+      <w:start w:val="1"/>
+      <w:numFmt w:val="none"/>
+      <w:suff w:val="nothing"/>
+      <w:lvlText w:val=""/>
+      <w:lvlJc w:val="left"/>
+      <w:pPr>
+        <w:tabs>
+          <w:tab w:val="num" w:pos="0"/>
+        </w:tabs>
+        <w:ind w:left="0" w:hanging="0"/>
+      </w:pPr>
+    </w:lvl>
+    <w:lvl w:ilvl="2">
+      <w:start w:val="1"/>
+      <w:numFmt w:val="none"/>
+      <w:suff w:val="nothing"/>
+      <w:lvlText w:val=""/>
+      <w:lvlJc w:val="left"/>
+      <w:pPr>
+        <w:tabs>
+          <w:tab w:val="num" w:pos="0"/>
+        </w:tabs>
+        <w:ind w:left="0" w:hanging="0"/>
+      </w:pPr>
+    </w:lvl>
+    <w:lvl w:ilvl="3">
+      <w:start w:val="1"/>
+      <w:numFmt w:val="none"/>
+      <w:suff w:val="nothing"/>
+      <w:lvlText w:val=""/>
+      <w:lvlJc w:val="left"/>
+      <w:pPr>
+        <w:tabs>
+          <w:tab w:val="num" w:pos="0"/>
+        </w:tabs>
+        <w:ind w:left="0" w:hanging="0"/>
+      </w:pPr>
+    </w:lvl>
+    <w:lvl w:ilvl="4">
+      <w:start w:val="1"/>
+      <w:numFmt w:val="none"/>
+      <w:suff w:val="nothing"/>
+      <w:lvlText w:val=""/>
+      <w:lvlJc w:val="left"/>
+      <w:pPr>
+        <w:tabs>
+          <w:tab w:val="num" w:pos="0"/>
+        </w:tabs>
+        <w:ind w:left="0" w:hanging="0"/>
+      </w:pPr>
+    </w:lvl>
+    <w:lvl w:ilvl="5">
+      <w:start w:val="1"/>
+      <w:numFmt w:val="none"/>
+      <w:suff w:val="nothing"/>
+      <w:lvlText w:val=""/>
+      <w:lvlJc w:val="left"/>
+      <w:pPr>
+        <w:tabs>
+          <w:tab w:val="num" w:pos="0"/>
+        </w:tabs>
+        <w:ind w:left="0" w:hanging="0"/>
+      </w:pPr>
+    </w:lvl>
+    <w:lvl w:ilvl="6">
+      <w:start w:val="1"/>
+      <w:numFmt w:val="none"/>
+      <w:suff w:val="nothing"/>
+      <w:lvlText w:val=""/>
+      <w:lvlJc w:val="left"/>
+      <w:pPr>
+        <w:tabs>
+          <w:tab w:val="num" w:pos="0"/>
+        </w:tabs>
+        <w:ind w:left="0" w:hanging="0"/>
+      </w:pPr>
+    </w:lvl>
+    <w:lvl w:ilvl="7">
+      <w:start w:val="1"/>
+      <w:numFmt w:val="none"/>
+      <w:suff w:val="nothing"/>
+      <w:lvlText w:val=""/>
+      <w:lvlJc w:val="left"/>
+      <w:pPr>
+        <w:tabs>
+          <w:tab w:val="num" w:pos="0"/>
+        </w:tabs>
+        <w:ind w:left="0" w:hanging="0"/>
+      </w:pPr>
+    </w:lvl>
+    <w:lvl w:ilvl="8">
+      <w:start w:val="1"/>
+      <w:numFmt w:val="none"/>
+      <w:suff w:val="nothing"/>
+      <w:lvlText w:val=""/>
+      <w:lvlJc w:val="left"/>
+      <w:pPr>
+        <w:tabs>
+          <w:tab w:val="num" w:pos="0"/>
+        </w:tabs>
+        <w:ind w:left="0" w:hanging="0"/>
+      </w:pPr>
+    </w:lvl>
+  </w:abstractNum>
+  <w:abstractNum w:abstractNumId="2">
+    <w:lvl w:ilvl="0">
+      <w:start w:val="1"/>
       <w:numFmt w:val="bullet"/>
       <w:lvlText w:val=""/>
       <w:lvlJc w:val="left"/>
@@ -11238,7 +11455,7 @@
       </w:rPr>
     </w:lvl>
   </w:abstractNum>
-  <w:abstractNum w:abstractNumId="2">
+  <w:abstractNum w:abstractNumId="3">
     <w:lvl w:ilvl="0">
       <w:start w:val="1"/>
       <w:numFmt w:val="bullet"/>
@@ -11375,7 +11592,7 @@
       </w:rPr>
     </w:lvl>
   </w:abstractNum>
-  <w:abstractNum w:abstractNumId="3">
+  <w:abstractNum w:abstractNumId="4">
     <w:lvl w:ilvl="0">
       <w:start w:val="1"/>
       <w:numFmt w:val="decimal"/>
@@ -11485,7 +11702,7 @@
       </w:pPr>
     </w:lvl>
   </w:abstractNum>
-  <w:abstractNum w:abstractNumId="4">
+  <w:abstractNum w:abstractNumId="5">
     <w:lvl w:ilvl="0">
       <w:start w:val="1"/>
       <w:numFmt w:val="decimal"/>
@@ -11595,7 +11812,7 @@
       </w:pPr>
     </w:lvl>
   </w:abstractNum>
-  <w:abstractNum w:abstractNumId="5">
+  <w:abstractNum w:abstractNumId="6">
     <w:lvl w:ilvl="0">
       <w:start w:val="1"/>
       <w:numFmt w:val="lowerLetter"/>
@@ -11705,7 +11922,7 @@
       </w:pPr>
     </w:lvl>
   </w:abstractNum>
-  <w:abstractNum w:abstractNumId="6">
+  <w:abstractNum w:abstractNumId="7">
     <w:lvl w:ilvl="0">
       <w:start w:val="1"/>
       <w:numFmt w:val="bullet"/>
@@ -11842,7 +12059,7 @@
       </w:rPr>
     </w:lvl>
   </w:abstractNum>
-  <w:abstractNum w:abstractNumId="7">
+  <w:abstractNum w:abstractNumId="8">
     <w:lvl w:ilvl="0">
       <w:start w:val="1"/>
       <w:numFmt w:val="decimal"/>
@@ -11952,7 +12169,7 @@
       </w:pPr>
     </w:lvl>
   </w:abstractNum>
-  <w:abstractNum w:abstractNumId="8">
+  <w:abstractNum w:abstractNumId="9">
     <w:lvl w:ilvl="0">
       <w:start w:val="1"/>
       <w:numFmt w:val="bullet"/>
@@ -12089,7 +12306,7 @@
       </w:rPr>
     </w:lvl>
   </w:abstractNum>
-  <w:abstractNum w:abstractNumId="9">
+  <w:abstractNum w:abstractNumId="10">
     <w:lvl w:ilvl="0">
       <w:start w:val="1"/>
       <w:numFmt w:val="bullet"/>
@@ -12224,125 +12441,6 @@
       <w:rPr>
         <w:rFonts w:ascii="OpenSymbol" w:hAnsi="OpenSymbol" w:cs="OpenSymbol" w:hint="default"/>
       </w:rPr>
-    </w:lvl>
-  </w:abstractNum>
-  <w:abstractNum w:abstractNumId="10">
-    <w:lvl w:ilvl="0">
-      <w:start w:val="1"/>
-      <w:numFmt w:val="none"/>
-      <w:suff w:val="nothing"/>
-      <w:lvlText w:val=""/>
-      <w:lvlJc w:val="left"/>
-      <w:pPr>
-        <w:tabs>
-          <w:tab w:val="num" w:pos="0"/>
-        </w:tabs>
-        <w:ind w:left="0" w:hanging="0"/>
-      </w:pPr>
-    </w:lvl>
-    <w:lvl w:ilvl="1">
-      <w:start w:val="1"/>
-      <w:numFmt w:val="none"/>
-      <w:suff w:val="nothing"/>
-      <w:lvlText w:val=""/>
-      <w:lvlJc w:val="left"/>
-      <w:pPr>
-        <w:tabs>
-          <w:tab w:val="num" w:pos="0"/>
-        </w:tabs>
-        <w:ind w:left="0" w:hanging="0"/>
-      </w:pPr>
-    </w:lvl>
-    <w:lvl w:ilvl="2">
-      <w:start w:val="1"/>
-      <w:numFmt w:val="none"/>
-      <w:suff w:val="nothing"/>
-      <w:lvlText w:val=""/>
-      <w:lvlJc w:val="left"/>
-      <w:pPr>
-        <w:tabs>
-          <w:tab w:val="num" w:pos="0"/>
-        </w:tabs>
-        <w:ind w:left="0" w:hanging="0"/>
-      </w:pPr>
-    </w:lvl>
-    <w:lvl w:ilvl="3">
-      <w:start w:val="1"/>
-      <w:numFmt w:val="none"/>
-      <w:suff w:val="nothing"/>
-      <w:lvlText w:val=""/>
-      <w:lvlJc w:val="left"/>
-      <w:pPr>
-        <w:tabs>
-          <w:tab w:val="num" w:pos="0"/>
-        </w:tabs>
-        <w:ind w:left="0" w:hanging="0"/>
-      </w:pPr>
-    </w:lvl>
-    <w:lvl w:ilvl="4">
-      <w:start w:val="1"/>
-      <w:numFmt w:val="none"/>
-      <w:suff w:val="nothing"/>
-      <w:lvlText w:val=""/>
-      <w:lvlJc w:val="left"/>
-      <w:pPr>
-        <w:tabs>
-          <w:tab w:val="num" w:pos="0"/>
-        </w:tabs>
-        <w:ind w:left="0" w:hanging="0"/>
-      </w:pPr>
-    </w:lvl>
-    <w:lvl w:ilvl="5">
-      <w:start w:val="1"/>
-      <w:numFmt w:val="none"/>
-      <w:suff w:val="nothing"/>
-      <w:lvlText w:val=""/>
-      <w:lvlJc w:val="left"/>
-      <w:pPr>
-        <w:tabs>
-          <w:tab w:val="num" w:pos="0"/>
-        </w:tabs>
-        <w:ind w:left="0" w:hanging="0"/>
-      </w:pPr>
-    </w:lvl>
-    <w:lvl w:ilvl="6">
-      <w:start w:val="1"/>
-      <w:numFmt w:val="none"/>
-      <w:suff w:val="nothing"/>
-      <w:lvlText w:val=""/>
-      <w:lvlJc w:val="left"/>
-      <w:pPr>
-        <w:tabs>
-          <w:tab w:val="num" w:pos="0"/>
-        </w:tabs>
-        <w:ind w:left="0" w:hanging="0"/>
-      </w:pPr>
-    </w:lvl>
-    <w:lvl w:ilvl="7">
-      <w:start w:val="1"/>
-      <w:numFmt w:val="none"/>
-      <w:suff w:val="nothing"/>
-      <w:lvlText w:val=""/>
-      <w:lvlJc w:val="left"/>
-      <w:pPr>
-        <w:tabs>
-          <w:tab w:val="num" w:pos="0"/>
-        </w:tabs>
-        <w:ind w:left="0" w:hanging="0"/>
-      </w:pPr>
-    </w:lvl>
-    <w:lvl w:ilvl="8">
-      <w:start w:val="1"/>
-      <w:numFmt w:val="none"/>
-      <w:suff w:val="nothing"/>
-      <w:lvlText w:val=""/>
-      <w:lvlJc w:val="left"/>
-      <w:pPr>
-        <w:tabs>
-          <w:tab w:val="num" w:pos="0"/>
-        </w:tabs>
-        <w:ind w:left="0" w:hanging="0"/>
-      </w:pPr>
     </w:lvl>
   </w:abstractNum>
   <w:num w:numId="1">
@@ -13375,6 +13473,20 @@
       <w:bCs/>
     </w:rPr>
   </w:style>
+  <w:style w:type="paragraph" w:styleId="Inhaltsverzeichnisberschrift">
+    <w:name w:val="TOA Heading"/>
+    <w:basedOn w:val="Stichwortverzeichnisberschrift"/>
+    <w:pPr>
+      <w:suppressLineNumbers/>
+      <w:ind w:left="0" w:hanging="0"/>
+    </w:pPr>
+    <w:rPr>
+      <w:b/>
+      <w:bCs/>
+      <w:sz w:val="32"/>
+      <w:szCs w:val="32"/>
+    </w:rPr>
+  </w:style>
   <w:style w:type="numbering" w:styleId="NoList" w:default="1">
     <w:name w:val="No List"/>
     <w:uiPriority w:val="99"/>

</xml_diff>

<commit_message>
set version release date
</commit_message>
<xml_diff>
--- a/manual.docx
+++ b/manual.docx
@@ -69,7 +69,7 @@
           <w:szCs w:val="48"/>
           <w:lang w:val="de-DE" w:eastAsia="en-US" w:bidi="ar-SA"/>
         </w:rPr>
-        <w:t>23</w:t>
+        <w:t>1</w:t>
       </w:r>
       <w:r>
         <w:rPr>
@@ -91,7 +91,7 @@
           <w:szCs w:val="48"/>
           <w:lang w:val="de-DE" w:eastAsia="en-US" w:bidi="ar-SA"/>
         </w:rPr>
-        <w:t>Mai</w:t>
+        <w:t>Juni</w:t>
       </w:r>
       <w:r>
         <w:rPr>
@@ -2689,7 +2689,7 @@
                 <wp:positionV relativeFrom="paragraph">
                   <wp:posOffset>165735</wp:posOffset>
                 </wp:positionV>
-                <wp:extent cx="2318385" cy="2684145"/>
+                <wp:extent cx="2319020" cy="2684780"/>
                 <wp:effectExtent l="0" t="0" r="0" b="0"/>
                 <wp:wrapSquare wrapText="largest"/>
                 <wp:docPr id="7" name="Rahmen2"/>
@@ -2700,7 +2700,7 @@
                       <wps:spPr>
                         <a:xfrm>
                           <a:off x="0" y="0"/>
-                          <a:ext cx="2317680" cy="2683440"/>
+                          <a:ext cx="2318400" cy="2684160"/>
                         </a:xfrm>
                         <a:prstGeom prst="rect">
                           <a:avLst/>
@@ -2725,7 +2725,7 @@
           </mc:Choice>
           <mc:Fallback>
             <w:pict>
-              <v:rect id="shape_0" ID="Rahmen2" stroked="f" style="position:absolute;margin-left:263.6pt;margin-top:13.05pt;width:182.45pt;height:211.25pt">
+              <v:rect id="shape_0" ID="Rahmen2" stroked="f" style="position:absolute;margin-left:263.6pt;margin-top:13.05pt;width:182.5pt;height:211.3pt">
                 <w10:wrap type="none"/>
                 <v:fill o:detectmouseclick="t" on="false"/>
                 <v:stroke color="#3465a4" joinstyle="round" endcap="flat"/>
@@ -2744,7 +2744,7 @@
                 <wp:positionV relativeFrom="paragraph">
                   <wp:posOffset>9525</wp:posOffset>
                 </wp:positionV>
-                <wp:extent cx="2383155" cy="2981960"/>
+                <wp:extent cx="2383790" cy="2982595"/>
                 <wp:effectExtent l="0" t="0" r="0" b="0"/>
                 <wp:wrapNone/>
                 <wp:docPr id="8" name="Rahmen1"/>
@@ -2755,7 +2755,7 @@
                       <wps:spPr>
                         <a:xfrm>
                           <a:off x="0" y="0"/>
-                          <a:ext cx="2382480" cy="2981160"/>
+                          <a:ext cx="2383200" cy="2981880"/>
                         </a:xfrm>
                         <a:prstGeom prst="rect">
                           <a:avLst/>
@@ -2877,7 +2877,7 @@
           </mc:Choice>
           <mc:Fallback>
             <w:pict>
-              <v:rect id="shape_0" ID="Rahmen1" stroked="f" style="position:absolute;margin-left:2.1pt;margin-top:0.75pt;width:187.55pt;height:234.7pt">
+              <v:rect id="shape_0" ID="Rahmen1" stroked="f" style="position:absolute;margin-left:2.1pt;margin-top:0.75pt;width:187.6pt;height:234.75pt">
                 <w10:wrap type="square"/>
                 <v:fill o:detectmouseclick="t" on="false"/>
                 <v:stroke color="#3465a4" joinstyle="round" endcap="flat"/>
@@ -2991,7 +2991,7 @@
                 <wp:positionV relativeFrom="paragraph">
                   <wp:posOffset>42545</wp:posOffset>
                 </wp:positionV>
-                <wp:extent cx="2585085" cy="2955290"/>
+                <wp:extent cx="2585720" cy="2955925"/>
                 <wp:effectExtent l="0" t="0" r="0" b="0"/>
                 <wp:wrapTopAndBottom/>
                 <wp:docPr id="12" name="Rahmen2"/>
@@ -3002,7 +3002,7 @@
                       <wps:spPr>
                         <a:xfrm>
                           <a:off x="0" y="0"/>
-                          <a:ext cx="2584440" cy="2954520"/>
+                          <a:ext cx="2585160" cy="2955240"/>
                         </a:xfrm>
                         <a:prstGeom prst="rect">
                           <a:avLst/>
@@ -3124,7 +3124,7 @@
           </mc:Choice>
           <mc:Fallback>
             <w:pict>
-              <v:rect id="shape_0" ID="Rahmen2" stroked="f" style="position:absolute;margin-left:206pt;margin-top:3.35pt;width:203.45pt;height:232.6pt">
+              <v:rect id="shape_0" ID="Rahmen2" stroked="f" style="position:absolute;margin-left:206pt;margin-top:3.35pt;width:203.5pt;height:232.65pt">
                 <w10:wrap type="square"/>
                 <v:fill o:detectmouseclick="t" on="false"/>
                 <v:stroke color="#3465a4" joinstyle="round" endcap="flat"/>
@@ -3462,7 +3462,7 @@
                 <wp:positionV relativeFrom="paragraph">
                   <wp:posOffset>14605</wp:posOffset>
                 </wp:positionV>
-                <wp:extent cx="2799080" cy="4967605"/>
+                <wp:extent cx="2799715" cy="4968240"/>
                 <wp:effectExtent l="0" t="0" r="0" b="0"/>
                 <wp:wrapSquare wrapText="largest"/>
                 <wp:docPr id="16" name="Rahmen3"/>
@@ -3473,7 +3473,7 @@
                       <wps:spPr>
                         <a:xfrm>
                           <a:off x="0" y="0"/>
-                          <a:ext cx="2798280" cy="4966920"/>
+                          <a:ext cx="2799000" cy="4967640"/>
                         </a:xfrm>
                         <a:prstGeom prst="rect">
                           <a:avLst/>
@@ -3500,9 +3500,7 @@
                               </w:rPr>
                             </w:pPr>
                             <w:r>
-                              <w:rPr>
-                                <w:color w:val="000000"/>
-                              </w:rPr>
+                              <w:rPr/>
                               <w:drawing>
                                 <wp:inline distT="0" distB="0" distL="0" distR="0">
                                   <wp:extent cx="2792730" cy="4619625"/>
@@ -3561,7 +3559,7 @@
           </mc:Choice>
           <mc:Fallback>
             <w:pict>
-              <v:rect id="shape_0" ID="Rahmen3" stroked="f" style="position:absolute;margin-left:2.85pt;margin-top:1.15pt;width:220.3pt;height:391.05pt">
+              <v:rect id="shape_0" ID="Rahmen3" stroked="f" style="position:absolute;margin-left:2.85pt;margin-top:1.15pt;width:220.35pt;height:391.1pt">
                 <w10:wrap type="square"/>
                 <v:fill o:detectmouseclick="t" on="false"/>
                 <v:stroke color="#3465a4" joinstyle="round" endcap="flat"/>
@@ -3576,9 +3574,7 @@
                         </w:rPr>
                       </w:pPr>
                       <w:r>
-                        <w:rPr>
-                          <w:color w:val="000000"/>
-                        </w:rPr>
+                        <w:rPr/>
                         <w:drawing>
                           <wp:inline distT="0" distB="0" distL="0" distR="0">
                             <wp:extent cx="2792730" cy="4619625"/>
@@ -3799,7 +3795,7 @@
                 <wp:positionV relativeFrom="paragraph">
                   <wp:posOffset>157480</wp:posOffset>
                 </wp:positionV>
-                <wp:extent cx="2644775" cy="3272155"/>
+                <wp:extent cx="2645410" cy="3272790"/>
                 <wp:effectExtent l="0" t="0" r="0" b="0"/>
                 <wp:wrapSquare wrapText="largest"/>
                 <wp:docPr id="20" name="Rahmen4"/>
@@ -3810,7 +3806,7 @@
                       <wps:spPr>
                         <a:xfrm>
                           <a:off x="0" y="0"/>
-                          <a:ext cx="2644200" cy="3271680"/>
+                          <a:ext cx="2644920" cy="3272040"/>
                         </a:xfrm>
                         <a:prstGeom prst="rect">
                           <a:avLst/>
@@ -3909,7 +3905,7 @@
           </mc:Choice>
           <mc:Fallback>
             <w:pict>
-              <v:rect id="shape_0" ID="Rahmen4" stroked="f" style="position:absolute;margin-left:21.35pt;margin-top:12.4pt;width:208.15pt;height:257.55pt">
+              <v:rect id="shape_0" ID="Rahmen4" stroked="f" style="position:absolute;margin-left:21.35pt;margin-top:12.4pt;width:208.2pt;height:257.6pt">
                 <w10:wrap type="square"/>
                 <v:fill o:detectmouseclick="t" on="false"/>
                 <v:stroke color="#3465a4" joinstyle="round" endcap="flat"/>
@@ -4000,7 +3996,7 @@
                 <wp:positionV relativeFrom="paragraph">
                   <wp:posOffset>167640</wp:posOffset>
                 </wp:positionV>
-                <wp:extent cx="2285365" cy="4250690"/>
+                <wp:extent cx="2286000" cy="4251325"/>
                 <wp:effectExtent l="0" t="0" r="0" b="0"/>
                 <wp:wrapSquare wrapText="largest"/>
                 <wp:docPr id="24" name="Rahmen5"/>
@@ -4011,7 +4007,7 @@
                       <wps:spPr>
                         <a:xfrm>
                           <a:off x="0" y="0"/>
-                          <a:ext cx="2284560" cy="4250160"/>
+                          <a:ext cx="2285280" cy="4250520"/>
                         </a:xfrm>
                         <a:prstGeom prst="rect">
                           <a:avLst/>
@@ -4110,7 +4106,7 @@
           </mc:Choice>
           <mc:Fallback>
             <w:pict>
-              <v:rect id="shape_0" ID="Rahmen5" stroked="f" style="position:absolute;margin-left:238.45pt;margin-top:13.2pt;width:179.85pt;height:334.6pt">
+              <v:rect id="shape_0" ID="Rahmen5" stroked="f" style="position:absolute;margin-left:238.45pt;margin-top:13.2pt;width:179.9pt;height:334.65pt">
                 <w10:wrap type="square"/>
                 <v:fill o:detectmouseclick="t" on="false"/>
                 <v:stroke color="#3465a4" joinstyle="round" endcap="flat"/>
@@ -4523,7 +4519,7 @@
                 <wp:positionV relativeFrom="paragraph">
                   <wp:posOffset>-29210</wp:posOffset>
                 </wp:positionV>
-                <wp:extent cx="2654935" cy="2874010"/>
+                <wp:extent cx="2655570" cy="2874645"/>
                 <wp:effectExtent l="0" t="0" r="0" b="0"/>
                 <wp:wrapSquare wrapText="largest"/>
                 <wp:docPr id="28" name="Rahmen6"/>
@@ -4534,7 +4530,7 @@
                       <wps:spPr>
                         <a:xfrm>
                           <a:off x="0" y="0"/>
-                          <a:ext cx="2654280" cy="2873520"/>
+                          <a:ext cx="2655000" cy="2873880"/>
                         </a:xfrm>
                         <a:prstGeom prst="rect">
                           <a:avLst/>
@@ -4633,7 +4629,7 @@
           </mc:Choice>
           <mc:Fallback>
             <w:pict>
-              <v:rect id="shape_0" ID="Rahmen6" stroked="f" style="position:absolute;margin-left:21.7pt;margin-top:-2.3pt;width:208.95pt;height:226.2pt">
+              <v:rect id="shape_0" ID="Rahmen6" stroked="f" style="position:absolute;margin-left:21.7pt;margin-top:-2.3pt;width:209pt;height:226.25pt">
                 <w10:wrap type="square"/>
                 <v:fill o:detectmouseclick="t" on="false"/>
                 <v:stroke color="#3465a4" joinstyle="round" endcap="flat"/>
@@ -4945,7 +4941,7 @@
                 <wp:positionV relativeFrom="paragraph">
                   <wp:posOffset>-57150</wp:posOffset>
                 </wp:positionV>
-                <wp:extent cx="2097405" cy="3806190"/>
+                <wp:extent cx="2098040" cy="3806825"/>
                 <wp:effectExtent l="0" t="0" r="0" b="0"/>
                 <wp:wrapTopAndBottom/>
                 <wp:docPr id="32" name="Rahmen7"/>
@@ -4956,7 +4952,7 @@
                       <wps:spPr>
                         <a:xfrm>
                           <a:off x="0" y="0"/>
-                          <a:ext cx="2096640" cy="3805560"/>
+                          <a:ext cx="2097360" cy="3806280"/>
                         </a:xfrm>
                         <a:prstGeom prst="rect">
                           <a:avLst/>
@@ -5042,7 +5038,7 @@
           </mc:Choice>
           <mc:Fallback>
             <w:pict>
-              <v:rect id="shape_0" ID="Rahmen7" stroked="f" style="position:absolute;margin-left:0.7pt;margin-top:-4.5pt;width:165.05pt;height:299.6pt">
+              <v:rect id="shape_0" ID="Rahmen7" stroked="f" style="position:absolute;margin-left:0.7pt;margin-top:-4.5pt;width:165.1pt;height:299.65pt">
                 <w10:wrap type="square"/>
                 <v:fill o:detectmouseclick="t" on="false"/>
                 <v:stroke color="#3465a4" joinstyle="round" endcap="flat"/>
@@ -5276,7 +5272,7 @@
                 <wp:positionV relativeFrom="paragraph">
                   <wp:posOffset>635</wp:posOffset>
                 </wp:positionV>
-                <wp:extent cx="1925955" cy="3953510"/>
+                <wp:extent cx="1926590" cy="3954145"/>
                 <wp:effectExtent l="0" t="0" r="0" b="0"/>
                 <wp:wrapSquare wrapText="largest"/>
                 <wp:docPr id="36" name="Rahmen8"/>
@@ -5287,7 +5283,7 @@
                       <wps:spPr>
                         <a:xfrm>
                           <a:off x="0" y="0"/>
-                          <a:ext cx="1925280" cy="3952800"/>
+                          <a:ext cx="1926000" cy="3953520"/>
                         </a:xfrm>
                         <a:prstGeom prst="rect">
                           <a:avLst/>
@@ -5374,7 +5370,7 @@
           </mc:Choice>
           <mc:Fallback>
             <w:pict>
-              <v:rect id="shape_0" ID="Rahmen8" stroked="f" style="position:absolute;margin-left:0pt;margin-top:0.05pt;width:151.55pt;height:311.2pt">
+              <v:rect id="shape_0" ID="Rahmen8" stroked="f" style="position:absolute;margin-left:0pt;margin-top:0.05pt;width:151.6pt;height:311.25pt">
                 <w10:wrap type="square"/>
                 <v:fill o:detectmouseclick="t" on="false"/>
                 <v:stroke color="#3465a4" joinstyle="round" endcap="flat"/>
@@ -5575,7 +5571,7 @@
                 <wp:positionV relativeFrom="paragraph">
                   <wp:posOffset>635</wp:posOffset>
                 </wp:positionV>
-                <wp:extent cx="2936240" cy="1343660"/>
+                <wp:extent cx="2936875" cy="1344295"/>
                 <wp:effectExtent l="0" t="0" r="0" b="0"/>
                 <wp:wrapSquare wrapText="largest"/>
                 <wp:docPr id="40" name="Rahmen11"/>
@@ -5586,7 +5582,7 @@
                       <wps:spPr>
                         <a:xfrm>
                           <a:off x="0" y="0"/>
-                          <a:ext cx="2935440" cy="1343160"/>
+                          <a:ext cx="2936160" cy="1343520"/>
                         </a:xfrm>
                         <a:prstGeom prst="rect">
                           <a:avLst/>
@@ -5672,7 +5668,7 @@
           </mc:Choice>
           <mc:Fallback>
             <w:pict>
-              <v:rect id="shape_0" ID="Rahmen11" stroked="f" style="position:absolute;margin-left:-0.15pt;margin-top:0.05pt;width:231.1pt;height:105.7pt">
+              <v:rect id="shape_0" ID="Rahmen11" stroked="f" style="position:absolute;margin-left:-0.15pt;margin-top:0.05pt;width:231.15pt;height:105.75pt">
                 <w10:wrap type="square"/>
                 <v:fill o:detectmouseclick="t" on="false"/>
                 <v:stroke color="#3465a4" joinstyle="round" endcap="flat"/>
@@ -5955,7 +5951,7 @@
                 <wp:positionV relativeFrom="paragraph">
                   <wp:posOffset>-47625</wp:posOffset>
                 </wp:positionV>
-                <wp:extent cx="1549400" cy="1697990"/>
+                <wp:extent cx="1550035" cy="1698625"/>
                 <wp:effectExtent l="0" t="0" r="0" b="0"/>
                 <wp:wrapSquare wrapText="largest"/>
                 <wp:docPr id="44" name="Rahmen13"/>
@@ -5966,7 +5962,7 @@
                       <wps:spPr>
                         <a:xfrm>
                           <a:off x="0" y="0"/>
-                          <a:ext cx="1548720" cy="1697400"/>
+                          <a:ext cx="1549440" cy="1698120"/>
                         </a:xfrm>
                         <a:prstGeom prst="rect">
                           <a:avLst/>
@@ -6079,7 +6075,7 @@
           </mc:Choice>
           <mc:Fallback>
             <w:pict>
-              <v:rect id="shape_0" ID="Rahmen13" stroked="f" style="position:absolute;margin-left:3.3pt;margin-top:-3.75pt;width:121.9pt;height:133.6pt">
+              <v:rect id="shape_0" ID="Rahmen13" stroked="f" style="position:absolute;margin-left:3.3pt;margin-top:-3.75pt;width:121.95pt;height:133.65pt">
                 <w10:wrap type="square"/>
                 <v:fill o:detectmouseclick="t" on="false"/>
                 <v:stroke color="#3465a4" joinstyle="round" endcap="flat"/>
@@ -6184,7 +6180,7 @@
                 <wp:positionV relativeFrom="paragraph">
                   <wp:posOffset>-47625</wp:posOffset>
                 </wp:positionV>
-                <wp:extent cx="1549400" cy="1697990"/>
+                <wp:extent cx="1550035" cy="1698625"/>
                 <wp:effectExtent l="0" t="0" r="0" b="0"/>
                 <wp:wrapSquare wrapText="largest"/>
                 <wp:docPr id="48" name="Rahmen14"/>
@@ -6195,7 +6191,7 @@
                       <wps:spPr>
                         <a:xfrm>
                           <a:off x="0" y="0"/>
-                          <a:ext cx="1548720" cy="1697400"/>
+                          <a:ext cx="1549440" cy="1698120"/>
                         </a:xfrm>
                         <a:prstGeom prst="rect">
                           <a:avLst/>
@@ -6308,7 +6304,7 @@
           </mc:Choice>
           <mc:Fallback>
             <w:pict>
-              <v:rect id="shape_0" ID="Rahmen14" stroked="f" style="position:absolute;margin-left:163.8pt;margin-top:-3.75pt;width:121.9pt;height:133.6pt">
+              <v:rect id="shape_0" ID="Rahmen14" stroked="f" style="position:absolute;margin-left:163.8pt;margin-top:-3.75pt;width:121.95pt;height:133.65pt">
                 <w10:wrap type="square"/>
                 <v:fill o:detectmouseclick="t" on="false"/>
                 <v:stroke color="#3465a4" joinstyle="round" endcap="flat"/>
@@ -6735,7 +6731,7 @@
                 <wp:positionV relativeFrom="paragraph">
                   <wp:posOffset>635</wp:posOffset>
                 </wp:positionV>
-                <wp:extent cx="2992755" cy="981710"/>
+                <wp:extent cx="2993390" cy="982345"/>
                 <wp:effectExtent l="0" t="0" r="0" b="0"/>
                 <wp:wrapSquare wrapText="largest"/>
                 <wp:docPr id="52" name="Rahmen9"/>
@@ -6746,7 +6742,7 @@
                       <wps:spPr>
                         <a:xfrm>
                           <a:off x="0" y="0"/>
-                          <a:ext cx="2991960" cy="981000"/>
+                          <a:ext cx="2992680" cy="981720"/>
                         </a:xfrm>
                         <a:prstGeom prst="rect">
                           <a:avLst/>
@@ -6845,7 +6841,7 @@
           </mc:Choice>
           <mc:Fallback>
             <w:pict>
-              <v:rect id="shape_0" ID="Rahmen9" stroked="f" style="position:absolute;margin-left:0pt;margin-top:0.05pt;width:235.55pt;height:77.2pt">
+              <v:rect id="shape_0" ID="Rahmen9" stroked="f" style="position:absolute;margin-left:0pt;margin-top:0.05pt;width:235.6pt;height:77.25pt">
                 <w10:wrap type="square"/>
                 <v:fill o:detectmouseclick="t" on="false"/>
                 <v:stroke color="#3465a4" joinstyle="round" endcap="flat"/>
@@ -6973,7 +6969,7 @@
                 <wp:positionV relativeFrom="paragraph">
                   <wp:posOffset>635</wp:posOffset>
                 </wp:positionV>
-                <wp:extent cx="1506855" cy="1161415"/>
+                <wp:extent cx="1507490" cy="1162050"/>
                 <wp:effectExtent l="0" t="0" r="0" b="0"/>
                 <wp:wrapSquare wrapText="largest"/>
                 <wp:docPr id="56" name="Rahmen10"/>
@@ -6984,7 +6980,7 @@
                       <wps:spPr>
                         <a:xfrm>
                           <a:off x="0" y="0"/>
-                          <a:ext cx="1506240" cy="1160640"/>
+                          <a:ext cx="1506960" cy="1161360"/>
                         </a:xfrm>
                         <a:prstGeom prst="rect">
                           <a:avLst/>
@@ -7083,7 +7079,7 @@
           </mc:Choice>
           <mc:Fallback>
             <w:pict>
-              <v:rect id="shape_0" ID="Rahmen10" stroked="f" style="position:absolute;margin-left:0pt;margin-top:0.05pt;width:118.55pt;height:91.35pt">
+              <v:rect id="shape_0" ID="Rahmen10" stroked="f" style="position:absolute;margin-left:0pt;margin-top:0.05pt;width:118.6pt;height:91.4pt">
                 <w10:wrap type="square"/>
                 <v:fill o:detectmouseclick="t" on="false"/>
                 <v:stroke color="#3465a4" joinstyle="round" endcap="flat"/>
@@ -7231,7 +7227,7 @@
                 <wp:positionV relativeFrom="paragraph">
                   <wp:posOffset>142875</wp:posOffset>
                 </wp:positionV>
-                <wp:extent cx="1505585" cy="1529080"/>
+                <wp:extent cx="1506220" cy="1529715"/>
                 <wp:effectExtent l="0" t="0" r="0" b="0"/>
                 <wp:wrapSquare wrapText="largest"/>
                 <wp:docPr id="60" name="Rahmen14"/>
@@ -7242,7 +7238,7 @@
                       <wps:spPr>
                         <a:xfrm>
                           <a:off x="0" y="0"/>
-                          <a:ext cx="1504800" cy="1528560"/>
+                          <a:ext cx="1505520" cy="1528920"/>
                         </a:xfrm>
                         <a:prstGeom prst="rect">
                           <a:avLst/>
@@ -7264,10 +7260,14 @@
                             <w:pPr>
                               <w:pStyle w:val="Abbildung"/>
                               <w:spacing w:before="120" w:after="120"/>
-                              <w:rPr/>
+                              <w:rPr>
+                                <w:color w:val="000000"/>
+                              </w:rPr>
                             </w:pPr>
                             <w:r>
-                              <w:rPr/>
+                              <w:rPr>
+                                <w:color w:val="000000"/>
+                              </w:rPr>
                               <w:drawing>
                                 <wp:inline distT="0" distB="0" distL="0" distR="0">
                                   <wp:extent cx="1504950" cy="619125"/>
@@ -7307,31 +7307,45 @@
                               </w:drawing>
                             </w:r>
                             <w:r>
-                              <w:rPr/>
+                              <w:rPr>
+                                <w:color w:val="000000"/>
+                              </w:rPr>
                               <w:t xml:space="preserve">Abbildung </w:t>
                             </w:r>
                             <w:r>
-                              <w:rPr/>
+                              <w:rPr>
+                                <w:color w:val="000000"/>
+                              </w:rPr>
                               <w:fldChar w:fldCharType="begin"/>
                             </w:r>
                             <w:r>
-                              <w:rPr/>
+                              <w:rPr>
+                                <w:color w:val="000000"/>
+                              </w:rPr>
                               <w:instrText> SEQ Abbildung \* ARABIC </w:instrText>
                             </w:r>
                             <w:r>
-                              <w:rPr/>
+                              <w:rPr>
+                                <w:color w:val="000000"/>
+                              </w:rPr>
                               <w:fldChar w:fldCharType="separate"/>
                             </w:r>
                             <w:r>
-                              <w:rPr/>
+                              <w:rPr>
+                                <w:color w:val="000000"/>
+                              </w:rPr>
                               <w:t>3</w:t>
                             </w:r>
                             <w:r>
-                              <w:rPr/>
+                              <w:rPr>
+                                <w:color w:val="000000"/>
+                              </w:rPr>
                               <w:fldChar w:fldCharType="end"/>
                             </w:r>
                             <w:r>
-                              <w:rPr/>
+                              <w:rPr>
+                                <w:color w:val="000000"/>
+                              </w:rPr>
                               <w:t>: 2 Karten müssen  gezogen werden, wegen der +2-Karte</w:t>
                             </w:r>
                           </w:p>
@@ -7348,7 +7362,7 @@
           </mc:Choice>
           <mc:Fallback>
             <w:pict>
-              <v:rect id="shape_0" ID="Rahmen14" stroked="f" style="position:absolute;margin-left:0pt;margin-top:11.25pt;width:118.45pt;height:120.3pt">
+              <v:rect id="shape_0" ID="Rahmen14" stroked="f" style="position:absolute;margin-left:0pt;margin-top:11.25pt;width:118.5pt;height:120.35pt">
                 <w10:wrap type="square"/>
                 <v:fill o:detectmouseclick="t" on="false"/>
                 <v:stroke color="#3465a4" joinstyle="round" endcap="flat"/>
@@ -7358,10 +7372,14 @@
                       <w:pPr>
                         <w:pStyle w:val="Abbildung"/>
                         <w:spacing w:before="120" w:after="120"/>
-                        <w:rPr/>
+                        <w:rPr>
+                          <w:color w:val="000000"/>
+                        </w:rPr>
                       </w:pPr>
                       <w:r>
-                        <w:rPr/>
+                        <w:rPr>
+                          <w:color w:val="000000"/>
+                        </w:rPr>
                         <w:drawing>
                           <wp:inline distT="0" distB="0" distL="0" distR="0">
                             <wp:extent cx="1504950" cy="619125"/>
@@ -7401,31 +7419,45 @@
                         </w:drawing>
                       </w:r>
                       <w:r>
-                        <w:rPr/>
+                        <w:rPr>
+                          <w:color w:val="000000"/>
+                        </w:rPr>
                         <w:t xml:space="preserve">Abbildung </w:t>
                       </w:r>
                       <w:r>
-                        <w:rPr/>
+                        <w:rPr>
+                          <w:color w:val="000000"/>
+                        </w:rPr>
                         <w:fldChar w:fldCharType="begin"/>
                       </w:r>
                       <w:r>
-                        <w:rPr/>
+                        <w:rPr>
+                          <w:color w:val="000000"/>
+                        </w:rPr>
                         <w:instrText> SEQ Abbildung \* ARABIC </w:instrText>
                       </w:r>
                       <w:r>
-                        <w:rPr/>
+                        <w:rPr>
+                          <w:color w:val="000000"/>
+                        </w:rPr>
                         <w:fldChar w:fldCharType="separate"/>
                       </w:r>
                       <w:r>
-                        <w:rPr/>
+                        <w:rPr>
+                          <w:color w:val="000000"/>
+                        </w:rPr>
                         <w:t>3</w:t>
                       </w:r>
                       <w:r>
-                        <w:rPr/>
+                        <w:rPr>
+                          <w:color w:val="000000"/>
+                        </w:rPr>
                         <w:fldChar w:fldCharType="end"/>
                       </w:r>
                       <w:r>
-                        <w:rPr/>
+                        <w:rPr>
+                          <w:color w:val="000000"/>
+                        </w:rPr>
                         <w:t>: 2 Karten müssen  gezogen werden, wegen der +2-Karte</w:t>
                       </w:r>
                     </w:p>
@@ -7526,7 +7558,7 @@
                 <wp:positionV relativeFrom="paragraph">
                   <wp:posOffset>635</wp:posOffset>
                 </wp:positionV>
-                <wp:extent cx="3749675" cy="1062355"/>
+                <wp:extent cx="3750310" cy="1062990"/>
                 <wp:effectExtent l="0" t="0" r="0" b="0"/>
                 <wp:wrapSquare wrapText="largest"/>
                 <wp:docPr id="64" name="Rahmen18"/>
@@ -7537,7 +7569,7 @@
                       <wps:spPr>
                         <a:xfrm>
                           <a:off x="0" y="0"/>
-                          <a:ext cx="3749040" cy="1061640"/>
+                          <a:ext cx="3749760" cy="1062360"/>
                         </a:xfrm>
                         <a:prstGeom prst="rect">
                           <a:avLst/>
@@ -7643,7 +7675,7 @@
           </mc:Choice>
           <mc:Fallback>
             <w:pict>
-              <v:rect id="shape_0" ID="Rahmen18" stroked="f" style="position:absolute;margin-left:0.7pt;margin-top:0.05pt;width:295.15pt;height:83.55pt">
+              <v:rect id="shape_0" ID="Rahmen18" stroked="f" style="position:absolute;margin-left:0.7pt;margin-top:0.05pt;width:295.2pt;height:83.6pt">
                 <w10:wrap type="square"/>
                 <v:fill o:detectmouseclick="t" on="false"/>
                 <v:stroke color="#3465a4" joinstyle="round" endcap="flat"/>
@@ -7827,7 +7859,7 @@
                 <wp:positionV relativeFrom="paragraph">
                   <wp:posOffset>79375</wp:posOffset>
                 </wp:positionV>
-                <wp:extent cx="3778885" cy="1068070"/>
+                <wp:extent cx="3779520" cy="1068705"/>
                 <wp:effectExtent l="0" t="0" r="0" b="0"/>
                 <wp:wrapSquare wrapText="largest"/>
                 <wp:docPr id="68" name="Rahmen19"/>
@@ -7838,7 +7870,7 @@
                       <wps:spPr>
                         <a:xfrm>
                           <a:off x="0" y="0"/>
-                          <a:ext cx="3778200" cy="1067400"/>
+                          <a:ext cx="3778920" cy="1068120"/>
                         </a:xfrm>
                         <a:prstGeom prst="rect">
                           <a:avLst/>
@@ -7944,7 +7976,7 @@
           </mc:Choice>
           <mc:Fallback>
             <w:pict>
-              <v:rect id="shape_0" ID="Rahmen19" stroked="f" style="position:absolute;margin-left:-0.45pt;margin-top:6.25pt;width:297.45pt;height:84pt">
+              <v:rect id="shape_0" ID="Rahmen19" stroked="f" style="position:absolute;margin-left:-0.45pt;margin-top:6.25pt;width:297.5pt;height:84.05pt">
                 <w10:wrap type="square"/>
                 <v:fill o:detectmouseclick="t" on="false"/>
                 <v:stroke color="#3465a4" joinstyle="round" endcap="flat"/>
@@ -8937,7 +8969,7 @@
                 <wp:positionV relativeFrom="paragraph">
                   <wp:posOffset>635</wp:posOffset>
                 </wp:positionV>
-                <wp:extent cx="3406140" cy="633095"/>
+                <wp:extent cx="3406775" cy="633730"/>
                 <wp:effectExtent l="0" t="0" r="0" b="0"/>
                 <wp:wrapTopAndBottom/>
                 <wp:docPr id="74" name="Rahmen24"/>
@@ -8948,7 +8980,7 @@
                       <wps:spPr>
                         <a:xfrm>
                           <a:off x="0" y="0"/>
-                          <a:ext cx="3405600" cy="632520"/>
+                          <a:ext cx="3406320" cy="633240"/>
                         </a:xfrm>
                         <a:prstGeom prst="rect">
                           <a:avLst/>
@@ -9047,7 +9079,7 @@
           </mc:Choice>
           <mc:Fallback>
             <w:pict>
-              <v:rect id="shape_0" ID="Rahmen24" stroked="f" style="position:absolute;margin-left:-1.55pt;margin-top:0.05pt;width:268.1pt;height:49.75pt">
+              <v:rect id="shape_0" ID="Rahmen24" stroked="f" style="position:absolute;margin-left:-1.55pt;margin-top:0.05pt;width:268.15pt;height:49.8pt">
                 <w10:wrap type="square"/>
                 <v:fill o:detectmouseclick="t" on="false"/>
                 <v:stroke color="#3465a4" joinstyle="round" endcap="flat"/>
@@ -9138,7 +9170,7 @@
                 <wp:positionV relativeFrom="paragraph">
                   <wp:posOffset>914400</wp:posOffset>
                 </wp:positionV>
-                <wp:extent cx="3358515" cy="627380"/>
+                <wp:extent cx="3359150" cy="628015"/>
                 <wp:effectExtent l="0" t="0" r="0" b="0"/>
                 <wp:wrapTopAndBottom/>
                 <wp:docPr id="78" name="Rahmen25"/>
@@ -9149,7 +9181,7 @@
                       <wps:spPr>
                         <a:xfrm>
                           <a:off x="0" y="0"/>
-                          <a:ext cx="3357720" cy="626760"/>
+                          <a:ext cx="3358440" cy="627480"/>
                         </a:xfrm>
                         <a:prstGeom prst="rect">
                           <a:avLst/>
@@ -9248,7 +9280,7 @@
           </mc:Choice>
           <mc:Fallback>
             <w:pict>
-              <v:rect id="shape_0" ID="Rahmen25" stroked="f" style="position:absolute;margin-left:1.1pt;margin-top:72pt;width:264.35pt;height:49.3pt">
+              <v:rect id="shape_0" ID="Rahmen25" stroked="f" style="position:absolute;margin-left:1.1pt;margin-top:72pt;width:264.4pt;height:49.35pt">
                 <w10:wrap type="square"/>
                 <v:fill o:detectmouseclick="t" on="false"/>
                 <v:stroke color="#3465a4" joinstyle="round" endcap="flat"/>
@@ -9339,7 +9371,7 @@
                 <wp:positionV relativeFrom="paragraph">
                   <wp:posOffset>1876425</wp:posOffset>
                 </wp:positionV>
-                <wp:extent cx="3371215" cy="628650"/>
+                <wp:extent cx="3371850" cy="629285"/>
                 <wp:effectExtent l="0" t="0" r="0" b="0"/>
                 <wp:wrapTopAndBottom/>
                 <wp:docPr id="82" name="Rahmen26"/>
@@ -9350,7 +9382,7 @@
                       <wps:spPr>
                         <a:xfrm>
                           <a:off x="0" y="0"/>
-                          <a:ext cx="3370680" cy="627840"/>
+                          <a:ext cx="3371040" cy="628560"/>
                         </a:xfrm>
                         <a:prstGeom prst="rect">
                           <a:avLst/>
@@ -9449,7 +9481,7 @@
           </mc:Choice>
           <mc:Fallback>
             <w:pict>
-              <v:rect id="shape_0" ID="Rahmen26" stroked="f" style="position:absolute;margin-left:0.1pt;margin-top:147.75pt;width:265.35pt;height:49.4pt">
+              <v:rect id="shape_0" ID="Rahmen26" stroked="f" style="position:absolute;margin-left:0.1pt;margin-top:147.75pt;width:265.4pt;height:49.45pt">
                 <w10:wrap type="square"/>
                 <v:fill o:detectmouseclick="t" on="false"/>
                 <v:stroke color="#3465a4" joinstyle="round" endcap="flat"/>
@@ -9540,7 +9572,7 @@
                 <wp:positionV relativeFrom="paragraph">
                   <wp:posOffset>635</wp:posOffset>
                 </wp:positionV>
-                <wp:extent cx="2150745" cy="4156710"/>
+                <wp:extent cx="2151380" cy="4157345"/>
                 <wp:effectExtent l="0" t="0" r="0" b="0"/>
                 <wp:wrapSquare wrapText="largest"/>
                 <wp:docPr id="86" name="Rahmen27"/>
@@ -9551,7 +9583,7 @@
                       <wps:spPr>
                         <a:xfrm>
                           <a:off x="0" y="0"/>
-                          <a:ext cx="2150280" cy="4156200"/>
+                          <a:ext cx="2150640" cy="4156560"/>
                         </a:xfrm>
                         <a:prstGeom prst="rect">
                           <a:avLst/>
@@ -9650,7 +9682,7 @@
           </mc:Choice>
           <mc:Fallback>
             <w:pict>
-              <v:rect id="shape_0" ID="Rahmen27" stroked="f" style="position:absolute;margin-left:311.2pt;margin-top:0.05pt;width:169.25pt;height:327.2pt">
+              <v:rect id="shape_0" ID="Rahmen27" stroked="f" style="position:absolute;margin-left:311.2pt;margin-top:0.05pt;width:169.3pt;height:327.25pt">
                 <w10:wrap type="square"/>
                 <v:fill o:detectmouseclick="t" on="false"/>
                 <v:stroke color="#3465a4" joinstyle="round" endcap="flat"/>
@@ -9979,7 +10011,7 @@
                 <wp:positionV relativeFrom="paragraph">
                   <wp:posOffset>635</wp:posOffset>
                 </wp:positionV>
-                <wp:extent cx="3406140" cy="633095"/>
+                <wp:extent cx="3406775" cy="633730"/>
                 <wp:effectExtent l="0" t="0" r="0" b="0"/>
                 <wp:wrapSquare wrapText="largest"/>
                 <wp:docPr id="90" name="Rahmen28"/>
@@ -9990,7 +10022,7 @@
                       <wps:spPr>
                         <a:xfrm>
                           <a:off x="0" y="0"/>
-                          <a:ext cx="3405600" cy="632520"/>
+                          <a:ext cx="3406320" cy="633240"/>
                         </a:xfrm>
                         <a:prstGeom prst="rect">
                           <a:avLst/>
@@ -10076,7 +10108,7 @@
           </mc:Choice>
           <mc:Fallback>
             <w:pict>
-              <v:rect id="shape_0" ID="Rahmen28" stroked="f" style="position:absolute;margin-left:-0.05pt;margin-top:0.05pt;width:268.1pt;height:49.75pt">
+              <v:rect id="shape_0" ID="Rahmen28" stroked="f" style="position:absolute;margin-left:-0.05pt;margin-top:0.05pt;width:268.15pt;height:49.8pt">
                 <w10:wrap type="square"/>
                 <v:fill o:detectmouseclick="t" on="false"/>
                 <v:stroke color="#3465a4" joinstyle="round" endcap="flat"/>
@@ -10208,7 +10240,7 @@
                 <wp:positionV relativeFrom="paragraph">
                   <wp:posOffset>-91440</wp:posOffset>
                 </wp:positionV>
-                <wp:extent cx="3406140" cy="623570"/>
+                <wp:extent cx="3406775" cy="624205"/>
                 <wp:effectExtent l="0" t="0" r="0" b="0"/>
                 <wp:wrapSquare wrapText="largest"/>
                 <wp:docPr id="94" name="Rahmen29"/>
@@ -10219,7 +10251,7 @@
                       <wps:spPr>
                         <a:xfrm>
                           <a:off x="0" y="0"/>
-                          <a:ext cx="3405600" cy="622800"/>
+                          <a:ext cx="3406320" cy="623520"/>
                         </a:xfrm>
                         <a:prstGeom prst="rect">
                           <a:avLst/>
@@ -10305,7 +10337,7 @@
           </mc:Choice>
           <mc:Fallback>
             <w:pict>
-              <v:rect id="shape_0" ID="Rahmen29" stroked="f" style="position:absolute;margin-left:-0.05pt;margin-top:-7.2pt;width:268.1pt;height:49pt">
+              <v:rect id="shape_0" ID="Rahmen29" stroked="f" style="position:absolute;margin-left:-0.05pt;margin-top:-7.2pt;width:268.15pt;height:49.05pt">
                 <w10:wrap type="square"/>
                 <v:fill o:detectmouseclick="t" on="false"/>
                 <v:stroke color="#3465a4" joinstyle="round" endcap="flat"/>
@@ -10414,8 +10446,8 @@
         <w:rPr/>
       </w:pPr>
       <w:bookmarkStart w:id="32" w:name="__RefHeading___Toc845_2545966480"/>
-      <w:bookmarkStart w:id="33" w:name="_toc466"/>
-      <w:bookmarkStart w:id="34" w:name="_toc499"/>
+      <w:bookmarkStart w:id="33" w:name="_toc499"/>
+      <w:bookmarkStart w:id="34" w:name="_toc466"/>
       <w:bookmarkEnd w:id="32"/>
       <w:bookmarkEnd w:id="33"/>
       <w:bookmarkEnd w:id="34"/>
@@ -10742,7 +10774,7 @@
                 <wp:positionV relativeFrom="paragraph">
                   <wp:posOffset>635</wp:posOffset>
                 </wp:positionV>
-                <wp:extent cx="2234565" cy="1108075"/>
+                <wp:extent cx="2235200" cy="1108710"/>
                 <wp:effectExtent l="0" t="0" r="0" b="0"/>
                 <wp:wrapSquare wrapText="largest"/>
                 <wp:docPr id="98" name="Rahmen30"/>
@@ -10753,7 +10785,7 @@
                       <wps:spPr>
                         <a:xfrm>
                           <a:off x="0" y="0"/>
-                          <a:ext cx="2233800" cy="1107360"/>
+                          <a:ext cx="2234520" cy="1108080"/>
                         </a:xfrm>
                         <a:prstGeom prst="rect">
                           <a:avLst/>
@@ -10852,7 +10884,7 @@
           </mc:Choice>
           <mc:Fallback>
             <w:pict>
-              <v:rect id="shape_0" ID="Rahmen30" stroked="f" style="position:absolute;margin-left:1.05pt;margin-top:0.05pt;width:175.85pt;height:87.15pt">
+              <v:rect id="shape_0" ID="Rahmen30" stroked="f" style="position:absolute;margin-left:1.05pt;margin-top:0.05pt;width:175.9pt;height:87.2pt">
                 <w10:wrap type="square"/>
                 <v:fill o:detectmouseclick="t" on="false"/>
                 <v:stroke color="#3465a4" joinstyle="round" endcap="flat"/>
@@ -10943,7 +10975,7 @@
                 <wp:positionV relativeFrom="paragraph">
                   <wp:posOffset>635</wp:posOffset>
                 </wp:positionV>
-                <wp:extent cx="2205990" cy="1530350"/>
+                <wp:extent cx="2206625" cy="1530985"/>
                 <wp:effectExtent l="0" t="0" r="0" b="0"/>
                 <wp:wrapSquare wrapText="largest"/>
                 <wp:docPr id="102" name="Rahmen31"/>
@@ -10954,7 +10986,7 @@
                       <wps:spPr>
                         <a:xfrm>
                           <a:off x="0" y="0"/>
-                          <a:ext cx="2205360" cy="1529640"/>
+                          <a:ext cx="2206080" cy="1530360"/>
                         </a:xfrm>
                         <a:prstGeom prst="rect">
                           <a:avLst/>
@@ -11053,7 +11085,7 @@
           </mc:Choice>
           <mc:Fallback>
             <w:pict>
-              <v:rect id="shape_0" ID="Rahmen31" stroked="f" style="position:absolute;margin-left:233.2pt;margin-top:0.05pt;width:173.6pt;height:120.4pt">
+              <v:rect id="shape_0" ID="Rahmen31" stroked="f" style="position:absolute;margin-left:233.2pt;margin-top:0.05pt;width:173.65pt;height:120.45pt">
                 <w10:wrap type="square"/>
                 <v:fill o:detectmouseclick="t" on="false"/>
                 <v:stroke color="#3465a4" joinstyle="round" endcap="flat"/>

</xml_diff>

<commit_message>
improved card circles and draw card design
</commit_message>
<xml_diff>
--- a/manual.docx
+++ b/manual.docx
@@ -2689,7 +2689,7 @@
                 <wp:positionV relativeFrom="paragraph">
                   <wp:posOffset>165735</wp:posOffset>
                 </wp:positionV>
-                <wp:extent cx="2320290" cy="2686050"/>
+                <wp:extent cx="2320925" cy="2686685"/>
                 <wp:effectExtent l="0" t="0" r="0" b="0"/>
                 <wp:wrapSquare wrapText="largest"/>
                 <wp:docPr id="7" name="Rahmen2"/>
@@ -2700,7 +2700,7 @@
                       <wps:spPr>
                         <a:xfrm>
                           <a:off x="0" y="0"/>
-                          <a:ext cx="2319480" cy="2685240"/>
+                          <a:ext cx="2320200" cy="2685960"/>
                         </a:xfrm>
                         <a:prstGeom prst="rect">
                           <a:avLst/>
@@ -2725,7 +2725,7 @@
           </mc:Choice>
           <mc:Fallback>
             <w:pict>
-              <v:rect id="shape_0" ID="Rahmen2" stroked="f" style="position:absolute;margin-left:263.6pt;margin-top:13.05pt;width:182.6pt;height:211.4pt">
+              <v:rect id="shape_0" ID="Rahmen2" stroked="f" style="position:absolute;margin-left:263.6pt;margin-top:13.05pt;width:182.65pt;height:211.45pt">
                 <w10:wrap type="none"/>
                 <v:fill o:detectmouseclick="t" on="false"/>
                 <v:stroke color="#3465a4" joinstyle="round" endcap="flat"/>
@@ -2744,7 +2744,7 @@
                 <wp:positionV relativeFrom="paragraph">
                   <wp:posOffset>9525</wp:posOffset>
                 </wp:positionV>
-                <wp:extent cx="2385060" cy="2983865"/>
+                <wp:extent cx="2385695" cy="2984500"/>
                 <wp:effectExtent l="0" t="0" r="0" b="0"/>
                 <wp:wrapNone/>
                 <wp:docPr id="8" name="Rahmen1"/>
@@ -2755,7 +2755,7 @@
                       <wps:spPr>
                         <a:xfrm>
                           <a:off x="0" y="0"/>
-                          <a:ext cx="2384280" cy="2983320"/>
+                          <a:ext cx="2385000" cy="2984040"/>
                         </a:xfrm>
                         <a:prstGeom prst="rect">
                           <a:avLst/>
@@ -2877,7 +2877,7 @@
           </mc:Choice>
           <mc:Fallback>
             <w:pict>
-              <v:rect id="shape_0" ID="Rahmen1" stroked="f" style="position:absolute;margin-left:2.1pt;margin-top:0.75pt;width:187.7pt;height:234.85pt">
+              <v:rect id="shape_0" ID="Rahmen1" stroked="f" style="position:absolute;margin-left:2.1pt;margin-top:0.75pt;width:187.75pt;height:234.9pt">
                 <w10:wrap type="square"/>
                 <v:fill o:detectmouseclick="t" on="false"/>
                 <v:stroke color="#3465a4" joinstyle="round" endcap="flat"/>
@@ -2991,7 +2991,7 @@
                 <wp:positionV relativeFrom="paragraph">
                   <wp:posOffset>42545</wp:posOffset>
                 </wp:positionV>
-                <wp:extent cx="2586990" cy="2957195"/>
+                <wp:extent cx="2587625" cy="2957830"/>
                 <wp:effectExtent l="0" t="0" r="0" b="0"/>
                 <wp:wrapTopAndBottom/>
                 <wp:docPr id="12" name="Rahmen2"/>
@@ -3002,7 +3002,7 @@
                       <wps:spPr>
                         <a:xfrm>
                           <a:off x="0" y="0"/>
-                          <a:ext cx="2586240" cy="2956680"/>
+                          <a:ext cx="2586960" cy="2957040"/>
                         </a:xfrm>
                         <a:prstGeom prst="rect">
                           <a:avLst/>
@@ -3124,7 +3124,7 @@
           </mc:Choice>
           <mc:Fallback>
             <w:pict>
-              <v:rect id="shape_0" ID="Rahmen2" stroked="f" style="position:absolute;margin-left:206pt;margin-top:3.35pt;width:203.6pt;height:232.75pt">
+              <v:rect id="shape_0" ID="Rahmen2" stroked="f" style="position:absolute;margin-left:206pt;margin-top:3.35pt;width:203.65pt;height:232.8pt">
                 <w10:wrap type="square"/>
                 <v:fill o:detectmouseclick="t" on="false"/>
                 <v:stroke color="#3465a4" joinstyle="round" endcap="flat"/>
@@ -3462,7 +3462,7 @@
                 <wp:positionV relativeFrom="paragraph">
                   <wp:posOffset>14605</wp:posOffset>
                 </wp:positionV>
-                <wp:extent cx="2800985" cy="4969510"/>
+                <wp:extent cx="2801620" cy="4970145"/>
                 <wp:effectExtent l="0" t="0" r="0" b="0"/>
                 <wp:wrapSquare wrapText="largest"/>
                 <wp:docPr id="16" name="Rahmen3"/>
@@ -3473,7 +3473,7 @@
                       <wps:spPr>
                         <a:xfrm>
                           <a:off x="0" y="0"/>
-                          <a:ext cx="2800440" cy="4968720"/>
+                          <a:ext cx="2801160" cy="4969440"/>
                         </a:xfrm>
                         <a:prstGeom prst="rect">
                           <a:avLst/>
@@ -3559,7 +3559,7 @@
           </mc:Choice>
           <mc:Fallback>
             <w:pict>
-              <v:rect id="shape_0" ID="Rahmen3" stroked="f" style="position:absolute;margin-left:2.85pt;margin-top:1.15pt;width:220.45pt;height:391.2pt">
+              <v:rect id="shape_0" ID="Rahmen3" stroked="f" style="position:absolute;margin-left:2.85pt;margin-top:1.15pt;width:220.5pt;height:391.25pt">
                 <w10:wrap type="square"/>
                 <v:fill o:detectmouseclick="t" on="false"/>
                 <v:stroke color="#3465a4" joinstyle="round" endcap="flat"/>
@@ -3795,7 +3795,7 @@
                 <wp:positionV relativeFrom="paragraph">
                   <wp:posOffset>157480</wp:posOffset>
                 </wp:positionV>
-                <wp:extent cx="2646680" cy="3274060"/>
+                <wp:extent cx="2647315" cy="3274695"/>
                 <wp:effectExtent l="0" t="0" r="0" b="0"/>
                 <wp:wrapSquare wrapText="largest"/>
                 <wp:docPr id="20" name="Rahmen4"/>
@@ -3806,7 +3806,7 @@
                       <wps:spPr>
                         <a:xfrm>
                           <a:off x="0" y="0"/>
-                          <a:ext cx="2646000" cy="3273480"/>
+                          <a:ext cx="2646720" cy="3274200"/>
                         </a:xfrm>
                         <a:prstGeom prst="rect">
                           <a:avLst/>
@@ -3905,7 +3905,7 @@
           </mc:Choice>
           <mc:Fallback>
             <w:pict>
-              <v:rect id="shape_0" ID="Rahmen4" stroked="f" style="position:absolute;margin-left:21.35pt;margin-top:12.4pt;width:208.3pt;height:257.7pt">
+              <v:rect id="shape_0" ID="Rahmen4" stroked="f" style="position:absolute;margin-left:21.35pt;margin-top:12.4pt;width:208.35pt;height:257.75pt">
                 <w10:wrap type="square"/>
                 <v:fill o:detectmouseclick="t" on="false"/>
                 <v:stroke color="#3465a4" joinstyle="round" endcap="flat"/>
@@ -3996,7 +3996,7 @@
                 <wp:positionV relativeFrom="paragraph">
                   <wp:posOffset>167640</wp:posOffset>
                 </wp:positionV>
-                <wp:extent cx="2287270" cy="4252595"/>
+                <wp:extent cx="2287905" cy="4253230"/>
                 <wp:effectExtent l="0" t="0" r="0" b="0"/>
                 <wp:wrapSquare wrapText="largest"/>
                 <wp:docPr id="24" name="Rahmen5"/>
@@ -4007,7 +4007,7 @@
                       <wps:spPr>
                         <a:xfrm>
                           <a:off x="0" y="0"/>
-                          <a:ext cx="2286720" cy="4251960"/>
+                          <a:ext cx="2287440" cy="4252680"/>
                         </a:xfrm>
                         <a:prstGeom prst="rect">
                           <a:avLst/>
@@ -4106,7 +4106,7 @@
           </mc:Choice>
           <mc:Fallback>
             <w:pict>
-              <v:rect id="shape_0" ID="Rahmen5" stroked="f" style="position:absolute;margin-left:238.45pt;margin-top:13.2pt;width:180pt;height:334.75pt">
+              <v:rect id="shape_0" ID="Rahmen5" stroked="f" style="position:absolute;margin-left:238.45pt;margin-top:13.2pt;width:180.05pt;height:334.8pt">
                 <w10:wrap type="square"/>
                 <v:fill o:detectmouseclick="t" on="false"/>
                 <v:stroke color="#3465a4" joinstyle="round" endcap="flat"/>
@@ -4519,7 +4519,7 @@
                 <wp:positionV relativeFrom="paragraph">
                   <wp:posOffset>-29210</wp:posOffset>
                 </wp:positionV>
-                <wp:extent cx="2656840" cy="2875915"/>
+                <wp:extent cx="2657475" cy="2876550"/>
                 <wp:effectExtent l="0" t="0" r="0" b="0"/>
                 <wp:wrapSquare wrapText="largest"/>
                 <wp:docPr id="28" name="Rahmen6"/>
@@ -4530,7 +4530,7 @@
                       <wps:spPr>
                         <a:xfrm>
                           <a:off x="0" y="0"/>
-                          <a:ext cx="2656080" cy="2875320"/>
+                          <a:ext cx="2656800" cy="2876040"/>
                         </a:xfrm>
                         <a:prstGeom prst="rect">
                           <a:avLst/>
@@ -4629,7 +4629,7 @@
           </mc:Choice>
           <mc:Fallback>
             <w:pict>
-              <v:rect id="shape_0" ID="Rahmen6" stroked="f" style="position:absolute;margin-left:21.7pt;margin-top:-2.3pt;width:209.1pt;height:226.35pt">
+              <v:rect id="shape_0" ID="Rahmen6" stroked="f" style="position:absolute;margin-left:21.7pt;margin-top:-2.3pt;width:209.15pt;height:226.4pt">
                 <w10:wrap type="square"/>
                 <v:fill o:detectmouseclick="t" on="false"/>
                 <v:stroke color="#3465a4" joinstyle="round" endcap="flat"/>
@@ -4941,7 +4941,7 @@
                 <wp:positionV relativeFrom="paragraph">
                   <wp:posOffset>-57150</wp:posOffset>
                 </wp:positionV>
-                <wp:extent cx="2099310" cy="3808095"/>
+                <wp:extent cx="2099945" cy="3808730"/>
                 <wp:effectExtent l="0" t="0" r="0" b="0"/>
                 <wp:wrapTopAndBottom/>
                 <wp:docPr id="32" name="Rahmen7"/>
@@ -4952,7 +4952,7 @@
                       <wps:spPr>
                         <a:xfrm>
                           <a:off x="0" y="0"/>
-                          <a:ext cx="2098800" cy="3807360"/>
+                          <a:ext cx="2099160" cy="3808080"/>
                         </a:xfrm>
                         <a:prstGeom prst="rect">
                           <a:avLst/>
@@ -5038,7 +5038,7 @@
           </mc:Choice>
           <mc:Fallback>
             <w:pict>
-              <v:rect id="shape_0" ID="Rahmen7" stroked="f" style="position:absolute;margin-left:0.7pt;margin-top:-4.5pt;width:165.2pt;height:299.75pt">
+              <v:rect id="shape_0" ID="Rahmen7" stroked="f" style="position:absolute;margin-left:0.7pt;margin-top:-4.5pt;width:165.25pt;height:299.8pt">
                 <w10:wrap type="square"/>
                 <v:fill o:detectmouseclick="t" on="false"/>
                 <v:stroke color="#3465a4" joinstyle="round" endcap="flat"/>
@@ -5272,7 +5272,7 @@
                 <wp:positionV relativeFrom="paragraph">
                   <wp:posOffset>635</wp:posOffset>
                 </wp:positionV>
-                <wp:extent cx="1927860" cy="3955415"/>
+                <wp:extent cx="1928495" cy="3956050"/>
                 <wp:effectExtent l="0" t="0" r="0" b="0"/>
                 <wp:wrapSquare wrapText="largest"/>
                 <wp:docPr id="36" name="Rahmen8"/>
@@ -5283,7 +5283,7 @@
                       <wps:spPr>
                         <a:xfrm>
                           <a:off x="0" y="0"/>
-                          <a:ext cx="1927080" cy="3954960"/>
+                          <a:ext cx="1927800" cy="3955320"/>
                         </a:xfrm>
                         <a:prstGeom prst="rect">
                           <a:avLst/>
@@ -5370,7 +5370,7 @@
           </mc:Choice>
           <mc:Fallback>
             <w:pict>
-              <v:rect id="shape_0" ID="Rahmen8" stroked="f" style="position:absolute;margin-left:0pt;margin-top:0.05pt;width:151.7pt;height:311.35pt">
+              <v:rect id="shape_0" ID="Rahmen8" stroked="f" style="position:absolute;margin-left:0pt;margin-top:0.05pt;width:151.75pt;height:311.4pt">
                 <w10:wrap type="square"/>
                 <v:fill o:detectmouseclick="t" on="false"/>
                 <v:stroke color="#3465a4" joinstyle="round" endcap="flat"/>
@@ -5571,7 +5571,7 @@
                 <wp:positionV relativeFrom="paragraph">
                   <wp:posOffset>635</wp:posOffset>
                 </wp:positionV>
-                <wp:extent cx="2938145" cy="1345565"/>
+                <wp:extent cx="2938780" cy="1346200"/>
                 <wp:effectExtent l="0" t="0" r="0" b="0"/>
                 <wp:wrapSquare wrapText="largest"/>
                 <wp:docPr id="40" name="Rahmen11"/>
@@ -5582,7 +5582,7 @@
                       <wps:spPr>
                         <a:xfrm>
                           <a:off x="0" y="0"/>
-                          <a:ext cx="2937600" cy="1344960"/>
+                          <a:ext cx="2938320" cy="1345680"/>
                         </a:xfrm>
                         <a:prstGeom prst="rect">
                           <a:avLst/>
@@ -5668,7 +5668,7 @@
           </mc:Choice>
           <mc:Fallback>
             <w:pict>
-              <v:rect id="shape_0" ID="Rahmen11" stroked="f" style="position:absolute;margin-left:-0.15pt;margin-top:0.05pt;width:231.25pt;height:105.85pt">
+              <v:rect id="shape_0" ID="Rahmen11" stroked="f" style="position:absolute;margin-left:-0.15pt;margin-top:0.05pt;width:231.3pt;height:105.9pt">
                 <w10:wrap type="square"/>
                 <v:fill o:detectmouseclick="t" on="false"/>
                 <v:stroke color="#3465a4" joinstyle="round" endcap="flat"/>
@@ -5951,7 +5951,7 @@
                 <wp:positionV relativeFrom="paragraph">
                   <wp:posOffset>-47625</wp:posOffset>
                 </wp:positionV>
-                <wp:extent cx="1551305" cy="1699895"/>
+                <wp:extent cx="1551940" cy="1700530"/>
                 <wp:effectExtent l="0" t="0" r="0" b="0"/>
                 <wp:wrapSquare wrapText="largest"/>
                 <wp:docPr id="44" name="Rahmen13"/>
@@ -5962,7 +5962,7 @@
                       <wps:spPr>
                         <a:xfrm>
                           <a:off x="0" y="0"/>
-                          <a:ext cx="1550520" cy="1699200"/>
+                          <a:ext cx="1551240" cy="1699920"/>
                         </a:xfrm>
                         <a:prstGeom prst="rect">
                           <a:avLst/>
@@ -6075,7 +6075,7 @@
           </mc:Choice>
           <mc:Fallback>
             <w:pict>
-              <v:rect id="shape_0" ID="Rahmen13" stroked="f" style="position:absolute;margin-left:3.3pt;margin-top:-3.75pt;width:122.05pt;height:133.75pt">
+              <v:rect id="shape_0" ID="Rahmen13" stroked="f" style="position:absolute;margin-left:3.3pt;margin-top:-3.75pt;width:122.1pt;height:133.8pt">
                 <w10:wrap type="square"/>
                 <v:fill o:detectmouseclick="t" on="false"/>
                 <v:stroke color="#3465a4" joinstyle="round" endcap="flat"/>
@@ -6180,7 +6180,7 @@
                 <wp:positionV relativeFrom="paragraph">
                   <wp:posOffset>-47625</wp:posOffset>
                 </wp:positionV>
-                <wp:extent cx="1551305" cy="1699895"/>
+                <wp:extent cx="1551940" cy="1700530"/>
                 <wp:effectExtent l="0" t="0" r="0" b="0"/>
                 <wp:wrapSquare wrapText="largest"/>
                 <wp:docPr id="48" name="Rahmen14"/>
@@ -6191,7 +6191,7 @@
                       <wps:spPr>
                         <a:xfrm>
                           <a:off x="0" y="0"/>
-                          <a:ext cx="1550520" cy="1699200"/>
+                          <a:ext cx="1551240" cy="1699920"/>
                         </a:xfrm>
                         <a:prstGeom prst="rect">
                           <a:avLst/>
@@ -6304,7 +6304,7 @@
           </mc:Choice>
           <mc:Fallback>
             <w:pict>
-              <v:rect id="shape_0" ID="Rahmen14" stroked="f" style="position:absolute;margin-left:163.8pt;margin-top:-3.75pt;width:122.05pt;height:133.75pt">
+              <v:rect id="shape_0" ID="Rahmen14" stroked="f" style="position:absolute;margin-left:163.8pt;margin-top:-3.75pt;width:122.1pt;height:133.8pt">
                 <w10:wrap type="square"/>
                 <v:fill o:detectmouseclick="t" on="false"/>
                 <v:stroke color="#3465a4" joinstyle="round" endcap="flat"/>
@@ -6731,7 +6731,7 @@
                 <wp:positionV relativeFrom="paragraph">
                   <wp:posOffset>635</wp:posOffset>
                 </wp:positionV>
-                <wp:extent cx="2994660" cy="983615"/>
+                <wp:extent cx="2995295" cy="984250"/>
                 <wp:effectExtent l="0" t="0" r="0" b="0"/>
                 <wp:wrapSquare wrapText="largest"/>
                 <wp:docPr id="52" name="Rahmen9"/>
@@ -6742,7 +6742,7 @@
                       <wps:spPr>
                         <a:xfrm>
                           <a:off x="0" y="0"/>
-                          <a:ext cx="2994120" cy="983160"/>
+                          <a:ext cx="2994840" cy="983520"/>
                         </a:xfrm>
                         <a:prstGeom prst="rect">
                           <a:avLst/>
@@ -6841,7 +6841,7 @@
           </mc:Choice>
           <mc:Fallback>
             <w:pict>
-              <v:rect id="shape_0" ID="Rahmen9" stroked="f" style="position:absolute;margin-left:0pt;margin-top:0.05pt;width:235.7pt;height:77.35pt">
+              <v:rect id="shape_0" ID="Rahmen9" stroked="f" style="position:absolute;margin-left:0pt;margin-top:0.05pt;width:235.75pt;height:77.4pt">
                 <w10:wrap type="square"/>
                 <v:fill o:detectmouseclick="t" on="false"/>
                 <v:stroke color="#3465a4" joinstyle="round" endcap="flat"/>
@@ -6969,7 +6969,7 @@
                 <wp:positionV relativeFrom="paragraph">
                   <wp:posOffset>635</wp:posOffset>
                 </wp:positionV>
-                <wp:extent cx="1508760" cy="1163320"/>
+                <wp:extent cx="1509395" cy="1163955"/>
                 <wp:effectExtent l="0" t="0" r="0" b="0"/>
                 <wp:wrapSquare wrapText="largest"/>
                 <wp:docPr id="56" name="Rahmen10"/>
@@ -6980,7 +6980,7 @@
                       <wps:spPr>
                         <a:xfrm>
                           <a:off x="0" y="0"/>
-                          <a:ext cx="1508040" cy="1162800"/>
+                          <a:ext cx="1508760" cy="1163160"/>
                         </a:xfrm>
                         <a:prstGeom prst="rect">
                           <a:avLst/>
@@ -7079,7 +7079,7 @@
           </mc:Choice>
           <mc:Fallback>
             <w:pict>
-              <v:rect id="shape_0" ID="Rahmen10" stroked="f" style="position:absolute;margin-left:0pt;margin-top:0.05pt;width:118.7pt;height:91.5pt">
+              <v:rect id="shape_0" ID="Rahmen10" stroked="f" style="position:absolute;margin-left:0pt;margin-top:0.05pt;width:118.75pt;height:91.55pt">
                 <w10:wrap type="square"/>
                 <v:fill o:detectmouseclick="t" on="false"/>
                 <v:stroke color="#3465a4" joinstyle="round" endcap="flat"/>
@@ -7227,7 +7227,7 @@
                 <wp:positionV relativeFrom="paragraph">
                   <wp:posOffset>142875</wp:posOffset>
                 </wp:positionV>
-                <wp:extent cx="1507490" cy="1530985"/>
+                <wp:extent cx="1508125" cy="1531620"/>
                 <wp:effectExtent l="0" t="0" r="0" b="0"/>
                 <wp:wrapSquare wrapText="largest"/>
                 <wp:docPr id="60" name="Rahmen14"/>
@@ -7238,7 +7238,7 @@
                       <wps:spPr>
                         <a:xfrm>
                           <a:off x="0" y="0"/>
-                          <a:ext cx="1506960" cy="1530360"/>
+                          <a:ext cx="1507320" cy="1531080"/>
                         </a:xfrm>
                         <a:prstGeom prst="rect">
                           <a:avLst/>
@@ -7360,7 +7360,7 @@
           </mc:Choice>
           <mc:Fallback>
             <w:pict>
-              <v:rect id="shape_0" ID="Rahmen14" stroked="f" style="position:absolute;margin-left:0pt;margin-top:11.25pt;width:118.6pt;height:120.45pt">
+              <v:rect id="shape_0" ID="Rahmen14" stroked="f" style="position:absolute;margin-left:0pt;margin-top:11.25pt;width:118.65pt;height:120.5pt">
                 <w10:wrap type="square"/>
                 <v:fill o:detectmouseclick="t" on="false"/>
                 <v:stroke color="#3465a4" joinstyle="round" endcap="flat"/>
@@ -7554,7 +7554,7 @@
                 <wp:positionV relativeFrom="paragraph">
                   <wp:posOffset>635</wp:posOffset>
                 </wp:positionV>
-                <wp:extent cx="3751580" cy="1064260"/>
+                <wp:extent cx="3752215" cy="1064895"/>
                 <wp:effectExtent l="0" t="0" r="0" b="0"/>
                 <wp:wrapSquare wrapText="largest"/>
                 <wp:docPr id="64" name="Rahmen18"/>
@@ -7565,7 +7565,7 @@
                       <wps:spPr>
                         <a:xfrm>
                           <a:off x="0" y="0"/>
-                          <a:ext cx="3750840" cy="1063800"/>
+                          <a:ext cx="3751560" cy="1064160"/>
                         </a:xfrm>
                         <a:prstGeom prst="rect">
                           <a:avLst/>
@@ -7671,7 +7671,7 @@
           </mc:Choice>
           <mc:Fallback>
             <w:pict>
-              <v:rect id="shape_0" ID="Rahmen18" stroked="f" style="position:absolute;margin-left:0.7pt;margin-top:0.05pt;width:295.3pt;height:83.7pt">
+              <v:rect id="shape_0" ID="Rahmen18" stroked="f" style="position:absolute;margin-left:0.7pt;margin-top:0.05pt;width:295.35pt;height:83.75pt">
                 <w10:wrap type="square"/>
                 <v:fill o:detectmouseclick="t" on="false"/>
                 <v:stroke color="#3465a4" joinstyle="round" endcap="flat"/>
@@ -7855,7 +7855,7 @@
                 <wp:positionV relativeFrom="paragraph">
                   <wp:posOffset>79375</wp:posOffset>
                 </wp:positionV>
-                <wp:extent cx="3780790" cy="1069975"/>
+                <wp:extent cx="3781425" cy="1070610"/>
                 <wp:effectExtent l="0" t="0" r="0" b="0"/>
                 <wp:wrapSquare wrapText="largest"/>
                 <wp:docPr id="68" name="Rahmen19"/>
@@ -7866,7 +7866,7 @@
                       <wps:spPr>
                         <a:xfrm>
                           <a:off x="0" y="0"/>
-                          <a:ext cx="3780000" cy="1069200"/>
+                          <a:ext cx="3780720" cy="1069920"/>
                         </a:xfrm>
                         <a:prstGeom prst="rect">
                           <a:avLst/>
@@ -7972,7 +7972,7 @@
           </mc:Choice>
           <mc:Fallback>
             <w:pict>
-              <v:rect id="shape_0" ID="Rahmen19" stroked="f" style="position:absolute;margin-left:-0.45pt;margin-top:6.25pt;width:297.6pt;height:84.15pt">
+              <v:rect id="shape_0" ID="Rahmen19" stroked="f" style="position:absolute;margin-left:-0.45pt;margin-top:6.25pt;width:297.65pt;height:84.2pt">
                 <w10:wrap type="square"/>
                 <v:fill o:detectmouseclick="t" on="false"/>
                 <v:stroke color="#3465a4" joinstyle="round" endcap="flat"/>
@@ -8965,7 +8965,7 @@
                 <wp:positionV relativeFrom="paragraph">
                   <wp:posOffset>635</wp:posOffset>
                 </wp:positionV>
-                <wp:extent cx="3408045" cy="635000"/>
+                <wp:extent cx="3408680" cy="635635"/>
                 <wp:effectExtent l="0" t="0" r="0" b="0"/>
                 <wp:wrapTopAndBottom/>
                 <wp:docPr id="74" name="Rahmen24"/>
@@ -8976,7 +8976,7 @@
                       <wps:spPr>
                         <a:xfrm>
                           <a:off x="0" y="0"/>
-                          <a:ext cx="3407400" cy="634320"/>
+                          <a:ext cx="3408120" cy="635040"/>
                         </a:xfrm>
                         <a:prstGeom prst="rect">
                           <a:avLst/>
@@ -9075,7 +9075,7 @@
           </mc:Choice>
           <mc:Fallback>
             <w:pict>
-              <v:rect id="shape_0" ID="Rahmen24" stroked="f" style="position:absolute;margin-left:-1.55pt;margin-top:0.05pt;width:268.25pt;height:49.9pt">
+              <v:rect id="shape_0" ID="Rahmen24" stroked="f" style="position:absolute;margin-left:-1.55pt;margin-top:0.05pt;width:268.3pt;height:49.95pt">
                 <w10:wrap type="square"/>
                 <v:fill o:detectmouseclick="t" on="false"/>
                 <v:stroke color="#3465a4" joinstyle="round" endcap="flat"/>
@@ -9166,7 +9166,7 @@
                 <wp:positionV relativeFrom="paragraph">
                   <wp:posOffset>914400</wp:posOffset>
                 </wp:positionV>
-                <wp:extent cx="3360420" cy="629285"/>
+                <wp:extent cx="3361055" cy="629920"/>
                 <wp:effectExtent l="0" t="0" r="0" b="0"/>
                 <wp:wrapTopAndBottom/>
                 <wp:docPr id="78" name="Rahmen25"/>
@@ -9177,7 +9177,7 @@
                       <wps:spPr>
                         <a:xfrm>
                           <a:off x="0" y="0"/>
-                          <a:ext cx="3359880" cy="628560"/>
+                          <a:ext cx="3360600" cy="629280"/>
                         </a:xfrm>
                         <a:prstGeom prst="rect">
                           <a:avLst/>
@@ -9276,7 +9276,7 @@
           </mc:Choice>
           <mc:Fallback>
             <w:pict>
-              <v:rect id="shape_0" ID="Rahmen25" stroked="f" style="position:absolute;margin-left:1.1pt;margin-top:72pt;width:264.5pt;height:49.45pt">
+              <v:rect id="shape_0" ID="Rahmen25" stroked="f" style="position:absolute;margin-left:1.1pt;margin-top:72pt;width:264.55pt;height:49.5pt">
                 <w10:wrap type="square"/>
                 <v:fill o:detectmouseclick="t" on="false"/>
                 <v:stroke color="#3465a4" joinstyle="round" endcap="flat"/>
@@ -9367,7 +9367,7 @@
                 <wp:positionV relativeFrom="paragraph">
                   <wp:posOffset>1876425</wp:posOffset>
                 </wp:positionV>
-                <wp:extent cx="3373120" cy="630555"/>
+                <wp:extent cx="3373755" cy="631190"/>
                 <wp:effectExtent l="0" t="0" r="0" b="0"/>
                 <wp:wrapTopAndBottom/>
                 <wp:docPr id="82" name="Rahmen26"/>
@@ -9378,7 +9378,7 @@
                       <wps:spPr>
                         <a:xfrm>
                           <a:off x="0" y="0"/>
-                          <a:ext cx="3372480" cy="630000"/>
+                          <a:ext cx="3373200" cy="630720"/>
                         </a:xfrm>
                         <a:prstGeom prst="rect">
                           <a:avLst/>
@@ -9477,7 +9477,7 @@
           </mc:Choice>
           <mc:Fallback>
             <w:pict>
-              <v:rect id="shape_0" ID="Rahmen26" stroked="f" style="position:absolute;margin-left:0.1pt;margin-top:147.75pt;width:265.5pt;height:49.55pt">
+              <v:rect id="shape_0" ID="Rahmen26" stroked="f" style="position:absolute;margin-left:0.1pt;margin-top:147.75pt;width:265.55pt;height:49.6pt">
                 <w10:wrap type="square"/>
                 <v:fill o:detectmouseclick="t" on="false"/>
                 <v:stroke color="#3465a4" joinstyle="round" endcap="flat"/>
@@ -9568,7 +9568,7 @@
                 <wp:positionV relativeFrom="paragraph">
                   <wp:posOffset>635</wp:posOffset>
                 </wp:positionV>
-                <wp:extent cx="2152650" cy="4158615"/>
+                <wp:extent cx="2153285" cy="4159250"/>
                 <wp:effectExtent l="0" t="0" r="0" b="0"/>
                 <wp:wrapSquare wrapText="largest"/>
                 <wp:docPr id="86" name="Rahmen27"/>
@@ -9579,7 +9579,7 @@
                       <wps:spPr>
                         <a:xfrm>
                           <a:off x="0" y="0"/>
-                          <a:ext cx="2152080" cy="4158000"/>
+                          <a:ext cx="2152800" cy="4158720"/>
                         </a:xfrm>
                         <a:prstGeom prst="rect">
                           <a:avLst/>
@@ -9678,7 +9678,7 @@
           </mc:Choice>
           <mc:Fallback>
             <w:pict>
-              <v:rect id="shape_0" ID="Rahmen27" stroked="f" style="position:absolute;margin-left:311.2pt;margin-top:0.05pt;width:169.4pt;height:327.35pt">
+              <v:rect id="shape_0" ID="Rahmen27" stroked="f" style="position:absolute;margin-left:311.2pt;margin-top:0.05pt;width:169.45pt;height:327.4pt">
                 <w10:wrap type="square"/>
                 <v:fill o:detectmouseclick="t" on="false"/>
                 <v:stroke color="#3465a4" joinstyle="round" endcap="flat"/>
@@ -10007,7 +10007,7 @@
                 <wp:positionV relativeFrom="paragraph">
                   <wp:posOffset>635</wp:posOffset>
                 </wp:positionV>
-                <wp:extent cx="3408045" cy="635000"/>
+                <wp:extent cx="3408680" cy="635635"/>
                 <wp:effectExtent l="0" t="0" r="0" b="0"/>
                 <wp:wrapSquare wrapText="largest"/>
                 <wp:docPr id="90" name="Rahmen28"/>
@@ -10018,7 +10018,7 @@
                       <wps:spPr>
                         <a:xfrm>
                           <a:off x="0" y="0"/>
-                          <a:ext cx="3407400" cy="634320"/>
+                          <a:ext cx="3408120" cy="635040"/>
                         </a:xfrm>
                         <a:prstGeom prst="rect">
                           <a:avLst/>
@@ -10104,7 +10104,7 @@
           </mc:Choice>
           <mc:Fallback>
             <w:pict>
-              <v:rect id="shape_0" ID="Rahmen28" stroked="f" style="position:absolute;margin-left:-0.05pt;margin-top:0.05pt;width:268.25pt;height:49.9pt">
+              <v:rect id="shape_0" ID="Rahmen28" stroked="f" style="position:absolute;margin-left:-0.05pt;margin-top:0.05pt;width:268.3pt;height:49.95pt">
                 <w10:wrap type="square"/>
                 <v:fill o:detectmouseclick="t" on="false"/>
                 <v:stroke color="#3465a4" joinstyle="round" endcap="flat"/>
@@ -10236,7 +10236,7 @@
                 <wp:positionV relativeFrom="paragraph">
                   <wp:posOffset>-91440</wp:posOffset>
                 </wp:positionV>
-                <wp:extent cx="3408045" cy="625475"/>
+                <wp:extent cx="3408680" cy="626110"/>
                 <wp:effectExtent l="0" t="0" r="0" b="0"/>
                 <wp:wrapSquare wrapText="largest"/>
                 <wp:docPr id="94" name="Rahmen29"/>
@@ -10247,7 +10247,7 @@
                       <wps:spPr>
                         <a:xfrm>
                           <a:off x="0" y="0"/>
-                          <a:ext cx="3407400" cy="624960"/>
+                          <a:ext cx="3408120" cy="625320"/>
                         </a:xfrm>
                         <a:prstGeom prst="rect">
                           <a:avLst/>
@@ -10333,7 +10333,7 @@
           </mc:Choice>
           <mc:Fallback>
             <w:pict>
-              <v:rect id="shape_0" ID="Rahmen29" stroked="f" style="position:absolute;margin-left:-0.05pt;margin-top:-7.2pt;width:268.25pt;height:49.15pt">
+              <v:rect id="shape_0" ID="Rahmen29" stroked="f" style="position:absolute;margin-left:-0.05pt;margin-top:-7.2pt;width:268.3pt;height:49.2pt">
                 <w10:wrap type="square"/>
                 <v:fill o:detectmouseclick="t" on="false"/>
                 <v:stroke color="#3465a4" joinstyle="round" endcap="flat"/>
@@ -10442,8 +10442,8 @@
         <w:rPr/>
       </w:pPr>
       <w:bookmarkStart w:id="32" w:name="__RefHeading___Toc845_2545966480"/>
-      <w:bookmarkStart w:id="33" w:name="_toc499"/>
-      <w:bookmarkStart w:id="34" w:name="_toc466"/>
+      <w:bookmarkStart w:id="33" w:name="_toc466"/>
+      <w:bookmarkStart w:id="34" w:name="_toc499"/>
       <w:bookmarkEnd w:id="32"/>
       <w:bookmarkEnd w:id="33"/>
       <w:bookmarkEnd w:id="34"/>
@@ -10770,7 +10770,7 @@
                 <wp:positionV relativeFrom="paragraph">
                   <wp:posOffset>635</wp:posOffset>
                 </wp:positionV>
-                <wp:extent cx="2236470" cy="1109980"/>
+                <wp:extent cx="2237105" cy="1110615"/>
                 <wp:effectExtent l="0" t="0" r="0" b="0"/>
                 <wp:wrapSquare wrapText="largest"/>
                 <wp:docPr id="98" name="Rahmen30"/>
@@ -10781,7 +10781,7 @@
                       <wps:spPr>
                         <a:xfrm>
                           <a:off x="0" y="0"/>
-                          <a:ext cx="2235960" cy="1109520"/>
+                          <a:ext cx="2236320" cy="1109880"/>
                         </a:xfrm>
                         <a:prstGeom prst="rect">
                           <a:avLst/>
@@ -10880,7 +10880,7 @@
           </mc:Choice>
           <mc:Fallback>
             <w:pict>
-              <v:rect id="shape_0" ID="Rahmen30" stroked="f" style="position:absolute;margin-left:1.05pt;margin-top:0.05pt;width:176pt;height:87.3pt">
+              <v:rect id="shape_0" ID="Rahmen30" stroked="f" style="position:absolute;margin-left:1.05pt;margin-top:0.05pt;width:176.05pt;height:87.35pt">
                 <w10:wrap type="square"/>
                 <v:fill o:detectmouseclick="t" on="false"/>
                 <v:stroke color="#3465a4" joinstyle="round" endcap="flat"/>
@@ -10971,7 +10971,7 @@
                 <wp:positionV relativeFrom="paragraph">
                   <wp:posOffset>635</wp:posOffset>
                 </wp:positionV>
-                <wp:extent cx="2207895" cy="1532255"/>
+                <wp:extent cx="2208530" cy="1532890"/>
                 <wp:effectExtent l="0" t="0" r="0" b="0"/>
                 <wp:wrapSquare wrapText="largest"/>
                 <wp:docPr id="102" name="Rahmen31"/>
@@ -10982,7 +10982,7 @@
                       <wps:spPr>
                         <a:xfrm>
                           <a:off x="0" y="0"/>
-                          <a:ext cx="2207160" cy="1531800"/>
+                          <a:ext cx="2207880" cy="1532160"/>
                         </a:xfrm>
                         <a:prstGeom prst="rect">
                           <a:avLst/>
@@ -11081,7 +11081,7 @@
           </mc:Choice>
           <mc:Fallback>
             <w:pict>
-              <v:rect id="shape_0" ID="Rahmen31" stroked="f" style="position:absolute;margin-left:233.2pt;margin-top:0.05pt;width:173.75pt;height:120.55pt">
+              <v:rect id="shape_0" ID="Rahmen31" stroked="f" style="position:absolute;margin-left:233.2pt;margin-top:0.05pt;width:173.8pt;height:120.6pt">
                 <w10:wrap type="square"/>
                 <v:fill o:detectmouseclick="t" on="false"/>
                 <v:stroke color="#3465a4" joinstyle="round" endcap="flat"/>

</xml_diff>

<commit_message>
improved +4 card design
</commit_message>
<xml_diff>
--- a/manual.docx
+++ b/manual.docx
@@ -2689,7 +2689,7 @@
                 <wp:positionV relativeFrom="paragraph">
                   <wp:posOffset>165735</wp:posOffset>
                 </wp:positionV>
-                <wp:extent cx="2320925" cy="2686685"/>
+                <wp:extent cx="2321560" cy="2687320"/>
                 <wp:effectExtent l="0" t="0" r="0" b="0"/>
                 <wp:wrapSquare wrapText="largest"/>
                 <wp:docPr id="7" name="Rahmen2"/>
@@ -2700,7 +2700,7 @@
                       <wps:spPr>
                         <a:xfrm>
                           <a:off x="0" y="0"/>
-                          <a:ext cx="2320200" cy="2685960"/>
+                          <a:ext cx="2320920" cy="2686680"/>
                         </a:xfrm>
                         <a:prstGeom prst="rect">
                           <a:avLst/>
@@ -2725,7 +2725,7 @@
           </mc:Choice>
           <mc:Fallback>
             <w:pict>
-              <v:rect id="shape_0" ID="Rahmen2" stroked="f" style="position:absolute;margin-left:263.6pt;margin-top:13.05pt;width:182.65pt;height:211.45pt">
+              <v:rect id="shape_0" ID="Rahmen2" stroked="f" style="position:absolute;margin-left:263.6pt;margin-top:13.05pt;width:182.7pt;height:211.5pt">
                 <w10:wrap type="none"/>
                 <v:fill o:detectmouseclick="t" on="false"/>
                 <v:stroke color="#3465a4" joinstyle="round" endcap="flat"/>
@@ -2744,7 +2744,7 @@
                 <wp:positionV relativeFrom="paragraph">
                   <wp:posOffset>9525</wp:posOffset>
                 </wp:positionV>
-                <wp:extent cx="2385695" cy="2984500"/>
+                <wp:extent cx="2386330" cy="2985135"/>
                 <wp:effectExtent l="0" t="0" r="0" b="0"/>
                 <wp:wrapNone/>
                 <wp:docPr id="8" name="Rahmen1"/>
@@ -2755,7 +2755,7 @@
                       <wps:spPr>
                         <a:xfrm>
                           <a:off x="0" y="0"/>
-                          <a:ext cx="2385000" cy="2984040"/>
+                          <a:ext cx="2385720" cy="2984400"/>
                         </a:xfrm>
                         <a:prstGeom prst="rect">
                           <a:avLst/>
@@ -2877,7 +2877,7 @@
           </mc:Choice>
           <mc:Fallback>
             <w:pict>
-              <v:rect id="shape_0" ID="Rahmen1" stroked="f" style="position:absolute;margin-left:2.1pt;margin-top:0.75pt;width:187.75pt;height:234.9pt">
+              <v:rect id="shape_0" ID="Rahmen1" stroked="f" style="position:absolute;margin-left:2.1pt;margin-top:0.75pt;width:187.8pt;height:234.95pt">
                 <w10:wrap type="square"/>
                 <v:fill o:detectmouseclick="t" on="false"/>
                 <v:stroke color="#3465a4" joinstyle="round" endcap="flat"/>
@@ -2991,7 +2991,7 @@
                 <wp:positionV relativeFrom="paragraph">
                   <wp:posOffset>42545</wp:posOffset>
                 </wp:positionV>
-                <wp:extent cx="2587625" cy="2957830"/>
+                <wp:extent cx="2588260" cy="2958465"/>
                 <wp:effectExtent l="0" t="0" r="0" b="0"/>
                 <wp:wrapTopAndBottom/>
                 <wp:docPr id="12" name="Rahmen2"/>
@@ -3002,7 +3002,7 @@
                       <wps:spPr>
                         <a:xfrm>
                           <a:off x="0" y="0"/>
-                          <a:ext cx="2586960" cy="2957040"/>
+                          <a:ext cx="2587680" cy="2957760"/>
                         </a:xfrm>
                         <a:prstGeom prst="rect">
                           <a:avLst/>
@@ -3124,7 +3124,7 @@
           </mc:Choice>
           <mc:Fallback>
             <w:pict>
-              <v:rect id="shape_0" ID="Rahmen2" stroked="f" style="position:absolute;margin-left:206pt;margin-top:3.35pt;width:203.65pt;height:232.8pt">
+              <v:rect id="shape_0" ID="Rahmen2" stroked="f" style="position:absolute;margin-left:206pt;margin-top:3.35pt;width:203.7pt;height:232.85pt">
                 <w10:wrap type="square"/>
                 <v:fill o:detectmouseclick="t" on="false"/>
                 <v:stroke color="#3465a4" joinstyle="round" endcap="flat"/>
@@ -3462,7 +3462,7 @@
                 <wp:positionV relativeFrom="paragraph">
                   <wp:posOffset>14605</wp:posOffset>
                 </wp:positionV>
-                <wp:extent cx="2801620" cy="4970145"/>
+                <wp:extent cx="2802255" cy="4970780"/>
                 <wp:effectExtent l="0" t="0" r="0" b="0"/>
                 <wp:wrapSquare wrapText="largest"/>
                 <wp:docPr id="16" name="Rahmen3"/>
@@ -3473,7 +3473,7 @@
                       <wps:spPr>
                         <a:xfrm>
                           <a:off x="0" y="0"/>
-                          <a:ext cx="2801160" cy="4969440"/>
+                          <a:ext cx="2801520" cy="4970160"/>
                         </a:xfrm>
                         <a:prstGeom prst="rect">
                           <a:avLst/>
@@ -3559,7 +3559,7 @@
           </mc:Choice>
           <mc:Fallback>
             <w:pict>
-              <v:rect id="shape_0" ID="Rahmen3" stroked="f" style="position:absolute;margin-left:2.85pt;margin-top:1.15pt;width:220.5pt;height:391.25pt">
+              <v:rect id="shape_0" ID="Rahmen3" stroked="f" style="position:absolute;margin-left:2.85pt;margin-top:1.15pt;width:220.55pt;height:391.3pt">
                 <w10:wrap type="square"/>
                 <v:fill o:detectmouseclick="t" on="false"/>
                 <v:stroke color="#3465a4" joinstyle="round" endcap="flat"/>
@@ -3795,7 +3795,7 @@
                 <wp:positionV relativeFrom="paragraph">
                   <wp:posOffset>157480</wp:posOffset>
                 </wp:positionV>
-                <wp:extent cx="2647315" cy="3274695"/>
+                <wp:extent cx="2647950" cy="3275330"/>
                 <wp:effectExtent l="0" t="0" r="0" b="0"/>
                 <wp:wrapSquare wrapText="largest"/>
                 <wp:docPr id="20" name="Rahmen4"/>
@@ -3806,7 +3806,7 @@
                       <wps:spPr>
                         <a:xfrm>
                           <a:off x="0" y="0"/>
-                          <a:ext cx="2646720" cy="3274200"/>
+                          <a:ext cx="2647440" cy="3274560"/>
                         </a:xfrm>
                         <a:prstGeom prst="rect">
                           <a:avLst/>
@@ -3905,7 +3905,7 @@
           </mc:Choice>
           <mc:Fallback>
             <w:pict>
-              <v:rect id="shape_0" ID="Rahmen4" stroked="f" style="position:absolute;margin-left:21.35pt;margin-top:12.4pt;width:208.35pt;height:257.75pt">
+              <v:rect id="shape_0" ID="Rahmen4" stroked="f" style="position:absolute;margin-left:21.35pt;margin-top:12.4pt;width:208.4pt;height:257.8pt">
                 <w10:wrap type="square"/>
                 <v:fill o:detectmouseclick="t" on="false"/>
                 <v:stroke color="#3465a4" joinstyle="round" endcap="flat"/>
@@ -3996,7 +3996,7 @@
                 <wp:positionV relativeFrom="paragraph">
                   <wp:posOffset>167640</wp:posOffset>
                 </wp:positionV>
-                <wp:extent cx="2287905" cy="4253230"/>
+                <wp:extent cx="2288540" cy="4253865"/>
                 <wp:effectExtent l="0" t="0" r="0" b="0"/>
                 <wp:wrapSquare wrapText="largest"/>
                 <wp:docPr id="24" name="Rahmen5"/>
@@ -4007,7 +4007,7 @@
                       <wps:spPr>
                         <a:xfrm>
                           <a:off x="0" y="0"/>
-                          <a:ext cx="2287440" cy="4252680"/>
+                          <a:ext cx="2287800" cy="4253400"/>
                         </a:xfrm>
                         <a:prstGeom prst="rect">
                           <a:avLst/>
@@ -4106,7 +4106,7 @@
           </mc:Choice>
           <mc:Fallback>
             <w:pict>
-              <v:rect id="shape_0" ID="Rahmen5" stroked="f" style="position:absolute;margin-left:238.45pt;margin-top:13.2pt;width:180.05pt;height:334.8pt">
+              <v:rect id="shape_0" ID="Rahmen5" stroked="f" style="position:absolute;margin-left:238.45pt;margin-top:13.2pt;width:180.1pt;height:334.85pt">
                 <w10:wrap type="square"/>
                 <v:fill o:detectmouseclick="t" on="false"/>
                 <v:stroke color="#3465a4" joinstyle="round" endcap="flat"/>
@@ -4519,7 +4519,7 @@
                 <wp:positionV relativeFrom="paragraph">
                   <wp:posOffset>-29210</wp:posOffset>
                 </wp:positionV>
-                <wp:extent cx="2657475" cy="2876550"/>
+                <wp:extent cx="2658110" cy="2877185"/>
                 <wp:effectExtent l="0" t="0" r="0" b="0"/>
                 <wp:wrapSquare wrapText="largest"/>
                 <wp:docPr id="28" name="Rahmen6"/>
@@ -4530,7 +4530,7 @@
                       <wps:spPr>
                         <a:xfrm>
                           <a:off x="0" y="0"/>
-                          <a:ext cx="2656800" cy="2876040"/>
+                          <a:ext cx="2657520" cy="2876400"/>
                         </a:xfrm>
                         <a:prstGeom prst="rect">
                           <a:avLst/>
@@ -4629,7 +4629,7 @@
           </mc:Choice>
           <mc:Fallback>
             <w:pict>
-              <v:rect id="shape_0" ID="Rahmen6" stroked="f" style="position:absolute;margin-left:21.7pt;margin-top:-2.3pt;width:209.15pt;height:226.4pt">
+              <v:rect id="shape_0" ID="Rahmen6" stroked="f" style="position:absolute;margin-left:21.7pt;margin-top:-2.3pt;width:209.2pt;height:226.45pt">
                 <w10:wrap type="square"/>
                 <v:fill o:detectmouseclick="t" on="false"/>
                 <v:stroke color="#3465a4" joinstyle="round" endcap="flat"/>
@@ -4941,7 +4941,7 @@
                 <wp:positionV relativeFrom="paragraph">
                   <wp:posOffset>-57150</wp:posOffset>
                 </wp:positionV>
-                <wp:extent cx="2099945" cy="3808730"/>
+                <wp:extent cx="2100580" cy="3809365"/>
                 <wp:effectExtent l="0" t="0" r="0" b="0"/>
                 <wp:wrapTopAndBottom/>
                 <wp:docPr id="32" name="Rahmen7"/>
@@ -4952,7 +4952,7 @@
                       <wps:spPr>
                         <a:xfrm>
                           <a:off x="0" y="0"/>
-                          <a:ext cx="2099160" cy="3808080"/>
+                          <a:ext cx="2099880" cy="3808800"/>
                         </a:xfrm>
                         <a:prstGeom prst="rect">
                           <a:avLst/>
@@ -5038,7 +5038,7 @@
           </mc:Choice>
           <mc:Fallback>
             <w:pict>
-              <v:rect id="shape_0" ID="Rahmen7" stroked="f" style="position:absolute;margin-left:0.7pt;margin-top:-4.5pt;width:165.25pt;height:299.8pt">
+              <v:rect id="shape_0" ID="Rahmen7" stroked="f" style="position:absolute;margin-left:0.7pt;margin-top:-4.5pt;width:165.3pt;height:299.85pt">
                 <w10:wrap type="square"/>
                 <v:fill o:detectmouseclick="t" on="false"/>
                 <v:stroke color="#3465a4" joinstyle="round" endcap="flat"/>
@@ -5272,7 +5272,7 @@
                 <wp:positionV relativeFrom="paragraph">
                   <wp:posOffset>635</wp:posOffset>
                 </wp:positionV>
-                <wp:extent cx="1928495" cy="3956050"/>
+                <wp:extent cx="1929130" cy="3956685"/>
                 <wp:effectExtent l="0" t="0" r="0" b="0"/>
                 <wp:wrapSquare wrapText="largest"/>
                 <wp:docPr id="36" name="Rahmen8"/>
@@ -5283,7 +5283,7 @@
                       <wps:spPr>
                         <a:xfrm>
                           <a:off x="0" y="0"/>
-                          <a:ext cx="1927800" cy="3955320"/>
+                          <a:ext cx="1928520" cy="3956040"/>
                         </a:xfrm>
                         <a:prstGeom prst="rect">
                           <a:avLst/>
@@ -5370,7 +5370,7 @@
           </mc:Choice>
           <mc:Fallback>
             <w:pict>
-              <v:rect id="shape_0" ID="Rahmen8" stroked="f" style="position:absolute;margin-left:0pt;margin-top:0.05pt;width:151.75pt;height:311.4pt">
+              <v:rect id="shape_0" ID="Rahmen8" stroked="f" style="position:absolute;margin-left:0pt;margin-top:0.05pt;width:151.8pt;height:311.45pt">
                 <w10:wrap type="square"/>
                 <v:fill o:detectmouseclick="t" on="false"/>
                 <v:stroke color="#3465a4" joinstyle="round" endcap="flat"/>
@@ -5571,7 +5571,7 @@
                 <wp:positionV relativeFrom="paragraph">
                   <wp:posOffset>635</wp:posOffset>
                 </wp:positionV>
-                <wp:extent cx="2938780" cy="1346200"/>
+                <wp:extent cx="2939415" cy="1346835"/>
                 <wp:effectExtent l="0" t="0" r="0" b="0"/>
                 <wp:wrapSquare wrapText="largest"/>
                 <wp:docPr id="40" name="Rahmen11"/>
@@ -5582,7 +5582,7 @@
                       <wps:spPr>
                         <a:xfrm>
                           <a:off x="0" y="0"/>
-                          <a:ext cx="2938320" cy="1345680"/>
+                          <a:ext cx="2938680" cy="1346040"/>
                         </a:xfrm>
                         <a:prstGeom prst="rect">
                           <a:avLst/>
@@ -5668,7 +5668,7 @@
           </mc:Choice>
           <mc:Fallback>
             <w:pict>
-              <v:rect id="shape_0" ID="Rahmen11" stroked="f" style="position:absolute;margin-left:-0.15pt;margin-top:0.05pt;width:231.3pt;height:105.9pt">
+              <v:rect id="shape_0" ID="Rahmen11" stroked="f" style="position:absolute;margin-left:-0.15pt;margin-top:0.05pt;width:231.35pt;height:105.95pt">
                 <w10:wrap type="square"/>
                 <v:fill o:detectmouseclick="t" on="false"/>
                 <v:stroke color="#3465a4" joinstyle="round" endcap="flat"/>
@@ -5951,7 +5951,7 @@
                 <wp:positionV relativeFrom="paragraph">
                   <wp:posOffset>-47625</wp:posOffset>
                 </wp:positionV>
-                <wp:extent cx="1551940" cy="1700530"/>
+                <wp:extent cx="1552575" cy="1701165"/>
                 <wp:effectExtent l="0" t="0" r="0" b="0"/>
                 <wp:wrapSquare wrapText="largest"/>
                 <wp:docPr id="44" name="Rahmen13"/>
@@ -5962,7 +5962,7 @@
                       <wps:spPr>
                         <a:xfrm>
                           <a:off x="0" y="0"/>
-                          <a:ext cx="1551240" cy="1699920"/>
+                          <a:ext cx="1551960" cy="1700640"/>
                         </a:xfrm>
                         <a:prstGeom prst="rect">
                           <a:avLst/>
@@ -6075,7 +6075,7 @@
           </mc:Choice>
           <mc:Fallback>
             <w:pict>
-              <v:rect id="shape_0" ID="Rahmen13" stroked="f" style="position:absolute;margin-left:3.3pt;margin-top:-3.75pt;width:122.1pt;height:133.8pt">
+              <v:rect id="shape_0" ID="Rahmen13" stroked="f" style="position:absolute;margin-left:3.3pt;margin-top:-3.75pt;width:122.15pt;height:133.85pt">
                 <w10:wrap type="square"/>
                 <v:fill o:detectmouseclick="t" on="false"/>
                 <v:stroke color="#3465a4" joinstyle="round" endcap="flat"/>
@@ -6180,7 +6180,7 @@
                 <wp:positionV relativeFrom="paragraph">
                   <wp:posOffset>-47625</wp:posOffset>
                 </wp:positionV>
-                <wp:extent cx="1551940" cy="1700530"/>
+                <wp:extent cx="1552575" cy="1701165"/>
                 <wp:effectExtent l="0" t="0" r="0" b="0"/>
                 <wp:wrapSquare wrapText="largest"/>
                 <wp:docPr id="48" name="Rahmen14"/>
@@ -6191,7 +6191,7 @@
                       <wps:spPr>
                         <a:xfrm>
                           <a:off x="0" y="0"/>
-                          <a:ext cx="1551240" cy="1699920"/>
+                          <a:ext cx="1551960" cy="1700640"/>
                         </a:xfrm>
                         <a:prstGeom prst="rect">
                           <a:avLst/>
@@ -6304,7 +6304,7 @@
           </mc:Choice>
           <mc:Fallback>
             <w:pict>
-              <v:rect id="shape_0" ID="Rahmen14" stroked="f" style="position:absolute;margin-left:163.8pt;margin-top:-3.75pt;width:122.1pt;height:133.8pt">
+              <v:rect id="shape_0" ID="Rahmen14" stroked="f" style="position:absolute;margin-left:163.8pt;margin-top:-3.75pt;width:122.15pt;height:133.85pt">
                 <w10:wrap type="square"/>
                 <v:fill o:detectmouseclick="t" on="false"/>
                 <v:stroke color="#3465a4" joinstyle="round" endcap="flat"/>
@@ -6731,7 +6731,7 @@
                 <wp:positionV relativeFrom="paragraph">
                   <wp:posOffset>635</wp:posOffset>
                 </wp:positionV>
-                <wp:extent cx="2995295" cy="984250"/>
+                <wp:extent cx="2995930" cy="984885"/>
                 <wp:effectExtent l="0" t="0" r="0" b="0"/>
                 <wp:wrapSquare wrapText="largest"/>
                 <wp:docPr id="52" name="Rahmen9"/>
@@ -6742,7 +6742,7 @@
                       <wps:spPr>
                         <a:xfrm>
                           <a:off x="0" y="0"/>
-                          <a:ext cx="2994840" cy="983520"/>
+                          <a:ext cx="2995200" cy="984240"/>
                         </a:xfrm>
                         <a:prstGeom prst="rect">
                           <a:avLst/>
@@ -6841,7 +6841,7 @@
           </mc:Choice>
           <mc:Fallback>
             <w:pict>
-              <v:rect id="shape_0" ID="Rahmen9" stroked="f" style="position:absolute;margin-left:0pt;margin-top:0.05pt;width:235.75pt;height:77.4pt">
+              <v:rect id="shape_0" ID="Rahmen9" stroked="f" style="position:absolute;margin-left:0pt;margin-top:0.05pt;width:235.8pt;height:77.45pt">
                 <w10:wrap type="square"/>
                 <v:fill o:detectmouseclick="t" on="false"/>
                 <v:stroke color="#3465a4" joinstyle="round" endcap="flat"/>
@@ -6969,7 +6969,7 @@
                 <wp:positionV relativeFrom="paragraph">
                   <wp:posOffset>635</wp:posOffset>
                 </wp:positionV>
-                <wp:extent cx="1509395" cy="1163955"/>
+                <wp:extent cx="1510030" cy="1164590"/>
                 <wp:effectExtent l="0" t="0" r="0" b="0"/>
                 <wp:wrapSquare wrapText="largest"/>
                 <wp:docPr id="56" name="Rahmen10"/>
@@ -6980,7 +6980,7 @@
                       <wps:spPr>
                         <a:xfrm>
                           <a:off x="0" y="0"/>
-                          <a:ext cx="1508760" cy="1163160"/>
+                          <a:ext cx="1509480" cy="1163880"/>
                         </a:xfrm>
                         <a:prstGeom prst="rect">
                           <a:avLst/>
@@ -7079,7 +7079,7 @@
           </mc:Choice>
           <mc:Fallback>
             <w:pict>
-              <v:rect id="shape_0" ID="Rahmen10" stroked="f" style="position:absolute;margin-left:0pt;margin-top:0.05pt;width:118.75pt;height:91.55pt">
+              <v:rect id="shape_0" ID="Rahmen10" stroked="f" style="position:absolute;margin-left:0pt;margin-top:0.05pt;width:118.8pt;height:91.6pt">
                 <w10:wrap type="square"/>
                 <v:fill o:detectmouseclick="t" on="false"/>
                 <v:stroke color="#3465a4" joinstyle="round" endcap="flat"/>
@@ -7227,7 +7227,7 @@
                 <wp:positionV relativeFrom="paragraph">
                   <wp:posOffset>142875</wp:posOffset>
                 </wp:positionV>
-                <wp:extent cx="1508125" cy="1531620"/>
+                <wp:extent cx="1508760" cy="1532255"/>
                 <wp:effectExtent l="0" t="0" r="0" b="0"/>
                 <wp:wrapSquare wrapText="largest"/>
                 <wp:docPr id="60" name="Rahmen14"/>
@@ -7238,7 +7238,7 @@
                       <wps:spPr>
                         <a:xfrm>
                           <a:off x="0" y="0"/>
-                          <a:ext cx="1507320" cy="1531080"/>
+                          <a:ext cx="1508040" cy="1531800"/>
                         </a:xfrm>
                         <a:prstGeom prst="rect">
                           <a:avLst/>
@@ -7360,7 +7360,7 @@
           </mc:Choice>
           <mc:Fallback>
             <w:pict>
-              <v:rect id="shape_0" ID="Rahmen14" stroked="f" style="position:absolute;margin-left:0pt;margin-top:11.25pt;width:118.65pt;height:120.5pt">
+              <v:rect id="shape_0" ID="Rahmen14" stroked="f" style="position:absolute;margin-left:0pt;margin-top:11.25pt;width:118.7pt;height:120.55pt">
                 <w10:wrap type="square"/>
                 <v:fill o:detectmouseclick="t" on="false"/>
                 <v:stroke color="#3465a4" joinstyle="round" endcap="flat"/>
@@ -7554,7 +7554,7 @@
                 <wp:positionV relativeFrom="paragraph">
                   <wp:posOffset>635</wp:posOffset>
                 </wp:positionV>
-                <wp:extent cx="3752215" cy="1064895"/>
+                <wp:extent cx="3752850" cy="1065530"/>
                 <wp:effectExtent l="0" t="0" r="0" b="0"/>
                 <wp:wrapSquare wrapText="largest"/>
                 <wp:docPr id="64" name="Rahmen18"/>
@@ -7565,7 +7565,7 @@
                       <wps:spPr>
                         <a:xfrm>
                           <a:off x="0" y="0"/>
-                          <a:ext cx="3751560" cy="1064160"/>
+                          <a:ext cx="3752280" cy="1064880"/>
                         </a:xfrm>
                         <a:prstGeom prst="rect">
                           <a:avLst/>
@@ -7671,7 +7671,7 @@
           </mc:Choice>
           <mc:Fallback>
             <w:pict>
-              <v:rect id="shape_0" ID="Rahmen18" stroked="f" style="position:absolute;margin-left:0.7pt;margin-top:0.05pt;width:295.35pt;height:83.75pt">
+              <v:rect id="shape_0" ID="Rahmen18" stroked="f" style="position:absolute;margin-left:0.7pt;margin-top:0.05pt;width:295.4pt;height:83.8pt">
                 <w10:wrap type="square"/>
                 <v:fill o:detectmouseclick="t" on="false"/>
                 <v:stroke color="#3465a4" joinstyle="round" endcap="flat"/>
@@ -7855,7 +7855,7 @@
                 <wp:positionV relativeFrom="paragraph">
                   <wp:posOffset>79375</wp:posOffset>
                 </wp:positionV>
-                <wp:extent cx="3781425" cy="1070610"/>
+                <wp:extent cx="3782060" cy="1071245"/>
                 <wp:effectExtent l="0" t="0" r="0" b="0"/>
                 <wp:wrapSquare wrapText="largest"/>
                 <wp:docPr id="68" name="Rahmen19"/>
@@ -7866,7 +7866,7 @@
                       <wps:spPr>
                         <a:xfrm>
                           <a:off x="0" y="0"/>
-                          <a:ext cx="3780720" cy="1069920"/>
+                          <a:ext cx="3781440" cy="1070640"/>
                         </a:xfrm>
                         <a:prstGeom prst="rect">
                           <a:avLst/>
@@ -7972,7 +7972,7 @@
           </mc:Choice>
           <mc:Fallback>
             <w:pict>
-              <v:rect id="shape_0" ID="Rahmen19" stroked="f" style="position:absolute;margin-left:-0.45pt;margin-top:6.25pt;width:297.65pt;height:84.2pt">
+              <v:rect id="shape_0" ID="Rahmen19" stroked="f" style="position:absolute;margin-left:-0.45pt;margin-top:6.25pt;width:297.7pt;height:84.25pt">
                 <w10:wrap type="square"/>
                 <v:fill o:detectmouseclick="t" on="false"/>
                 <v:stroke color="#3465a4" joinstyle="round" endcap="flat"/>
@@ -8965,7 +8965,7 @@
                 <wp:positionV relativeFrom="paragraph">
                   <wp:posOffset>635</wp:posOffset>
                 </wp:positionV>
-                <wp:extent cx="3408680" cy="635635"/>
+                <wp:extent cx="3409315" cy="636270"/>
                 <wp:effectExtent l="0" t="0" r="0" b="0"/>
                 <wp:wrapTopAndBottom/>
                 <wp:docPr id="74" name="Rahmen24"/>
@@ -8976,7 +8976,7 @@
                       <wps:spPr>
                         <a:xfrm>
                           <a:off x="0" y="0"/>
-                          <a:ext cx="3408120" cy="635040"/>
+                          <a:ext cx="3408840" cy="635760"/>
                         </a:xfrm>
                         <a:prstGeom prst="rect">
                           <a:avLst/>
@@ -9075,7 +9075,7 @@
           </mc:Choice>
           <mc:Fallback>
             <w:pict>
-              <v:rect id="shape_0" ID="Rahmen24" stroked="f" style="position:absolute;margin-left:-1.55pt;margin-top:0.05pt;width:268.3pt;height:49.95pt">
+              <v:rect id="shape_0" ID="Rahmen24" stroked="f" style="position:absolute;margin-left:-1.55pt;margin-top:0.05pt;width:268.35pt;height:50pt">
                 <w10:wrap type="square"/>
                 <v:fill o:detectmouseclick="t" on="false"/>
                 <v:stroke color="#3465a4" joinstyle="round" endcap="flat"/>
@@ -9166,7 +9166,7 @@
                 <wp:positionV relativeFrom="paragraph">
                   <wp:posOffset>914400</wp:posOffset>
                 </wp:positionV>
-                <wp:extent cx="3361055" cy="629920"/>
+                <wp:extent cx="3361690" cy="630555"/>
                 <wp:effectExtent l="0" t="0" r="0" b="0"/>
                 <wp:wrapTopAndBottom/>
                 <wp:docPr id="78" name="Rahmen25"/>
@@ -9177,7 +9177,7 @@
                       <wps:spPr>
                         <a:xfrm>
                           <a:off x="0" y="0"/>
-                          <a:ext cx="3360600" cy="629280"/>
+                          <a:ext cx="3360960" cy="630000"/>
                         </a:xfrm>
                         <a:prstGeom prst="rect">
                           <a:avLst/>
@@ -9276,7 +9276,7 @@
           </mc:Choice>
           <mc:Fallback>
             <w:pict>
-              <v:rect id="shape_0" ID="Rahmen25" stroked="f" style="position:absolute;margin-left:1.1pt;margin-top:72pt;width:264.55pt;height:49.5pt">
+              <v:rect id="shape_0" ID="Rahmen25" stroked="f" style="position:absolute;margin-left:1.1pt;margin-top:72pt;width:264.6pt;height:49.55pt">
                 <w10:wrap type="square"/>
                 <v:fill o:detectmouseclick="t" on="false"/>
                 <v:stroke color="#3465a4" joinstyle="round" endcap="flat"/>
@@ -9367,7 +9367,7 @@
                 <wp:positionV relativeFrom="paragraph">
                   <wp:posOffset>1876425</wp:posOffset>
                 </wp:positionV>
-                <wp:extent cx="3373755" cy="631190"/>
+                <wp:extent cx="3374390" cy="631825"/>
                 <wp:effectExtent l="0" t="0" r="0" b="0"/>
                 <wp:wrapTopAndBottom/>
                 <wp:docPr id="82" name="Rahmen26"/>
@@ -9378,7 +9378,7 @@
                       <wps:spPr>
                         <a:xfrm>
                           <a:off x="0" y="0"/>
-                          <a:ext cx="3373200" cy="630720"/>
+                          <a:ext cx="3373920" cy="631080"/>
                         </a:xfrm>
                         <a:prstGeom prst="rect">
                           <a:avLst/>
@@ -9477,7 +9477,7 @@
           </mc:Choice>
           <mc:Fallback>
             <w:pict>
-              <v:rect id="shape_0" ID="Rahmen26" stroked="f" style="position:absolute;margin-left:0.1pt;margin-top:147.75pt;width:265.55pt;height:49.6pt">
+              <v:rect id="shape_0" ID="Rahmen26" stroked="f" style="position:absolute;margin-left:0.1pt;margin-top:147.75pt;width:265.6pt;height:49.65pt">
                 <w10:wrap type="square"/>
                 <v:fill o:detectmouseclick="t" on="false"/>
                 <v:stroke color="#3465a4" joinstyle="round" endcap="flat"/>
@@ -9568,7 +9568,7 @@
                 <wp:positionV relativeFrom="paragraph">
                   <wp:posOffset>635</wp:posOffset>
                 </wp:positionV>
-                <wp:extent cx="2153285" cy="4159250"/>
+                <wp:extent cx="2153920" cy="4159885"/>
                 <wp:effectExtent l="0" t="0" r="0" b="0"/>
                 <wp:wrapSquare wrapText="largest"/>
                 <wp:docPr id="86" name="Rahmen27"/>
@@ -9579,7 +9579,7 @@
                       <wps:spPr>
                         <a:xfrm>
                           <a:off x="0" y="0"/>
-                          <a:ext cx="2152800" cy="4158720"/>
+                          <a:ext cx="2153160" cy="4159080"/>
                         </a:xfrm>
                         <a:prstGeom prst="rect">
                           <a:avLst/>
@@ -9678,7 +9678,7 @@
           </mc:Choice>
           <mc:Fallback>
             <w:pict>
-              <v:rect id="shape_0" ID="Rahmen27" stroked="f" style="position:absolute;margin-left:311.2pt;margin-top:0.05pt;width:169.45pt;height:327.4pt">
+              <v:rect id="shape_0" ID="Rahmen27" stroked="f" style="position:absolute;margin-left:311.2pt;margin-top:0.05pt;width:169.5pt;height:327.45pt">
                 <w10:wrap type="square"/>
                 <v:fill o:detectmouseclick="t" on="false"/>
                 <v:stroke color="#3465a4" joinstyle="round" endcap="flat"/>
@@ -10007,7 +10007,7 @@
                 <wp:positionV relativeFrom="paragraph">
                   <wp:posOffset>635</wp:posOffset>
                 </wp:positionV>
-                <wp:extent cx="3408680" cy="635635"/>
+                <wp:extent cx="3409315" cy="636270"/>
                 <wp:effectExtent l="0" t="0" r="0" b="0"/>
                 <wp:wrapSquare wrapText="largest"/>
                 <wp:docPr id="90" name="Rahmen28"/>
@@ -10018,7 +10018,7 @@
                       <wps:spPr>
                         <a:xfrm>
                           <a:off x="0" y="0"/>
-                          <a:ext cx="3408120" cy="635040"/>
+                          <a:ext cx="3408840" cy="635760"/>
                         </a:xfrm>
                         <a:prstGeom prst="rect">
                           <a:avLst/>
@@ -10104,7 +10104,7 @@
           </mc:Choice>
           <mc:Fallback>
             <w:pict>
-              <v:rect id="shape_0" ID="Rahmen28" stroked="f" style="position:absolute;margin-left:-0.05pt;margin-top:0.05pt;width:268.3pt;height:49.95pt">
+              <v:rect id="shape_0" ID="Rahmen28" stroked="f" style="position:absolute;margin-left:-0.05pt;margin-top:0.05pt;width:268.35pt;height:50pt">
                 <w10:wrap type="square"/>
                 <v:fill o:detectmouseclick="t" on="false"/>
                 <v:stroke color="#3465a4" joinstyle="round" endcap="flat"/>
@@ -10236,7 +10236,7 @@
                 <wp:positionV relativeFrom="paragraph">
                   <wp:posOffset>-91440</wp:posOffset>
                 </wp:positionV>
-                <wp:extent cx="3408680" cy="626110"/>
+                <wp:extent cx="3409315" cy="626745"/>
                 <wp:effectExtent l="0" t="0" r="0" b="0"/>
                 <wp:wrapSquare wrapText="largest"/>
                 <wp:docPr id="94" name="Rahmen29"/>
@@ -10247,7 +10247,7 @@
                       <wps:spPr>
                         <a:xfrm>
                           <a:off x="0" y="0"/>
-                          <a:ext cx="3408120" cy="625320"/>
+                          <a:ext cx="3408840" cy="626040"/>
                         </a:xfrm>
                         <a:prstGeom prst="rect">
                           <a:avLst/>
@@ -10333,7 +10333,7 @@
           </mc:Choice>
           <mc:Fallback>
             <w:pict>
-              <v:rect id="shape_0" ID="Rahmen29" stroked="f" style="position:absolute;margin-left:-0.05pt;margin-top:-7.2pt;width:268.3pt;height:49.2pt">
+              <v:rect id="shape_0" ID="Rahmen29" stroked="f" style="position:absolute;margin-left:-0.05pt;margin-top:-7.2pt;width:268.35pt;height:49.25pt">
                 <w10:wrap type="square"/>
                 <v:fill o:detectmouseclick="t" on="false"/>
                 <v:stroke color="#3465a4" joinstyle="round" endcap="flat"/>
@@ -10442,8 +10442,8 @@
         <w:rPr/>
       </w:pPr>
       <w:bookmarkStart w:id="32" w:name="__RefHeading___Toc845_2545966480"/>
-      <w:bookmarkStart w:id="33" w:name="_toc466"/>
-      <w:bookmarkStart w:id="34" w:name="_toc499"/>
+      <w:bookmarkStart w:id="33" w:name="_toc499"/>
+      <w:bookmarkStart w:id="34" w:name="_toc466"/>
       <w:bookmarkEnd w:id="32"/>
       <w:bookmarkEnd w:id="33"/>
       <w:bookmarkEnd w:id="34"/>
@@ -10770,7 +10770,7 @@
                 <wp:positionV relativeFrom="paragraph">
                   <wp:posOffset>635</wp:posOffset>
                 </wp:positionV>
-                <wp:extent cx="2237105" cy="1110615"/>
+                <wp:extent cx="2237740" cy="1111250"/>
                 <wp:effectExtent l="0" t="0" r="0" b="0"/>
                 <wp:wrapSquare wrapText="largest"/>
                 <wp:docPr id="98" name="Rahmen30"/>
@@ -10781,7 +10781,7 @@
                       <wps:spPr>
                         <a:xfrm>
                           <a:off x="0" y="0"/>
-                          <a:ext cx="2236320" cy="1109880"/>
+                          <a:ext cx="2237040" cy="1110600"/>
                         </a:xfrm>
                         <a:prstGeom prst="rect">
                           <a:avLst/>
@@ -10880,7 +10880,7 @@
           </mc:Choice>
           <mc:Fallback>
             <w:pict>
-              <v:rect id="shape_0" ID="Rahmen30" stroked="f" style="position:absolute;margin-left:1.05pt;margin-top:0.05pt;width:176.05pt;height:87.35pt">
+              <v:rect id="shape_0" ID="Rahmen30" stroked="f" style="position:absolute;margin-left:1.05pt;margin-top:0.05pt;width:176.1pt;height:87.4pt">
                 <w10:wrap type="square"/>
                 <v:fill o:detectmouseclick="t" on="false"/>
                 <v:stroke color="#3465a4" joinstyle="round" endcap="flat"/>
@@ -10971,7 +10971,7 @@
                 <wp:positionV relativeFrom="paragraph">
                   <wp:posOffset>635</wp:posOffset>
                 </wp:positionV>
-                <wp:extent cx="2208530" cy="1532890"/>
+                <wp:extent cx="2209165" cy="1533525"/>
                 <wp:effectExtent l="0" t="0" r="0" b="0"/>
                 <wp:wrapSquare wrapText="largest"/>
                 <wp:docPr id="102" name="Rahmen31"/>
@@ -10982,7 +10982,7 @@
                       <wps:spPr>
                         <a:xfrm>
                           <a:off x="0" y="0"/>
-                          <a:ext cx="2207880" cy="1532160"/>
+                          <a:ext cx="2208600" cy="1532880"/>
                         </a:xfrm>
                         <a:prstGeom prst="rect">
                           <a:avLst/>
@@ -11081,7 +11081,7 @@
           </mc:Choice>
           <mc:Fallback>
             <w:pict>
-              <v:rect id="shape_0" ID="Rahmen31" stroked="f" style="position:absolute;margin-left:233.2pt;margin-top:0.05pt;width:173.8pt;height:120.6pt">
+              <v:rect id="shape_0" ID="Rahmen31" stroked="f" style="position:absolute;margin-left:233.2pt;margin-top:0.05pt;width:173.85pt;height:120.65pt">
                 <w10:wrap type="square"/>
                 <v:fill o:detectmouseclick="t" on="false"/>
                 <v:stroke color="#3465a4" joinstyle="round" endcap="flat"/>

</xml_diff>

<commit_message>
added samsung internet hint to manual
</commit_message>
<xml_diff>
--- a/manual.docx
+++ b/manual.docx
@@ -2689,7 +2689,7 @@
                 <wp:positionV relativeFrom="paragraph">
                   <wp:posOffset>165735</wp:posOffset>
                 </wp:positionV>
-                <wp:extent cx="2321560" cy="2687320"/>
+                <wp:extent cx="2322195" cy="2687955"/>
                 <wp:effectExtent l="0" t="0" r="0" b="0"/>
                 <wp:wrapSquare wrapText="largest"/>
                 <wp:docPr id="7" name="Rahmen2"/>
@@ -2700,7 +2700,7 @@
                       <wps:spPr>
                         <a:xfrm>
                           <a:off x="0" y="0"/>
-                          <a:ext cx="2320920" cy="2686680"/>
+                          <a:ext cx="2321640" cy="2687400"/>
                         </a:xfrm>
                         <a:prstGeom prst="rect">
                           <a:avLst/>
@@ -2725,7 +2725,7 @@
           </mc:Choice>
           <mc:Fallback>
             <w:pict>
-              <v:rect id="shape_0" ID="Rahmen2" stroked="f" style="position:absolute;margin-left:263.6pt;margin-top:13.05pt;width:182.7pt;height:211.5pt">
+              <v:rect id="shape_0" ID="Rahmen2" stroked="f" style="position:absolute;margin-left:263.6pt;margin-top:13.05pt;width:182.75pt;height:211.55pt">
                 <w10:wrap type="none"/>
                 <v:fill o:detectmouseclick="t" on="false"/>
                 <v:stroke color="#3465a4" joinstyle="round" endcap="flat"/>
@@ -2744,7 +2744,7 @@
                 <wp:positionV relativeFrom="paragraph">
                   <wp:posOffset>9525</wp:posOffset>
                 </wp:positionV>
-                <wp:extent cx="2386330" cy="2985135"/>
+                <wp:extent cx="2386965" cy="2985770"/>
                 <wp:effectExtent l="0" t="0" r="0" b="0"/>
                 <wp:wrapNone/>
                 <wp:docPr id="8" name="Rahmen1"/>
@@ -2755,7 +2755,7 @@
                       <wps:spPr>
                         <a:xfrm>
                           <a:off x="0" y="0"/>
-                          <a:ext cx="2385720" cy="2984400"/>
+                          <a:ext cx="2386440" cy="2985120"/>
                         </a:xfrm>
                         <a:prstGeom prst="rect">
                           <a:avLst/>
@@ -2877,7 +2877,7 @@
           </mc:Choice>
           <mc:Fallback>
             <w:pict>
-              <v:rect id="shape_0" ID="Rahmen1" stroked="f" style="position:absolute;margin-left:2.1pt;margin-top:0.75pt;width:187.8pt;height:234.95pt">
+              <v:rect id="shape_0" ID="Rahmen1" stroked="f" style="position:absolute;margin-left:2.1pt;margin-top:0.75pt;width:187.85pt;height:235pt">
                 <w10:wrap type="square"/>
                 <v:fill o:detectmouseclick="t" on="false"/>
                 <v:stroke color="#3465a4" joinstyle="round" endcap="flat"/>
@@ -2991,7 +2991,7 @@
                 <wp:positionV relativeFrom="paragraph">
                   <wp:posOffset>42545</wp:posOffset>
                 </wp:positionV>
-                <wp:extent cx="2588260" cy="2958465"/>
+                <wp:extent cx="2588895" cy="2959100"/>
                 <wp:effectExtent l="0" t="0" r="0" b="0"/>
                 <wp:wrapTopAndBottom/>
                 <wp:docPr id="12" name="Rahmen2"/>
@@ -3002,7 +3002,7 @@
                       <wps:spPr>
                         <a:xfrm>
                           <a:off x="0" y="0"/>
-                          <a:ext cx="2587680" cy="2957760"/>
+                          <a:ext cx="2588400" cy="2958480"/>
                         </a:xfrm>
                         <a:prstGeom prst="rect">
                           <a:avLst/>
@@ -3124,7 +3124,7 @@
           </mc:Choice>
           <mc:Fallback>
             <w:pict>
-              <v:rect id="shape_0" ID="Rahmen2" stroked="f" style="position:absolute;margin-left:206pt;margin-top:3.35pt;width:203.7pt;height:232.85pt">
+              <v:rect id="shape_0" ID="Rahmen2" stroked="f" style="position:absolute;margin-left:206pt;margin-top:3.35pt;width:203.75pt;height:232.9pt">
                 <w10:wrap type="square"/>
                 <v:fill o:detectmouseclick="t" on="false"/>
                 <v:stroke color="#3465a4" joinstyle="round" endcap="flat"/>
@@ -3462,7 +3462,7 @@
                 <wp:positionV relativeFrom="paragraph">
                   <wp:posOffset>14605</wp:posOffset>
                 </wp:positionV>
-                <wp:extent cx="2802255" cy="4970780"/>
+                <wp:extent cx="2802890" cy="4971415"/>
                 <wp:effectExtent l="0" t="0" r="0" b="0"/>
                 <wp:wrapSquare wrapText="largest"/>
                 <wp:docPr id="16" name="Rahmen3"/>
@@ -3473,7 +3473,7 @@
                       <wps:spPr>
                         <a:xfrm>
                           <a:off x="0" y="0"/>
-                          <a:ext cx="2801520" cy="4970160"/>
+                          <a:ext cx="2802240" cy="4970880"/>
                         </a:xfrm>
                         <a:prstGeom prst="rect">
                           <a:avLst/>
@@ -3559,7 +3559,7 @@
           </mc:Choice>
           <mc:Fallback>
             <w:pict>
-              <v:rect id="shape_0" ID="Rahmen3" stroked="f" style="position:absolute;margin-left:2.85pt;margin-top:1.15pt;width:220.55pt;height:391.3pt">
+              <v:rect id="shape_0" ID="Rahmen3" stroked="f" style="position:absolute;margin-left:2.85pt;margin-top:1.15pt;width:220.6pt;height:391.35pt">
                 <w10:wrap type="square"/>
                 <v:fill o:detectmouseclick="t" on="false"/>
                 <v:stroke color="#3465a4" joinstyle="round" endcap="flat"/>
@@ -3795,7 +3795,7 @@
                 <wp:positionV relativeFrom="paragraph">
                   <wp:posOffset>157480</wp:posOffset>
                 </wp:positionV>
-                <wp:extent cx="2647950" cy="3275330"/>
+                <wp:extent cx="2648585" cy="3275965"/>
                 <wp:effectExtent l="0" t="0" r="0" b="0"/>
                 <wp:wrapSquare wrapText="largest"/>
                 <wp:docPr id="20" name="Rahmen4"/>
@@ -3806,7 +3806,7 @@
                       <wps:spPr>
                         <a:xfrm>
                           <a:off x="0" y="0"/>
-                          <a:ext cx="2647440" cy="3274560"/>
+                          <a:ext cx="2647800" cy="3275280"/>
                         </a:xfrm>
                         <a:prstGeom prst="rect">
                           <a:avLst/>
@@ -3905,7 +3905,7 @@
           </mc:Choice>
           <mc:Fallback>
             <w:pict>
-              <v:rect id="shape_0" ID="Rahmen4" stroked="f" style="position:absolute;margin-left:21.35pt;margin-top:12.4pt;width:208.4pt;height:257.8pt">
+              <v:rect id="shape_0" ID="Rahmen4" stroked="f" style="position:absolute;margin-left:21.35pt;margin-top:12.4pt;width:208.45pt;height:257.85pt">
                 <w10:wrap type="square"/>
                 <v:fill o:detectmouseclick="t" on="false"/>
                 <v:stroke color="#3465a4" joinstyle="round" endcap="flat"/>
@@ -3996,7 +3996,7 @@
                 <wp:positionV relativeFrom="paragraph">
                   <wp:posOffset>167640</wp:posOffset>
                 </wp:positionV>
-                <wp:extent cx="2288540" cy="4253865"/>
+                <wp:extent cx="2289175" cy="4254500"/>
                 <wp:effectExtent l="0" t="0" r="0" b="0"/>
                 <wp:wrapSquare wrapText="largest"/>
                 <wp:docPr id="24" name="Rahmen5"/>
@@ -4007,7 +4007,7 @@
                       <wps:spPr>
                         <a:xfrm>
                           <a:off x="0" y="0"/>
-                          <a:ext cx="2287800" cy="4253400"/>
+                          <a:ext cx="2288520" cy="4253760"/>
                         </a:xfrm>
                         <a:prstGeom prst="rect">
                           <a:avLst/>
@@ -4106,7 +4106,7 @@
           </mc:Choice>
           <mc:Fallback>
             <w:pict>
-              <v:rect id="shape_0" ID="Rahmen5" stroked="f" style="position:absolute;margin-left:238.45pt;margin-top:13.2pt;width:180.1pt;height:334.85pt">
+              <v:rect id="shape_0" ID="Rahmen5" stroked="f" style="position:absolute;margin-left:238.45pt;margin-top:13.2pt;width:180.15pt;height:334.9pt">
                 <w10:wrap type="square"/>
                 <v:fill o:detectmouseclick="t" on="false"/>
                 <v:stroke color="#3465a4" joinstyle="round" endcap="flat"/>
@@ -4519,7 +4519,7 @@
                 <wp:positionV relativeFrom="paragraph">
                   <wp:posOffset>-29210</wp:posOffset>
                 </wp:positionV>
-                <wp:extent cx="2658110" cy="2877185"/>
+                <wp:extent cx="2658745" cy="2877820"/>
                 <wp:effectExtent l="0" t="0" r="0" b="0"/>
                 <wp:wrapSquare wrapText="largest"/>
                 <wp:docPr id="28" name="Rahmen6"/>
@@ -4530,7 +4530,7 @@
                       <wps:spPr>
                         <a:xfrm>
                           <a:off x="0" y="0"/>
-                          <a:ext cx="2657520" cy="2876400"/>
+                          <a:ext cx="2658240" cy="2877120"/>
                         </a:xfrm>
                         <a:prstGeom prst="rect">
                           <a:avLst/>
@@ -4629,7 +4629,7 @@
           </mc:Choice>
           <mc:Fallback>
             <w:pict>
-              <v:rect id="shape_0" ID="Rahmen6" stroked="f" style="position:absolute;margin-left:21.7pt;margin-top:-2.3pt;width:209.2pt;height:226.45pt">
+              <v:rect id="shape_0" ID="Rahmen6" stroked="f" style="position:absolute;margin-left:21.7pt;margin-top:-2.3pt;width:209.25pt;height:226.5pt">
                 <w10:wrap type="square"/>
                 <v:fill o:detectmouseclick="t" on="false"/>
                 <v:stroke color="#3465a4" joinstyle="round" endcap="flat"/>
@@ -4941,7 +4941,7 @@
                 <wp:positionV relativeFrom="paragraph">
                   <wp:posOffset>-57150</wp:posOffset>
                 </wp:positionV>
-                <wp:extent cx="2100580" cy="3809365"/>
+                <wp:extent cx="2101215" cy="3810000"/>
                 <wp:effectExtent l="0" t="0" r="0" b="0"/>
                 <wp:wrapTopAndBottom/>
                 <wp:docPr id="32" name="Rahmen7"/>
@@ -4952,7 +4952,7 @@
                       <wps:spPr>
                         <a:xfrm>
                           <a:off x="0" y="0"/>
-                          <a:ext cx="2099880" cy="3808800"/>
+                          <a:ext cx="2100600" cy="3809520"/>
                         </a:xfrm>
                         <a:prstGeom prst="rect">
                           <a:avLst/>
@@ -5038,7 +5038,7 @@
           </mc:Choice>
           <mc:Fallback>
             <w:pict>
-              <v:rect id="shape_0" ID="Rahmen7" stroked="f" style="position:absolute;margin-left:0.7pt;margin-top:-4.5pt;width:165.3pt;height:299.85pt">
+              <v:rect id="shape_0" ID="Rahmen7" stroked="f" style="position:absolute;margin-left:0.7pt;margin-top:-4.5pt;width:165.35pt;height:299.9pt">
                 <w10:wrap type="square"/>
                 <v:fill o:detectmouseclick="t" on="false"/>
                 <v:stroke color="#3465a4" joinstyle="round" endcap="flat"/>
@@ -5272,7 +5272,7 @@
                 <wp:positionV relativeFrom="paragraph">
                   <wp:posOffset>635</wp:posOffset>
                 </wp:positionV>
-                <wp:extent cx="1929130" cy="3956685"/>
+                <wp:extent cx="1929765" cy="3957320"/>
                 <wp:effectExtent l="0" t="0" r="0" b="0"/>
                 <wp:wrapSquare wrapText="largest"/>
                 <wp:docPr id="36" name="Rahmen8"/>
@@ -5283,7 +5283,7 @@
                       <wps:spPr>
                         <a:xfrm>
                           <a:off x="0" y="0"/>
-                          <a:ext cx="1928520" cy="3956040"/>
+                          <a:ext cx="1929240" cy="3956760"/>
                         </a:xfrm>
                         <a:prstGeom prst="rect">
                           <a:avLst/>
@@ -5370,7 +5370,7 @@
           </mc:Choice>
           <mc:Fallback>
             <w:pict>
-              <v:rect id="shape_0" ID="Rahmen8" stroked="f" style="position:absolute;margin-left:0pt;margin-top:0.05pt;width:151.8pt;height:311.45pt">
+              <v:rect id="shape_0" ID="Rahmen8" stroked="f" style="position:absolute;margin-left:0pt;margin-top:0.05pt;width:151.85pt;height:311.5pt">
                 <w10:wrap type="square"/>
                 <v:fill o:detectmouseclick="t" on="false"/>
                 <v:stroke color="#3465a4" joinstyle="round" endcap="flat"/>
@@ -5571,7 +5571,7 @@
                 <wp:positionV relativeFrom="paragraph">
                   <wp:posOffset>635</wp:posOffset>
                 </wp:positionV>
-                <wp:extent cx="2939415" cy="1346835"/>
+                <wp:extent cx="2940050" cy="1347470"/>
                 <wp:effectExtent l="0" t="0" r="0" b="0"/>
                 <wp:wrapSquare wrapText="largest"/>
                 <wp:docPr id="40" name="Rahmen11"/>
@@ -5582,7 +5582,7 @@
                       <wps:spPr>
                         <a:xfrm>
                           <a:off x="0" y="0"/>
-                          <a:ext cx="2938680" cy="1346040"/>
+                          <a:ext cx="2939400" cy="1346760"/>
                         </a:xfrm>
                         <a:prstGeom prst="rect">
                           <a:avLst/>
@@ -5668,7 +5668,7 @@
           </mc:Choice>
           <mc:Fallback>
             <w:pict>
-              <v:rect id="shape_0" ID="Rahmen11" stroked="f" style="position:absolute;margin-left:-0.15pt;margin-top:0.05pt;width:231.35pt;height:105.95pt">
+              <v:rect id="shape_0" ID="Rahmen11" stroked="f" style="position:absolute;margin-left:-0.15pt;margin-top:0.05pt;width:231.4pt;height:106pt">
                 <w10:wrap type="square"/>
                 <v:fill o:detectmouseclick="t" on="false"/>
                 <v:stroke color="#3465a4" joinstyle="round" endcap="flat"/>
@@ -5951,7 +5951,7 @@
                 <wp:positionV relativeFrom="paragraph">
                   <wp:posOffset>-47625</wp:posOffset>
                 </wp:positionV>
-                <wp:extent cx="1552575" cy="1701165"/>
+                <wp:extent cx="1553210" cy="1701800"/>
                 <wp:effectExtent l="0" t="0" r="0" b="0"/>
                 <wp:wrapSquare wrapText="largest"/>
                 <wp:docPr id="44" name="Rahmen13"/>
@@ -5962,7 +5962,7 @@
                       <wps:spPr>
                         <a:xfrm>
                           <a:off x="0" y="0"/>
-                          <a:ext cx="1551960" cy="1700640"/>
+                          <a:ext cx="1552680" cy="1701000"/>
                         </a:xfrm>
                         <a:prstGeom prst="rect">
                           <a:avLst/>
@@ -6075,7 +6075,7 @@
           </mc:Choice>
           <mc:Fallback>
             <w:pict>
-              <v:rect id="shape_0" ID="Rahmen13" stroked="f" style="position:absolute;margin-left:3.3pt;margin-top:-3.75pt;width:122.15pt;height:133.85pt">
+              <v:rect id="shape_0" ID="Rahmen13" stroked="f" style="position:absolute;margin-left:3.3pt;margin-top:-3.75pt;width:122.2pt;height:133.9pt">
                 <w10:wrap type="square"/>
                 <v:fill o:detectmouseclick="t" on="false"/>
                 <v:stroke color="#3465a4" joinstyle="round" endcap="flat"/>
@@ -6180,7 +6180,7 @@
                 <wp:positionV relativeFrom="paragraph">
                   <wp:posOffset>-47625</wp:posOffset>
                 </wp:positionV>
-                <wp:extent cx="1552575" cy="1701165"/>
+                <wp:extent cx="1553210" cy="1701800"/>
                 <wp:effectExtent l="0" t="0" r="0" b="0"/>
                 <wp:wrapSquare wrapText="largest"/>
                 <wp:docPr id="48" name="Rahmen14"/>
@@ -6191,7 +6191,7 @@
                       <wps:spPr>
                         <a:xfrm>
                           <a:off x="0" y="0"/>
-                          <a:ext cx="1551960" cy="1700640"/>
+                          <a:ext cx="1552680" cy="1701000"/>
                         </a:xfrm>
                         <a:prstGeom prst="rect">
                           <a:avLst/>
@@ -6304,7 +6304,7 @@
           </mc:Choice>
           <mc:Fallback>
             <w:pict>
-              <v:rect id="shape_0" ID="Rahmen14" stroked="f" style="position:absolute;margin-left:163.8pt;margin-top:-3.75pt;width:122.15pt;height:133.85pt">
+              <v:rect id="shape_0" ID="Rahmen14" stroked="f" style="position:absolute;margin-left:163.8pt;margin-top:-3.75pt;width:122.2pt;height:133.9pt">
                 <w10:wrap type="square"/>
                 <v:fill o:detectmouseclick="t" on="false"/>
                 <v:stroke color="#3465a4" joinstyle="round" endcap="flat"/>
@@ -6731,7 +6731,7 @@
                 <wp:positionV relativeFrom="paragraph">
                   <wp:posOffset>635</wp:posOffset>
                 </wp:positionV>
-                <wp:extent cx="2995930" cy="984885"/>
+                <wp:extent cx="2996565" cy="985520"/>
                 <wp:effectExtent l="0" t="0" r="0" b="0"/>
                 <wp:wrapSquare wrapText="largest"/>
                 <wp:docPr id="52" name="Rahmen9"/>
@@ -6742,7 +6742,7 @@
                       <wps:spPr>
                         <a:xfrm>
                           <a:off x="0" y="0"/>
-                          <a:ext cx="2995200" cy="984240"/>
+                          <a:ext cx="2995920" cy="984960"/>
                         </a:xfrm>
                         <a:prstGeom prst="rect">
                           <a:avLst/>
@@ -6841,7 +6841,7 @@
           </mc:Choice>
           <mc:Fallback>
             <w:pict>
-              <v:rect id="shape_0" ID="Rahmen9" stroked="f" style="position:absolute;margin-left:0pt;margin-top:0.05pt;width:235.8pt;height:77.45pt">
+              <v:rect id="shape_0" ID="Rahmen9" stroked="f" style="position:absolute;margin-left:0pt;margin-top:0.05pt;width:235.85pt;height:77.5pt">
                 <w10:wrap type="square"/>
                 <v:fill o:detectmouseclick="t" on="false"/>
                 <v:stroke color="#3465a4" joinstyle="round" endcap="flat"/>
@@ -6969,7 +6969,7 @@
                 <wp:positionV relativeFrom="paragraph">
                   <wp:posOffset>635</wp:posOffset>
                 </wp:positionV>
-                <wp:extent cx="1510030" cy="1164590"/>
+                <wp:extent cx="1510665" cy="1165225"/>
                 <wp:effectExtent l="0" t="0" r="0" b="0"/>
                 <wp:wrapSquare wrapText="largest"/>
                 <wp:docPr id="56" name="Rahmen10"/>
@@ -6980,7 +6980,7 @@
                       <wps:spPr>
                         <a:xfrm>
                           <a:off x="0" y="0"/>
-                          <a:ext cx="1509480" cy="1163880"/>
+                          <a:ext cx="1510200" cy="1164600"/>
                         </a:xfrm>
                         <a:prstGeom prst="rect">
                           <a:avLst/>
@@ -7079,7 +7079,7 @@
           </mc:Choice>
           <mc:Fallback>
             <w:pict>
-              <v:rect id="shape_0" ID="Rahmen10" stroked="f" style="position:absolute;margin-left:0pt;margin-top:0.05pt;width:118.8pt;height:91.6pt">
+              <v:rect id="shape_0" ID="Rahmen10" stroked="f" style="position:absolute;margin-left:0pt;margin-top:0.05pt;width:118.85pt;height:91.65pt">
                 <w10:wrap type="square"/>
                 <v:fill o:detectmouseclick="t" on="false"/>
                 <v:stroke color="#3465a4" joinstyle="round" endcap="flat"/>
@@ -7227,7 +7227,7 @@
                 <wp:positionV relativeFrom="paragraph">
                   <wp:posOffset>142875</wp:posOffset>
                 </wp:positionV>
-                <wp:extent cx="1508760" cy="1532255"/>
+                <wp:extent cx="1509395" cy="1532890"/>
                 <wp:effectExtent l="0" t="0" r="0" b="0"/>
                 <wp:wrapSquare wrapText="largest"/>
                 <wp:docPr id="60" name="Rahmen14"/>
@@ -7238,7 +7238,7 @@
                       <wps:spPr>
                         <a:xfrm>
                           <a:off x="0" y="0"/>
-                          <a:ext cx="1508040" cy="1531800"/>
+                          <a:ext cx="1508760" cy="1532160"/>
                         </a:xfrm>
                         <a:prstGeom prst="rect">
                           <a:avLst/>
@@ -7360,7 +7360,7 @@
           </mc:Choice>
           <mc:Fallback>
             <w:pict>
-              <v:rect id="shape_0" ID="Rahmen14" stroked="f" style="position:absolute;margin-left:0pt;margin-top:11.25pt;width:118.7pt;height:120.55pt">
+              <v:rect id="shape_0" ID="Rahmen14" stroked="f" style="position:absolute;margin-left:0pt;margin-top:11.25pt;width:118.75pt;height:120.6pt">
                 <w10:wrap type="square"/>
                 <v:fill o:detectmouseclick="t" on="false"/>
                 <v:stroke color="#3465a4" joinstyle="round" endcap="flat"/>
@@ -7554,7 +7554,7 @@
                 <wp:positionV relativeFrom="paragraph">
                   <wp:posOffset>635</wp:posOffset>
                 </wp:positionV>
-                <wp:extent cx="3752850" cy="1065530"/>
+                <wp:extent cx="3753485" cy="1066165"/>
                 <wp:effectExtent l="0" t="0" r="0" b="0"/>
                 <wp:wrapSquare wrapText="largest"/>
                 <wp:docPr id="64" name="Rahmen18"/>
@@ -7565,7 +7565,7 @@
                       <wps:spPr>
                         <a:xfrm>
                           <a:off x="0" y="0"/>
-                          <a:ext cx="3752280" cy="1064880"/>
+                          <a:ext cx="3753000" cy="1065600"/>
                         </a:xfrm>
                         <a:prstGeom prst="rect">
                           <a:avLst/>
@@ -7671,7 +7671,7 @@
           </mc:Choice>
           <mc:Fallback>
             <w:pict>
-              <v:rect id="shape_0" ID="Rahmen18" stroked="f" style="position:absolute;margin-left:0.7pt;margin-top:0.05pt;width:295.4pt;height:83.8pt">
+              <v:rect id="shape_0" ID="Rahmen18" stroked="f" style="position:absolute;margin-left:0.7pt;margin-top:0.05pt;width:295.45pt;height:83.85pt">
                 <w10:wrap type="square"/>
                 <v:fill o:detectmouseclick="t" on="false"/>
                 <v:stroke color="#3465a4" joinstyle="round" endcap="flat"/>
@@ -7855,7 +7855,7 @@
                 <wp:positionV relativeFrom="paragraph">
                   <wp:posOffset>79375</wp:posOffset>
                 </wp:positionV>
-                <wp:extent cx="3782060" cy="1071245"/>
+                <wp:extent cx="3782695" cy="1071880"/>
                 <wp:effectExtent l="0" t="0" r="0" b="0"/>
                 <wp:wrapSquare wrapText="largest"/>
                 <wp:docPr id="68" name="Rahmen19"/>
@@ -7866,7 +7866,7 @@
                       <wps:spPr>
                         <a:xfrm>
                           <a:off x="0" y="0"/>
-                          <a:ext cx="3781440" cy="1070640"/>
+                          <a:ext cx="3782160" cy="1071360"/>
                         </a:xfrm>
                         <a:prstGeom prst="rect">
                           <a:avLst/>
@@ -7972,7 +7972,7 @@
           </mc:Choice>
           <mc:Fallback>
             <w:pict>
-              <v:rect id="shape_0" ID="Rahmen19" stroked="f" style="position:absolute;margin-left:-0.45pt;margin-top:6.25pt;width:297.7pt;height:84.25pt">
+              <v:rect id="shape_0" ID="Rahmen19" stroked="f" style="position:absolute;margin-left:-0.45pt;margin-top:6.25pt;width:297.75pt;height:84.3pt">
                 <w10:wrap type="square"/>
                 <v:fill o:detectmouseclick="t" on="false"/>
                 <v:stroke color="#3465a4" joinstyle="round" endcap="flat"/>
@@ -8965,7 +8965,7 @@
                 <wp:positionV relativeFrom="paragraph">
                   <wp:posOffset>635</wp:posOffset>
                 </wp:positionV>
-                <wp:extent cx="3409315" cy="636270"/>
+                <wp:extent cx="3409950" cy="636905"/>
                 <wp:effectExtent l="0" t="0" r="0" b="0"/>
                 <wp:wrapTopAndBottom/>
                 <wp:docPr id="74" name="Rahmen24"/>
@@ -8976,7 +8976,7 @@
                       <wps:spPr>
                         <a:xfrm>
                           <a:off x="0" y="0"/>
-                          <a:ext cx="3408840" cy="635760"/>
+                          <a:ext cx="3409200" cy="636120"/>
                         </a:xfrm>
                         <a:prstGeom prst="rect">
                           <a:avLst/>
@@ -9075,7 +9075,7 @@
           </mc:Choice>
           <mc:Fallback>
             <w:pict>
-              <v:rect id="shape_0" ID="Rahmen24" stroked="f" style="position:absolute;margin-left:-1.55pt;margin-top:0.05pt;width:268.35pt;height:50pt">
+              <v:rect id="shape_0" ID="Rahmen24" stroked="f" style="position:absolute;margin-left:-1.55pt;margin-top:0.05pt;width:268.4pt;height:50.05pt">
                 <w10:wrap type="square"/>
                 <v:fill o:detectmouseclick="t" on="false"/>
                 <v:stroke color="#3465a4" joinstyle="round" endcap="flat"/>
@@ -9166,7 +9166,7 @@
                 <wp:positionV relativeFrom="paragraph">
                   <wp:posOffset>914400</wp:posOffset>
                 </wp:positionV>
-                <wp:extent cx="3361690" cy="630555"/>
+                <wp:extent cx="3362325" cy="631190"/>
                 <wp:effectExtent l="0" t="0" r="0" b="0"/>
                 <wp:wrapTopAndBottom/>
                 <wp:docPr id="78" name="Rahmen25"/>
@@ -9177,7 +9177,7 @@
                       <wps:spPr>
                         <a:xfrm>
                           <a:off x="0" y="0"/>
-                          <a:ext cx="3360960" cy="630000"/>
+                          <a:ext cx="3361680" cy="630720"/>
                         </a:xfrm>
                         <a:prstGeom prst="rect">
                           <a:avLst/>
@@ -9276,7 +9276,7 @@
           </mc:Choice>
           <mc:Fallback>
             <w:pict>
-              <v:rect id="shape_0" ID="Rahmen25" stroked="f" style="position:absolute;margin-left:1.1pt;margin-top:72pt;width:264.6pt;height:49.55pt">
+              <v:rect id="shape_0" ID="Rahmen25" stroked="f" style="position:absolute;margin-left:1.1pt;margin-top:72pt;width:264.65pt;height:49.6pt">
                 <w10:wrap type="square"/>
                 <v:fill o:detectmouseclick="t" on="false"/>
                 <v:stroke color="#3465a4" joinstyle="round" endcap="flat"/>
@@ -9367,7 +9367,7 @@
                 <wp:positionV relativeFrom="paragraph">
                   <wp:posOffset>1876425</wp:posOffset>
                 </wp:positionV>
-                <wp:extent cx="3374390" cy="631825"/>
+                <wp:extent cx="3375025" cy="632460"/>
                 <wp:effectExtent l="0" t="0" r="0" b="0"/>
                 <wp:wrapTopAndBottom/>
                 <wp:docPr id="82" name="Rahmen26"/>
@@ -9378,7 +9378,7 @@
                       <wps:spPr>
                         <a:xfrm>
                           <a:off x="0" y="0"/>
-                          <a:ext cx="3373920" cy="631080"/>
+                          <a:ext cx="3374280" cy="631800"/>
                         </a:xfrm>
                         <a:prstGeom prst="rect">
                           <a:avLst/>
@@ -9477,7 +9477,7 @@
           </mc:Choice>
           <mc:Fallback>
             <w:pict>
-              <v:rect id="shape_0" ID="Rahmen26" stroked="f" style="position:absolute;margin-left:0.1pt;margin-top:147.75pt;width:265.6pt;height:49.65pt">
+              <v:rect id="shape_0" ID="Rahmen26" stroked="f" style="position:absolute;margin-left:0.1pt;margin-top:147.75pt;width:265.65pt;height:49.7pt">
                 <w10:wrap type="square"/>
                 <v:fill o:detectmouseclick="t" on="false"/>
                 <v:stroke color="#3465a4" joinstyle="round" endcap="flat"/>
@@ -9568,7 +9568,7 @@
                 <wp:positionV relativeFrom="paragraph">
                   <wp:posOffset>635</wp:posOffset>
                 </wp:positionV>
-                <wp:extent cx="2153920" cy="4159885"/>
+                <wp:extent cx="2154555" cy="4160520"/>
                 <wp:effectExtent l="0" t="0" r="0" b="0"/>
                 <wp:wrapSquare wrapText="largest"/>
                 <wp:docPr id="86" name="Rahmen27"/>
@@ -9579,7 +9579,7 @@
                       <wps:spPr>
                         <a:xfrm>
                           <a:off x="0" y="0"/>
-                          <a:ext cx="2153160" cy="4159080"/>
+                          <a:ext cx="2153880" cy="4159800"/>
                         </a:xfrm>
                         <a:prstGeom prst="rect">
                           <a:avLst/>
@@ -9678,7 +9678,7 @@
           </mc:Choice>
           <mc:Fallback>
             <w:pict>
-              <v:rect id="shape_0" ID="Rahmen27" stroked="f" style="position:absolute;margin-left:311.2pt;margin-top:0.05pt;width:169.5pt;height:327.45pt">
+              <v:rect id="shape_0" ID="Rahmen27" stroked="f" style="position:absolute;margin-left:311.2pt;margin-top:0.05pt;width:169.55pt;height:327.5pt">
                 <w10:wrap type="square"/>
                 <v:fill o:detectmouseclick="t" on="false"/>
                 <v:stroke color="#3465a4" joinstyle="round" endcap="flat"/>
@@ -10007,7 +10007,7 @@
                 <wp:positionV relativeFrom="paragraph">
                   <wp:posOffset>635</wp:posOffset>
                 </wp:positionV>
-                <wp:extent cx="3409315" cy="636270"/>
+                <wp:extent cx="3409950" cy="636905"/>
                 <wp:effectExtent l="0" t="0" r="0" b="0"/>
                 <wp:wrapSquare wrapText="largest"/>
                 <wp:docPr id="90" name="Rahmen28"/>
@@ -10018,7 +10018,7 @@
                       <wps:spPr>
                         <a:xfrm>
                           <a:off x="0" y="0"/>
-                          <a:ext cx="3408840" cy="635760"/>
+                          <a:ext cx="3409200" cy="636120"/>
                         </a:xfrm>
                         <a:prstGeom prst="rect">
                           <a:avLst/>
@@ -10104,7 +10104,7 @@
           </mc:Choice>
           <mc:Fallback>
             <w:pict>
-              <v:rect id="shape_0" ID="Rahmen28" stroked="f" style="position:absolute;margin-left:-0.05pt;margin-top:0.05pt;width:268.35pt;height:50pt">
+              <v:rect id="shape_0" ID="Rahmen28" stroked="f" style="position:absolute;margin-left:-0.05pt;margin-top:0.05pt;width:268.4pt;height:50.05pt">
                 <w10:wrap type="square"/>
                 <v:fill o:detectmouseclick="t" on="false"/>
                 <v:stroke color="#3465a4" joinstyle="round" endcap="flat"/>
@@ -10236,7 +10236,7 @@
                 <wp:positionV relativeFrom="paragraph">
                   <wp:posOffset>-91440</wp:posOffset>
                 </wp:positionV>
-                <wp:extent cx="3409315" cy="626745"/>
+                <wp:extent cx="3409950" cy="627380"/>
                 <wp:effectExtent l="0" t="0" r="0" b="0"/>
                 <wp:wrapSquare wrapText="largest"/>
                 <wp:docPr id="94" name="Rahmen29"/>
@@ -10247,7 +10247,7 @@
                       <wps:spPr>
                         <a:xfrm>
                           <a:off x="0" y="0"/>
-                          <a:ext cx="3408840" cy="626040"/>
+                          <a:ext cx="3409200" cy="626760"/>
                         </a:xfrm>
                         <a:prstGeom prst="rect">
                           <a:avLst/>
@@ -10333,7 +10333,7 @@
           </mc:Choice>
           <mc:Fallback>
             <w:pict>
-              <v:rect id="shape_0" ID="Rahmen29" stroked="f" style="position:absolute;margin-left:-0.05pt;margin-top:-7.2pt;width:268.35pt;height:49.25pt">
+              <v:rect id="shape_0" ID="Rahmen29" stroked="f" style="position:absolute;margin-left:-0.05pt;margin-top:-7.2pt;width:268.4pt;height:49.3pt">
                 <w10:wrap type="square"/>
                 <v:fill o:detectmouseclick="t" on="false"/>
                 <v:stroke color="#3465a4" joinstyle="round" endcap="flat"/>
@@ -10442,8 +10442,8 @@
         <w:rPr/>
       </w:pPr>
       <w:bookmarkStart w:id="32" w:name="__RefHeading___Toc845_2545966480"/>
-      <w:bookmarkStart w:id="33" w:name="_toc499"/>
-      <w:bookmarkStart w:id="34" w:name="_toc466"/>
+      <w:bookmarkStart w:id="33" w:name="_toc466"/>
+      <w:bookmarkStart w:id="34" w:name="_toc499"/>
       <w:bookmarkEnd w:id="32"/>
       <w:bookmarkEnd w:id="33"/>
       <w:bookmarkEnd w:id="34"/>
@@ -10770,7 +10770,7 @@
                 <wp:positionV relativeFrom="paragraph">
                   <wp:posOffset>635</wp:posOffset>
                 </wp:positionV>
-                <wp:extent cx="2237740" cy="1111250"/>
+                <wp:extent cx="2238375" cy="1111885"/>
                 <wp:effectExtent l="0" t="0" r="0" b="0"/>
                 <wp:wrapSquare wrapText="largest"/>
                 <wp:docPr id="98" name="Rahmen30"/>
@@ -10781,7 +10781,7 @@
                       <wps:spPr>
                         <a:xfrm>
                           <a:off x="0" y="0"/>
-                          <a:ext cx="2237040" cy="1110600"/>
+                          <a:ext cx="2237760" cy="1111320"/>
                         </a:xfrm>
                         <a:prstGeom prst="rect">
                           <a:avLst/>
@@ -10880,7 +10880,7 @@
           </mc:Choice>
           <mc:Fallback>
             <w:pict>
-              <v:rect id="shape_0" ID="Rahmen30" stroked="f" style="position:absolute;margin-left:1.05pt;margin-top:0.05pt;width:176.1pt;height:87.4pt">
+              <v:rect id="shape_0" ID="Rahmen30" stroked="f" style="position:absolute;margin-left:1.05pt;margin-top:0.05pt;width:176.15pt;height:87.45pt">
                 <w10:wrap type="square"/>
                 <v:fill o:detectmouseclick="t" on="false"/>
                 <v:stroke color="#3465a4" joinstyle="round" endcap="flat"/>
@@ -10971,7 +10971,7 @@
                 <wp:positionV relativeFrom="paragraph">
                   <wp:posOffset>635</wp:posOffset>
                 </wp:positionV>
-                <wp:extent cx="2209165" cy="1533525"/>
+                <wp:extent cx="2209800" cy="1534160"/>
                 <wp:effectExtent l="0" t="0" r="0" b="0"/>
                 <wp:wrapSquare wrapText="largest"/>
                 <wp:docPr id="102" name="Rahmen31"/>
@@ -10982,7 +10982,7 @@
                       <wps:spPr>
                         <a:xfrm>
                           <a:off x="0" y="0"/>
-                          <a:ext cx="2208600" cy="1532880"/>
+                          <a:ext cx="2209320" cy="1533600"/>
                         </a:xfrm>
                         <a:prstGeom prst="rect">
                           <a:avLst/>
@@ -11081,7 +11081,7 @@
           </mc:Choice>
           <mc:Fallback>
             <w:pict>
-              <v:rect id="shape_0" ID="Rahmen31" stroked="f" style="position:absolute;margin-left:233.2pt;margin-top:0.05pt;width:173.85pt;height:120.65pt">
+              <v:rect id="shape_0" ID="Rahmen31" stroked="f" style="position:absolute;margin-left:233.2pt;margin-top:0.05pt;width:173.9pt;height:120.7pt">
                 <w10:wrap type="square"/>
                 <v:fill o:detectmouseclick="t" on="false"/>
                 <v:stroke color="#3465a4" joinstyle="round" endcap="flat"/>
@@ -11190,6 +11190,128 @@
         <w:pStyle w:val="Berschrift1"/>
         <w:rPr/>
       </w:pPr>
+      <w:r>
+        <w:rPr/>
+      </w:r>
+      <w:r>
+        <w:br w:type="page"/>
+      </w:r>
+    </w:p>
+    <w:p>
+      <w:pPr>
+        <w:pStyle w:val="Berschrift1"/>
+        <w:rPr/>
+      </w:pPr>
+      <w:r>
+        <w:rPr/>
+        <w:t>Technische Hinweise</w:t>
+      </w:r>
+    </w:p>
+    <w:p>
+      <w:pPr>
+        <w:pStyle w:val="Berschrift2"/>
+        <w:rPr/>
+      </w:pPr>
+      <w:r>
+        <w:rPr/>
+        <w:t>Push-Notifications im Stromsparmodus</w:t>
+      </w:r>
+    </w:p>
+    <w:p>
+      <w:pPr>
+        <w:pStyle w:val="Normal"/>
+        <w:rPr/>
+      </w:pPr>
+      <w:r>
+        <w:rPr/>
+        <w:t>Viele Geräte (Smartphones, Laptops, etc…) verarbeiten Push-Notifications im Stromsparmodus/Akku-Sparmodus verzögert oder teilweise gar nicht. Push-Notifications werden von JavaUno verwendet, um die Aktionen deiner Mitspieler (auch computergesteuerte Gegner) und daraus resultierenden Änderungen möglichst zeitnah anzuzeigen. Es wird daher empfohlen das Gerät nicht im Sparmodus zu betreiben, wenn JavaUno gespielt wird. Sollte es jemals zu Verzögerungen bei der Darstellung der Aktionen und Änderungen kommen, kann das Neuladen der Seite im Browser Abhilfe schaffen.</w:t>
+      </w:r>
+    </w:p>
+    <w:p>
+      <w:pPr>
+        <w:pStyle w:val="Berschrift2"/>
+        <w:rPr/>
+      </w:pPr>
+      <w:r>
+        <w:rPr/>
+        <w:t>Darkmode von Samsung Internet</w:t>
+      </w:r>
+    </w:p>
+    <w:p>
+      <w:pPr>
+        <w:pStyle w:val="Normal"/>
+        <w:rPr/>
+      </w:pPr>
+      <w:r>
+        <w:rPr/>
+        <w:t>Der Browser „Samsung Internet“ hat einen eigenen Darkmode.</w:t>
+        <w:br/>
+      </w:r>
+      <w:r>
+        <w:rPr>
+          <w:rFonts w:eastAsia="Calibri" w:cs="" w:cstheme="minorBidi" w:eastAsiaTheme="minorHAnsi"/>
+          <w:color w:val="auto"/>
+          <w:kern w:val="0"/>
+          <w:sz w:val="24"/>
+          <w:szCs w:val="22"/>
+          <w:lang w:val="de-DE" w:eastAsia="en-US" w:bidi="ar-SA"/>
+        </w:rPr>
+        <w:t>A</w:t>
+      </w:r>
+      <w:r>
+        <w:rPr/>
+        <w:t xml:space="preserve">ls Entwickler von Webseiten kann man die Darstellung </w:t>
+      </w:r>
+      <w:r>
+        <w:rPr>
+          <w:rFonts w:eastAsia="Calibri" w:cs="" w:cstheme="minorBidi" w:eastAsiaTheme="minorHAnsi"/>
+          <w:color w:val="auto"/>
+          <w:kern w:val="0"/>
+          <w:sz w:val="24"/>
+          <w:szCs w:val="22"/>
+          <w:lang w:val="de-DE" w:eastAsia="en-US" w:bidi="ar-SA"/>
+        </w:rPr>
+        <w:t>im</w:t>
+      </w:r>
+      <w:r>
+        <w:rPr/>
+        <w:t xml:space="preserve"> Darkmode nicht beeinflussen. Stattdessen entscheidet der Browser komplett selbstständig, welche Farben er wie anpasst. Leider ist er darin aber sehr schlecht, was zu hässlichen Farben, teils schlechtem Kontrast und  anderen Schönheitsfehlern </w:t>
+      </w:r>
+      <w:r>
+        <w:rPr>
+          <w:rFonts w:eastAsia="Calibri" w:cs="" w:cstheme="minorBidi" w:eastAsiaTheme="minorHAnsi"/>
+          <w:color w:val="auto"/>
+          <w:kern w:val="0"/>
+          <w:sz w:val="24"/>
+          <w:szCs w:val="22"/>
+          <w:lang w:val="de-DE" w:eastAsia="en-US" w:bidi="ar-SA"/>
+        </w:rPr>
+        <w:t>führt</w:t>
+      </w:r>
+      <w:r>
+        <w:rPr/>
+        <w:t>.</w:t>
+        <w:br/>
+        <w:t>Wenn du JavaUno in „Samsung Internet“ spielen möchtest, deaktiviere am besten den Darkmode des Browsers.</w:t>
+        <w:br/>
+      </w:r>
+      <w:hyperlink r:id="rId36">
+        <w:r>
+          <w:rPr>
+            <w:rStyle w:val="Internetverknpfung"/>
+          </w:rPr>
+          <w:t>Quelle und weitere Informationen (englisch)</w:t>
+        </w:r>
+      </w:hyperlink>
+      <w:r>
+        <w:br w:type="page"/>
+      </w:r>
+    </w:p>
+    <w:p>
+      <w:pPr>
+        <w:pStyle w:val="Berschrift1"/>
+        <w:rPr/>
+      </w:pPr>
       <w:bookmarkStart w:id="40" w:name="__RefHeading___Toc847_2545966480"/>
       <w:bookmarkEnd w:id="40"/>
       <w:r>
@@ -11430,7 +11552,7 @@
         </w:rPr>
         <w:t xml:space="preserve">erator von </w:t>
       </w:r>
-      <w:hyperlink r:id="rId36">
+      <w:hyperlink r:id="rId37">
         <w:r>
           <w:rPr>
             <w:rStyle w:val="Internetverknpfung"/>
@@ -11454,7 +11576,7 @@
         <w:rPr/>
         <w:t xml:space="preserve">QR-Code Scanner von </w:t>
       </w:r>
-      <w:hyperlink r:id="rId37">
+      <w:hyperlink r:id="rId38">
         <w:r>
           <w:rPr>
             <w:rStyle w:val="Internetverknpfung"/>
@@ -11476,7 +11598,7 @@
         <w:rPr/>
         <w:t xml:space="preserve">Toasts (Kurz eingeblendete Meldungen) von </w:t>
       </w:r>
-      <w:hyperlink r:id="rId38">
+      <w:hyperlink r:id="rId39">
         <w:r>
           <w:rPr>
             <w:rStyle w:val="Internetverknpfung"/>
@@ -11534,7 +11656,7 @@
         <w:t>Lediglich beteiligt an der älteren Single Player Desktop-Version als Teil eines Übungsprojektes während der Umschulung.</w:t>
         <w:br/>
       </w:r>
-      <w:hyperlink r:id="rId39">
+      <w:hyperlink r:id="rId40">
         <w:r>
           <w:rPr>
             <w:rStyle w:val="Internetverknpfung"/>

</xml_diff>

<commit_message>
fixed wording and positions
</commit_message>
<xml_diff>
--- a/manual.docx
+++ b/manual.docx
@@ -191,7 +191,7 @@
       <w:sdtContent>
         <w:p>
           <w:pPr>
-            <w:pStyle w:val="TOAHeading"/>
+            <w:pStyle w:val="Inhaltsverzeichnisberschrift"/>
             <w:rPr/>
           </w:pPr>
           <w:r>
@@ -592,6 +592,66 @@
             </w:tabs>
             <w:rPr/>
           </w:pPr>
+          <w:hyperlink w:anchor="__RefHeading___Toc901_855107992">
+            <w:r>
+              <w:rPr>
+                <w:rStyle w:val="Verzeichnissprung"/>
+              </w:rPr>
+              <w:t>Technische Hinweise</w:t>
+              <w:tab/>
+              <w:t>20</w:t>
+            </w:r>
+          </w:hyperlink>
+        </w:p>
+        <w:p>
+          <w:pPr>
+            <w:pStyle w:val="Inhaltsverzeichnis2"/>
+            <w:tabs>
+              <w:tab w:val="clear" w:pos="720"/>
+              <w:tab w:val="right" w:pos="9072" w:leader="dot"/>
+            </w:tabs>
+            <w:rPr/>
+          </w:pPr>
+          <w:hyperlink w:anchor="__RefHeading___Toc903_855107992">
+            <w:r>
+              <w:rPr>
+                <w:rStyle w:val="Verzeichnissprung"/>
+              </w:rPr>
+              <w:t>Push-Notifications im Stromsparmodus</w:t>
+              <w:tab/>
+              <w:t>20</w:t>
+            </w:r>
+          </w:hyperlink>
+        </w:p>
+        <w:p>
+          <w:pPr>
+            <w:pStyle w:val="Inhaltsverzeichnis2"/>
+            <w:tabs>
+              <w:tab w:val="clear" w:pos="720"/>
+              <w:tab w:val="right" w:pos="9072" w:leader="dot"/>
+            </w:tabs>
+            <w:rPr/>
+          </w:pPr>
+          <w:hyperlink w:anchor="__RefHeading___Toc905_855107992">
+            <w:r>
+              <w:rPr>
+                <w:rStyle w:val="Verzeichnissprung"/>
+              </w:rPr>
+              <w:t>Darkmode von Samsung Internet</w:t>
+              <w:tab/>
+              <w:t>20</w:t>
+            </w:r>
+          </w:hyperlink>
+        </w:p>
+        <w:p>
+          <w:pPr>
+            <w:pStyle w:val="Inhaltsverzeichnis1"/>
+            <w:tabs>
+              <w:tab w:val="clear" w:pos="720"/>
+              <w:tab w:val="right" w:pos="9072" w:leader="dot"/>
+            </w:tabs>
+            <w:rPr/>
+          </w:pPr>
           <w:hyperlink w:anchor="__RefHeading___Toc847_2545966480">
             <w:r>
               <w:rPr>
@@ -599,7 +659,7 @@
               </w:rPr>
               <w:t>Credits</w:t>
               <w:tab/>
-              <w:t>20</w:t>
+              <w:t>21</w:t>
             </w:r>
           </w:hyperlink>
         </w:p>
@@ -619,7 +679,7 @@
               </w:rPr>
               <w:t>Idee</w:t>
               <w:tab/>
-              <w:t>20</w:t>
+              <w:t>21</w:t>
             </w:r>
           </w:hyperlink>
         </w:p>
@@ -639,7 +699,7 @@
               </w:rPr>
               <w:t>Planung</w:t>
               <w:tab/>
-              <w:t>20</w:t>
+              <w:t>21</w:t>
             </w:r>
           </w:hyperlink>
         </w:p>
@@ -659,7 +719,7 @@
               </w:rPr>
               <w:t>Design</w:t>
               <w:tab/>
-              <w:t>20</w:t>
+              <w:t>21</w:t>
             </w:r>
           </w:hyperlink>
         </w:p>
@@ -679,7 +739,7 @@
               </w:rPr>
               <w:t>Verwendete Techniken, Frameworks und Tools</w:t>
               <w:tab/>
-              <w:t>20</w:t>
+              <w:t>21</w:t>
             </w:r>
           </w:hyperlink>
           <w:r>
@@ -723,7 +783,7 @@
         <w:pStyle w:val="Normal"/>
         <w:numPr>
           <w:ilvl w:val="0"/>
-          <w:numId w:val="2"/>
+          <w:numId w:val="3"/>
         </w:numPr>
         <w:rPr>
           <w:sz w:val="22"/>
@@ -743,7 +803,7 @@
         <w:pStyle w:val="Normal"/>
         <w:numPr>
           <w:ilvl w:val="0"/>
-          <w:numId w:val="2"/>
+          <w:numId w:val="3"/>
         </w:numPr>
         <w:rPr>
           <w:sz w:val="22"/>
@@ -783,7 +843,7 @@
         <w:pStyle w:val="Normal"/>
         <w:numPr>
           <w:ilvl w:val="0"/>
-          <w:numId w:val="2"/>
+          <w:numId w:val="3"/>
         </w:numPr>
         <w:rPr>
           <w:sz w:val="22"/>
@@ -803,7 +863,7 @@
         <w:pStyle w:val="Normal"/>
         <w:numPr>
           <w:ilvl w:val="0"/>
-          <w:numId w:val="2"/>
+          <w:numId w:val="3"/>
         </w:numPr>
         <w:rPr>
           <w:sz w:val="22"/>
@@ -823,7 +883,7 @@
         <w:pStyle w:val="Normal"/>
         <w:numPr>
           <w:ilvl w:val="0"/>
-          <w:numId w:val="2"/>
+          <w:numId w:val="3"/>
         </w:numPr>
         <w:rPr>
           <w:sz w:val="22"/>
@@ -843,7 +903,7 @@
         <w:pStyle w:val="Normal"/>
         <w:numPr>
           <w:ilvl w:val="0"/>
-          <w:numId w:val="2"/>
+          <w:numId w:val="3"/>
         </w:numPr>
         <w:rPr/>
       </w:pPr>
@@ -881,7 +941,18 @@
           <w:szCs w:val="22"/>
           <w:lang w:val="de-DE" w:eastAsia="en-US" w:bidi="ar-SA"/>
         </w:rPr>
-        <w:t>kann dies</w:t>
+        <w:t xml:space="preserve">kann </w:t>
+      </w:r>
+      <w:r>
+        <w:rPr>
+          <w:rFonts w:eastAsia="Calibri" w:cs="" w:cstheme="minorBidi" w:eastAsiaTheme="minorHAnsi"/>
+          <w:color w:val="auto"/>
+          <w:kern w:val="0"/>
+          <w:sz w:val="22"/>
+          <w:szCs w:val="22"/>
+          <w:lang w:val="de-DE" w:eastAsia="en-US" w:bidi="ar-SA"/>
+        </w:rPr>
+        <w:t>die Botifizierung</w:t>
       </w:r>
       <w:r>
         <w:rPr>
@@ -907,7 +978,7 @@
         <w:pStyle w:val="Normal"/>
         <w:numPr>
           <w:ilvl w:val="0"/>
-          <w:numId w:val="2"/>
+          <w:numId w:val="3"/>
         </w:numPr>
         <w:rPr>
           <w:sz w:val="22"/>
@@ -927,7 +998,7 @@
         <w:pStyle w:val="Normal"/>
         <w:numPr>
           <w:ilvl w:val="0"/>
-          <w:numId w:val="2"/>
+          <w:numId w:val="3"/>
         </w:numPr>
         <w:rPr>
           <w:sz w:val="22"/>
@@ -947,7 +1018,7 @@
         <w:pStyle w:val="Normal"/>
         <w:numPr>
           <w:ilvl w:val="0"/>
-          <w:numId w:val="2"/>
+          <w:numId w:val="3"/>
         </w:numPr>
         <w:rPr>
           <w:sz w:val="22"/>
@@ -967,7 +1038,7 @@
         <w:pStyle w:val="Normal"/>
         <w:numPr>
           <w:ilvl w:val="0"/>
-          <w:numId w:val="2"/>
+          <w:numId w:val="3"/>
         </w:numPr>
         <w:rPr>
           <w:sz w:val="22"/>
@@ -998,7 +1069,7 @@
         <w:pStyle w:val="Normal"/>
         <w:numPr>
           <w:ilvl w:val="0"/>
-          <w:numId w:val="2"/>
+          <w:numId w:val="3"/>
         </w:numPr>
         <w:rPr>
           <w:sz w:val="22"/>
@@ -1022,7 +1093,7 @@
         <w:pStyle w:val="Normal"/>
         <w:numPr>
           <w:ilvl w:val="0"/>
-          <w:numId w:val="2"/>
+          <w:numId w:val="3"/>
         </w:numPr>
         <w:rPr>
           <w:sz w:val="22"/>
@@ -1046,7 +1117,7 @@
         <w:pStyle w:val="Normal"/>
         <w:numPr>
           <w:ilvl w:val="0"/>
-          <w:numId w:val="2"/>
+          <w:numId w:val="3"/>
         </w:numPr>
         <w:rPr>
           <w:sz w:val="22"/>
@@ -1070,7 +1141,7 @@
         <w:pStyle w:val="Normal"/>
         <w:numPr>
           <w:ilvl w:val="0"/>
-          <w:numId w:val="2"/>
+          <w:numId w:val="3"/>
         </w:numPr>
         <w:rPr>
           <w:sz w:val="22"/>
@@ -1094,7 +1165,7 @@
         <w:pStyle w:val="Normal"/>
         <w:numPr>
           <w:ilvl w:val="1"/>
-          <w:numId w:val="2"/>
+          <w:numId w:val="3"/>
         </w:numPr>
         <w:rPr>
           <w:sz w:val="22"/>
@@ -1118,7 +1189,7 @@
         <w:pStyle w:val="Normal"/>
         <w:numPr>
           <w:ilvl w:val="1"/>
-          <w:numId w:val="2"/>
+          <w:numId w:val="3"/>
         </w:numPr>
         <w:rPr>
           <w:sz w:val="22"/>
@@ -1142,7 +1213,7 @@
         <w:pStyle w:val="Normal"/>
         <w:numPr>
           <w:ilvl w:val="1"/>
-          <w:numId w:val="2"/>
+          <w:numId w:val="3"/>
         </w:numPr>
         <w:rPr>
           <w:sz w:val="22"/>
@@ -1166,7 +1237,7 @@
         <w:pStyle w:val="Normal"/>
         <w:numPr>
           <w:ilvl w:val="1"/>
-          <w:numId w:val="2"/>
+          <w:numId w:val="3"/>
         </w:numPr>
         <w:rPr>
           <w:sz w:val="22"/>
@@ -1190,7 +1261,7 @@
         <w:pStyle w:val="Normal"/>
         <w:numPr>
           <w:ilvl w:val="1"/>
-          <w:numId w:val="2"/>
+          <w:numId w:val="3"/>
         </w:numPr>
         <w:rPr>
           <w:sz w:val="22"/>
@@ -1214,7 +1285,7 @@
         <w:pStyle w:val="Normal"/>
         <w:numPr>
           <w:ilvl w:val="1"/>
-          <w:numId w:val="2"/>
+          <w:numId w:val="3"/>
         </w:numPr>
         <w:rPr>
           <w:sz w:val="22"/>
@@ -1238,7 +1309,7 @@
         <w:pStyle w:val="Normal"/>
         <w:numPr>
           <w:ilvl w:val="1"/>
-          <w:numId w:val="2"/>
+          <w:numId w:val="3"/>
         </w:numPr>
         <w:rPr>
           <w:sz w:val="22"/>
@@ -1262,7 +1333,7 @@
         <w:pStyle w:val="Normal"/>
         <w:numPr>
           <w:ilvl w:val="0"/>
-          <w:numId w:val="2"/>
+          <w:numId w:val="3"/>
         </w:numPr>
         <w:rPr/>
       </w:pPr>
@@ -1277,7 +1348,7 @@
           <w:u w:val="none"/>
           <w:lang w:val="de-DE" w:eastAsia="en-US" w:bidi="ar-SA"/>
         </w:rPr>
-        <w:t xml:space="preserve">Tokenized-Game-Create (siehe </w:t>
+        <w:t>Tokenized-Game-Create (</w:t>
       </w:r>
       <w:hyperlink w:anchor="_toc466">
         <w:r>
@@ -1359,7 +1430,7 @@
         <w:pStyle w:val="ListParagraph"/>
         <w:numPr>
           <w:ilvl w:val="0"/>
-          <w:numId w:val="1"/>
+          <w:numId w:val="2"/>
         </w:numPr>
         <w:rPr/>
       </w:pPr>
@@ -1388,7 +1459,7 @@
         <w:pStyle w:val="ListParagraph"/>
         <w:numPr>
           <w:ilvl w:val="0"/>
-          <w:numId w:val="1"/>
+          <w:numId w:val="2"/>
         </w:numPr>
         <w:rPr/>
       </w:pPr>
@@ -1417,7 +1488,7 @@
         <w:pStyle w:val="ListParagraph"/>
         <w:numPr>
           <w:ilvl w:val="0"/>
-          <w:numId w:val="1"/>
+          <w:numId w:val="2"/>
         </w:numPr>
         <w:rPr/>
       </w:pPr>
@@ -1446,7 +1517,7 @@
         <w:pStyle w:val="ListParagraph"/>
         <w:numPr>
           <w:ilvl w:val="0"/>
-          <w:numId w:val="1"/>
+          <w:numId w:val="2"/>
         </w:numPr>
         <w:rPr/>
       </w:pPr>
@@ -1475,7 +1546,7 @@
         <w:pStyle w:val="ListParagraph"/>
         <w:numPr>
           <w:ilvl w:val="0"/>
-          <w:numId w:val="1"/>
+          <w:numId w:val="2"/>
         </w:numPr>
         <w:rPr/>
       </w:pPr>
@@ -1504,7 +1575,7 @@
         <w:pStyle w:val="ListParagraph"/>
         <w:numPr>
           <w:ilvl w:val="0"/>
-          <w:numId w:val="1"/>
+          <w:numId w:val="2"/>
         </w:numPr>
         <w:rPr/>
       </w:pPr>
@@ -1518,7 +1589,7 @@
         <w:pStyle w:val="ListParagraph"/>
         <w:numPr>
           <w:ilvl w:val="0"/>
-          <w:numId w:val="1"/>
+          <w:numId w:val="2"/>
         </w:numPr>
         <w:rPr/>
       </w:pPr>
@@ -1532,7 +1603,7 @@
         <w:pStyle w:val="ListParagraph"/>
         <w:numPr>
           <w:ilvl w:val="0"/>
-          <w:numId w:val="1"/>
+          <w:numId w:val="2"/>
         </w:numPr>
         <w:rPr/>
       </w:pPr>
@@ -1546,7 +1617,7 @@
         <w:pStyle w:val="ListParagraph"/>
         <w:numPr>
           <w:ilvl w:val="0"/>
-          <w:numId w:val="1"/>
+          <w:numId w:val="2"/>
         </w:numPr>
         <w:rPr/>
       </w:pPr>
@@ -2559,6 +2630,18 @@
       </w:pPr>
       <w:r>
         <w:rPr/>
+        <w:t>Hinweis: Die Abbildungen können leicht vom finalen Design abweichen.</w:t>
+        <w:br/>
+        <w:t>Dies gilt vor allem für die Größe von Buttons und für das Karten-Design, nicht jedoch für Button-Texte, Icons und Platzierungen/Positionierungen.</w:t>
+      </w:r>
+    </w:p>
+    <w:p>
+      <w:pPr>
+        <w:pStyle w:val="Normal"/>
+        <w:rPr/>
+      </w:pPr>
+      <w:r>
+        <w:rPr/>
       </w:r>
     </w:p>
     <w:p>
@@ -2578,7 +2661,7 @@
         <w:pStyle w:val="Normal"/>
         <w:numPr>
           <w:ilvl w:val="0"/>
-          <w:numId w:val="3"/>
+          <w:numId w:val="4"/>
         </w:numPr>
         <w:rPr/>
       </w:pPr>
@@ -2631,7 +2714,7 @@
         <w:pStyle w:val="Normal"/>
         <w:numPr>
           <w:ilvl w:val="0"/>
-          <w:numId w:val="3"/>
+          <w:numId w:val="4"/>
         </w:numPr>
         <w:rPr/>
       </w:pPr>
@@ -2657,7 +2740,7 @@
         <w:pStyle w:val="Normal"/>
         <w:numPr>
           <w:ilvl w:val="0"/>
-          <w:numId w:val="3"/>
+          <w:numId w:val="4"/>
         </w:numPr>
         <w:rPr/>
       </w:pPr>
@@ -2689,7 +2772,7 @@
                 <wp:positionV relativeFrom="paragraph">
                   <wp:posOffset>165735</wp:posOffset>
                 </wp:positionV>
-                <wp:extent cx="2322195" cy="2687955"/>
+                <wp:extent cx="2322830" cy="2688590"/>
                 <wp:effectExtent l="0" t="0" r="0" b="0"/>
                 <wp:wrapSquare wrapText="largest"/>
                 <wp:docPr id="7" name="Rahmen2"/>
@@ -2700,7 +2783,7 @@
                       <wps:spPr>
                         <a:xfrm>
                           <a:off x="0" y="0"/>
-                          <a:ext cx="2321640" cy="2687400"/>
+                          <a:ext cx="2322360" cy="2688120"/>
                         </a:xfrm>
                         <a:prstGeom prst="rect">
                           <a:avLst/>
@@ -2725,7 +2808,7 @@
           </mc:Choice>
           <mc:Fallback>
             <w:pict>
-              <v:rect id="shape_0" ID="Rahmen2" stroked="f" style="position:absolute;margin-left:263.6pt;margin-top:13.05pt;width:182.75pt;height:211.55pt">
+              <v:rect id="shape_0" ID="Rahmen2" stroked="f" style="position:absolute;margin-left:263.6pt;margin-top:13.05pt;width:182.8pt;height:211.6pt">
                 <w10:wrap type="none"/>
                 <v:fill o:detectmouseclick="t" on="false"/>
                 <v:stroke color="#3465a4" joinstyle="round" endcap="flat"/>
@@ -2744,7 +2827,7 @@
                 <wp:positionV relativeFrom="paragraph">
                   <wp:posOffset>9525</wp:posOffset>
                 </wp:positionV>
-                <wp:extent cx="2386965" cy="2985770"/>
+                <wp:extent cx="2387600" cy="2986405"/>
                 <wp:effectExtent l="0" t="0" r="0" b="0"/>
                 <wp:wrapNone/>
                 <wp:docPr id="8" name="Rahmen1"/>
@@ -2755,7 +2838,7 @@
                       <wps:spPr>
                         <a:xfrm>
                           <a:off x="0" y="0"/>
-                          <a:ext cx="2386440" cy="2985120"/>
+                          <a:ext cx="2386800" cy="2985840"/>
                         </a:xfrm>
                         <a:prstGeom prst="rect">
                           <a:avLst/>
@@ -2877,7 +2960,7 @@
           </mc:Choice>
           <mc:Fallback>
             <w:pict>
-              <v:rect id="shape_0" ID="Rahmen1" stroked="f" style="position:absolute;margin-left:2.1pt;margin-top:0.75pt;width:187.85pt;height:235pt">
+              <v:rect id="shape_0" ID="Rahmen1" stroked="f" style="position:absolute;margin-left:2.1pt;margin-top:0.75pt;width:187.9pt;height:235.05pt">
                 <w10:wrap type="square"/>
                 <v:fill o:detectmouseclick="t" on="false"/>
                 <v:stroke color="#3465a4" joinstyle="round" endcap="flat"/>
@@ -2991,7 +3074,7 @@
                 <wp:positionV relativeFrom="paragraph">
                   <wp:posOffset>42545</wp:posOffset>
                 </wp:positionV>
-                <wp:extent cx="2588895" cy="2959100"/>
+                <wp:extent cx="2589530" cy="2959735"/>
                 <wp:effectExtent l="0" t="0" r="0" b="0"/>
                 <wp:wrapTopAndBottom/>
                 <wp:docPr id="12" name="Rahmen2"/>
@@ -3002,7 +3085,7 @@
                       <wps:spPr>
                         <a:xfrm>
                           <a:off x="0" y="0"/>
-                          <a:ext cx="2588400" cy="2958480"/>
+                          <a:ext cx="2588760" cy="2959200"/>
                         </a:xfrm>
                         <a:prstGeom prst="rect">
                           <a:avLst/>
@@ -3124,7 +3207,7 @@
           </mc:Choice>
           <mc:Fallback>
             <w:pict>
-              <v:rect id="shape_0" ID="Rahmen2" stroked="f" style="position:absolute;margin-left:206pt;margin-top:3.35pt;width:203.75pt;height:232.9pt">
+              <v:rect id="shape_0" ID="Rahmen2" stroked="f" style="position:absolute;margin-left:206pt;margin-top:3.35pt;width:203.8pt;height:232.95pt">
                 <w10:wrap type="square"/>
                 <v:fill o:detectmouseclick="t" on="false"/>
                 <v:stroke color="#3465a4" joinstyle="round" endcap="flat"/>
@@ -3318,7 +3401,7 @@
         <w:pStyle w:val="Normal"/>
         <w:numPr>
           <w:ilvl w:val="0"/>
-          <w:numId w:val="5"/>
+          <w:numId w:val="6"/>
         </w:numPr>
         <w:rPr/>
       </w:pPr>
@@ -3332,7 +3415,7 @@
         <w:pStyle w:val="Normal"/>
         <w:numPr>
           <w:ilvl w:val="0"/>
-          <w:numId w:val="5"/>
+          <w:numId w:val="6"/>
         </w:numPr>
         <w:rPr/>
       </w:pPr>
@@ -3346,7 +3429,7 @@
         <w:pStyle w:val="Normal"/>
         <w:numPr>
           <w:ilvl w:val="0"/>
-          <w:numId w:val="5"/>
+          <w:numId w:val="6"/>
         </w:numPr>
         <w:rPr/>
       </w:pPr>
@@ -3360,7 +3443,7 @@
         <w:pStyle w:val="Normal"/>
         <w:numPr>
           <w:ilvl w:val="0"/>
-          <w:numId w:val="5"/>
+          <w:numId w:val="6"/>
         </w:numPr>
         <w:rPr/>
       </w:pPr>
@@ -3462,7 +3545,7 @@
                 <wp:positionV relativeFrom="paragraph">
                   <wp:posOffset>14605</wp:posOffset>
                 </wp:positionV>
-                <wp:extent cx="2802890" cy="4971415"/>
+                <wp:extent cx="2803525" cy="4972050"/>
                 <wp:effectExtent l="0" t="0" r="0" b="0"/>
                 <wp:wrapSquare wrapText="largest"/>
                 <wp:docPr id="16" name="Rahmen3"/>
@@ -3473,7 +3556,7 @@
                       <wps:spPr>
                         <a:xfrm>
                           <a:off x="0" y="0"/>
-                          <a:ext cx="2802240" cy="4970880"/>
+                          <a:ext cx="2802960" cy="4971240"/>
                         </a:xfrm>
                         <a:prstGeom prst="rect">
                           <a:avLst/>
@@ -3559,7 +3642,7 @@
           </mc:Choice>
           <mc:Fallback>
             <w:pict>
-              <v:rect id="shape_0" ID="Rahmen3" stroked="f" style="position:absolute;margin-left:2.85pt;margin-top:1.15pt;width:220.6pt;height:391.35pt">
+              <v:rect id="shape_0" ID="Rahmen3" stroked="f" style="position:absolute;margin-left:2.85pt;margin-top:1.15pt;width:220.65pt;height:391.4pt">
                 <w10:wrap type="square"/>
                 <v:fill o:detectmouseclick="t" on="false"/>
                 <v:stroke color="#3465a4" joinstyle="round" endcap="flat"/>
@@ -3671,7 +3754,7 @@
         <w:pStyle w:val="Normal"/>
         <w:numPr>
           <w:ilvl w:val="0"/>
-          <w:numId w:val="4"/>
+          <w:numId w:val="5"/>
         </w:numPr>
         <w:rPr/>
       </w:pPr>
@@ -3685,7 +3768,7 @@
         <w:pStyle w:val="Normal"/>
         <w:numPr>
           <w:ilvl w:val="1"/>
-          <w:numId w:val="4"/>
+          <w:numId w:val="5"/>
         </w:numPr>
         <w:rPr/>
       </w:pPr>
@@ -3699,7 +3782,7 @@
         <w:pStyle w:val="Normal"/>
         <w:numPr>
           <w:ilvl w:val="1"/>
-          <w:numId w:val="4"/>
+          <w:numId w:val="5"/>
         </w:numPr>
         <w:rPr/>
       </w:pPr>
@@ -3726,7 +3809,7 @@
         <w:pStyle w:val="Normal"/>
         <w:numPr>
           <w:ilvl w:val="0"/>
-          <w:numId w:val="4"/>
+          <w:numId w:val="5"/>
         </w:numPr>
         <w:rPr/>
       </w:pPr>
@@ -3747,7 +3830,7 @@
         <w:pStyle w:val="Normal"/>
         <w:numPr>
           <w:ilvl w:val="0"/>
-          <w:numId w:val="4"/>
+          <w:numId w:val="5"/>
         </w:numPr>
         <w:rPr/>
       </w:pPr>
@@ -3795,7 +3878,7 @@
                 <wp:positionV relativeFrom="paragraph">
                   <wp:posOffset>157480</wp:posOffset>
                 </wp:positionV>
-                <wp:extent cx="2648585" cy="3275965"/>
+                <wp:extent cx="2649220" cy="3276600"/>
                 <wp:effectExtent l="0" t="0" r="0" b="0"/>
                 <wp:wrapSquare wrapText="largest"/>
                 <wp:docPr id="20" name="Rahmen4"/>
@@ -3806,7 +3889,7 @@
                       <wps:spPr>
                         <a:xfrm>
                           <a:off x="0" y="0"/>
-                          <a:ext cx="2647800" cy="3275280"/>
+                          <a:ext cx="2648520" cy="3276000"/>
                         </a:xfrm>
                         <a:prstGeom prst="rect">
                           <a:avLst/>
@@ -3905,7 +3988,7 @@
           </mc:Choice>
           <mc:Fallback>
             <w:pict>
-              <v:rect id="shape_0" ID="Rahmen4" stroked="f" style="position:absolute;margin-left:21.35pt;margin-top:12.4pt;width:208.45pt;height:257.85pt">
+              <v:rect id="shape_0" ID="Rahmen4" stroked="f" style="position:absolute;margin-left:21.35pt;margin-top:12.4pt;width:208.5pt;height:257.9pt">
                 <w10:wrap type="square"/>
                 <v:fill o:detectmouseclick="t" on="false"/>
                 <v:stroke color="#3465a4" joinstyle="round" endcap="flat"/>
@@ -3996,7 +4079,7 @@
                 <wp:positionV relativeFrom="paragraph">
                   <wp:posOffset>167640</wp:posOffset>
                 </wp:positionV>
-                <wp:extent cx="2289175" cy="4254500"/>
+                <wp:extent cx="2289810" cy="4255135"/>
                 <wp:effectExtent l="0" t="0" r="0" b="0"/>
                 <wp:wrapSquare wrapText="largest"/>
                 <wp:docPr id="24" name="Rahmen5"/>
@@ -4007,7 +4090,7 @@
                       <wps:spPr>
                         <a:xfrm>
                           <a:off x="0" y="0"/>
-                          <a:ext cx="2288520" cy="4253760"/>
+                          <a:ext cx="2289240" cy="4254480"/>
                         </a:xfrm>
                         <a:prstGeom prst="rect">
                           <a:avLst/>
@@ -4106,7 +4189,7 @@
           </mc:Choice>
           <mc:Fallback>
             <w:pict>
-              <v:rect id="shape_0" ID="Rahmen5" stroked="f" style="position:absolute;margin-left:238.45pt;margin-top:13.2pt;width:180.15pt;height:334.9pt">
+              <v:rect id="shape_0" ID="Rahmen5" stroked="f" style="position:absolute;margin-left:238.45pt;margin-top:13.2pt;width:180.2pt;height:334.95pt">
                 <w10:wrap type="square"/>
                 <v:fill o:detectmouseclick="t" on="false"/>
                 <v:stroke color="#3465a4" joinstyle="round" endcap="flat"/>
@@ -4519,7 +4602,7 @@
                 <wp:positionV relativeFrom="paragraph">
                   <wp:posOffset>-29210</wp:posOffset>
                 </wp:positionV>
-                <wp:extent cx="2658745" cy="2877820"/>
+                <wp:extent cx="2659380" cy="2878455"/>
                 <wp:effectExtent l="0" t="0" r="0" b="0"/>
                 <wp:wrapSquare wrapText="largest"/>
                 <wp:docPr id="28" name="Rahmen6"/>
@@ -4530,7 +4613,7 @@
                       <wps:spPr>
                         <a:xfrm>
                           <a:off x="0" y="0"/>
-                          <a:ext cx="2658240" cy="2877120"/>
+                          <a:ext cx="2658600" cy="2877840"/>
                         </a:xfrm>
                         <a:prstGeom prst="rect">
                           <a:avLst/>
@@ -4629,7 +4712,7 @@
           </mc:Choice>
           <mc:Fallback>
             <w:pict>
-              <v:rect id="shape_0" ID="Rahmen6" stroked="f" style="position:absolute;margin-left:21.7pt;margin-top:-2.3pt;width:209.25pt;height:226.5pt">
+              <v:rect id="shape_0" ID="Rahmen6" stroked="f" style="position:absolute;margin-left:21.7pt;margin-top:-2.3pt;width:209.3pt;height:226.55pt">
                 <w10:wrap type="square"/>
                 <v:fill o:detectmouseclick="t" on="false"/>
                 <v:stroke color="#3465a4" joinstyle="round" endcap="flat"/>
@@ -4941,7 +5024,7 @@
                 <wp:positionV relativeFrom="paragraph">
                   <wp:posOffset>-57150</wp:posOffset>
                 </wp:positionV>
-                <wp:extent cx="2101215" cy="3810000"/>
+                <wp:extent cx="2101850" cy="3810635"/>
                 <wp:effectExtent l="0" t="0" r="0" b="0"/>
                 <wp:wrapTopAndBottom/>
                 <wp:docPr id="32" name="Rahmen7"/>
@@ -4952,7 +5035,7 @@
                       <wps:spPr>
                         <a:xfrm>
                           <a:off x="0" y="0"/>
-                          <a:ext cx="2100600" cy="3809520"/>
+                          <a:ext cx="2101320" cy="3809880"/>
                         </a:xfrm>
                         <a:prstGeom prst="rect">
                           <a:avLst/>
@@ -5038,7 +5121,7 @@
           </mc:Choice>
           <mc:Fallback>
             <w:pict>
-              <v:rect id="shape_0" ID="Rahmen7" stroked="f" style="position:absolute;margin-left:0.7pt;margin-top:-4.5pt;width:165.35pt;height:299.9pt">
+              <v:rect id="shape_0" ID="Rahmen7" stroked="f" style="position:absolute;margin-left:0.7pt;margin-top:-4.5pt;width:165.4pt;height:299.95pt">
                 <w10:wrap type="square"/>
                 <v:fill o:detectmouseclick="t" on="false"/>
                 <v:stroke color="#3465a4" joinstyle="round" endcap="flat"/>
@@ -5272,7 +5355,7 @@
                 <wp:positionV relativeFrom="paragraph">
                   <wp:posOffset>635</wp:posOffset>
                 </wp:positionV>
-                <wp:extent cx="1929765" cy="3957320"/>
+                <wp:extent cx="1930400" cy="3957955"/>
                 <wp:effectExtent l="0" t="0" r="0" b="0"/>
                 <wp:wrapSquare wrapText="largest"/>
                 <wp:docPr id="36" name="Rahmen8"/>
@@ -5283,7 +5366,7 @@
                       <wps:spPr>
                         <a:xfrm>
                           <a:off x="0" y="0"/>
-                          <a:ext cx="1929240" cy="3956760"/>
+                          <a:ext cx="1929600" cy="3957480"/>
                         </a:xfrm>
                         <a:prstGeom prst="rect">
                           <a:avLst/>
@@ -5370,7 +5453,7 @@
           </mc:Choice>
           <mc:Fallback>
             <w:pict>
-              <v:rect id="shape_0" ID="Rahmen8" stroked="f" style="position:absolute;margin-left:0pt;margin-top:0.05pt;width:151.85pt;height:311.5pt">
+              <v:rect id="shape_0" ID="Rahmen8" stroked="f" style="position:absolute;margin-left:0pt;margin-top:0.05pt;width:151.9pt;height:311.55pt">
                 <w10:wrap type="square"/>
                 <v:fill o:detectmouseclick="t" on="false"/>
                 <v:stroke color="#3465a4" joinstyle="round" endcap="flat"/>
@@ -5571,7 +5654,7 @@
                 <wp:positionV relativeFrom="paragraph">
                   <wp:posOffset>635</wp:posOffset>
                 </wp:positionV>
-                <wp:extent cx="2940050" cy="1347470"/>
+                <wp:extent cx="2940685" cy="1348105"/>
                 <wp:effectExtent l="0" t="0" r="0" b="0"/>
                 <wp:wrapSquare wrapText="largest"/>
                 <wp:docPr id="40" name="Rahmen11"/>
@@ -5582,7 +5665,7 @@
                       <wps:spPr>
                         <a:xfrm>
                           <a:off x="0" y="0"/>
-                          <a:ext cx="2939400" cy="1346760"/>
+                          <a:ext cx="2940120" cy="1347480"/>
                         </a:xfrm>
                         <a:prstGeom prst="rect">
                           <a:avLst/>
@@ -5668,7 +5751,7 @@
           </mc:Choice>
           <mc:Fallback>
             <w:pict>
-              <v:rect id="shape_0" ID="Rahmen11" stroked="f" style="position:absolute;margin-left:-0.15pt;margin-top:0.05pt;width:231.4pt;height:106pt">
+              <v:rect id="shape_0" ID="Rahmen11" stroked="f" style="position:absolute;margin-left:-0.15pt;margin-top:0.05pt;width:231.45pt;height:106.05pt">
                 <w10:wrap type="square"/>
                 <v:fill o:detectmouseclick="t" on="false"/>
                 <v:stroke color="#3465a4" joinstyle="round" endcap="flat"/>
@@ -5951,7 +6034,7 @@
                 <wp:positionV relativeFrom="paragraph">
                   <wp:posOffset>-47625</wp:posOffset>
                 </wp:positionV>
-                <wp:extent cx="1553210" cy="1701800"/>
+                <wp:extent cx="1553845" cy="1702435"/>
                 <wp:effectExtent l="0" t="0" r="0" b="0"/>
                 <wp:wrapSquare wrapText="largest"/>
                 <wp:docPr id="44" name="Rahmen13"/>
@@ -5962,7 +6045,7 @@
                       <wps:spPr>
                         <a:xfrm>
                           <a:off x="0" y="0"/>
-                          <a:ext cx="1552680" cy="1701000"/>
+                          <a:ext cx="1553040" cy="1701720"/>
                         </a:xfrm>
                         <a:prstGeom prst="rect">
                           <a:avLst/>
@@ -6075,7 +6158,7 @@
           </mc:Choice>
           <mc:Fallback>
             <w:pict>
-              <v:rect id="shape_0" ID="Rahmen13" stroked="f" style="position:absolute;margin-left:3.3pt;margin-top:-3.75pt;width:122.2pt;height:133.9pt">
+              <v:rect id="shape_0" ID="Rahmen13" stroked="f" style="position:absolute;margin-left:3.3pt;margin-top:-3.75pt;width:122.25pt;height:133.95pt">
                 <w10:wrap type="square"/>
                 <v:fill o:detectmouseclick="t" on="false"/>
                 <v:stroke color="#3465a4" joinstyle="round" endcap="flat"/>
@@ -6180,7 +6263,7 @@
                 <wp:positionV relativeFrom="paragraph">
                   <wp:posOffset>-47625</wp:posOffset>
                 </wp:positionV>
-                <wp:extent cx="1553210" cy="1701800"/>
+                <wp:extent cx="1553845" cy="1702435"/>
                 <wp:effectExtent l="0" t="0" r="0" b="0"/>
                 <wp:wrapSquare wrapText="largest"/>
                 <wp:docPr id="48" name="Rahmen14"/>
@@ -6191,7 +6274,7 @@
                       <wps:spPr>
                         <a:xfrm>
                           <a:off x="0" y="0"/>
-                          <a:ext cx="1552680" cy="1701000"/>
+                          <a:ext cx="1553040" cy="1701720"/>
                         </a:xfrm>
                         <a:prstGeom prst="rect">
                           <a:avLst/>
@@ -6304,7 +6387,7 @@
           </mc:Choice>
           <mc:Fallback>
             <w:pict>
-              <v:rect id="shape_0" ID="Rahmen14" stroked="f" style="position:absolute;margin-left:163.8pt;margin-top:-3.75pt;width:122.2pt;height:133.9pt">
+              <v:rect id="shape_0" ID="Rahmen14" stroked="f" style="position:absolute;margin-left:163.8pt;margin-top:-3.75pt;width:122.25pt;height:133.95pt">
                 <w10:wrap type="square"/>
                 <v:fill o:detectmouseclick="t" on="false"/>
                 <v:stroke color="#3465a4" joinstyle="round" endcap="flat"/>
@@ -6488,7 +6571,7 @@
         <w:pStyle w:val="Normal"/>
         <w:numPr>
           <w:ilvl w:val="0"/>
-          <w:numId w:val="6"/>
+          <w:numId w:val="7"/>
         </w:numPr>
         <w:rPr/>
       </w:pPr>
@@ -6557,7 +6640,7 @@
         <w:pStyle w:val="Normal"/>
         <w:numPr>
           <w:ilvl w:val="0"/>
-          <w:numId w:val="6"/>
+          <w:numId w:val="7"/>
         </w:numPr>
         <w:rPr/>
       </w:pPr>
@@ -6586,7 +6669,7 @@
         <w:pStyle w:val="Normal"/>
         <w:numPr>
           <w:ilvl w:val="0"/>
-          <w:numId w:val="6"/>
+          <w:numId w:val="7"/>
         </w:numPr>
         <w:rPr/>
       </w:pPr>
@@ -6625,7 +6708,7 @@
         <w:pStyle w:val="Normal"/>
         <w:numPr>
           <w:ilvl w:val="0"/>
-          <w:numId w:val="6"/>
+          <w:numId w:val="7"/>
         </w:numPr>
         <w:rPr>
           <w:b/>
@@ -6731,7 +6814,7 @@
                 <wp:positionV relativeFrom="paragraph">
                   <wp:posOffset>635</wp:posOffset>
                 </wp:positionV>
-                <wp:extent cx="2996565" cy="985520"/>
+                <wp:extent cx="2997200" cy="986155"/>
                 <wp:effectExtent l="0" t="0" r="0" b="0"/>
                 <wp:wrapSquare wrapText="largest"/>
                 <wp:docPr id="52" name="Rahmen9"/>
@@ -6742,7 +6825,7 @@
                       <wps:spPr>
                         <a:xfrm>
                           <a:off x="0" y="0"/>
-                          <a:ext cx="2995920" cy="984960"/>
+                          <a:ext cx="2996640" cy="985680"/>
                         </a:xfrm>
                         <a:prstGeom prst="rect">
                           <a:avLst/>
@@ -6841,7 +6924,7 @@
           </mc:Choice>
           <mc:Fallback>
             <w:pict>
-              <v:rect id="shape_0" ID="Rahmen9" stroked="f" style="position:absolute;margin-left:0pt;margin-top:0.05pt;width:235.85pt;height:77.5pt">
+              <v:rect id="shape_0" ID="Rahmen9" stroked="f" style="position:absolute;margin-left:0pt;margin-top:0.05pt;width:235.9pt;height:77.55pt">
                 <w10:wrap type="square"/>
                 <v:fill o:detectmouseclick="t" on="false"/>
                 <v:stroke color="#3465a4" joinstyle="round" endcap="flat"/>
@@ -6969,7 +7052,7 @@
                 <wp:positionV relativeFrom="paragraph">
                   <wp:posOffset>635</wp:posOffset>
                 </wp:positionV>
-                <wp:extent cx="1510665" cy="1165225"/>
+                <wp:extent cx="1511300" cy="1165860"/>
                 <wp:effectExtent l="0" t="0" r="0" b="0"/>
                 <wp:wrapSquare wrapText="largest"/>
                 <wp:docPr id="56" name="Rahmen10"/>
@@ -6980,7 +7063,7 @@
                       <wps:spPr>
                         <a:xfrm>
                           <a:off x="0" y="0"/>
-                          <a:ext cx="1510200" cy="1164600"/>
+                          <a:ext cx="1510560" cy="1165320"/>
                         </a:xfrm>
                         <a:prstGeom prst="rect">
                           <a:avLst/>
@@ -7079,7 +7162,7 @@
           </mc:Choice>
           <mc:Fallback>
             <w:pict>
-              <v:rect id="shape_0" ID="Rahmen10" stroked="f" style="position:absolute;margin-left:0pt;margin-top:0.05pt;width:118.85pt;height:91.65pt">
+              <v:rect id="shape_0" ID="Rahmen10" stroked="f" style="position:absolute;margin-left:0pt;margin-top:0.05pt;width:118.9pt;height:91.7pt">
                 <w10:wrap type="square"/>
                 <v:fill o:detectmouseclick="t" on="false"/>
                 <v:stroke color="#3465a4" joinstyle="round" endcap="flat"/>
@@ -7190,16 +7273,16 @@
     </w:p>
     <w:p>
       <w:pPr>
-        <w:pStyle w:val="Berschrift3"/>
-        <w:rPr/>
-      </w:pPr>
-      <w:r>
-        <w:rPr/>
-      </w:r>
-    </w:p>
-    <w:p>
-      <w:pPr>
-        <w:pStyle w:val="Berschrift3"/>
+        <w:pStyle w:val="Normal"/>
+        <w:rPr/>
+      </w:pPr>
+      <w:r>
+        <w:rPr/>
+      </w:r>
+    </w:p>
+    <w:p>
+      <w:pPr>
+        <w:pStyle w:val="Normal"/>
         <w:rPr/>
       </w:pPr>
       <w:r>
@@ -7208,61 +7291,40 @@
       <w:r>
         <w:br w:type="page"/>
       </w:r>
-    </w:p>
-    <w:p>
-      <w:pPr>
-        <w:pStyle w:val="Normal"/>
-        <w:rPr/>
-      </w:pPr>
-      <w:r>
-        <w:rPr/>
+      <w:r>
         <mc:AlternateContent>
           <mc:Choice Requires="wps">
             <w:drawing>
-              <wp:anchor behindDoc="0" distT="0" distB="0" distL="0" distR="0" simplePos="0" locked="0" layoutInCell="1" allowOverlap="1" relativeHeight="33">
+              <wp:anchor behindDoc="0" distT="0" distB="0" distL="0" distR="0" simplePos="0" locked="0" layoutInCell="1" allowOverlap="1" relativeHeight="80">
                 <wp:simplePos x="0" y="0"/>
                 <wp:positionH relativeFrom="column">
                   <wp:posOffset>0</wp:posOffset>
                 </wp:positionH>
                 <wp:positionV relativeFrom="paragraph">
-                  <wp:posOffset>142875</wp:posOffset>
+                  <wp:posOffset>75565</wp:posOffset>
                 </wp:positionV>
-                <wp:extent cx="1509395" cy="1532890"/>
+                <wp:extent cx="1504950" cy="1149985"/>
                 <wp:effectExtent l="0" t="0" r="0" b="0"/>
                 <wp:wrapSquare wrapText="largest"/>
-                <wp:docPr id="60" name="Rahmen14"/>
+                <wp:docPr id="60" name="Rahmen25"/>
                 <a:graphic xmlns:a="http://schemas.openxmlformats.org/drawingml/2006/main">
                   <a:graphicData uri="http://schemas.microsoft.com/office/word/2010/wordprocessingShape">
                     <wps:wsp>
-                      <wps:cNvSpPr/>
+                      <wps:cNvSpPr txBox="1"/>
                       <wps:spPr>
                         <a:xfrm>
                           <a:off x="0" y="0"/>
-                          <a:ext cx="1508760" cy="1532160"/>
+                          <a:ext cx="1504950" cy="1149985"/>
                         </a:xfrm>
-                        <a:prstGeom prst="rect">
-                          <a:avLst/>
-                        </a:prstGeom>
-                        <a:noFill/>
-                        <a:ln>
-                          <a:noFill/>
-                        </a:ln>
+                        <a:prstGeom prst="rect"/>
                       </wps:spPr>
-                      <wps:style>
-                        <a:lnRef idx="0"/>
-                        <a:fillRef idx="0"/>
-                        <a:effectRef idx="0"/>
-                        <a:fontRef idx="minor"/>
-                      </wps:style>
                       <wps:txbx>
                         <w:txbxContent>
                           <w:p>
                             <w:pPr>
                               <w:pStyle w:val="Abbildung"/>
                               <w:spacing w:before="120" w:after="120"/>
-                              <w:rPr>
-                                <w:color w:val="000000"/>
-                              </w:rPr>
+                              <w:rPr/>
                             </w:pPr>
                             <w:r>
                               <w:rPr/>
@@ -7270,7 +7332,7 @@
                                 <wp:inline distT="0" distB="0" distL="0" distR="0">
                                   <wp:extent cx="1504950" cy="619125"/>
                                   <wp:effectExtent l="0" t="0" r="0" b="0"/>
-                                  <wp:docPr id="62" name="Bild13" descr=""/>
+                                  <wp:docPr id="61" name="Bild18" descr=""/>
                                   <wp:cNvGraphicFramePr>
                                     <a:graphicFrameLocks xmlns:a="http://schemas.openxmlformats.org/drawingml/2006/main" noChangeAspect="1"/>
                                   </wp:cNvGraphicFramePr>
@@ -7278,7 +7340,7 @@
                                     <a:graphicData uri="http://schemas.openxmlformats.org/drawingml/2006/picture">
                                       <pic:pic xmlns:pic="http://schemas.openxmlformats.org/drawingml/2006/picture">
                                         <pic:nvPicPr>
-                                          <pic:cNvPr id="62" name="Bild13" descr=""/>
+                                          <pic:cNvPr id="61" name="Bild18" descr=""/>
                                           <pic:cNvPicPr>
                                             <a:picLocks noChangeAspect="1" noChangeArrowheads="1"/>
                                           </pic:cNvPicPr>
@@ -7303,53 +7365,36 @@
                                   </a:graphic>
                                 </wp:inline>
                               </w:drawing>
-                            </w:r>
-                            <w:r>
-                              <w:rPr>
-                                <w:color w:val="000000"/>
-                              </w:rPr>
                               <w:t xml:space="preserve">Abbildung </w:t>
                             </w:r>
                             <w:r>
-                              <w:rPr>
-                                <w:color w:val="000000"/>
-                              </w:rPr>
+                              <w:rPr/>
                               <w:fldChar w:fldCharType="begin"/>
                             </w:r>
                             <w:r>
-                              <w:rPr>
-                                <w:color w:val="000000"/>
-                              </w:rPr>
+                              <w:rPr/>
                               <w:instrText> SEQ Abbildung \* ARABIC </w:instrText>
                             </w:r>
                             <w:r>
-                              <w:rPr>
-                                <w:color w:val="000000"/>
-                              </w:rPr>
+                              <w:rPr/>
                               <w:fldChar w:fldCharType="separate"/>
                             </w:r>
                             <w:r>
-                              <w:rPr>
-                                <w:color w:val="000000"/>
-                              </w:rPr>
+                              <w:rPr/>
                               <w:t>3</w:t>
                             </w:r>
                             <w:r>
-                              <w:rPr>
-                                <w:color w:val="000000"/>
-                              </w:rPr>
+                              <w:rPr/>
                               <w:fldChar w:fldCharType="end"/>
                             </w:r>
                             <w:r>
-                              <w:rPr>
-                                <w:color w:val="000000"/>
-                              </w:rPr>
-                              <w:t>: 2 Karten müssen  gezogen werden, wegen der +2-Karte</w:t>
+                              <w:rPr/>
+                              <w:t>: 2 Karten ziehen</w:t>
                             </w:r>
                           </w:p>
                         </w:txbxContent>
                       </wps:txbx>
-                      <wps:bodyPr lIns="0" rIns="0" tIns="0" bIns="0">
+                      <wps:bodyPr anchor="t" lIns="0" tIns="0" rIns="0" bIns="0">
                         <a:noAutofit/>
                       </wps:bodyPr>
                     </wps:wsp>
@@ -7360,19 +7405,14 @@
           </mc:Choice>
           <mc:Fallback>
             <w:pict>
-              <v:rect id="shape_0" ID="Rahmen14" stroked="f" style="position:absolute;margin-left:0pt;margin-top:11.25pt;width:118.75pt;height:120.6pt">
-                <w10:wrap type="square"/>
-                <v:fill o:detectmouseclick="t" on="false"/>
-                <v:stroke color="#3465a4" joinstyle="round" endcap="flat"/>
-                <v:textbox>
+              <v:rect style="position:absolute;rotation:0;width:118.5pt;height:90.55pt;mso-wrap-distance-left:0pt;mso-wrap-distance-right:0pt;mso-wrap-distance-top:0pt;mso-wrap-distance-bottom:0pt;margin-top:5.95pt;mso-position-vertical-relative:text;margin-left:0pt;mso-position-horizontal-relative:text">
+                <v:textbox inset="0in,0in,0in,0in">
                   <w:txbxContent>
                     <w:p>
                       <w:pPr>
                         <w:pStyle w:val="Abbildung"/>
                         <w:spacing w:before="120" w:after="120"/>
-                        <w:rPr>
-                          <w:color w:val="000000"/>
-                        </w:rPr>
+                        <w:rPr/>
                       </w:pPr>
                       <w:r>
                         <w:rPr/>
@@ -7380,7 +7420,7 @@
                           <wp:inline distT="0" distB="0" distL="0" distR="0">
                             <wp:extent cx="1504950" cy="619125"/>
                             <wp:effectExtent l="0" t="0" r="0" b="0"/>
-                            <wp:docPr id="63" name="Bild13" descr=""/>
+                            <wp:docPr id="62" name="Bild18" descr=""/>
                             <wp:cNvGraphicFramePr>
                               <a:graphicFrameLocks xmlns:a="http://schemas.openxmlformats.org/drawingml/2006/main" noChangeAspect="1"/>
                             </wp:cNvGraphicFramePr>
@@ -7388,7 +7428,7 @@
                               <a:graphicData uri="http://schemas.openxmlformats.org/drawingml/2006/picture">
                                 <pic:pic xmlns:pic="http://schemas.openxmlformats.org/drawingml/2006/picture">
                                   <pic:nvPicPr>
-                                    <pic:cNvPr id="63" name="Bild13" descr=""/>
+                                    <pic:cNvPr id="62" name="Bild18" descr=""/>
                                     <pic:cNvPicPr>
                                       <a:picLocks noChangeAspect="1" noChangeArrowheads="1"/>
                                     </pic:cNvPicPr>
@@ -7413,52 +7453,36 @@
                             </a:graphic>
                           </wp:inline>
                         </w:drawing>
-                      </w:r>
-                      <w:r>
-                        <w:rPr>
-                          <w:color w:val="000000"/>
-                        </w:rPr>
                         <w:t xml:space="preserve">Abbildung </w:t>
                       </w:r>
                       <w:r>
-                        <w:rPr>
-                          <w:color w:val="000000"/>
-                        </w:rPr>
+                        <w:rPr/>
                         <w:fldChar w:fldCharType="begin"/>
                       </w:r>
                       <w:r>
-                        <w:rPr>
-                          <w:color w:val="000000"/>
-                        </w:rPr>
+                        <w:rPr/>
                         <w:instrText> SEQ Abbildung \* ARABIC </w:instrText>
                       </w:r>
                       <w:r>
-                        <w:rPr>
-                          <w:color w:val="000000"/>
-                        </w:rPr>
+                        <w:rPr/>
                         <w:fldChar w:fldCharType="separate"/>
                       </w:r>
                       <w:r>
-                        <w:rPr>
-                          <w:color w:val="000000"/>
-                        </w:rPr>
+                        <w:rPr/>
                         <w:t>3</w:t>
                       </w:r>
                       <w:r>
-                        <w:rPr>
-                          <w:color w:val="000000"/>
-                        </w:rPr>
+                        <w:rPr/>
                         <w:fldChar w:fldCharType="end"/>
                       </w:r>
                       <w:r>
-                        <w:rPr>
-                          <w:color w:val="000000"/>
-                        </w:rPr>
-                        <w:t>: 2 Karten müssen  gezogen werden, wegen der +2-Karte</w:t>
+                        <w:rPr/>
+                        <w:t>: 2 Karten ziehen</w:t>
                       </w:r>
                     </w:p>
                   </w:txbxContent>
                 </v:textbox>
+                <w10:wrap type="square" side="largest"/>
               </v:rect>
             </w:pict>
           </mc:Fallback>
@@ -7554,10 +7578,10 @@
                 <wp:positionV relativeFrom="paragraph">
                   <wp:posOffset>635</wp:posOffset>
                 </wp:positionV>
-                <wp:extent cx="3753485" cy="1066165"/>
+                <wp:extent cx="3754120" cy="1066800"/>
                 <wp:effectExtent l="0" t="0" r="0" b="0"/>
                 <wp:wrapSquare wrapText="largest"/>
-                <wp:docPr id="64" name="Rahmen18"/>
+                <wp:docPr id="63" name="Rahmen18"/>
                 <a:graphic xmlns:a="http://schemas.openxmlformats.org/drawingml/2006/main">
                   <a:graphicData uri="http://schemas.microsoft.com/office/word/2010/wordprocessingShape">
                     <wps:wsp>
@@ -7565,7 +7589,7 @@
                       <wps:spPr>
                         <a:xfrm>
                           <a:off x="0" y="0"/>
-                          <a:ext cx="3753000" cy="1065600"/>
+                          <a:ext cx="3753360" cy="1066320"/>
                         </a:xfrm>
                         <a:prstGeom prst="rect">
                           <a:avLst/>
@@ -7595,7 +7619,7 @@
                                 <wp:inline distT="0" distB="0" distL="0" distR="0">
                                   <wp:extent cx="3453130" cy="714375"/>
                                   <wp:effectExtent l="0" t="0" r="0" b="0"/>
-                                  <wp:docPr id="66" name="Bild15" descr=""/>
+                                  <wp:docPr id="65" name="Bild15" descr=""/>
                                   <wp:cNvGraphicFramePr>
                                     <a:graphicFrameLocks xmlns:a="http://schemas.openxmlformats.org/drawingml/2006/main" noChangeAspect="1"/>
                                   </wp:cNvGraphicFramePr>
@@ -7603,7 +7627,7 @@
                                     <a:graphicData uri="http://schemas.openxmlformats.org/drawingml/2006/picture">
                                       <pic:pic xmlns:pic="http://schemas.openxmlformats.org/drawingml/2006/picture">
                                         <pic:nvPicPr>
-                                          <pic:cNvPr id="66" name="Bild15" descr=""/>
+                                          <pic:cNvPr id="65" name="Bild15" descr=""/>
                                           <pic:cNvPicPr>
                                             <a:picLocks noChangeAspect="1" noChangeArrowheads="1"/>
                                           </pic:cNvPicPr>
@@ -7671,7 +7695,7 @@
           </mc:Choice>
           <mc:Fallback>
             <w:pict>
-              <v:rect id="shape_0" ID="Rahmen18" stroked="f" style="position:absolute;margin-left:0.7pt;margin-top:0.05pt;width:295.45pt;height:83.85pt">
+              <v:rect id="shape_0" ID="Rahmen18" stroked="f" style="position:absolute;margin-left:0.7pt;margin-top:0.05pt;width:295.5pt;height:83.9pt">
                 <w10:wrap type="square"/>
                 <v:fill o:detectmouseclick="t" on="false"/>
                 <v:stroke color="#3465a4" joinstyle="round" endcap="flat"/>
@@ -7689,7 +7713,7 @@
                           <wp:inline distT="0" distB="0" distL="0" distR="0">
                             <wp:extent cx="3453130" cy="714375"/>
                             <wp:effectExtent l="0" t="0" r="0" b="0"/>
-                            <wp:docPr id="67" name="Bild15" descr=""/>
+                            <wp:docPr id="66" name="Bild15" descr=""/>
                             <wp:cNvGraphicFramePr>
                               <a:graphicFrameLocks xmlns:a="http://schemas.openxmlformats.org/drawingml/2006/main" noChangeAspect="1"/>
                             </wp:cNvGraphicFramePr>
@@ -7697,7 +7721,7 @@
                               <a:graphicData uri="http://schemas.openxmlformats.org/drawingml/2006/picture">
                                 <pic:pic xmlns:pic="http://schemas.openxmlformats.org/drawingml/2006/picture">
                                   <pic:nvPicPr>
-                                    <pic:cNvPr id="67" name="Bild15" descr=""/>
+                                    <pic:cNvPr id="66" name="Bild15" descr=""/>
                                     <pic:cNvPicPr>
                                       <a:picLocks noChangeAspect="1" noChangeArrowheads="1"/>
                                     </pic:cNvPicPr>
@@ -7855,10 +7879,10 @@
                 <wp:positionV relativeFrom="paragraph">
                   <wp:posOffset>79375</wp:posOffset>
                 </wp:positionV>
-                <wp:extent cx="3782695" cy="1071880"/>
+                <wp:extent cx="3783330" cy="1072515"/>
                 <wp:effectExtent l="0" t="0" r="0" b="0"/>
                 <wp:wrapSquare wrapText="largest"/>
-                <wp:docPr id="68" name="Rahmen19"/>
+                <wp:docPr id="67" name="Rahmen19"/>
                 <a:graphic xmlns:a="http://schemas.openxmlformats.org/drawingml/2006/main">
                   <a:graphicData uri="http://schemas.microsoft.com/office/word/2010/wordprocessingShape">
                     <wps:wsp>
@@ -7866,7 +7890,7 @@
                       <wps:spPr>
                         <a:xfrm>
                           <a:off x="0" y="0"/>
-                          <a:ext cx="3782160" cy="1071360"/>
+                          <a:ext cx="3782520" cy="1071720"/>
                         </a:xfrm>
                         <a:prstGeom prst="rect">
                           <a:avLst/>
@@ -7896,7 +7920,7 @@
                                 <wp:inline distT="0" distB="0" distL="0" distR="0">
                                   <wp:extent cx="3452495" cy="720090"/>
                                   <wp:effectExtent l="0" t="0" r="0" b="0"/>
-                                  <wp:docPr id="70" name="Bild19" descr=""/>
+                                  <wp:docPr id="69" name="Bild19" descr=""/>
                                   <wp:cNvGraphicFramePr>
                                     <a:graphicFrameLocks xmlns:a="http://schemas.openxmlformats.org/drawingml/2006/main" noChangeAspect="1"/>
                                   </wp:cNvGraphicFramePr>
@@ -7904,7 +7928,7 @@
                                     <a:graphicData uri="http://schemas.openxmlformats.org/drawingml/2006/picture">
                                       <pic:pic xmlns:pic="http://schemas.openxmlformats.org/drawingml/2006/picture">
                                         <pic:nvPicPr>
-                                          <pic:cNvPr id="70" name="Bild19" descr=""/>
+                                          <pic:cNvPr id="69" name="Bild19" descr=""/>
                                           <pic:cNvPicPr>
                                             <a:picLocks noChangeAspect="1" noChangeArrowheads="1"/>
                                           </pic:cNvPicPr>
@@ -7972,7 +7996,7 @@
           </mc:Choice>
           <mc:Fallback>
             <w:pict>
-              <v:rect id="shape_0" ID="Rahmen19" stroked="f" style="position:absolute;margin-left:-0.45pt;margin-top:6.25pt;width:297.75pt;height:84.3pt">
+              <v:rect id="shape_0" ID="Rahmen19" stroked="f" style="position:absolute;margin-left:-0.45pt;margin-top:6.25pt;width:297.8pt;height:84.35pt">
                 <w10:wrap type="square"/>
                 <v:fill o:detectmouseclick="t" on="false"/>
                 <v:stroke color="#3465a4" joinstyle="round" endcap="flat"/>
@@ -7990,7 +8014,7 @@
                           <wp:inline distT="0" distB="0" distL="0" distR="0">
                             <wp:extent cx="3452495" cy="720090"/>
                             <wp:effectExtent l="0" t="0" r="0" b="0"/>
-                            <wp:docPr id="71" name="Bild19" descr=""/>
+                            <wp:docPr id="70" name="Bild19" descr=""/>
                             <wp:cNvGraphicFramePr>
                               <a:graphicFrameLocks xmlns:a="http://schemas.openxmlformats.org/drawingml/2006/main" noChangeAspect="1"/>
                             </wp:cNvGraphicFramePr>
@@ -7998,7 +8022,7 @@
                               <a:graphicData uri="http://schemas.openxmlformats.org/drawingml/2006/picture">
                                 <pic:pic xmlns:pic="http://schemas.openxmlformats.org/drawingml/2006/picture">
                                   <pic:nvPicPr>
-                                    <pic:cNvPr id="71" name="Bild19" descr=""/>
+                                    <pic:cNvPr id="70" name="Bild19" descr=""/>
                                     <pic:cNvPicPr>
                                       <a:picLocks noChangeAspect="1" noChangeArrowheads="1"/>
                                     </pic:cNvPicPr>
@@ -8284,29 +8308,6 @@
           <w:szCs w:val="22"/>
           <w:lang w:val="de-DE" w:eastAsia="en-US" w:bidi="ar-SA"/>
         </w:rPr>
-      </w:r>
-    </w:p>
-    <w:p>
-      <w:pPr>
-        <w:pStyle w:val="Normal"/>
-        <w:rPr>
-          <w:rFonts w:ascii="Arial" w:hAnsi="Arial" w:eastAsia="Calibri" w:cs="" w:cstheme="minorBidi" w:eastAsiaTheme="minorHAnsi"/>
-          <w:color w:val="auto"/>
-          <w:kern w:val="0"/>
-          <w:sz w:val="24"/>
-          <w:szCs w:val="22"/>
-          <w:lang w:val="de-DE" w:eastAsia="en-US" w:bidi="ar-SA"/>
-        </w:rPr>
-      </w:pPr>
-      <w:r>
-        <w:rPr>
-          <w:rFonts w:eastAsia="Calibri" w:cs="" w:cstheme="minorBidi" w:eastAsiaTheme="minorHAnsi"/>
-          <w:color w:val="auto"/>
-          <w:kern w:val="0"/>
-          <w:sz w:val="24"/>
-          <w:szCs w:val="22"/>
-          <w:lang w:val="de-DE" w:eastAsia="en-US" w:bidi="ar-SA"/>
-        </w:rPr>
         <w:drawing>
           <wp:anchor behindDoc="0" distT="0" distB="0" distL="0" distR="0" simplePos="0" locked="0" layoutInCell="1" allowOverlap="1" relativeHeight="31">
             <wp:simplePos x="0" y="0"/>
@@ -8314,12 +8315,12 @@
               <wp:posOffset>0</wp:posOffset>
             </wp:positionH>
             <wp:positionV relativeFrom="paragraph">
-              <wp:posOffset>-93345</wp:posOffset>
+              <wp:posOffset>149860</wp:posOffset>
             </wp:positionV>
             <wp:extent cx="1571625" cy="2571750"/>
             <wp:effectExtent l="0" t="0" r="0" b="0"/>
             <wp:wrapSquare wrapText="largest"/>
-            <wp:docPr id="72" name="Bild14" descr=""/>
+            <wp:docPr id="71" name="Bild14" descr=""/>
             <wp:cNvGraphicFramePr>
               <a:graphicFrameLocks xmlns:a="http://schemas.openxmlformats.org/drawingml/2006/main" noChangeAspect="1"/>
             </wp:cNvGraphicFramePr>
@@ -8327,7 +8328,7 @@
               <a:graphicData uri="http://schemas.openxmlformats.org/drawingml/2006/picture">
                 <pic:pic xmlns:pic="http://schemas.openxmlformats.org/drawingml/2006/picture">
                   <pic:nvPicPr>
-                    <pic:cNvPr id="72" name="Bild14" descr=""/>
+                    <pic:cNvPr id="71" name="Bild14" descr=""/>
                     <pic:cNvPicPr>
                       <a:picLocks noChangeAspect="1" noChangeArrowheads="1"/>
                     </pic:cNvPicPr>
@@ -8353,6 +8354,29 @@
           </wp:anchor>
         </w:drawing>
       </w:r>
+    </w:p>
+    <w:p>
+      <w:pPr>
+        <w:pStyle w:val="Normal"/>
+        <w:rPr>
+          <w:rFonts w:ascii="Arial" w:hAnsi="Arial" w:eastAsia="Calibri" w:cs="" w:cstheme="minorBidi" w:eastAsiaTheme="minorHAnsi"/>
+          <w:color w:val="auto"/>
+          <w:kern w:val="0"/>
+          <w:sz w:val="24"/>
+          <w:szCs w:val="22"/>
+          <w:lang w:val="de-DE" w:eastAsia="en-US" w:bidi="ar-SA"/>
+        </w:rPr>
+      </w:pPr>
+      <w:r>
+        <w:rPr>
+          <w:rFonts w:eastAsia="Calibri" w:cs="" w:cstheme="minorBidi" w:eastAsiaTheme="minorHAnsi"/>
+          <w:color w:val="auto"/>
+          <w:kern w:val="0"/>
+          <w:sz w:val="24"/>
+          <w:szCs w:val="22"/>
+          <w:lang w:val="de-DE" w:eastAsia="en-US" w:bidi="ar-SA"/>
+        </w:rPr>
+      </w:r>
       <w:r>
         <w:br w:type="page"/>
       </w:r>
@@ -8412,7 +8436,7 @@
         <w:pStyle w:val="Normal"/>
         <w:numPr>
           <w:ilvl w:val="0"/>
-          <w:numId w:val="7"/>
+          <w:numId w:val="8"/>
         </w:numPr>
         <w:rPr/>
       </w:pPr>
@@ -8439,7 +8463,7 @@
         <w:pStyle w:val="Normal"/>
         <w:numPr>
           <w:ilvl w:val="0"/>
-          <w:numId w:val="7"/>
+          <w:numId w:val="8"/>
         </w:numPr>
         <w:rPr/>
       </w:pPr>
@@ -8453,7 +8477,7 @@
         <w:pStyle w:val="Normal"/>
         <w:numPr>
           <w:ilvl w:val="1"/>
-          <w:numId w:val="7"/>
+          <w:numId w:val="8"/>
         </w:numPr>
         <w:rPr/>
       </w:pPr>
@@ -8469,7 +8493,7 @@
         <w:pStyle w:val="Normal"/>
         <w:numPr>
           <w:ilvl w:val="1"/>
-          <w:numId w:val="7"/>
+          <w:numId w:val="8"/>
         </w:numPr>
         <w:rPr/>
       </w:pPr>
@@ -8514,7 +8538,7 @@
         <w:pStyle w:val="Normal"/>
         <w:numPr>
           <w:ilvl w:val="0"/>
-          <w:numId w:val="7"/>
+          <w:numId w:val="8"/>
         </w:numPr>
         <w:rPr/>
       </w:pPr>
@@ -8581,7 +8605,7 @@
             <wp:extent cx="2852420" cy="1584325"/>
             <wp:effectExtent l="0" t="0" r="0" b="0"/>
             <wp:wrapSquare wrapText="largest"/>
-            <wp:docPr id="73" name="Bild16" descr=""/>
+            <wp:docPr id="72" name="Bild16" descr=""/>
             <wp:cNvGraphicFramePr>
               <a:graphicFrameLocks xmlns:a="http://schemas.openxmlformats.org/drawingml/2006/main" noChangeAspect="1"/>
             </wp:cNvGraphicFramePr>
@@ -8589,7 +8613,7 @@
               <a:graphicData uri="http://schemas.openxmlformats.org/drawingml/2006/picture">
                 <pic:pic xmlns:pic="http://schemas.openxmlformats.org/drawingml/2006/picture">
                   <pic:nvPicPr>
-                    <pic:cNvPr id="73" name="Bild16" descr=""/>
+                    <pic:cNvPr id="72" name="Bild16" descr=""/>
                     <pic:cNvPicPr>
                       <a:picLocks noChangeAspect="1" noChangeArrowheads="1"/>
                     </pic:cNvPicPr>
@@ -8965,10 +8989,10 @@
                 <wp:positionV relativeFrom="paragraph">
                   <wp:posOffset>635</wp:posOffset>
                 </wp:positionV>
-                <wp:extent cx="3409950" cy="636905"/>
+                <wp:extent cx="3410585" cy="637540"/>
                 <wp:effectExtent l="0" t="0" r="0" b="0"/>
                 <wp:wrapTopAndBottom/>
-                <wp:docPr id="74" name="Rahmen24"/>
+                <wp:docPr id="73" name="Rahmen24"/>
                 <a:graphic xmlns:a="http://schemas.openxmlformats.org/drawingml/2006/main">
                   <a:graphicData uri="http://schemas.microsoft.com/office/word/2010/wordprocessingShape">
                     <wps:wsp>
@@ -8976,7 +9000,7 @@
                       <wps:spPr>
                         <a:xfrm>
                           <a:off x="0" y="0"/>
-                          <a:ext cx="3409200" cy="636120"/>
+                          <a:ext cx="3409920" cy="636840"/>
                         </a:xfrm>
                         <a:prstGeom prst="rect">
                           <a:avLst/>
@@ -9006,7 +9030,7 @@
                                 <wp:inline distT="0" distB="0" distL="0" distR="0">
                                   <wp:extent cx="3400425" cy="285750"/>
                                   <wp:effectExtent l="0" t="0" r="0" b="0"/>
-                                  <wp:docPr id="76" name="Bild24" descr=""/>
+                                  <wp:docPr id="75" name="Bild24" descr=""/>
                                   <wp:cNvGraphicFramePr>
                                     <a:graphicFrameLocks xmlns:a="http://schemas.openxmlformats.org/drawingml/2006/main" noChangeAspect="1"/>
                                   </wp:cNvGraphicFramePr>
@@ -9014,7 +9038,7 @@
                                     <a:graphicData uri="http://schemas.openxmlformats.org/drawingml/2006/picture">
                                       <pic:pic xmlns:pic="http://schemas.openxmlformats.org/drawingml/2006/picture">
                                         <pic:nvPicPr>
-                                          <pic:cNvPr id="76" name="Bild24" descr=""/>
+                                          <pic:cNvPr id="75" name="Bild24" descr=""/>
                                           <pic:cNvPicPr>
                                             <a:picLocks noChangeAspect="1" noChangeArrowheads="1"/>
                                           </pic:cNvPicPr>
@@ -9075,7 +9099,7 @@
           </mc:Choice>
           <mc:Fallback>
             <w:pict>
-              <v:rect id="shape_0" ID="Rahmen24" stroked="f" style="position:absolute;margin-left:-1.55pt;margin-top:0.05pt;width:268.4pt;height:50.05pt">
+              <v:rect id="shape_0" ID="Rahmen24" stroked="f" style="position:absolute;margin-left:-1.55pt;margin-top:0.05pt;width:268.45pt;height:50.1pt">
                 <w10:wrap type="square"/>
                 <v:fill o:detectmouseclick="t" on="false"/>
                 <v:stroke color="#3465a4" joinstyle="round" endcap="flat"/>
@@ -9093,7 +9117,7 @@
                           <wp:inline distT="0" distB="0" distL="0" distR="0">
                             <wp:extent cx="3400425" cy="285750"/>
                             <wp:effectExtent l="0" t="0" r="0" b="0"/>
-                            <wp:docPr id="77" name="Bild24" descr=""/>
+                            <wp:docPr id="76" name="Bild24" descr=""/>
                             <wp:cNvGraphicFramePr>
                               <a:graphicFrameLocks xmlns:a="http://schemas.openxmlformats.org/drawingml/2006/main" noChangeAspect="1"/>
                             </wp:cNvGraphicFramePr>
@@ -9101,7 +9125,7 @@
                               <a:graphicData uri="http://schemas.openxmlformats.org/drawingml/2006/picture">
                                 <pic:pic xmlns:pic="http://schemas.openxmlformats.org/drawingml/2006/picture">
                                   <pic:nvPicPr>
-                                    <pic:cNvPr id="77" name="Bild24" descr=""/>
+                                    <pic:cNvPr id="76" name="Bild24" descr=""/>
                                     <pic:cNvPicPr>
                                       <a:picLocks noChangeAspect="1" noChangeArrowheads="1"/>
                                     </pic:cNvPicPr>
@@ -9166,10 +9190,10 @@
                 <wp:positionV relativeFrom="paragraph">
                   <wp:posOffset>914400</wp:posOffset>
                 </wp:positionV>
-                <wp:extent cx="3362325" cy="631190"/>
+                <wp:extent cx="3362960" cy="631825"/>
                 <wp:effectExtent l="0" t="0" r="0" b="0"/>
                 <wp:wrapTopAndBottom/>
-                <wp:docPr id="78" name="Rahmen25"/>
+                <wp:docPr id="77" name="Rahmen25"/>
                 <a:graphic xmlns:a="http://schemas.openxmlformats.org/drawingml/2006/main">
                   <a:graphicData uri="http://schemas.microsoft.com/office/word/2010/wordprocessingShape">
                     <wps:wsp>
@@ -9177,7 +9201,7 @@
                       <wps:spPr>
                         <a:xfrm>
                           <a:off x="0" y="0"/>
-                          <a:ext cx="3361680" cy="630720"/>
+                          <a:ext cx="3362400" cy="631080"/>
                         </a:xfrm>
                         <a:prstGeom prst="rect">
                           <a:avLst/>
@@ -9207,7 +9231,7 @@
                                 <wp:inline distT="0" distB="0" distL="0" distR="0">
                                   <wp:extent cx="3352800" cy="280035"/>
                                   <wp:effectExtent l="0" t="0" r="0" b="0"/>
-                                  <wp:docPr id="80" name="Bild25" descr=""/>
+                                  <wp:docPr id="79" name="Bild25" descr=""/>
                                   <wp:cNvGraphicFramePr>
                                     <a:graphicFrameLocks xmlns:a="http://schemas.openxmlformats.org/drawingml/2006/main" noChangeAspect="1"/>
                                   </wp:cNvGraphicFramePr>
@@ -9215,7 +9239,7 @@
                                     <a:graphicData uri="http://schemas.openxmlformats.org/drawingml/2006/picture">
                                       <pic:pic xmlns:pic="http://schemas.openxmlformats.org/drawingml/2006/picture">
                                         <pic:nvPicPr>
-                                          <pic:cNvPr id="80" name="Bild25" descr=""/>
+                                          <pic:cNvPr id="79" name="Bild25" descr=""/>
                                           <pic:cNvPicPr>
                                             <a:picLocks noChangeAspect="1" noChangeArrowheads="1"/>
                                           </pic:cNvPicPr>
@@ -9276,7 +9300,7 @@
           </mc:Choice>
           <mc:Fallback>
             <w:pict>
-              <v:rect id="shape_0" ID="Rahmen25" stroked="f" style="position:absolute;margin-left:1.1pt;margin-top:72pt;width:264.65pt;height:49.6pt">
+              <v:rect id="shape_0" ID="Rahmen25" stroked="f" style="position:absolute;margin-left:1.1pt;margin-top:72pt;width:264.7pt;height:49.65pt">
                 <w10:wrap type="square"/>
                 <v:fill o:detectmouseclick="t" on="false"/>
                 <v:stroke color="#3465a4" joinstyle="round" endcap="flat"/>
@@ -9294,7 +9318,7 @@
                           <wp:inline distT="0" distB="0" distL="0" distR="0">
                             <wp:extent cx="3352800" cy="280035"/>
                             <wp:effectExtent l="0" t="0" r="0" b="0"/>
-                            <wp:docPr id="81" name="Bild25" descr=""/>
+                            <wp:docPr id="80" name="Bild25" descr=""/>
                             <wp:cNvGraphicFramePr>
                               <a:graphicFrameLocks xmlns:a="http://schemas.openxmlformats.org/drawingml/2006/main" noChangeAspect="1"/>
                             </wp:cNvGraphicFramePr>
@@ -9302,7 +9326,7 @@
                               <a:graphicData uri="http://schemas.openxmlformats.org/drawingml/2006/picture">
                                 <pic:pic xmlns:pic="http://schemas.openxmlformats.org/drawingml/2006/picture">
                                   <pic:nvPicPr>
-                                    <pic:cNvPr id="81" name="Bild25" descr=""/>
+                                    <pic:cNvPr id="80" name="Bild25" descr=""/>
                                     <pic:cNvPicPr>
                                       <a:picLocks noChangeAspect="1" noChangeArrowheads="1"/>
                                     </pic:cNvPicPr>
@@ -9367,10 +9391,10 @@
                 <wp:positionV relativeFrom="paragraph">
                   <wp:posOffset>1876425</wp:posOffset>
                 </wp:positionV>
-                <wp:extent cx="3375025" cy="632460"/>
+                <wp:extent cx="3375660" cy="633095"/>
                 <wp:effectExtent l="0" t="0" r="0" b="0"/>
                 <wp:wrapTopAndBottom/>
-                <wp:docPr id="82" name="Rahmen26"/>
+                <wp:docPr id="81" name="Rahmen26"/>
                 <a:graphic xmlns:a="http://schemas.openxmlformats.org/drawingml/2006/main">
                   <a:graphicData uri="http://schemas.microsoft.com/office/word/2010/wordprocessingShape">
                     <wps:wsp>
@@ -9378,7 +9402,7 @@
                       <wps:spPr>
                         <a:xfrm>
                           <a:off x="0" y="0"/>
-                          <a:ext cx="3374280" cy="631800"/>
+                          <a:ext cx="3375000" cy="632520"/>
                         </a:xfrm>
                         <a:prstGeom prst="rect">
                           <a:avLst/>
@@ -9408,7 +9432,7 @@
                                 <wp:inline distT="0" distB="0" distL="0" distR="0">
                                   <wp:extent cx="3365500" cy="281305"/>
                                   <wp:effectExtent l="0" t="0" r="0" b="0"/>
-                                  <wp:docPr id="84" name="Bild26" descr=""/>
+                                  <wp:docPr id="83" name="Bild26" descr=""/>
                                   <wp:cNvGraphicFramePr>
                                     <a:graphicFrameLocks xmlns:a="http://schemas.openxmlformats.org/drawingml/2006/main" noChangeAspect="1"/>
                                   </wp:cNvGraphicFramePr>
@@ -9416,7 +9440,7 @@
                                     <a:graphicData uri="http://schemas.openxmlformats.org/drawingml/2006/picture">
                                       <pic:pic xmlns:pic="http://schemas.openxmlformats.org/drawingml/2006/picture">
                                         <pic:nvPicPr>
-                                          <pic:cNvPr id="84" name="Bild26" descr=""/>
+                                          <pic:cNvPr id="83" name="Bild26" descr=""/>
                                           <pic:cNvPicPr>
                                             <a:picLocks noChangeAspect="1" noChangeArrowheads="1"/>
                                           </pic:cNvPicPr>
@@ -9477,7 +9501,7 @@
           </mc:Choice>
           <mc:Fallback>
             <w:pict>
-              <v:rect id="shape_0" ID="Rahmen26" stroked="f" style="position:absolute;margin-left:0.1pt;margin-top:147.75pt;width:265.65pt;height:49.7pt">
+              <v:rect id="shape_0" ID="Rahmen26" stroked="f" style="position:absolute;margin-left:0.1pt;margin-top:147.75pt;width:265.7pt;height:49.75pt">
                 <w10:wrap type="square"/>
                 <v:fill o:detectmouseclick="t" on="false"/>
                 <v:stroke color="#3465a4" joinstyle="round" endcap="flat"/>
@@ -9495,7 +9519,7 @@
                           <wp:inline distT="0" distB="0" distL="0" distR="0">
                             <wp:extent cx="3365500" cy="281305"/>
                             <wp:effectExtent l="0" t="0" r="0" b="0"/>
-                            <wp:docPr id="85" name="Bild26" descr=""/>
+                            <wp:docPr id="84" name="Bild26" descr=""/>
                             <wp:cNvGraphicFramePr>
                               <a:graphicFrameLocks xmlns:a="http://schemas.openxmlformats.org/drawingml/2006/main" noChangeAspect="1"/>
                             </wp:cNvGraphicFramePr>
@@ -9503,7 +9527,7 @@
                               <a:graphicData uri="http://schemas.openxmlformats.org/drawingml/2006/picture">
                                 <pic:pic xmlns:pic="http://schemas.openxmlformats.org/drawingml/2006/picture">
                                   <pic:nvPicPr>
-                                    <pic:cNvPr id="85" name="Bild26" descr=""/>
+                                    <pic:cNvPr id="84" name="Bild26" descr=""/>
                                     <pic:cNvPicPr>
                                       <a:picLocks noChangeAspect="1" noChangeArrowheads="1"/>
                                     </pic:cNvPicPr>
@@ -9568,10 +9592,10 @@
                 <wp:positionV relativeFrom="paragraph">
                   <wp:posOffset>635</wp:posOffset>
                 </wp:positionV>
-                <wp:extent cx="2154555" cy="4160520"/>
+                <wp:extent cx="2155190" cy="4161155"/>
                 <wp:effectExtent l="0" t="0" r="0" b="0"/>
                 <wp:wrapSquare wrapText="largest"/>
-                <wp:docPr id="86" name="Rahmen27"/>
+                <wp:docPr id="85" name="Rahmen27"/>
                 <a:graphic xmlns:a="http://schemas.openxmlformats.org/drawingml/2006/main">
                   <a:graphicData uri="http://schemas.microsoft.com/office/word/2010/wordprocessingShape">
                     <wps:wsp>
@@ -9579,7 +9603,7 @@
                       <wps:spPr>
                         <a:xfrm>
                           <a:off x="0" y="0"/>
-                          <a:ext cx="2153880" cy="4159800"/>
+                          <a:ext cx="2154600" cy="4160520"/>
                         </a:xfrm>
                         <a:prstGeom prst="rect">
                           <a:avLst/>
@@ -9609,7 +9633,7 @@
                                 <wp:inline distT="0" distB="0" distL="0" distR="0">
                                   <wp:extent cx="2145030" cy="3809365"/>
                                   <wp:effectExtent l="0" t="0" r="0" b="0"/>
-                                  <wp:docPr id="88" name="Bild27" descr=""/>
+                                  <wp:docPr id="87" name="Bild27" descr=""/>
                                   <wp:cNvGraphicFramePr>
                                     <a:graphicFrameLocks xmlns:a="http://schemas.openxmlformats.org/drawingml/2006/main" noChangeAspect="1"/>
                                   </wp:cNvGraphicFramePr>
@@ -9617,7 +9641,7 @@
                                     <a:graphicData uri="http://schemas.openxmlformats.org/drawingml/2006/picture">
                                       <pic:pic xmlns:pic="http://schemas.openxmlformats.org/drawingml/2006/picture">
                                         <pic:nvPicPr>
-                                          <pic:cNvPr id="88" name="Bild27" descr=""/>
+                                          <pic:cNvPr id="87" name="Bild27" descr=""/>
                                           <pic:cNvPicPr>
                                             <a:picLocks noChangeAspect="1" noChangeArrowheads="1"/>
                                           </pic:cNvPicPr>
@@ -9678,7 +9702,7 @@
           </mc:Choice>
           <mc:Fallback>
             <w:pict>
-              <v:rect id="shape_0" ID="Rahmen27" stroked="f" style="position:absolute;margin-left:311.2pt;margin-top:0.05pt;width:169.55pt;height:327.5pt">
+              <v:rect id="shape_0" ID="Rahmen27" stroked="f" style="position:absolute;margin-left:311.2pt;margin-top:0.05pt;width:169.6pt;height:327.55pt">
                 <w10:wrap type="square"/>
                 <v:fill o:detectmouseclick="t" on="false"/>
                 <v:stroke color="#3465a4" joinstyle="round" endcap="flat"/>
@@ -9696,7 +9720,7 @@
                           <wp:inline distT="0" distB="0" distL="0" distR="0">
                             <wp:extent cx="2145030" cy="3809365"/>
                             <wp:effectExtent l="0" t="0" r="0" b="0"/>
-                            <wp:docPr id="89" name="Bild27" descr=""/>
+                            <wp:docPr id="88" name="Bild27" descr=""/>
                             <wp:cNvGraphicFramePr>
                               <a:graphicFrameLocks xmlns:a="http://schemas.openxmlformats.org/drawingml/2006/main" noChangeAspect="1"/>
                             </wp:cNvGraphicFramePr>
@@ -9704,7 +9728,7 @@
                               <a:graphicData uri="http://schemas.openxmlformats.org/drawingml/2006/picture">
                                 <pic:pic xmlns:pic="http://schemas.openxmlformats.org/drawingml/2006/picture">
                                   <pic:nvPicPr>
-                                    <pic:cNvPr id="89" name="Bild27" descr=""/>
+                                    <pic:cNvPr id="88" name="Bild27" descr=""/>
                                     <pic:cNvPicPr>
                                       <a:picLocks noChangeAspect="1" noChangeArrowheads="1"/>
                                     </pic:cNvPicPr>
@@ -10007,10 +10031,10 @@
                 <wp:positionV relativeFrom="paragraph">
                   <wp:posOffset>635</wp:posOffset>
                 </wp:positionV>
-                <wp:extent cx="3409950" cy="636905"/>
+                <wp:extent cx="3410585" cy="637540"/>
                 <wp:effectExtent l="0" t="0" r="0" b="0"/>
                 <wp:wrapSquare wrapText="largest"/>
-                <wp:docPr id="90" name="Rahmen28"/>
+                <wp:docPr id="89" name="Rahmen28"/>
                 <a:graphic xmlns:a="http://schemas.openxmlformats.org/drawingml/2006/main">
                   <a:graphicData uri="http://schemas.microsoft.com/office/word/2010/wordprocessingShape">
                     <wps:wsp>
@@ -10018,7 +10042,7 @@
                       <wps:spPr>
                         <a:xfrm>
                           <a:off x="0" y="0"/>
-                          <a:ext cx="3409200" cy="636120"/>
+                          <a:ext cx="3409920" cy="636840"/>
                         </a:xfrm>
                         <a:prstGeom prst="rect">
                           <a:avLst/>
@@ -10050,7 +10074,7 @@
                                 <wp:inline distT="0" distB="0" distL="0" distR="0">
                                   <wp:extent cx="3400425" cy="285750"/>
                                   <wp:effectExtent l="0" t="0" r="0" b="0"/>
-                                  <wp:docPr id="92" name="Bild28" descr=""/>
+                                  <wp:docPr id="91" name="Bild28" descr=""/>
                                   <wp:cNvGraphicFramePr>
                                     <a:graphicFrameLocks xmlns:a="http://schemas.openxmlformats.org/drawingml/2006/main" noChangeAspect="1"/>
                                   </wp:cNvGraphicFramePr>
@@ -10058,7 +10082,7 @@
                                     <a:graphicData uri="http://schemas.openxmlformats.org/drawingml/2006/picture">
                                       <pic:pic xmlns:pic="http://schemas.openxmlformats.org/drawingml/2006/picture">
                                         <pic:nvPicPr>
-                                          <pic:cNvPr id="92" name="Bild28" descr=""/>
+                                          <pic:cNvPr id="91" name="Bild28" descr=""/>
                                           <pic:cNvPicPr>
                                             <a:picLocks noChangeAspect="1" noChangeArrowheads="1"/>
                                           </pic:cNvPicPr>
@@ -10104,7 +10128,7 @@
           </mc:Choice>
           <mc:Fallback>
             <w:pict>
-              <v:rect id="shape_0" ID="Rahmen28" stroked="f" style="position:absolute;margin-left:-0.05pt;margin-top:0.05pt;width:268.4pt;height:50.05pt">
+              <v:rect id="shape_0" ID="Rahmen28" stroked="f" style="position:absolute;margin-left:-0.05pt;margin-top:0.05pt;width:268.45pt;height:50.1pt">
                 <w10:wrap type="square"/>
                 <v:fill o:detectmouseclick="t" on="false"/>
                 <v:stroke color="#3465a4" joinstyle="round" endcap="flat"/>
@@ -10124,7 +10148,7 @@
                           <wp:inline distT="0" distB="0" distL="0" distR="0">
                             <wp:extent cx="3400425" cy="285750"/>
                             <wp:effectExtent l="0" t="0" r="0" b="0"/>
-                            <wp:docPr id="93" name="Bild28" descr=""/>
+                            <wp:docPr id="92" name="Bild28" descr=""/>
                             <wp:cNvGraphicFramePr>
                               <a:graphicFrameLocks xmlns:a="http://schemas.openxmlformats.org/drawingml/2006/main" noChangeAspect="1"/>
                             </wp:cNvGraphicFramePr>
@@ -10132,7 +10156,7 @@
                               <a:graphicData uri="http://schemas.openxmlformats.org/drawingml/2006/picture">
                                 <pic:pic xmlns:pic="http://schemas.openxmlformats.org/drawingml/2006/picture">
                                   <pic:nvPicPr>
-                                    <pic:cNvPr id="93" name="Bild28" descr=""/>
+                                    <pic:cNvPr id="92" name="Bild28" descr=""/>
                                     <pic:cNvPicPr>
                                       <a:picLocks noChangeAspect="1" noChangeArrowheads="1"/>
                                     </pic:cNvPicPr>
@@ -10236,10 +10260,10 @@
                 <wp:positionV relativeFrom="paragraph">
                   <wp:posOffset>-91440</wp:posOffset>
                 </wp:positionV>
-                <wp:extent cx="3409950" cy="627380"/>
+                <wp:extent cx="3410585" cy="628015"/>
                 <wp:effectExtent l="0" t="0" r="0" b="0"/>
                 <wp:wrapSquare wrapText="largest"/>
-                <wp:docPr id="94" name="Rahmen29"/>
+                <wp:docPr id="93" name="Rahmen29"/>
                 <a:graphic xmlns:a="http://schemas.openxmlformats.org/drawingml/2006/main">
                   <a:graphicData uri="http://schemas.microsoft.com/office/word/2010/wordprocessingShape">
                     <wps:wsp>
@@ -10247,7 +10271,7 @@
                       <wps:spPr>
                         <a:xfrm>
                           <a:off x="0" y="0"/>
-                          <a:ext cx="3409200" cy="626760"/>
+                          <a:ext cx="3409920" cy="627480"/>
                         </a:xfrm>
                         <a:prstGeom prst="rect">
                           <a:avLst/>
@@ -10279,7 +10303,7 @@
                                 <wp:inline distT="0" distB="0" distL="0" distR="0">
                                   <wp:extent cx="3400425" cy="276225"/>
                                   <wp:effectExtent l="0" t="0" r="0" b="0"/>
-                                  <wp:docPr id="96" name="Bild29" descr=""/>
+                                  <wp:docPr id="95" name="Bild29" descr=""/>
                                   <wp:cNvGraphicFramePr>
                                     <a:graphicFrameLocks xmlns:a="http://schemas.openxmlformats.org/drawingml/2006/main" noChangeAspect="1"/>
                                   </wp:cNvGraphicFramePr>
@@ -10287,7 +10311,7 @@
                                     <a:graphicData uri="http://schemas.openxmlformats.org/drawingml/2006/picture">
                                       <pic:pic xmlns:pic="http://schemas.openxmlformats.org/drawingml/2006/picture">
                                         <pic:nvPicPr>
-                                          <pic:cNvPr id="96" name="Bild29" descr=""/>
+                                          <pic:cNvPr id="95" name="Bild29" descr=""/>
                                           <pic:cNvPicPr>
                                             <a:picLocks noChangeAspect="1" noChangeArrowheads="1"/>
                                           </pic:cNvPicPr>
@@ -10333,7 +10357,7 @@
           </mc:Choice>
           <mc:Fallback>
             <w:pict>
-              <v:rect id="shape_0" ID="Rahmen29" stroked="f" style="position:absolute;margin-left:-0.05pt;margin-top:-7.2pt;width:268.4pt;height:49.3pt">
+              <v:rect id="shape_0" ID="Rahmen29" stroked="f" style="position:absolute;margin-left:-0.05pt;margin-top:-7.2pt;width:268.45pt;height:49.35pt">
                 <w10:wrap type="square"/>
                 <v:fill o:detectmouseclick="t" on="false"/>
                 <v:stroke color="#3465a4" joinstyle="round" endcap="flat"/>
@@ -10353,7 +10377,7 @@
                           <wp:inline distT="0" distB="0" distL="0" distR="0">
                             <wp:extent cx="3400425" cy="276225"/>
                             <wp:effectExtent l="0" t="0" r="0" b="0"/>
-                            <wp:docPr id="97" name="Bild29" descr=""/>
+                            <wp:docPr id="96" name="Bild29" descr=""/>
                             <wp:cNvGraphicFramePr>
                               <a:graphicFrameLocks xmlns:a="http://schemas.openxmlformats.org/drawingml/2006/main" noChangeAspect="1"/>
                             </wp:cNvGraphicFramePr>
@@ -10361,7 +10385,7 @@
                               <a:graphicData uri="http://schemas.openxmlformats.org/drawingml/2006/picture">
                                 <pic:pic xmlns:pic="http://schemas.openxmlformats.org/drawingml/2006/picture">
                                   <pic:nvPicPr>
-                                    <pic:cNvPr id="97" name="Bild29" descr=""/>
+                                    <pic:cNvPr id="96" name="Bild29" descr=""/>
                                     <pic:cNvPicPr>
                                       <a:picLocks noChangeAspect="1" noChangeArrowheads="1"/>
                                     </pic:cNvPicPr>
@@ -10442,8 +10466,8 @@
         <w:rPr/>
       </w:pPr>
       <w:bookmarkStart w:id="32" w:name="__RefHeading___Toc845_2545966480"/>
-      <w:bookmarkStart w:id="33" w:name="_toc466"/>
-      <w:bookmarkStart w:id="34" w:name="_toc499"/>
+      <w:bookmarkStart w:id="33" w:name="_toc499"/>
+      <w:bookmarkStart w:id="34" w:name="_toc466"/>
       <w:bookmarkEnd w:id="32"/>
       <w:bookmarkEnd w:id="33"/>
       <w:bookmarkEnd w:id="34"/>
@@ -10577,7 +10601,7 @@
         <w:pStyle w:val="Normal"/>
         <w:numPr>
           <w:ilvl w:val="0"/>
-          <w:numId w:val="8"/>
+          <w:numId w:val="9"/>
         </w:numPr>
         <w:rPr/>
       </w:pPr>
@@ -10608,7 +10632,7 @@
         <w:pStyle w:val="Normal"/>
         <w:numPr>
           <w:ilvl w:val="0"/>
-          <w:numId w:val="8"/>
+          <w:numId w:val="9"/>
         </w:numPr>
         <w:rPr/>
       </w:pPr>
@@ -10694,9 +10718,38 @@
       </w:pPr>
       <w:r>
         <w:rPr/>
-        <w:t>Bei JavaUno handelt es sich um ein privates Fun-Projekt von mir. Es soll eigentlich nur von Personen gespielt werden, die etwas mit mir zu tun haben.</w:t>
-        <w:br/>
-        <w:t>Dies soll auch dann noch gelten, wenn die Webadresse versehentlich oder absichtlich mit vielen unbekannten Personen geteilt wurde.</w:t>
+        <w:t xml:space="preserve">Bei JavaUno handelt es sich um ein privates Fun-Projekt, </w:t>
+      </w:r>
+      <w:r>
+        <w:rPr/>
+        <w:t>welches auf einem sehr günstigen Server betrieben wird</w:t>
+      </w:r>
+      <w:r>
+        <w:rPr/>
+        <w:t xml:space="preserve">. </w:t>
+      </w:r>
+      <w:r>
+        <w:rPr/>
+        <w:t>Solche Server sind nicht für viel Traffic ausgelegt.</w:t>
+      </w:r>
+      <w:r>
+        <w:rPr/>
+        <w:t xml:space="preserve"> </w:t>
+      </w:r>
+      <w:r>
+        <w:rPr>
+          <w:rFonts w:eastAsia="Calibri" w:cs="" w:cstheme="minorBidi" w:eastAsiaTheme="minorHAnsi"/>
+          <w:color w:val="auto"/>
+          <w:kern w:val="0"/>
+          <w:sz w:val="24"/>
+          <w:szCs w:val="22"/>
+          <w:lang w:val="de-DE" w:eastAsia="en-US" w:bidi="ar-SA"/>
+        </w:rPr>
+        <w:t>Daher soll JavaUno</w:t>
+      </w:r>
+      <w:r>
+        <w:rPr/>
+        <w:t xml:space="preserve"> nur von Personen gespielt werden, die etwas mit mir zu tun haben. Dies soll auch dann noch gelten, wenn die Webadresse versehentlich oder absichtlich mit vielen unbekannten Personen geteilt wurde.</w:t>
         <w:br/>
         <w:t xml:space="preserve">Dies wird über </w:t>
       </w:r>
@@ -10736,21 +10789,8 @@
         <w:pStyle w:val="Berschrift3"/>
         <w:rPr/>
       </w:pPr>
-      <w:bookmarkStart w:id="39" w:name="__RefHeading___Toc1021_1117133844"/>
-      <w:bookmarkEnd w:id="39"/>
-      <w:r>
-        <w:rPr/>
-        <w:t>Ja, aber warum denn nun diese Einschränkung?</w:t>
-      </w:r>
-    </w:p>
-    <w:p>
-      <w:pPr>
-        <w:pStyle w:val="Normal"/>
-        <w:rPr/>
-      </w:pPr>
-      <w:r>
-        <w:rPr/>
-        <w:t>Private Projekte laufen für gewöhnlich auf möglichst günstigen Servern. Dies ist auch im Falle von JavaUno so. Ein solcher kostengünstiger Server ist aber nicht für sehr viel Traffic ausgelegt. Daher die Einschränkung.</w:t>
+      <w:r>
+        <w:rPr/>
       </w:r>
     </w:p>
     <w:p>
@@ -10770,10 +10810,10 @@
                 <wp:positionV relativeFrom="paragraph">
                   <wp:posOffset>635</wp:posOffset>
                 </wp:positionV>
-                <wp:extent cx="2238375" cy="1111885"/>
+                <wp:extent cx="2239010" cy="1112520"/>
                 <wp:effectExtent l="0" t="0" r="0" b="0"/>
                 <wp:wrapSquare wrapText="largest"/>
-                <wp:docPr id="98" name="Rahmen30"/>
+                <wp:docPr id="97" name="Rahmen30"/>
                 <a:graphic xmlns:a="http://schemas.openxmlformats.org/drawingml/2006/main">
                   <a:graphicData uri="http://schemas.microsoft.com/office/word/2010/wordprocessingShape">
                     <wps:wsp>
@@ -10781,7 +10821,7 @@
                       <wps:spPr>
                         <a:xfrm>
                           <a:off x="0" y="0"/>
-                          <a:ext cx="2237760" cy="1111320"/>
+                          <a:ext cx="2238480" cy="1112040"/>
                         </a:xfrm>
                         <a:prstGeom prst="rect">
                           <a:avLst/>
@@ -10811,7 +10851,7 @@
                                 <wp:inline distT="0" distB="0" distL="0" distR="0">
                                   <wp:extent cx="2228850" cy="571500"/>
                                   <wp:effectExtent l="0" t="0" r="0" b="0"/>
-                                  <wp:docPr id="100" name="Bild36" descr=""/>
+                                  <wp:docPr id="99" name="Bild36" descr=""/>
                                   <wp:cNvGraphicFramePr>
                                     <a:graphicFrameLocks xmlns:a="http://schemas.openxmlformats.org/drawingml/2006/main" noChangeAspect="1"/>
                                   </wp:cNvGraphicFramePr>
@@ -10819,7 +10859,7 @@
                                     <a:graphicData uri="http://schemas.openxmlformats.org/drawingml/2006/picture">
                                       <pic:pic xmlns:pic="http://schemas.openxmlformats.org/drawingml/2006/picture">
                                         <pic:nvPicPr>
-                                          <pic:cNvPr id="100" name="Bild36" descr=""/>
+                                          <pic:cNvPr id="99" name="Bild36" descr=""/>
                                           <pic:cNvPicPr>
                                             <a:picLocks noChangeAspect="1" noChangeArrowheads="1"/>
                                           </pic:cNvPicPr>
@@ -10880,7 +10920,7 @@
           </mc:Choice>
           <mc:Fallback>
             <w:pict>
-              <v:rect id="shape_0" ID="Rahmen30" stroked="f" style="position:absolute;margin-left:1.05pt;margin-top:0.05pt;width:176.15pt;height:87.45pt">
+              <v:rect id="shape_0" ID="Rahmen30" stroked="f" style="position:absolute;margin-left:1.05pt;margin-top:0.05pt;width:176.2pt;height:87.5pt">
                 <w10:wrap type="square"/>
                 <v:fill o:detectmouseclick="t" on="false"/>
                 <v:stroke color="#3465a4" joinstyle="round" endcap="flat"/>
@@ -10898,7 +10938,7 @@
                           <wp:inline distT="0" distB="0" distL="0" distR="0">
                             <wp:extent cx="2228850" cy="571500"/>
                             <wp:effectExtent l="0" t="0" r="0" b="0"/>
-                            <wp:docPr id="101" name="Bild36" descr=""/>
+                            <wp:docPr id="100" name="Bild36" descr=""/>
                             <wp:cNvGraphicFramePr>
                               <a:graphicFrameLocks xmlns:a="http://schemas.openxmlformats.org/drawingml/2006/main" noChangeAspect="1"/>
                             </wp:cNvGraphicFramePr>
@@ -10906,7 +10946,7 @@
                               <a:graphicData uri="http://schemas.openxmlformats.org/drawingml/2006/picture">
                                 <pic:pic xmlns:pic="http://schemas.openxmlformats.org/drawingml/2006/picture">
                                   <pic:nvPicPr>
-                                    <pic:cNvPr id="101" name="Bild36" descr=""/>
+                                    <pic:cNvPr id="100" name="Bild36" descr=""/>
                                     <pic:cNvPicPr>
                                       <a:picLocks noChangeAspect="1" noChangeArrowheads="1"/>
                                     </pic:cNvPicPr>
@@ -10971,10 +11011,10 @@
                 <wp:positionV relativeFrom="paragraph">
                   <wp:posOffset>635</wp:posOffset>
                 </wp:positionV>
-                <wp:extent cx="2209800" cy="1534160"/>
+                <wp:extent cx="2210435" cy="1534795"/>
                 <wp:effectExtent l="0" t="0" r="0" b="0"/>
                 <wp:wrapSquare wrapText="largest"/>
-                <wp:docPr id="102" name="Rahmen31"/>
+                <wp:docPr id="101" name="Rahmen31"/>
                 <a:graphic xmlns:a="http://schemas.openxmlformats.org/drawingml/2006/main">
                   <a:graphicData uri="http://schemas.microsoft.com/office/word/2010/wordprocessingShape">
                     <wps:wsp>
@@ -10982,7 +11022,7 @@
                       <wps:spPr>
                         <a:xfrm>
                           <a:off x="0" y="0"/>
-                          <a:ext cx="2209320" cy="1533600"/>
+                          <a:ext cx="2209680" cy="1534320"/>
                         </a:xfrm>
                         <a:prstGeom prst="rect">
                           <a:avLst/>
@@ -11012,7 +11052,7 @@
                                 <wp:inline distT="0" distB="0" distL="0" distR="0">
                                   <wp:extent cx="2200275" cy="723900"/>
                                   <wp:effectExtent l="0" t="0" r="0" b="0"/>
-                                  <wp:docPr id="104" name="Bild37" descr=""/>
+                                  <wp:docPr id="103" name="Bild37" descr=""/>
                                   <wp:cNvGraphicFramePr>
                                     <a:graphicFrameLocks xmlns:a="http://schemas.openxmlformats.org/drawingml/2006/main" noChangeAspect="1"/>
                                   </wp:cNvGraphicFramePr>
@@ -11020,7 +11060,7 @@
                                     <a:graphicData uri="http://schemas.openxmlformats.org/drawingml/2006/picture">
                                       <pic:pic xmlns:pic="http://schemas.openxmlformats.org/drawingml/2006/picture">
                                         <pic:nvPicPr>
-                                          <pic:cNvPr id="104" name="Bild37" descr=""/>
+                                          <pic:cNvPr id="103" name="Bild37" descr=""/>
                                           <pic:cNvPicPr>
                                             <a:picLocks noChangeAspect="1" noChangeArrowheads="1"/>
                                           </pic:cNvPicPr>
@@ -11081,7 +11121,7 @@
           </mc:Choice>
           <mc:Fallback>
             <w:pict>
-              <v:rect id="shape_0" ID="Rahmen31" stroked="f" style="position:absolute;margin-left:233.2pt;margin-top:0.05pt;width:173.9pt;height:120.7pt">
+              <v:rect id="shape_0" ID="Rahmen31" stroked="f" style="position:absolute;margin-left:233.2pt;margin-top:0.05pt;width:173.95pt;height:120.75pt">
                 <w10:wrap type="square"/>
                 <v:fill o:detectmouseclick="t" on="false"/>
                 <v:stroke color="#3465a4" joinstyle="round" endcap="flat"/>
@@ -11099,7 +11139,7 @@
                           <wp:inline distT="0" distB="0" distL="0" distR="0">
                             <wp:extent cx="2200275" cy="723900"/>
                             <wp:effectExtent l="0" t="0" r="0" b="0"/>
-                            <wp:docPr id="105" name="Bild37" descr=""/>
+                            <wp:docPr id="104" name="Bild37" descr=""/>
                             <wp:cNvGraphicFramePr>
                               <a:graphicFrameLocks xmlns:a="http://schemas.openxmlformats.org/drawingml/2006/main" noChangeAspect="1"/>
                             </wp:cNvGraphicFramePr>
@@ -11107,7 +11147,7 @@
                               <a:graphicData uri="http://schemas.openxmlformats.org/drawingml/2006/picture">
                                 <pic:pic xmlns:pic="http://schemas.openxmlformats.org/drawingml/2006/picture">
                                   <pic:nvPicPr>
-                                    <pic:cNvPr id="105" name="Bild37" descr=""/>
+                                    <pic:cNvPr id="104" name="Bild37" descr=""/>
                                     <pic:cNvPicPr>
                                       <a:picLocks noChangeAspect="1" noChangeArrowheads="1"/>
                                     </pic:cNvPicPr>
@@ -11202,6 +11242,8 @@
         <w:pStyle w:val="Berschrift1"/>
         <w:rPr/>
       </w:pPr>
+      <w:bookmarkStart w:id="39" w:name="__RefHeading___Toc901_855107992"/>
+      <w:bookmarkEnd w:id="39"/>
       <w:r>
         <w:rPr/>
         <w:t>Technische Hinweise</w:t>
@@ -11212,6 +11254,8 @@
         <w:pStyle w:val="Berschrift2"/>
         <w:rPr/>
       </w:pPr>
+      <w:bookmarkStart w:id="40" w:name="__RefHeading___Toc903_855107992"/>
+      <w:bookmarkEnd w:id="40"/>
       <w:r>
         <w:rPr/>
         <w:t>Push-Notifications im Stromsparmodus</w:t>
@@ -11232,6 +11276,8 @@
         <w:pStyle w:val="Berschrift2"/>
         <w:rPr/>
       </w:pPr>
+      <w:bookmarkStart w:id="41" w:name="__RefHeading___Toc905_855107992"/>
+      <w:bookmarkEnd w:id="41"/>
       <w:r>
         <w:rPr/>
         <w:t>Darkmode von Samsung Internet</w:t>
@@ -11312,8 +11358,8 @@
         <w:pStyle w:val="Berschrift1"/>
         <w:rPr/>
       </w:pPr>
-      <w:bookmarkStart w:id="40" w:name="__RefHeading___Toc847_2545966480"/>
-      <w:bookmarkEnd w:id="40"/>
+      <w:bookmarkStart w:id="42" w:name="__RefHeading___Toc847_2545966480"/>
+      <w:bookmarkEnd w:id="42"/>
       <w:r>
         <w:rPr/>
         <w:t>Credits</w:t>
@@ -11333,8 +11379,8 @@
         <w:pStyle w:val="Berschrift2"/>
         <w:rPr/>
       </w:pPr>
-      <w:bookmarkStart w:id="41" w:name="__RefHeading___Toc849_2545966480"/>
-      <w:bookmarkEnd w:id="41"/>
+      <w:bookmarkStart w:id="43" w:name="__RefHeading___Toc849_2545966480"/>
+      <w:bookmarkEnd w:id="43"/>
       <w:r>
         <w:rPr/>
         <w:t>Idee</w:t>
@@ -11366,8 +11412,8 @@
         <w:pStyle w:val="Berschrift2"/>
         <w:rPr/>
       </w:pPr>
-      <w:bookmarkStart w:id="42" w:name="__RefHeading___Toc851_2545966480"/>
-      <w:bookmarkEnd w:id="42"/>
+      <w:bookmarkStart w:id="44" w:name="__RefHeading___Toc851_2545966480"/>
+      <w:bookmarkEnd w:id="44"/>
       <w:r>
         <w:rPr/>
         <w:t>Planung</w:t>
@@ -11399,8 +11445,8 @@
         <w:pStyle w:val="Berschrift2"/>
         <w:rPr/>
       </w:pPr>
-      <w:bookmarkStart w:id="43" w:name="__RefHeading___Toc853_2545966480"/>
-      <w:bookmarkEnd w:id="43"/>
+      <w:bookmarkStart w:id="45" w:name="__RefHeading___Toc853_2545966480"/>
+      <w:bookmarkEnd w:id="45"/>
       <w:r>
         <w:rPr/>
         <w:t>Design</w:t>
@@ -11440,8 +11486,8 @@
         <w:pStyle w:val="Berschrift2"/>
         <w:rPr/>
       </w:pPr>
-      <w:bookmarkStart w:id="44" w:name="__RefHeading___Toc855_2545966480"/>
-      <w:bookmarkEnd w:id="44"/>
+      <w:bookmarkStart w:id="46" w:name="__RefHeading___Toc855_2545966480"/>
+      <w:bookmarkEnd w:id="46"/>
       <w:r>
         <w:rPr/>
         <w:t>Verwendete Techniken, Frameworks und Tools</w:t>
@@ -11452,7 +11498,7 @@
         <w:pStyle w:val="Normal"/>
         <w:numPr>
           <w:ilvl w:val="0"/>
-          <w:numId w:val="9"/>
+          <w:numId w:val="10"/>
         </w:numPr>
         <w:rPr/>
       </w:pPr>
@@ -11466,7 +11512,7 @@
         <w:pStyle w:val="Normal"/>
         <w:numPr>
           <w:ilvl w:val="0"/>
-          <w:numId w:val="9"/>
+          <w:numId w:val="10"/>
         </w:numPr>
         <w:rPr/>
       </w:pPr>
@@ -11480,7 +11526,7 @@
         <w:pStyle w:val="Normal"/>
         <w:numPr>
           <w:ilvl w:val="0"/>
-          <w:numId w:val="9"/>
+          <w:numId w:val="10"/>
         </w:numPr>
         <w:rPr/>
       </w:pPr>
@@ -11494,7 +11540,7 @@
         <w:pStyle w:val="Normal"/>
         <w:numPr>
           <w:ilvl w:val="0"/>
-          <w:numId w:val="9"/>
+          <w:numId w:val="10"/>
         </w:numPr>
         <w:rPr/>
       </w:pPr>
@@ -11508,7 +11554,7 @@
         <w:pStyle w:val="Normal"/>
         <w:numPr>
           <w:ilvl w:val="0"/>
-          <w:numId w:val="9"/>
+          <w:numId w:val="10"/>
         </w:numPr>
         <w:rPr/>
       </w:pPr>
@@ -11537,7 +11583,7 @@
         <w:pStyle w:val="Normal"/>
         <w:numPr>
           <w:ilvl w:val="0"/>
-          <w:numId w:val="9"/>
+          <w:numId w:val="10"/>
         </w:numPr>
         <w:rPr/>
       </w:pPr>
@@ -11568,7 +11614,7 @@
         <w:pStyle w:val="Normal"/>
         <w:numPr>
           <w:ilvl w:val="0"/>
-          <w:numId w:val="9"/>
+          <w:numId w:val="10"/>
         </w:numPr>
         <w:rPr/>
       </w:pPr>
@@ -11590,7 +11636,7 @@
         <w:pStyle w:val="Normal"/>
         <w:numPr>
           <w:ilvl w:val="0"/>
-          <w:numId w:val="9"/>
+          <w:numId w:val="10"/>
         </w:numPr>
         <w:rPr/>
       </w:pPr>
@@ -11617,7 +11663,7 @@
         <w:pStyle w:val="Normal"/>
         <w:numPr>
           <w:ilvl w:val="0"/>
-          <w:numId w:val="9"/>
+          <w:numId w:val="10"/>
         </w:numPr>
         <w:rPr/>
       </w:pPr>
@@ -11651,7 +11697,15 @@
       </w:pPr>
       <w:r>
         <w:rPr/>
-        <w:t>* Kollege in der Umschulung zum Fachinformatiker.</w:t>
+        <w:t>* Kollege</w:t>
+      </w:r>
+      <w:r>
+        <w:rPr/>
+        <w:t>n</w:t>
+      </w:r>
+      <w:r>
+        <w:rPr/>
+        <w:t xml:space="preserve"> in der Umschulung zum Fachinformatiker.</w:t>
         <w:br/>
         <w:t>Lediglich beteiligt an der älteren Single Player Desktop-Version als Teil eines Übungsprojektes während der Umschulung.</w:t>
         <w:br/>
@@ -11697,6 +11751,125 @@
   <w:abstractNum w:abstractNumId="1">
     <w:lvl w:ilvl="0">
       <w:start w:val="1"/>
+      <w:numFmt w:val="none"/>
+      <w:suff w:val="nothing"/>
+      <w:lvlText w:val=""/>
+      <w:lvlJc w:val="left"/>
+      <w:pPr>
+        <w:tabs>
+          <w:tab w:val="num" w:pos="0"/>
+        </w:tabs>
+        <w:ind w:left="0" w:hanging="0"/>
+      </w:pPr>
+    </w:lvl>
+    <w:lvl w:ilvl="1">
+      <w:start w:val="1"/>
+      <w:numFmt w:val="none"/>
+      <w:suff w:val="nothing"/>
+      <w:lvlText w:val=""/>
+      <w:lvlJc w:val="left"/>
+      <w:pPr>
+        <w:tabs>
+          <w:tab w:val="num" w:pos="0"/>
+        </w:tabs>
+        <w:ind w:left="0" w:hanging="0"/>
+      </w:pPr>
+    </w:lvl>
+    <w:lvl w:ilvl="2">
+      <w:start w:val="1"/>
+      <w:numFmt w:val="none"/>
+      <w:suff w:val="nothing"/>
+      <w:lvlText w:val=""/>
+      <w:lvlJc w:val="left"/>
+      <w:pPr>
+        <w:tabs>
+          <w:tab w:val="num" w:pos="0"/>
+        </w:tabs>
+        <w:ind w:left="0" w:hanging="0"/>
+      </w:pPr>
+    </w:lvl>
+    <w:lvl w:ilvl="3">
+      <w:start w:val="1"/>
+      <w:numFmt w:val="none"/>
+      <w:suff w:val="nothing"/>
+      <w:lvlText w:val=""/>
+      <w:lvlJc w:val="left"/>
+      <w:pPr>
+        <w:tabs>
+          <w:tab w:val="num" w:pos="0"/>
+        </w:tabs>
+        <w:ind w:left="0" w:hanging="0"/>
+      </w:pPr>
+    </w:lvl>
+    <w:lvl w:ilvl="4">
+      <w:start w:val="1"/>
+      <w:numFmt w:val="none"/>
+      <w:suff w:val="nothing"/>
+      <w:lvlText w:val=""/>
+      <w:lvlJc w:val="left"/>
+      <w:pPr>
+        <w:tabs>
+          <w:tab w:val="num" w:pos="0"/>
+        </w:tabs>
+        <w:ind w:left="0" w:hanging="0"/>
+      </w:pPr>
+    </w:lvl>
+    <w:lvl w:ilvl="5">
+      <w:start w:val="1"/>
+      <w:numFmt w:val="none"/>
+      <w:suff w:val="nothing"/>
+      <w:lvlText w:val=""/>
+      <w:lvlJc w:val="left"/>
+      <w:pPr>
+        <w:tabs>
+          <w:tab w:val="num" w:pos="0"/>
+        </w:tabs>
+        <w:ind w:left="0" w:hanging="0"/>
+      </w:pPr>
+    </w:lvl>
+    <w:lvl w:ilvl="6">
+      <w:start w:val="1"/>
+      <w:numFmt w:val="none"/>
+      <w:suff w:val="nothing"/>
+      <w:lvlText w:val=""/>
+      <w:lvlJc w:val="left"/>
+      <w:pPr>
+        <w:tabs>
+          <w:tab w:val="num" w:pos="0"/>
+        </w:tabs>
+        <w:ind w:left="0" w:hanging="0"/>
+      </w:pPr>
+    </w:lvl>
+    <w:lvl w:ilvl="7">
+      <w:start w:val="1"/>
+      <w:numFmt w:val="none"/>
+      <w:suff w:val="nothing"/>
+      <w:lvlText w:val=""/>
+      <w:lvlJc w:val="left"/>
+      <w:pPr>
+        <w:tabs>
+          <w:tab w:val="num" w:pos="0"/>
+        </w:tabs>
+        <w:ind w:left="0" w:hanging="0"/>
+      </w:pPr>
+    </w:lvl>
+    <w:lvl w:ilvl="8">
+      <w:start w:val="1"/>
+      <w:numFmt w:val="none"/>
+      <w:suff w:val="nothing"/>
+      <w:lvlText w:val=""/>
+      <w:lvlJc w:val="left"/>
+      <w:pPr>
+        <w:tabs>
+          <w:tab w:val="num" w:pos="0"/>
+        </w:tabs>
+        <w:ind w:left="0" w:hanging="0"/>
+      </w:pPr>
+    </w:lvl>
+  </w:abstractNum>
+  <w:abstractNum w:abstractNumId="2">
+    <w:lvl w:ilvl="0">
+      <w:start w:val="1"/>
       <w:numFmt w:val="bullet"/>
       <w:lvlText w:val=""/>
       <w:lvlJc w:val="left"/>
@@ -11831,7 +12004,7 @@
       </w:rPr>
     </w:lvl>
   </w:abstractNum>
-  <w:abstractNum w:abstractNumId="2">
+  <w:abstractNum w:abstractNumId="3">
     <w:lvl w:ilvl="0">
       <w:start w:val="1"/>
       <w:numFmt w:val="bullet"/>
@@ -11968,7 +12141,7 @@
       </w:rPr>
     </w:lvl>
   </w:abstractNum>
-  <w:abstractNum w:abstractNumId="3">
+  <w:abstractNum w:abstractNumId="4">
     <w:lvl w:ilvl="0">
       <w:start w:val="1"/>
       <w:numFmt w:val="decimal"/>
@@ -12078,7 +12251,7 @@
       </w:pPr>
     </w:lvl>
   </w:abstractNum>
-  <w:abstractNum w:abstractNumId="4">
+  <w:abstractNum w:abstractNumId="5">
     <w:lvl w:ilvl="0">
       <w:start w:val="1"/>
       <w:numFmt w:val="decimal"/>
@@ -12188,7 +12361,7 @@
       </w:pPr>
     </w:lvl>
   </w:abstractNum>
-  <w:abstractNum w:abstractNumId="5">
+  <w:abstractNum w:abstractNumId="6">
     <w:lvl w:ilvl="0">
       <w:start w:val="1"/>
       <w:numFmt w:val="lowerLetter"/>
@@ -12298,7 +12471,7 @@
       </w:pPr>
     </w:lvl>
   </w:abstractNum>
-  <w:abstractNum w:abstractNumId="6">
+  <w:abstractNum w:abstractNumId="7">
     <w:lvl w:ilvl="0">
       <w:start w:val="1"/>
       <w:numFmt w:val="bullet"/>
@@ -12435,7 +12608,7 @@
       </w:rPr>
     </w:lvl>
   </w:abstractNum>
-  <w:abstractNum w:abstractNumId="7">
+  <w:abstractNum w:abstractNumId="8">
     <w:lvl w:ilvl="0">
       <w:start w:val="1"/>
       <w:numFmt w:val="decimal"/>
@@ -12545,7 +12718,7 @@
       </w:pPr>
     </w:lvl>
   </w:abstractNum>
-  <w:abstractNum w:abstractNumId="8">
+  <w:abstractNum w:abstractNumId="9">
     <w:lvl w:ilvl="0">
       <w:start w:val="1"/>
       <w:numFmt w:val="bullet"/>
@@ -12682,7 +12855,7 @@
       </w:rPr>
     </w:lvl>
   </w:abstractNum>
-  <w:abstractNum w:abstractNumId="9">
+  <w:abstractNum w:abstractNumId="10">
     <w:lvl w:ilvl="0">
       <w:start w:val="1"/>
       <w:numFmt w:val="bullet"/>
@@ -12817,125 +12990,6 @@
       <w:rPr>
         <w:rFonts w:ascii="OpenSymbol" w:hAnsi="OpenSymbol" w:cs="OpenSymbol" w:hint="default"/>
       </w:rPr>
-    </w:lvl>
-  </w:abstractNum>
-  <w:abstractNum w:abstractNumId="10">
-    <w:lvl w:ilvl="0">
-      <w:start w:val="1"/>
-      <w:numFmt w:val="none"/>
-      <w:suff w:val="nothing"/>
-      <w:lvlText w:val=""/>
-      <w:lvlJc w:val="left"/>
-      <w:pPr>
-        <w:tabs>
-          <w:tab w:val="num" w:pos="0"/>
-        </w:tabs>
-        <w:ind w:left="0" w:hanging="0"/>
-      </w:pPr>
-    </w:lvl>
-    <w:lvl w:ilvl="1">
-      <w:start w:val="1"/>
-      <w:numFmt w:val="none"/>
-      <w:suff w:val="nothing"/>
-      <w:lvlText w:val=""/>
-      <w:lvlJc w:val="left"/>
-      <w:pPr>
-        <w:tabs>
-          <w:tab w:val="num" w:pos="0"/>
-        </w:tabs>
-        <w:ind w:left="0" w:hanging="0"/>
-      </w:pPr>
-    </w:lvl>
-    <w:lvl w:ilvl="2">
-      <w:start w:val="1"/>
-      <w:numFmt w:val="none"/>
-      <w:suff w:val="nothing"/>
-      <w:lvlText w:val=""/>
-      <w:lvlJc w:val="left"/>
-      <w:pPr>
-        <w:tabs>
-          <w:tab w:val="num" w:pos="0"/>
-        </w:tabs>
-        <w:ind w:left="0" w:hanging="0"/>
-      </w:pPr>
-    </w:lvl>
-    <w:lvl w:ilvl="3">
-      <w:start w:val="1"/>
-      <w:numFmt w:val="none"/>
-      <w:suff w:val="nothing"/>
-      <w:lvlText w:val=""/>
-      <w:lvlJc w:val="left"/>
-      <w:pPr>
-        <w:tabs>
-          <w:tab w:val="num" w:pos="0"/>
-        </w:tabs>
-        <w:ind w:left="0" w:hanging="0"/>
-      </w:pPr>
-    </w:lvl>
-    <w:lvl w:ilvl="4">
-      <w:start w:val="1"/>
-      <w:numFmt w:val="none"/>
-      <w:suff w:val="nothing"/>
-      <w:lvlText w:val=""/>
-      <w:lvlJc w:val="left"/>
-      <w:pPr>
-        <w:tabs>
-          <w:tab w:val="num" w:pos="0"/>
-        </w:tabs>
-        <w:ind w:left="0" w:hanging="0"/>
-      </w:pPr>
-    </w:lvl>
-    <w:lvl w:ilvl="5">
-      <w:start w:val="1"/>
-      <w:numFmt w:val="none"/>
-      <w:suff w:val="nothing"/>
-      <w:lvlText w:val=""/>
-      <w:lvlJc w:val="left"/>
-      <w:pPr>
-        <w:tabs>
-          <w:tab w:val="num" w:pos="0"/>
-        </w:tabs>
-        <w:ind w:left="0" w:hanging="0"/>
-      </w:pPr>
-    </w:lvl>
-    <w:lvl w:ilvl="6">
-      <w:start w:val="1"/>
-      <w:numFmt w:val="none"/>
-      <w:suff w:val="nothing"/>
-      <w:lvlText w:val=""/>
-      <w:lvlJc w:val="left"/>
-      <w:pPr>
-        <w:tabs>
-          <w:tab w:val="num" w:pos="0"/>
-        </w:tabs>
-        <w:ind w:left="0" w:hanging="0"/>
-      </w:pPr>
-    </w:lvl>
-    <w:lvl w:ilvl="7">
-      <w:start w:val="1"/>
-      <w:numFmt w:val="none"/>
-      <w:suff w:val="nothing"/>
-      <w:lvlText w:val=""/>
-      <w:lvlJc w:val="left"/>
-      <w:pPr>
-        <w:tabs>
-          <w:tab w:val="num" w:pos="0"/>
-        </w:tabs>
-        <w:ind w:left="0" w:hanging="0"/>
-      </w:pPr>
-    </w:lvl>
-    <w:lvl w:ilvl="8">
-      <w:start w:val="1"/>
-      <w:numFmt w:val="none"/>
-      <w:suff w:val="nothing"/>
-      <w:lvlText w:val=""/>
-      <w:lvlJc w:val="left"/>
-      <w:pPr>
-        <w:tabs>
-          <w:tab w:val="num" w:pos="0"/>
-        </w:tabs>
-        <w:ind w:left="0" w:hanging="0"/>
-      </w:pPr>
     </w:lvl>
   </w:abstractNum>
   <w:num w:numId="1">
@@ -13968,6 +14022,20 @@
       <w:bCs/>
     </w:rPr>
   </w:style>
+  <w:style w:type="paragraph" w:styleId="Inhaltsverzeichnisberschrift">
+    <w:name w:val="TOA Heading"/>
+    <w:basedOn w:val="Stichwortverzeichnisberschrift"/>
+    <w:pPr>
+      <w:suppressLineNumbers/>
+      <w:ind w:left="0" w:hanging="0"/>
+    </w:pPr>
+    <w:rPr>
+      <w:b/>
+      <w:bCs/>
+      <w:sz w:val="32"/>
+      <w:szCs w:val="32"/>
+    </w:rPr>
+  </w:style>
   <w:style w:type="numbering" w:styleId="NoList" w:default="1">
     <w:name w:val="No List"/>
     <w:uiPriority w:val="99"/>

</xml_diff>